<commit_message>
Change RequirementsTasks with new requirements
</commit_message>
<xml_diff>
--- a/01_Tasks/Docs/Lab01/RequirementsTasks_v2.0.docx
+++ b/01_Tasks/Docs/Lab01/RequirementsTasks_v2.0.docx
@@ -1187,8 +1187,6 @@
         </w:rPr>
         <w:t xml:space="preserve"> </w:t>
       </w:r>
-      <w:bookmarkStart w:id="4" w:name="_GoBack"/>
-      <w:bookmarkEnd w:id="4"/>
       <w:proofErr w:type="spellStart"/>
       <w:r>
         <w:rPr>
@@ -1447,13 +1445,8 @@
         </w:rPr>
         <w:t xml:space="preserve"> …</w:t>
       </w:r>
-      <w:r>
-        <w:rPr>
-          <w:rFonts w:cstheme="minorHAnsi"/>
-          <w:color w:val="FF0000"/>
-        </w:rPr>
-        <w:t>.</w:t>
-      </w:r>
+      <w:bookmarkStart w:id="4" w:name="_GoBack"/>
+      <w:bookmarkEnd w:id="4"/>
     </w:p>
     <w:p>
       <w:pPr>
@@ -1487,6 +1480,7 @@
         <w:jc w:val="both"/>
         <w:rPr>
           <w:rFonts w:cstheme="minorHAnsi"/>
+          <w:color w:val="FF0000"/>
         </w:rPr>
       </w:pPr>
       <w:r>
@@ -1556,7 +1550,116 @@
         <w:rPr>
           <w:rFonts w:cstheme="minorHAnsi"/>
         </w:rPr>
-        <w:t xml:space="preserve"> task.</w:t>
+        <w:t xml:space="preserve"> task</w:t>
+      </w:r>
+      <w:r>
+        <w:rPr>
+          <w:rFonts w:cstheme="minorHAnsi"/>
+        </w:rPr>
+        <w:t xml:space="preserve"> </w:t>
+      </w:r>
+      <w:r>
+        <w:rPr>
+          <w:rFonts w:cstheme="minorHAnsi"/>
+          <w:color w:val="FF0000"/>
+        </w:rPr>
+        <w:t xml:space="preserve">se face </w:t>
+      </w:r>
+      <w:proofErr w:type="spellStart"/>
+      <w:r>
+        <w:rPr>
+          <w:rFonts w:cstheme="minorHAnsi"/>
+          <w:color w:val="FF0000"/>
+        </w:rPr>
+        <w:t>prin</w:t>
+      </w:r>
+      <w:proofErr w:type="spellEnd"/>
+      <w:r>
+        <w:rPr>
+          <w:rFonts w:cstheme="minorHAnsi"/>
+          <w:color w:val="FF0000"/>
+        </w:rPr>
+        <w:t xml:space="preserve"> </w:t>
+      </w:r>
+      <w:proofErr w:type="spellStart"/>
+      <w:r>
+        <w:rPr>
+          <w:rFonts w:cstheme="minorHAnsi"/>
+          <w:color w:val="FF0000"/>
+        </w:rPr>
+        <w:t>selectarea</w:t>
+      </w:r>
+      <w:proofErr w:type="spellEnd"/>
+      <w:r>
+        <w:rPr>
+          <w:rFonts w:cstheme="minorHAnsi"/>
+          <w:color w:val="FF0000"/>
+        </w:rPr>
+        <w:t xml:space="preserve"> </w:t>
+      </w:r>
+      <w:proofErr w:type="spellStart"/>
+      <w:r>
+        <w:rPr>
+          <w:rFonts w:cstheme="minorHAnsi"/>
+          <w:color w:val="FF0000"/>
+        </w:rPr>
+        <w:t>taskului</w:t>
+      </w:r>
+      <w:proofErr w:type="spellEnd"/>
+      <w:r>
+        <w:rPr>
+          <w:rFonts w:cstheme="minorHAnsi"/>
+          <w:color w:val="FF0000"/>
+        </w:rPr>
+        <w:t xml:space="preserve"> </w:t>
+      </w:r>
+      <w:proofErr w:type="spellStart"/>
+      <w:r>
+        <w:rPr>
+          <w:rFonts w:cstheme="minorHAnsi"/>
+          <w:color w:val="FF0000"/>
+        </w:rPr>
+        <w:t>si</w:t>
+      </w:r>
+      <w:proofErr w:type="spellEnd"/>
+      <w:r>
+        <w:rPr>
+          <w:rFonts w:cstheme="minorHAnsi"/>
+          <w:color w:val="FF0000"/>
+        </w:rPr>
+        <w:t xml:space="preserve"> </w:t>
+      </w:r>
+      <w:proofErr w:type="spellStart"/>
+      <w:r>
+        <w:rPr>
+          <w:rFonts w:cstheme="minorHAnsi"/>
+          <w:color w:val="FF0000"/>
+        </w:rPr>
+        <w:t>schimbarea</w:t>
+      </w:r>
+      <w:proofErr w:type="spellEnd"/>
+      <w:r>
+        <w:rPr>
+          <w:rFonts w:cstheme="minorHAnsi"/>
+          <w:color w:val="FF0000"/>
+        </w:rPr>
+        <w:t xml:space="preserve"> </w:t>
+      </w:r>
+      <w:proofErr w:type="spellStart"/>
+      <w:r>
+        <w:rPr>
+          <w:rFonts w:cstheme="minorHAnsi"/>
+          <w:color w:val="FF0000"/>
+        </w:rPr>
+        <w:t>valorilor</w:t>
+      </w:r>
+      <w:proofErr w:type="spellEnd"/>
+      <w:r>
+        <w:rPr>
+          <w:rFonts w:cstheme="minorHAnsi"/>
+          <w:color w:val="FF0000"/>
+        </w:rPr>
+        <w:t xml:space="preserve"> sale.</w:t>
       </w:r>
     </w:p>
     <w:p>
@@ -1590,6 +1693,7 @@
         <w:jc w:val="both"/>
         <w:rPr>
           <w:rFonts w:cstheme="minorHAnsi"/>
+          <w:color w:val="FF0000"/>
         </w:rPr>
       </w:pPr>
       <w:r>
@@ -1644,6 +1748,156 @@
       <w:r>
         <w:rPr>
           <w:rFonts w:cstheme="minorHAnsi"/>
+        </w:rPr>
+        <w:t xml:space="preserve"> task</w:t>
+      </w:r>
+      <w:r>
+        <w:rPr>
+          <w:rFonts w:cstheme="minorHAnsi"/>
+        </w:rPr>
+        <w:t xml:space="preserve"> </w:t>
+      </w:r>
+      <w:proofErr w:type="spellStart"/>
+      <w:r>
+        <w:rPr>
+          <w:rFonts w:cstheme="minorHAnsi"/>
+          <w:color w:val="FF0000"/>
+        </w:rPr>
+        <w:t>Utilizatorul</w:t>
+      </w:r>
+      <w:proofErr w:type="spellEnd"/>
+      <w:r>
+        <w:rPr>
+          <w:rFonts w:cstheme="minorHAnsi"/>
+          <w:color w:val="FF0000"/>
+        </w:rPr>
+        <w:t xml:space="preserve"> </w:t>
+      </w:r>
+      <w:proofErr w:type="spellStart"/>
+      <w:r>
+        <w:rPr>
+          <w:rFonts w:cstheme="minorHAnsi"/>
+          <w:color w:val="FF0000"/>
+        </w:rPr>
+        <w:t>este</w:t>
+      </w:r>
+      <w:proofErr w:type="spellEnd"/>
+      <w:r>
+        <w:rPr>
+          <w:rFonts w:cstheme="minorHAnsi"/>
+          <w:color w:val="FF0000"/>
+        </w:rPr>
+        <w:t xml:space="preserve"> </w:t>
+      </w:r>
+      <w:proofErr w:type="spellStart"/>
+      <w:r>
+        <w:rPr>
+          <w:rFonts w:cstheme="minorHAnsi"/>
+          <w:color w:val="FF0000"/>
+        </w:rPr>
+        <w:t>intrebat</w:t>
+      </w:r>
+      <w:proofErr w:type="spellEnd"/>
+      <w:r>
+        <w:rPr>
+          <w:rFonts w:cstheme="minorHAnsi"/>
+          <w:color w:val="FF0000"/>
+        </w:rPr>
+        <w:t xml:space="preserve"> </w:t>
+      </w:r>
+      <w:proofErr w:type="spellStart"/>
+      <w:r>
+        <w:rPr>
+          <w:rFonts w:cstheme="minorHAnsi"/>
+          <w:color w:val="FF0000"/>
+        </w:rPr>
+        <w:t>printr</w:t>
+      </w:r>
+      <w:proofErr w:type="spellEnd"/>
+      <w:r>
+        <w:rPr>
+          <w:rFonts w:cstheme="minorHAnsi"/>
+          <w:color w:val="FF0000"/>
+        </w:rPr>
+        <w:t xml:space="preserve">-un pop-up </w:t>
+      </w:r>
+      <w:proofErr w:type="spellStart"/>
+      <w:r>
+        <w:rPr>
+          <w:rFonts w:cstheme="minorHAnsi"/>
+          <w:color w:val="FF0000"/>
+        </w:rPr>
+        <w:t>daca</w:t>
+      </w:r>
+      <w:proofErr w:type="spellEnd"/>
+      <w:r>
+        <w:rPr>
+          <w:rFonts w:cstheme="minorHAnsi"/>
+          <w:color w:val="FF0000"/>
+        </w:rPr>
+        <w:t xml:space="preserve"> </w:t>
+      </w:r>
+      <w:proofErr w:type="spellStart"/>
+      <w:r>
+        <w:rPr>
+          <w:rFonts w:cstheme="minorHAnsi"/>
+          <w:color w:val="FF0000"/>
+        </w:rPr>
+        <w:t>doreste</w:t>
+      </w:r>
+      <w:proofErr w:type="spellEnd"/>
+      <w:r>
+        <w:rPr>
+          <w:rFonts w:cstheme="minorHAnsi"/>
+          <w:color w:val="FF0000"/>
+        </w:rPr>
+        <w:t xml:space="preserve"> </w:t>
+      </w:r>
+      <w:proofErr w:type="spellStart"/>
+      <w:r>
+        <w:rPr>
+          <w:rFonts w:cstheme="minorHAnsi"/>
+          <w:color w:val="FF0000"/>
+        </w:rPr>
+        <w:t>sa</w:t>
+      </w:r>
+      <w:proofErr w:type="spellEnd"/>
+      <w:r>
+        <w:rPr>
+          <w:rFonts w:cstheme="minorHAnsi"/>
+          <w:color w:val="FF0000"/>
+        </w:rPr>
+        <w:t xml:space="preserve"> </w:t>
+      </w:r>
+      <w:proofErr w:type="spellStart"/>
+      <w:r>
+        <w:rPr>
+          <w:rFonts w:cstheme="minorHAnsi"/>
+          <w:color w:val="FF0000"/>
+        </w:rPr>
+        <w:t>stearga</w:t>
+      </w:r>
+      <w:proofErr w:type="spellEnd"/>
+      <w:r>
+        <w:rPr>
+          <w:rFonts w:cstheme="minorHAnsi"/>
+          <w:color w:val="FF0000"/>
+        </w:rPr>
+        <w:t xml:space="preserve"> </w:t>
+      </w:r>
+      <w:proofErr w:type="spellStart"/>
+      <w:r>
+        <w:rPr>
+          <w:rFonts w:cstheme="minorHAnsi"/>
+          <w:color w:val="FF0000"/>
+        </w:rPr>
+        <w:t>acel</w:t>
+      </w:r>
+      <w:proofErr w:type="spellEnd"/>
+      <w:r>
+        <w:rPr>
+          <w:rFonts w:cstheme="minorHAnsi"/>
+          <w:color w:val="FF0000"/>
         </w:rPr>
         <w:t xml:space="preserve"> task.</w:t>
       </w:r>
@@ -4253,7 +4507,7 @@
     <w:lsdException w:name="Table Web 2" w:semiHidden="1" w:unhideWhenUsed="1"/>
     <w:lsdException w:name="Table Web 3" w:semiHidden="1" w:unhideWhenUsed="1"/>
     <w:lsdException w:name="Balloon Text" w:semiHidden="1" w:unhideWhenUsed="1"/>
-    <w:lsdException w:name="Table Grid" w:semiHidden="1" w:uiPriority="59" w:unhideWhenUsed="1"/>
+    <w:lsdException w:name="Table Grid" w:uiPriority="59"/>
     <w:lsdException w:name="Table Theme" w:semiHidden="1" w:unhideWhenUsed="1"/>
     <w:lsdException w:name="Placeholder Text" w:semiHidden="1"/>
     <w:lsdException w:name="No Spacing" w:uiPriority="1" w:qFormat="1"/>
@@ -4914,7 +5168,7 @@
 </file>
 
 <file path=customXml/itemProps1.xml><?xml version="1.0" encoding="utf-8"?>
-<ds:datastoreItem xmlns:ds="http://schemas.openxmlformats.org/officeDocument/2006/customXml" ds:itemID="{615D96C5-80EF-4B4E-8224-26902B15F6F8}">
+<ds:datastoreItem xmlns:ds="http://schemas.openxmlformats.org/officeDocument/2006/customXml" ds:itemID="{4A69FDAC-7286-8F4A-816B-30CED4F65D0A}">
   <ds:schemaRefs>
     <ds:schemaRef ds:uri="http://schemas.openxmlformats.org/officeDocument/2006/bibliography"/>
   </ds:schemaRefs>

</xml_diff>

<commit_message>
Go back to the previous commit
</commit_message>
<xml_diff>
--- a/01_Tasks/Docs/Lab01/RequirementsTasks_v2.0.docx
+++ b/01_Tasks/Docs/Lab01/RequirementsTasks_v2.0.docx
@@ -1187,6 +1187,8 @@
         </w:rPr>
         <w:t xml:space="preserve"> </w:t>
       </w:r>
+      <w:bookmarkStart w:id="4" w:name="_GoBack"/>
+      <w:bookmarkEnd w:id="4"/>
       <w:proofErr w:type="spellStart"/>
       <w:r>
         <w:rPr>
@@ -1445,8 +1447,13 @@
         </w:rPr>
         <w:t xml:space="preserve"> …</w:t>
       </w:r>
-      <w:bookmarkStart w:id="4" w:name="_GoBack"/>
-      <w:bookmarkEnd w:id="4"/>
+      <w:r>
+        <w:rPr>
+          <w:rFonts w:cstheme="minorHAnsi"/>
+          <w:color w:val="FF0000"/>
+        </w:rPr>
+        <w:t>.</w:t>
+      </w:r>
     </w:p>
     <w:p>
       <w:pPr>
@@ -1480,7 +1487,6 @@
         <w:jc w:val="both"/>
         <w:rPr>
           <w:rFonts w:cstheme="minorHAnsi"/>
-          <w:color w:val="FF0000"/>
         </w:rPr>
       </w:pPr>
       <w:r>
@@ -1550,116 +1556,7 @@
         <w:rPr>
           <w:rFonts w:cstheme="minorHAnsi"/>
         </w:rPr>
-        <w:t xml:space="preserve"> task</w:t>
-      </w:r>
-      <w:r>
-        <w:rPr>
-          <w:rFonts w:cstheme="minorHAnsi"/>
-        </w:rPr>
-        <w:t xml:space="preserve"> </w:t>
-      </w:r>
-      <w:r>
-        <w:rPr>
-          <w:rFonts w:cstheme="minorHAnsi"/>
-          <w:color w:val="FF0000"/>
-        </w:rPr>
-        <w:t xml:space="preserve">se face </w:t>
-      </w:r>
-      <w:proofErr w:type="spellStart"/>
-      <w:r>
-        <w:rPr>
-          <w:rFonts w:cstheme="minorHAnsi"/>
-          <w:color w:val="FF0000"/>
-        </w:rPr>
-        <w:t>prin</w:t>
-      </w:r>
-      <w:proofErr w:type="spellEnd"/>
-      <w:r>
-        <w:rPr>
-          <w:rFonts w:cstheme="minorHAnsi"/>
-          <w:color w:val="FF0000"/>
-        </w:rPr>
-        <w:t xml:space="preserve"> </w:t>
-      </w:r>
-      <w:proofErr w:type="spellStart"/>
-      <w:r>
-        <w:rPr>
-          <w:rFonts w:cstheme="minorHAnsi"/>
-          <w:color w:val="FF0000"/>
-        </w:rPr>
-        <w:t>selectarea</w:t>
-      </w:r>
-      <w:proofErr w:type="spellEnd"/>
-      <w:r>
-        <w:rPr>
-          <w:rFonts w:cstheme="minorHAnsi"/>
-          <w:color w:val="FF0000"/>
-        </w:rPr>
-        <w:t xml:space="preserve"> </w:t>
-      </w:r>
-      <w:proofErr w:type="spellStart"/>
-      <w:r>
-        <w:rPr>
-          <w:rFonts w:cstheme="minorHAnsi"/>
-          <w:color w:val="FF0000"/>
-        </w:rPr>
-        <w:t>taskului</w:t>
-      </w:r>
-      <w:proofErr w:type="spellEnd"/>
-      <w:r>
-        <w:rPr>
-          <w:rFonts w:cstheme="minorHAnsi"/>
-          <w:color w:val="FF0000"/>
-        </w:rPr>
-        <w:t xml:space="preserve"> </w:t>
-      </w:r>
-      <w:proofErr w:type="spellStart"/>
-      <w:r>
-        <w:rPr>
-          <w:rFonts w:cstheme="minorHAnsi"/>
-          <w:color w:val="FF0000"/>
-        </w:rPr>
-        <w:t>si</w:t>
-      </w:r>
-      <w:proofErr w:type="spellEnd"/>
-      <w:r>
-        <w:rPr>
-          <w:rFonts w:cstheme="minorHAnsi"/>
-          <w:color w:val="FF0000"/>
-        </w:rPr>
-        <w:t xml:space="preserve"> </w:t>
-      </w:r>
-      <w:proofErr w:type="spellStart"/>
-      <w:r>
-        <w:rPr>
-          <w:rFonts w:cstheme="minorHAnsi"/>
-          <w:color w:val="FF0000"/>
-        </w:rPr>
-        <w:t>schimbarea</w:t>
-      </w:r>
-      <w:proofErr w:type="spellEnd"/>
-      <w:r>
-        <w:rPr>
-          <w:rFonts w:cstheme="minorHAnsi"/>
-          <w:color w:val="FF0000"/>
-        </w:rPr>
-        <w:t xml:space="preserve"> </w:t>
-      </w:r>
-      <w:proofErr w:type="spellStart"/>
-      <w:r>
-        <w:rPr>
-          <w:rFonts w:cstheme="minorHAnsi"/>
-          <w:color w:val="FF0000"/>
-        </w:rPr>
-        <w:t>valorilor</w:t>
-      </w:r>
-      <w:proofErr w:type="spellEnd"/>
-      <w:r>
-        <w:rPr>
-          <w:rFonts w:cstheme="minorHAnsi"/>
-          <w:color w:val="FF0000"/>
-        </w:rPr>
-        <w:t xml:space="preserve"> sale.</w:t>
+        <w:t xml:space="preserve"> task.</w:t>
       </w:r>
     </w:p>
     <w:p>
@@ -1693,7 +1590,6 @@
         <w:jc w:val="both"/>
         <w:rPr>
           <w:rFonts w:cstheme="minorHAnsi"/>
-          <w:color w:val="FF0000"/>
         </w:rPr>
       </w:pPr>
       <w:r>
@@ -1748,156 +1644,6 @@
       <w:r>
         <w:rPr>
           <w:rFonts w:cstheme="minorHAnsi"/>
-        </w:rPr>
-        <w:t xml:space="preserve"> task</w:t>
-      </w:r>
-      <w:r>
-        <w:rPr>
-          <w:rFonts w:cstheme="minorHAnsi"/>
-        </w:rPr>
-        <w:t xml:space="preserve"> </w:t>
-      </w:r>
-      <w:proofErr w:type="spellStart"/>
-      <w:r>
-        <w:rPr>
-          <w:rFonts w:cstheme="minorHAnsi"/>
-          <w:color w:val="FF0000"/>
-        </w:rPr>
-        <w:t>Utilizatorul</w:t>
-      </w:r>
-      <w:proofErr w:type="spellEnd"/>
-      <w:r>
-        <w:rPr>
-          <w:rFonts w:cstheme="minorHAnsi"/>
-          <w:color w:val="FF0000"/>
-        </w:rPr>
-        <w:t xml:space="preserve"> </w:t>
-      </w:r>
-      <w:proofErr w:type="spellStart"/>
-      <w:r>
-        <w:rPr>
-          <w:rFonts w:cstheme="minorHAnsi"/>
-          <w:color w:val="FF0000"/>
-        </w:rPr>
-        <w:t>este</w:t>
-      </w:r>
-      <w:proofErr w:type="spellEnd"/>
-      <w:r>
-        <w:rPr>
-          <w:rFonts w:cstheme="minorHAnsi"/>
-          <w:color w:val="FF0000"/>
-        </w:rPr>
-        <w:t xml:space="preserve"> </w:t>
-      </w:r>
-      <w:proofErr w:type="spellStart"/>
-      <w:r>
-        <w:rPr>
-          <w:rFonts w:cstheme="minorHAnsi"/>
-          <w:color w:val="FF0000"/>
-        </w:rPr>
-        <w:t>intrebat</w:t>
-      </w:r>
-      <w:proofErr w:type="spellEnd"/>
-      <w:r>
-        <w:rPr>
-          <w:rFonts w:cstheme="minorHAnsi"/>
-          <w:color w:val="FF0000"/>
-        </w:rPr>
-        <w:t xml:space="preserve"> </w:t>
-      </w:r>
-      <w:proofErr w:type="spellStart"/>
-      <w:r>
-        <w:rPr>
-          <w:rFonts w:cstheme="minorHAnsi"/>
-          <w:color w:val="FF0000"/>
-        </w:rPr>
-        <w:t>printr</w:t>
-      </w:r>
-      <w:proofErr w:type="spellEnd"/>
-      <w:r>
-        <w:rPr>
-          <w:rFonts w:cstheme="minorHAnsi"/>
-          <w:color w:val="FF0000"/>
-        </w:rPr>
-        <w:t xml:space="preserve">-un pop-up </w:t>
-      </w:r>
-      <w:proofErr w:type="spellStart"/>
-      <w:r>
-        <w:rPr>
-          <w:rFonts w:cstheme="minorHAnsi"/>
-          <w:color w:val="FF0000"/>
-        </w:rPr>
-        <w:t>daca</w:t>
-      </w:r>
-      <w:proofErr w:type="spellEnd"/>
-      <w:r>
-        <w:rPr>
-          <w:rFonts w:cstheme="minorHAnsi"/>
-          <w:color w:val="FF0000"/>
-        </w:rPr>
-        <w:t xml:space="preserve"> </w:t>
-      </w:r>
-      <w:proofErr w:type="spellStart"/>
-      <w:r>
-        <w:rPr>
-          <w:rFonts w:cstheme="minorHAnsi"/>
-          <w:color w:val="FF0000"/>
-        </w:rPr>
-        <w:t>doreste</w:t>
-      </w:r>
-      <w:proofErr w:type="spellEnd"/>
-      <w:r>
-        <w:rPr>
-          <w:rFonts w:cstheme="minorHAnsi"/>
-          <w:color w:val="FF0000"/>
-        </w:rPr>
-        <w:t xml:space="preserve"> </w:t>
-      </w:r>
-      <w:proofErr w:type="spellStart"/>
-      <w:r>
-        <w:rPr>
-          <w:rFonts w:cstheme="minorHAnsi"/>
-          <w:color w:val="FF0000"/>
-        </w:rPr>
-        <w:t>sa</w:t>
-      </w:r>
-      <w:proofErr w:type="spellEnd"/>
-      <w:r>
-        <w:rPr>
-          <w:rFonts w:cstheme="minorHAnsi"/>
-          <w:color w:val="FF0000"/>
-        </w:rPr>
-        <w:t xml:space="preserve"> </w:t>
-      </w:r>
-      <w:proofErr w:type="spellStart"/>
-      <w:r>
-        <w:rPr>
-          <w:rFonts w:cstheme="minorHAnsi"/>
-          <w:color w:val="FF0000"/>
-        </w:rPr>
-        <w:t>stearga</w:t>
-      </w:r>
-      <w:proofErr w:type="spellEnd"/>
-      <w:r>
-        <w:rPr>
-          <w:rFonts w:cstheme="minorHAnsi"/>
-          <w:color w:val="FF0000"/>
-        </w:rPr>
-        <w:t xml:space="preserve"> </w:t>
-      </w:r>
-      <w:proofErr w:type="spellStart"/>
-      <w:r>
-        <w:rPr>
-          <w:rFonts w:cstheme="minorHAnsi"/>
-          <w:color w:val="FF0000"/>
-        </w:rPr>
-        <w:t>acel</w:t>
-      </w:r>
-      <w:proofErr w:type="spellEnd"/>
-      <w:r>
-        <w:rPr>
-          <w:rFonts w:cstheme="minorHAnsi"/>
-          <w:color w:val="FF0000"/>
         </w:rPr>
         <w:t xml:space="preserve"> task.</w:t>
       </w:r>
@@ -4507,7 +4253,7 @@
     <w:lsdException w:name="Table Web 2" w:semiHidden="1" w:unhideWhenUsed="1"/>
     <w:lsdException w:name="Table Web 3" w:semiHidden="1" w:unhideWhenUsed="1"/>
     <w:lsdException w:name="Balloon Text" w:semiHidden="1" w:unhideWhenUsed="1"/>
-    <w:lsdException w:name="Table Grid" w:uiPriority="59"/>
+    <w:lsdException w:name="Table Grid" w:semiHidden="1" w:uiPriority="59" w:unhideWhenUsed="1"/>
     <w:lsdException w:name="Table Theme" w:semiHidden="1" w:unhideWhenUsed="1"/>
     <w:lsdException w:name="Placeholder Text" w:semiHidden="1"/>
     <w:lsdException w:name="No Spacing" w:uiPriority="1" w:qFormat="1"/>
@@ -5168,7 +4914,7 @@
 </file>
 
 <file path=customXml/itemProps1.xml><?xml version="1.0" encoding="utf-8"?>
-<ds:datastoreItem xmlns:ds="http://schemas.openxmlformats.org/officeDocument/2006/customXml" ds:itemID="{4A69FDAC-7286-8F4A-816B-30CED4F65D0A}">
+<ds:datastoreItem xmlns:ds="http://schemas.openxmlformats.org/officeDocument/2006/customXml" ds:itemID="{615D96C5-80EF-4B4E-8224-26902B15F6F8}">
   <ds:schemaRefs>
     <ds:schemaRef ds:uri="http://schemas.openxmlformats.org/officeDocument/2006/bibliography"/>
   </ds:schemaRefs>

</xml_diff>

<commit_message>
Add BVA Test Cases Documentation and the modified requirements document for lab1
</commit_message>
<xml_diff>
--- a/01_Tasks/Docs/Lab01/RequirementsTasks_v2.0.docx
+++ b/01_Tasks/Docs/Lab01/RequirementsTasks_v2.0.docx
@@ -1187,8 +1187,6 @@
         </w:rPr>
         <w:t xml:space="preserve"> </w:t>
       </w:r>
-      <w:bookmarkStart w:id="4" w:name="_GoBack"/>
-      <w:bookmarkEnd w:id="4"/>
       <w:proofErr w:type="spellStart"/>
       <w:r>
         <w:rPr>
@@ -1447,13 +1445,8 @@
         </w:rPr>
         <w:t xml:space="preserve"> …</w:t>
       </w:r>
-      <w:r>
-        <w:rPr>
-          <w:rFonts w:cstheme="minorHAnsi"/>
-          <w:color w:val="FF0000"/>
-        </w:rPr>
-        <w:t>.</w:t>
-      </w:r>
+      <w:bookmarkStart w:id="4" w:name="_GoBack"/>
+      <w:bookmarkEnd w:id="4"/>
     </w:p>
     <w:p>
       <w:pPr>
@@ -1487,6 +1480,7 @@
         <w:jc w:val="both"/>
         <w:rPr>
           <w:rFonts w:cstheme="minorHAnsi"/>
+          <w:color w:val="FF0000"/>
         </w:rPr>
       </w:pPr>
       <w:r>
@@ -1556,7 +1550,116 @@
         <w:rPr>
           <w:rFonts w:cstheme="minorHAnsi"/>
         </w:rPr>
-        <w:t xml:space="preserve"> task.</w:t>
+        <w:t xml:space="preserve"> task</w:t>
+      </w:r>
+      <w:r>
+        <w:rPr>
+          <w:rFonts w:cstheme="minorHAnsi"/>
+        </w:rPr>
+        <w:t xml:space="preserve"> </w:t>
+      </w:r>
+      <w:r>
+        <w:rPr>
+          <w:rFonts w:cstheme="minorHAnsi"/>
+          <w:color w:val="FF0000"/>
+        </w:rPr>
+        <w:t xml:space="preserve">se face </w:t>
+      </w:r>
+      <w:proofErr w:type="spellStart"/>
+      <w:r>
+        <w:rPr>
+          <w:rFonts w:cstheme="minorHAnsi"/>
+          <w:color w:val="FF0000"/>
+        </w:rPr>
+        <w:t>prin</w:t>
+      </w:r>
+      <w:proofErr w:type="spellEnd"/>
+      <w:r>
+        <w:rPr>
+          <w:rFonts w:cstheme="minorHAnsi"/>
+          <w:color w:val="FF0000"/>
+        </w:rPr>
+        <w:t xml:space="preserve"> </w:t>
+      </w:r>
+      <w:proofErr w:type="spellStart"/>
+      <w:r>
+        <w:rPr>
+          <w:rFonts w:cstheme="minorHAnsi"/>
+          <w:color w:val="FF0000"/>
+        </w:rPr>
+        <w:t>selectarea</w:t>
+      </w:r>
+      <w:proofErr w:type="spellEnd"/>
+      <w:r>
+        <w:rPr>
+          <w:rFonts w:cstheme="minorHAnsi"/>
+          <w:color w:val="FF0000"/>
+        </w:rPr>
+        <w:t xml:space="preserve"> </w:t>
+      </w:r>
+      <w:proofErr w:type="spellStart"/>
+      <w:r>
+        <w:rPr>
+          <w:rFonts w:cstheme="minorHAnsi"/>
+          <w:color w:val="FF0000"/>
+        </w:rPr>
+        <w:t>taskului</w:t>
+      </w:r>
+      <w:proofErr w:type="spellEnd"/>
+      <w:r>
+        <w:rPr>
+          <w:rFonts w:cstheme="minorHAnsi"/>
+          <w:color w:val="FF0000"/>
+        </w:rPr>
+        <w:t xml:space="preserve"> </w:t>
+      </w:r>
+      <w:proofErr w:type="spellStart"/>
+      <w:r>
+        <w:rPr>
+          <w:rFonts w:cstheme="minorHAnsi"/>
+          <w:color w:val="FF0000"/>
+        </w:rPr>
+        <w:t>si</w:t>
+      </w:r>
+      <w:proofErr w:type="spellEnd"/>
+      <w:r>
+        <w:rPr>
+          <w:rFonts w:cstheme="minorHAnsi"/>
+          <w:color w:val="FF0000"/>
+        </w:rPr>
+        <w:t xml:space="preserve"> </w:t>
+      </w:r>
+      <w:proofErr w:type="spellStart"/>
+      <w:r>
+        <w:rPr>
+          <w:rFonts w:cstheme="minorHAnsi"/>
+          <w:color w:val="FF0000"/>
+        </w:rPr>
+        <w:t>schimbarea</w:t>
+      </w:r>
+      <w:proofErr w:type="spellEnd"/>
+      <w:r>
+        <w:rPr>
+          <w:rFonts w:cstheme="minorHAnsi"/>
+          <w:color w:val="FF0000"/>
+        </w:rPr>
+        <w:t xml:space="preserve"> </w:t>
+      </w:r>
+      <w:proofErr w:type="spellStart"/>
+      <w:r>
+        <w:rPr>
+          <w:rFonts w:cstheme="minorHAnsi"/>
+          <w:color w:val="FF0000"/>
+        </w:rPr>
+        <w:t>valorilor</w:t>
+      </w:r>
+      <w:proofErr w:type="spellEnd"/>
+      <w:r>
+        <w:rPr>
+          <w:rFonts w:cstheme="minorHAnsi"/>
+          <w:color w:val="FF0000"/>
+        </w:rPr>
+        <w:t xml:space="preserve"> sale.</w:t>
       </w:r>
     </w:p>
     <w:p>
@@ -1590,6 +1693,7 @@
         <w:jc w:val="both"/>
         <w:rPr>
           <w:rFonts w:cstheme="minorHAnsi"/>
+          <w:color w:val="FF0000"/>
         </w:rPr>
       </w:pPr>
       <w:r>
@@ -1644,6 +1748,156 @@
       <w:r>
         <w:rPr>
           <w:rFonts w:cstheme="minorHAnsi"/>
+        </w:rPr>
+        <w:t xml:space="preserve"> task</w:t>
+      </w:r>
+      <w:r>
+        <w:rPr>
+          <w:rFonts w:cstheme="minorHAnsi"/>
+        </w:rPr>
+        <w:t xml:space="preserve"> </w:t>
+      </w:r>
+      <w:proofErr w:type="spellStart"/>
+      <w:r>
+        <w:rPr>
+          <w:rFonts w:cstheme="minorHAnsi"/>
+          <w:color w:val="FF0000"/>
+        </w:rPr>
+        <w:t>Utilizatorul</w:t>
+      </w:r>
+      <w:proofErr w:type="spellEnd"/>
+      <w:r>
+        <w:rPr>
+          <w:rFonts w:cstheme="minorHAnsi"/>
+          <w:color w:val="FF0000"/>
+        </w:rPr>
+        <w:t xml:space="preserve"> </w:t>
+      </w:r>
+      <w:proofErr w:type="spellStart"/>
+      <w:r>
+        <w:rPr>
+          <w:rFonts w:cstheme="minorHAnsi"/>
+          <w:color w:val="FF0000"/>
+        </w:rPr>
+        <w:t>este</w:t>
+      </w:r>
+      <w:proofErr w:type="spellEnd"/>
+      <w:r>
+        <w:rPr>
+          <w:rFonts w:cstheme="minorHAnsi"/>
+          <w:color w:val="FF0000"/>
+        </w:rPr>
+        <w:t xml:space="preserve"> </w:t>
+      </w:r>
+      <w:proofErr w:type="spellStart"/>
+      <w:r>
+        <w:rPr>
+          <w:rFonts w:cstheme="minorHAnsi"/>
+          <w:color w:val="FF0000"/>
+        </w:rPr>
+        <w:t>intrebat</w:t>
+      </w:r>
+      <w:proofErr w:type="spellEnd"/>
+      <w:r>
+        <w:rPr>
+          <w:rFonts w:cstheme="minorHAnsi"/>
+          <w:color w:val="FF0000"/>
+        </w:rPr>
+        <w:t xml:space="preserve"> </w:t>
+      </w:r>
+      <w:proofErr w:type="spellStart"/>
+      <w:r>
+        <w:rPr>
+          <w:rFonts w:cstheme="minorHAnsi"/>
+          <w:color w:val="FF0000"/>
+        </w:rPr>
+        <w:t>printr</w:t>
+      </w:r>
+      <w:proofErr w:type="spellEnd"/>
+      <w:r>
+        <w:rPr>
+          <w:rFonts w:cstheme="minorHAnsi"/>
+          <w:color w:val="FF0000"/>
+        </w:rPr>
+        <w:t xml:space="preserve">-un pop-up </w:t>
+      </w:r>
+      <w:proofErr w:type="spellStart"/>
+      <w:r>
+        <w:rPr>
+          <w:rFonts w:cstheme="minorHAnsi"/>
+          <w:color w:val="FF0000"/>
+        </w:rPr>
+        <w:t>daca</w:t>
+      </w:r>
+      <w:proofErr w:type="spellEnd"/>
+      <w:r>
+        <w:rPr>
+          <w:rFonts w:cstheme="minorHAnsi"/>
+          <w:color w:val="FF0000"/>
+        </w:rPr>
+        <w:t xml:space="preserve"> </w:t>
+      </w:r>
+      <w:proofErr w:type="spellStart"/>
+      <w:r>
+        <w:rPr>
+          <w:rFonts w:cstheme="minorHAnsi"/>
+          <w:color w:val="FF0000"/>
+        </w:rPr>
+        <w:t>doreste</w:t>
+      </w:r>
+      <w:proofErr w:type="spellEnd"/>
+      <w:r>
+        <w:rPr>
+          <w:rFonts w:cstheme="minorHAnsi"/>
+          <w:color w:val="FF0000"/>
+        </w:rPr>
+        <w:t xml:space="preserve"> </w:t>
+      </w:r>
+      <w:proofErr w:type="spellStart"/>
+      <w:r>
+        <w:rPr>
+          <w:rFonts w:cstheme="minorHAnsi"/>
+          <w:color w:val="FF0000"/>
+        </w:rPr>
+        <w:t>sa</w:t>
+      </w:r>
+      <w:proofErr w:type="spellEnd"/>
+      <w:r>
+        <w:rPr>
+          <w:rFonts w:cstheme="minorHAnsi"/>
+          <w:color w:val="FF0000"/>
+        </w:rPr>
+        <w:t xml:space="preserve"> </w:t>
+      </w:r>
+      <w:proofErr w:type="spellStart"/>
+      <w:r>
+        <w:rPr>
+          <w:rFonts w:cstheme="minorHAnsi"/>
+          <w:color w:val="FF0000"/>
+        </w:rPr>
+        <w:t>stearga</w:t>
+      </w:r>
+      <w:proofErr w:type="spellEnd"/>
+      <w:r>
+        <w:rPr>
+          <w:rFonts w:cstheme="minorHAnsi"/>
+          <w:color w:val="FF0000"/>
+        </w:rPr>
+        <w:t xml:space="preserve"> </w:t>
+      </w:r>
+      <w:proofErr w:type="spellStart"/>
+      <w:r>
+        <w:rPr>
+          <w:rFonts w:cstheme="minorHAnsi"/>
+          <w:color w:val="FF0000"/>
+        </w:rPr>
+        <w:t>acel</w:t>
+      </w:r>
+      <w:proofErr w:type="spellEnd"/>
+      <w:r>
+        <w:rPr>
+          <w:rFonts w:cstheme="minorHAnsi"/>
+          <w:color w:val="FF0000"/>
         </w:rPr>
         <w:t xml:space="preserve"> task.</w:t>
       </w:r>
@@ -4253,7 +4507,7 @@
     <w:lsdException w:name="Table Web 2" w:semiHidden="1" w:unhideWhenUsed="1"/>
     <w:lsdException w:name="Table Web 3" w:semiHidden="1" w:unhideWhenUsed="1"/>
     <w:lsdException w:name="Balloon Text" w:semiHidden="1" w:unhideWhenUsed="1"/>
-    <w:lsdException w:name="Table Grid" w:semiHidden="1" w:uiPriority="59" w:unhideWhenUsed="1"/>
+    <w:lsdException w:name="Table Grid" w:uiPriority="59"/>
     <w:lsdException w:name="Table Theme" w:semiHidden="1" w:unhideWhenUsed="1"/>
     <w:lsdException w:name="Placeholder Text" w:semiHidden="1"/>
     <w:lsdException w:name="No Spacing" w:uiPriority="1" w:qFormat="1"/>
@@ -4914,7 +5168,7 @@
 </file>
 
 <file path=customXml/itemProps1.xml><?xml version="1.0" encoding="utf-8"?>
-<ds:datastoreItem xmlns:ds="http://schemas.openxmlformats.org/officeDocument/2006/customXml" ds:itemID="{615D96C5-80EF-4B4E-8224-26902B15F6F8}">
+<ds:datastoreItem xmlns:ds="http://schemas.openxmlformats.org/officeDocument/2006/customXml" ds:itemID="{4A69FDAC-7286-8F4A-816B-30CED4F65D0A}">
   <ds:schemaRefs>
     <ds:schemaRef ds:uri="http://schemas.openxmlformats.org/officeDocument/2006/bibliography"/>
   </ds:schemaRefs>

</xml_diff>

<commit_message>
Add code changes to increase cyclomatic complexity for the F02 method and the corresponding documentation
</commit_message>
<xml_diff>
--- a/01_Tasks/Docs/Lab01/RequirementsTasks_v2.0.docx
+++ b/01_Tasks/Docs/Lab01/RequirementsTasks_v2.0.docx
@@ -1,6 +1,6 @@
 
 <file path=word/document.xml><?xml version="1.0" encoding="utf-8"?>
-<w:document xmlns:wpc="http://schemas.microsoft.com/office/word/2010/wordprocessingCanvas" xmlns:cx="http://schemas.microsoft.com/office/drawing/2014/chartex" xmlns:cx1="http://schemas.microsoft.com/office/drawing/2015/9/8/chartex" xmlns:cx2="http://schemas.microsoft.com/office/drawing/2015/10/21/chartex" xmlns:cx3="http://schemas.microsoft.com/office/drawing/2016/5/9/chartex" xmlns:cx4="http://schemas.microsoft.com/office/drawing/2016/5/10/chartex" xmlns:cx5="http://schemas.microsoft.com/office/drawing/2016/5/11/chartex" xmlns:cx6="http://schemas.microsoft.com/office/drawing/2016/5/12/chartex" xmlns:cx7="http://schemas.microsoft.com/office/drawing/2016/5/13/chartex" xmlns:cx8="http://schemas.microsoft.com/office/drawing/2016/5/14/chartex" xmlns:mc="http://schemas.openxmlformats.org/markup-compatibility/2006" xmlns:aink="http://schemas.microsoft.com/office/drawing/2016/ink" xmlns:am3d="http://schemas.microsoft.com/office/drawing/2017/model3d" xmlns:o="urn:schemas-microsoft-com:office:office" xmlns:r="http://schemas.openxmlformats.org/officeDocument/2006/relationships" xmlns:m="http://schemas.openxmlformats.org/officeDocument/2006/math" xmlns:v="urn:schemas-microsoft-com:vml" xmlns:wp14="http://schemas.microsoft.com/office/word/2010/wordprocessingDrawing" xmlns:wp="http://schemas.openxmlformats.org/drawingml/2006/wordprocessingDrawing" xmlns:w10="urn:schemas-microsoft-com:office:word" xmlns:w="http://schemas.openxmlformats.org/wordprocessingml/2006/main" xmlns:w14="http://schemas.microsoft.com/office/word/2010/wordml" xmlns:w15="http://schemas.microsoft.com/office/word/2012/wordml" xmlns:w16cid="http://schemas.microsoft.com/office/word/2016/wordml/cid" xmlns:w16se="http://schemas.microsoft.com/office/word/2015/wordml/symex" xmlns:wpg="http://schemas.microsoft.com/office/word/2010/wordprocessingGroup" xmlns:wpi="http://schemas.microsoft.com/office/word/2010/wordprocessingInk" xmlns:wne="http://schemas.microsoft.com/office/word/2006/wordml" xmlns:wps="http://schemas.microsoft.com/office/word/2010/wordprocessingShape" mc:Ignorable="w14 w15 w16se w16cid wp14">
+<w:document xmlns:wpc="http://schemas.microsoft.com/office/word/2010/wordprocessingCanvas" xmlns:cx="http://schemas.microsoft.com/office/drawing/2014/chartex" xmlns:cx1="http://schemas.microsoft.com/office/drawing/2015/9/8/chartex" xmlns:cx2="http://schemas.microsoft.com/office/drawing/2015/10/21/chartex" xmlns:cx3="http://schemas.microsoft.com/office/drawing/2016/5/9/chartex" xmlns:cx4="http://schemas.microsoft.com/office/drawing/2016/5/10/chartex" xmlns:cx5="http://schemas.microsoft.com/office/drawing/2016/5/11/chartex" xmlns:cx6="http://schemas.microsoft.com/office/drawing/2016/5/12/chartex" xmlns:cx7="http://schemas.microsoft.com/office/drawing/2016/5/13/chartex" xmlns:cx8="http://schemas.microsoft.com/office/drawing/2016/5/14/chartex" xmlns:mc="http://schemas.openxmlformats.org/markup-compatibility/2006" xmlns:aink="http://schemas.microsoft.com/office/drawing/2016/ink" xmlns:am3d="http://schemas.microsoft.com/office/drawing/2017/model3d" xmlns:o="urn:schemas-microsoft-com:office:office" xmlns:r="http://schemas.openxmlformats.org/officeDocument/2006/relationships" xmlns:m="http://schemas.openxmlformats.org/officeDocument/2006/math" xmlns:v="urn:schemas-microsoft-com:vml" xmlns:wp14="http://schemas.microsoft.com/office/word/2010/wordprocessingDrawing" xmlns:wp="http://schemas.openxmlformats.org/drawingml/2006/wordprocessingDrawing" xmlns:w10="urn:schemas-microsoft-com:office:word" xmlns:w="http://schemas.openxmlformats.org/wordprocessingml/2006/main" xmlns:w14="http://schemas.microsoft.com/office/word/2010/wordml" xmlns:w15="http://schemas.microsoft.com/office/word/2012/wordml" xmlns:w16cex="http://schemas.microsoft.com/office/word/2018/wordml/cex" xmlns:w16cid="http://schemas.microsoft.com/office/word/2016/wordml/cid" xmlns:w16="http://schemas.microsoft.com/office/word/2018/wordml" xmlns:w16sdtdh="http://schemas.microsoft.com/office/word/2020/wordml/sdtdatahash" xmlns:w16se="http://schemas.microsoft.com/office/word/2015/wordml/symex" xmlns:wpg="http://schemas.microsoft.com/office/word/2010/wordprocessingGroup" xmlns:wpi="http://schemas.microsoft.com/office/word/2010/wordprocessingInk" xmlns:wne="http://schemas.microsoft.com/office/word/2006/wordml" xmlns:wps="http://schemas.microsoft.com/office/word/2010/wordprocessingShape" mc:Ignorable="w14 w15 w16se w16cid w16 w16cex w16sdtdh wp14">
   <w:body>
     <w:p>
       <w:pPr>
@@ -71,14 +71,12 @@
           <w:rFonts w:cstheme="minorHAnsi"/>
         </w:rPr>
       </w:pPr>
-      <w:proofErr w:type="spellStart"/>
       <w:r>
         <w:rPr>
           <w:rFonts w:cstheme="minorHAnsi"/>
         </w:rPr>
         <w:t>Aplicatia</w:t>
       </w:r>
-      <w:proofErr w:type="spellEnd"/>
       <w:r>
         <w:rPr>
           <w:rFonts w:cstheme="minorHAnsi"/>
@@ -99,221 +97,44 @@
         </w:rPr>
         <w:t xml:space="preserve"> </w:t>
       </w:r>
-      <w:proofErr w:type="spellStart"/>
-      <w:r>
-        <w:rPr>
-          <w:rFonts w:cstheme="minorHAnsi"/>
-        </w:rPr>
-        <w:t>gestioneaza</w:t>
-      </w:r>
-      <w:proofErr w:type="spellEnd"/>
-      <w:r>
-        <w:rPr>
-          <w:rFonts w:cstheme="minorHAnsi"/>
-        </w:rPr>
-        <w:t xml:space="preserve"> task-urile </w:t>
-      </w:r>
-      <w:proofErr w:type="spellStart"/>
-      <w:r>
-        <w:rPr>
-          <w:rFonts w:cstheme="minorHAnsi"/>
-        </w:rPr>
-        <w:t>unei</w:t>
-      </w:r>
-      <w:proofErr w:type="spellEnd"/>
+      <w:r>
+        <w:rPr>
+          <w:rFonts w:cstheme="minorHAnsi"/>
+        </w:rPr>
+        <w:t>gestioneaza task-urile unei persoane active. Informatiile sunt preluate dintr-un fisier binar sau text</w:t>
+      </w:r>
       <w:r>
         <w:rPr>
           <w:rFonts w:cstheme="minorHAnsi"/>
         </w:rPr>
         <w:t xml:space="preserve"> </w:t>
       </w:r>
-      <w:proofErr w:type="spellStart"/>
-      <w:r>
-        <w:rPr>
-          <w:rFonts w:cstheme="minorHAnsi"/>
-        </w:rPr>
-        <w:t>persoane</w:t>
-      </w:r>
-      <w:proofErr w:type="spellEnd"/>
-      <w:r>
-        <w:rPr>
-          <w:rFonts w:cstheme="minorHAnsi"/>
-        </w:rPr>
-        <w:t xml:space="preserve"> active. </w:t>
-      </w:r>
-      <w:proofErr w:type="spellStart"/>
-      <w:r>
-        <w:rPr>
-          <w:rFonts w:cstheme="minorHAnsi"/>
-        </w:rPr>
-        <w:t>Informatiile</w:t>
-      </w:r>
-      <w:proofErr w:type="spellEnd"/>
-      <w:r>
-        <w:rPr>
-          <w:rFonts w:cstheme="minorHAnsi"/>
+      <w:r>
+        <w:rPr>
+          <w:rFonts w:cstheme="minorHAnsi"/>
+          <w:color w:val="FF0000"/>
+        </w:rPr>
+        <w:t>ce contine elementele</w:t>
+      </w:r>
+      <w:r>
+        <w:rPr>
+          <w:rFonts w:cstheme="minorHAnsi"/>
+          <w:color w:val="FF0000"/>
+        </w:rPr>
+        <w:t xml:space="preserve"> … sub formatul</w:t>
+      </w:r>
+      <w:r>
+        <w:rPr>
+          <w:rFonts w:cstheme="minorHAnsi"/>
+          <w:color w:val="FF0000"/>
         </w:rPr>
         <w:t xml:space="preserve"> </w:t>
       </w:r>
-      <w:proofErr w:type="spellStart"/>
-      <w:r>
-        <w:rPr>
-          <w:rFonts w:cstheme="minorHAnsi"/>
-        </w:rPr>
-        <w:t>sunt</w:t>
-      </w:r>
-      <w:proofErr w:type="spellEnd"/>
-      <w:r>
-        <w:rPr>
-          <w:rFonts w:cstheme="minorHAnsi"/>
-        </w:rPr>
-        <w:t xml:space="preserve"> </w:t>
-      </w:r>
-      <w:proofErr w:type="spellStart"/>
-      <w:r>
-        <w:rPr>
-          <w:rFonts w:cstheme="minorHAnsi"/>
-        </w:rPr>
-        <w:t>preluate</w:t>
-      </w:r>
-      <w:proofErr w:type="spellEnd"/>
-      <w:r>
-        <w:rPr>
-          <w:rFonts w:cstheme="minorHAnsi"/>
-        </w:rPr>
-        <w:t xml:space="preserve"> </w:t>
-      </w:r>
-      <w:proofErr w:type="spellStart"/>
-      <w:r>
-        <w:rPr>
-          <w:rFonts w:cstheme="minorHAnsi"/>
-        </w:rPr>
-        <w:t>dintr</w:t>
-      </w:r>
-      <w:proofErr w:type="spellEnd"/>
-      <w:r>
-        <w:rPr>
-          <w:rFonts w:cstheme="minorHAnsi"/>
-        </w:rPr>
-        <w:t xml:space="preserve">-un </w:t>
-      </w:r>
-      <w:proofErr w:type="spellStart"/>
-      <w:r>
-        <w:rPr>
-          <w:rFonts w:cstheme="minorHAnsi"/>
-        </w:rPr>
-        <w:t>fisier</w:t>
-      </w:r>
-      <w:proofErr w:type="spellEnd"/>
-      <w:r>
-        <w:rPr>
-          <w:rFonts w:cstheme="minorHAnsi"/>
-        </w:rPr>
-        <w:t xml:space="preserve"> </w:t>
-      </w:r>
-      <w:proofErr w:type="spellStart"/>
-      <w:r>
-        <w:rPr>
-          <w:rFonts w:cstheme="minorHAnsi"/>
-        </w:rPr>
-        <w:t>binar</w:t>
-      </w:r>
-      <w:proofErr w:type="spellEnd"/>
-      <w:r>
-        <w:rPr>
-          <w:rFonts w:cstheme="minorHAnsi"/>
-        </w:rPr>
-        <w:t xml:space="preserve"> </w:t>
-      </w:r>
-      <w:proofErr w:type="spellStart"/>
-      <w:r>
-        <w:rPr>
-          <w:rFonts w:cstheme="minorHAnsi"/>
-        </w:rPr>
-        <w:t>sau</w:t>
-      </w:r>
-      <w:proofErr w:type="spellEnd"/>
-      <w:r>
-        <w:rPr>
-          <w:rFonts w:cstheme="minorHAnsi"/>
-        </w:rPr>
-        <w:t xml:space="preserve"> text</w:t>
-      </w:r>
-      <w:r>
-        <w:rPr>
-          <w:rFonts w:cstheme="minorHAnsi"/>
-        </w:rPr>
-        <w:t xml:space="preserve"> </w:t>
-      </w:r>
-      <w:proofErr w:type="spellStart"/>
       <w:r>
         <w:rPr>
           <w:rFonts w:cstheme="minorHAnsi"/>
           <w:color w:val="FF0000"/>
         </w:rPr>
-        <w:t>ce</w:t>
-      </w:r>
-      <w:proofErr w:type="spellEnd"/>
-      <w:r>
-        <w:rPr>
-          <w:rFonts w:cstheme="minorHAnsi"/>
-          <w:color w:val="FF0000"/>
-        </w:rPr>
-        <w:t xml:space="preserve"> </w:t>
-      </w:r>
-      <w:proofErr w:type="spellStart"/>
-      <w:r>
-        <w:rPr>
-          <w:rFonts w:cstheme="minorHAnsi"/>
-          <w:color w:val="FF0000"/>
-        </w:rPr>
-        <w:t>contine</w:t>
-      </w:r>
-      <w:proofErr w:type="spellEnd"/>
-      <w:r>
-        <w:rPr>
-          <w:rFonts w:cstheme="minorHAnsi"/>
-          <w:color w:val="FF0000"/>
-        </w:rPr>
-        <w:t xml:space="preserve"> </w:t>
-      </w:r>
-      <w:proofErr w:type="spellStart"/>
-      <w:r>
-        <w:rPr>
-          <w:rFonts w:cstheme="minorHAnsi"/>
-          <w:color w:val="FF0000"/>
-        </w:rPr>
-        <w:t>elementele</w:t>
-      </w:r>
-      <w:proofErr w:type="spellEnd"/>
-      <w:r>
-        <w:rPr>
-          <w:rFonts w:cstheme="minorHAnsi"/>
-          <w:color w:val="FF0000"/>
-        </w:rPr>
-        <w:t xml:space="preserve"> … sub </w:t>
-      </w:r>
-      <w:proofErr w:type="spellStart"/>
-      <w:r>
-        <w:rPr>
-          <w:rFonts w:cstheme="minorHAnsi"/>
-          <w:color w:val="FF0000"/>
-        </w:rPr>
-        <w:t>formatul</w:t>
-      </w:r>
-      <w:proofErr w:type="spellEnd"/>
-      <w:r>
-        <w:rPr>
-          <w:rFonts w:cstheme="minorHAnsi"/>
-          <w:color w:val="FF0000"/>
-        </w:rPr>
-        <w:t xml:space="preserve"> </w:t>
-      </w:r>
-      <w:r>
-        <w:rPr>
-          <w:rFonts w:cstheme="minorHAnsi"/>
-          <w:color w:val="FF0000"/>
-        </w:rPr>
         <w:t>…</w:t>
       </w:r>
       <w:r>
@@ -322,42 +143,12 @@
         </w:rPr>
         <w:t xml:space="preserve">. </w:t>
       </w:r>
-      <w:proofErr w:type="spellStart"/>
-      <w:r>
-        <w:rPr>
-          <w:rFonts w:cstheme="minorHAnsi"/>
-        </w:rPr>
-        <w:t>Functionalitatile</w:t>
-      </w:r>
-      <w:proofErr w:type="spellEnd"/>
-      <w:r>
-        <w:rPr>
-          <w:rFonts w:cstheme="minorHAnsi"/>
-        </w:rPr>
-        <w:t xml:space="preserve"> </w:t>
-      </w:r>
-      <w:proofErr w:type="spellStart"/>
-      <w:r>
-        <w:rPr>
-          <w:rFonts w:cstheme="minorHAnsi"/>
-        </w:rPr>
-        <w:t>aplicatiei</w:t>
-      </w:r>
-      <w:proofErr w:type="spellEnd"/>
-      <w:r>
-        <w:rPr>
-          <w:rFonts w:cstheme="minorHAnsi"/>
-        </w:rPr>
-        <w:t xml:space="preserve"> </w:t>
-      </w:r>
-      <w:proofErr w:type="spellStart"/>
-      <w:r>
-        <w:rPr>
-          <w:rFonts w:cstheme="minorHAnsi"/>
-        </w:rPr>
-        <w:t>sunt</w:t>
-      </w:r>
-      <w:proofErr w:type="spellEnd"/>
+      <w:r>
+        <w:rPr>
+          <w:rFonts w:cstheme="minorHAnsi"/>
+        </w:rPr>
+        <w:t>Functionalitatile aplicatiei sunt</w:t>
+      </w:r>
       <w:r>
         <w:rPr>
           <w:rFonts w:cstheme="minorHAnsi"/>
@@ -394,7 +185,6 @@
         </w:rPr>
         <w:t xml:space="preserve"> </w:t>
       </w:r>
-      <w:proofErr w:type="spellStart"/>
       <w:r>
         <w:rPr>
           <w:rFonts w:cstheme="minorHAnsi"/>
@@ -407,14 +197,12 @@
         </w:rPr>
         <w:t>daugarea</w:t>
       </w:r>
-      <w:proofErr w:type="spellEnd"/>
       <w:r>
         <w:rPr>
           <w:rFonts w:cstheme="minorHAnsi"/>
         </w:rPr>
         <w:t xml:space="preserve"> </w:t>
       </w:r>
-      <w:proofErr w:type="spellStart"/>
       <w:r>
         <w:rPr>
           <w:rFonts w:cstheme="minorHAnsi"/>
@@ -427,7 +215,6 @@
         </w:rPr>
         <w:t>ui</w:t>
       </w:r>
-      <w:proofErr w:type="spellEnd"/>
       <w:r>
         <w:rPr>
           <w:rFonts w:cstheme="minorHAnsi"/>
@@ -444,49 +231,25 @@
         <w:rPr>
           <w:rFonts w:cstheme="minorHAnsi"/>
         </w:rPr>
-        <w:t xml:space="preserve"> </w:t>
-      </w:r>
-      <w:proofErr w:type="spellStart"/>
-      <w:r>
-        <w:rPr>
-          <w:rFonts w:cstheme="minorHAnsi"/>
-        </w:rPr>
-        <w:t>nou</w:t>
-      </w:r>
-      <w:proofErr w:type="spellEnd"/>
-      <w:r>
-        <w:rPr>
-          <w:rFonts w:cstheme="minorHAnsi"/>
-        </w:rPr>
-        <w:t xml:space="preserve"> cu </w:t>
-      </w:r>
-      <w:proofErr w:type="spellStart"/>
+        <w:t xml:space="preserve"> nou cu </w:t>
+      </w:r>
       <w:r>
         <w:rPr>
           <w:rFonts w:cstheme="minorHAnsi"/>
         </w:rPr>
         <w:t>detaliile</w:t>
       </w:r>
-      <w:proofErr w:type="spellEnd"/>
       <w:r>
         <w:rPr>
           <w:rFonts w:cstheme="minorHAnsi"/>
         </w:rPr>
         <w:t xml:space="preserve">: </w:t>
       </w:r>
-      <w:proofErr w:type="spellStart"/>
-      <w:r>
-        <w:rPr>
-          <w:rFonts w:cstheme="minorHAnsi"/>
-        </w:rPr>
-        <w:t>descrierea</w:t>
-      </w:r>
-      <w:proofErr w:type="spellEnd"/>
-      <w:r>
-        <w:rPr>
-          <w:rFonts w:cstheme="minorHAnsi"/>
-        </w:rPr>
-        <w:t>, data</w:t>
+      <w:r>
+        <w:rPr>
+          <w:rFonts w:cstheme="minorHAnsi"/>
+        </w:rPr>
+        <w:t>descrierea, data</w:t>
       </w:r>
       <w:r>
         <w:rPr>
@@ -501,39 +264,7 @@
           <w:rFonts w:cstheme="minorHAnsi"/>
           <w:color w:val="FF0000"/>
         </w:rPr>
-        <w:t>(</w:t>
-      </w:r>
-      <w:proofErr w:type="spellStart"/>
-      <w:r>
-        <w:rPr>
-          <w:rFonts w:cstheme="minorHAnsi"/>
-          <w:color w:val="FF0000"/>
-        </w:rPr>
-        <w:t>yyyy</w:t>
-      </w:r>
-      <w:proofErr w:type="spellEnd"/>
-      <w:r>
-        <w:rPr>
-          <w:rFonts w:cstheme="minorHAnsi"/>
-          <w:color w:val="FF0000"/>
-        </w:rPr>
-        <w:t>-MM-</w:t>
-      </w:r>
-      <w:proofErr w:type="spellStart"/>
-      <w:r>
-        <w:rPr>
-          <w:rFonts w:cstheme="minorHAnsi"/>
-          <w:color w:val="FF0000"/>
-        </w:rPr>
-        <w:t>dd</w:t>
-      </w:r>
-      <w:proofErr w:type="spellEnd"/>
-      <w:r>
-        <w:rPr>
-          <w:rFonts w:cstheme="minorHAnsi"/>
-          <w:color w:val="FF0000"/>
-        </w:rPr>
-        <w:t>)</w:t>
+        <w:t>(yyyy-MM-dd)</w:t>
       </w:r>
       <w:bookmarkEnd w:id="0"/>
       <w:bookmarkEnd w:id="1"/>
@@ -543,48 +274,18 @@
         </w:rPr>
         <w:t xml:space="preserve"> </w:t>
       </w:r>
-      <w:proofErr w:type="spellStart"/>
-      <w:r>
-        <w:rPr>
-          <w:rFonts w:cstheme="minorHAnsi"/>
-        </w:rPr>
-        <w:t>si</w:t>
-      </w:r>
-      <w:proofErr w:type="spellEnd"/>
-      <w:r>
-        <w:rPr>
-          <w:rFonts w:cstheme="minorHAnsi"/>
-        </w:rPr>
-        <w:t xml:space="preserve"> </w:t>
-      </w:r>
-      <w:proofErr w:type="spellStart"/>
-      <w:r>
-        <w:rPr>
-          <w:rFonts w:cstheme="minorHAnsi"/>
-        </w:rPr>
-        <w:t>ora</w:t>
-      </w:r>
-      <w:proofErr w:type="spellEnd"/>
-      <w:r>
-        <w:rPr>
-          <w:rFonts w:cstheme="minorHAnsi"/>
-        </w:rPr>
-        <w:t xml:space="preserve"> </w:t>
-      </w:r>
-      <w:r>
-        <w:rPr>
-          <w:rFonts w:cstheme="minorHAnsi"/>
-        </w:rPr>
-        <w:t xml:space="preserve">de </w:t>
-      </w:r>
-      <w:proofErr w:type="spellStart"/>
-      <w:r>
-        <w:rPr>
-          <w:rFonts w:cstheme="minorHAnsi"/>
-        </w:rPr>
-        <w:t>inceput</w:t>
-      </w:r>
-      <w:proofErr w:type="spellEnd"/>
+      <w:r>
+        <w:rPr>
+          <w:rFonts w:cstheme="minorHAnsi"/>
+        </w:rPr>
+        <w:t xml:space="preserve">si ora </w:t>
+      </w:r>
+      <w:r>
+        <w:rPr>
+          <w:rFonts w:cstheme="minorHAnsi"/>
+        </w:rPr>
+        <w:t>de inceput</w:t>
+      </w:r>
       <w:r>
         <w:rPr>
           <w:rFonts w:cstheme="minorHAnsi"/>
@@ -598,32 +299,7 @@
           <w:rFonts w:cstheme="minorHAnsi"/>
           <w:color w:val="FF0000"/>
         </w:rPr>
-        <w:t>(</w:t>
-      </w:r>
-      <w:proofErr w:type="spellStart"/>
-      <w:r>
-        <w:rPr>
-          <w:rFonts w:cstheme="minorHAnsi"/>
-          <w:color w:val="FF0000"/>
-        </w:rPr>
-        <w:t>HH:</w:t>
-      </w:r>
-      <w:proofErr w:type="gramStart"/>
-      <w:r>
-        <w:rPr>
-          <w:rFonts w:cstheme="minorHAnsi"/>
-          <w:color w:val="FF0000"/>
-        </w:rPr>
-        <w:t>mm:ss.SSS</w:t>
-      </w:r>
-      <w:proofErr w:type="spellEnd"/>
-      <w:proofErr w:type="gramEnd"/>
-      <w:r>
-        <w:rPr>
-          <w:rFonts w:cstheme="minorHAnsi"/>
-          <w:color w:val="FF0000"/>
-        </w:rPr>
-        <w:t>)</w:t>
+        <w:t>(HH:mm:ss.SSS)</w:t>
       </w:r>
       <w:bookmarkEnd w:id="2"/>
       <w:bookmarkEnd w:id="3"/>
@@ -644,39 +320,62 @@
           <w:rFonts w:cstheme="minorHAnsi"/>
           <w:color w:val="FF0000"/>
         </w:rPr>
-        <w:t>(</w:t>
-      </w:r>
-      <w:proofErr w:type="spellStart"/>
+        <w:t>(yyyy-MM-dd)</w:t>
+      </w:r>
+      <w:r>
+        <w:rPr>
+          <w:rFonts w:cstheme="minorHAnsi"/>
+        </w:rPr>
+        <w:t xml:space="preserve"> </w:t>
+      </w:r>
+      <w:r>
+        <w:rPr>
+          <w:rFonts w:cstheme="minorHAnsi"/>
+        </w:rPr>
+        <w:t xml:space="preserve">si ora </w:t>
+      </w:r>
+      <w:r>
+        <w:rPr>
+          <w:rFonts w:cstheme="minorHAnsi"/>
+        </w:rPr>
+        <w:t>de sfarsit</w:t>
+      </w:r>
+      <w:r>
+        <w:rPr>
+          <w:rFonts w:cstheme="minorHAnsi"/>
+        </w:rPr>
+        <w:t xml:space="preserve"> </w:t>
+      </w:r>
       <w:r>
         <w:rPr>
           <w:rFonts w:cstheme="minorHAnsi"/>
           <w:color w:val="FF0000"/>
         </w:rPr>
-        <w:t>yyyy</w:t>
-      </w:r>
-      <w:proofErr w:type="spellEnd"/>
-      <w:r>
-        <w:rPr>
-          <w:rFonts w:cstheme="minorHAnsi"/>
-          <w:color w:val="FF0000"/>
-        </w:rPr>
-        <w:t>-MM-</w:t>
-      </w:r>
-      <w:proofErr w:type="spellStart"/>
-      <w:r>
-        <w:rPr>
-          <w:rFonts w:cstheme="minorHAnsi"/>
-          <w:color w:val="FF0000"/>
-        </w:rPr>
-        <w:t>dd</w:t>
-      </w:r>
-      <w:proofErr w:type="spellEnd"/>
-      <w:r>
-        <w:rPr>
-          <w:rFonts w:cstheme="minorHAnsi"/>
-          <w:color w:val="FF0000"/>
-        </w:rPr>
-        <w:t>)</w:t>
+        <w:t>(HH:mm:ss.SSS)</w:t>
+      </w:r>
+      <w:r>
+        <w:rPr>
+          <w:rFonts w:cstheme="minorHAnsi"/>
+        </w:rPr>
+        <w:t xml:space="preserve">. Daca </w:t>
+      </w:r>
+      <w:r>
+        <w:rPr>
+          <w:rFonts w:cstheme="minorHAnsi"/>
+        </w:rPr>
+        <w:t>task-ul este</w:t>
+      </w:r>
+      <w:r>
+        <w:rPr>
+          <w:rFonts w:cstheme="minorHAnsi"/>
+        </w:rPr>
+        <w:t xml:space="preserve"> repetitiv</w:t>
+      </w:r>
+      <w:r>
+        <w:rPr>
+          <w:rFonts w:cstheme="minorHAnsi"/>
+        </w:rPr>
+        <w:t>,</w:t>
       </w:r>
       <w:r>
         <w:rPr>
@@ -684,344 +383,59 @@
         </w:rPr>
         <w:t xml:space="preserve"> </w:t>
       </w:r>
-      <w:proofErr w:type="spellStart"/>
-      <w:r>
-        <w:rPr>
-          <w:rFonts w:cstheme="minorHAnsi"/>
-        </w:rPr>
-        <w:t>si</w:t>
-      </w:r>
-      <w:proofErr w:type="spellEnd"/>
-      <w:r>
-        <w:rPr>
-          <w:rFonts w:cstheme="minorHAnsi"/>
-        </w:rPr>
-        <w:t xml:space="preserve"> </w:t>
-      </w:r>
-      <w:proofErr w:type="spellStart"/>
-      <w:r>
-        <w:rPr>
-          <w:rFonts w:cstheme="minorHAnsi"/>
-        </w:rPr>
-        <w:t>ora</w:t>
-      </w:r>
-      <w:proofErr w:type="spellEnd"/>
-      <w:r>
-        <w:rPr>
-          <w:rFonts w:cstheme="minorHAnsi"/>
-        </w:rPr>
-        <w:t xml:space="preserve"> </w:t>
-      </w:r>
-      <w:r>
-        <w:rPr>
-          <w:rFonts w:cstheme="minorHAnsi"/>
-        </w:rPr>
-        <w:t xml:space="preserve">de </w:t>
-      </w:r>
-      <w:proofErr w:type="spellStart"/>
-      <w:r>
-        <w:rPr>
-          <w:rFonts w:cstheme="minorHAnsi"/>
-        </w:rPr>
-        <w:t>sfarsit</w:t>
-      </w:r>
-      <w:proofErr w:type="spellEnd"/>
-      <w:r>
-        <w:rPr>
-          <w:rFonts w:cstheme="minorHAnsi"/>
-        </w:rPr>
-        <w:t xml:space="preserve"> </w:t>
-      </w:r>
-      <w:r>
-        <w:rPr>
-          <w:rFonts w:cstheme="minorHAnsi"/>
-          <w:color w:val="FF0000"/>
-        </w:rPr>
-        <w:t>(</w:t>
-      </w:r>
-      <w:proofErr w:type="spellStart"/>
-      <w:r>
-        <w:rPr>
-          <w:rFonts w:cstheme="minorHAnsi"/>
-          <w:color w:val="FF0000"/>
-        </w:rPr>
-        <w:t>HH:mm:ss.SSS</w:t>
-      </w:r>
-      <w:proofErr w:type="spellEnd"/>
-      <w:r>
-        <w:rPr>
-          <w:rFonts w:cstheme="minorHAnsi"/>
-          <w:color w:val="FF0000"/>
-        </w:rPr>
-        <w:t>)</w:t>
-      </w:r>
-      <w:r>
-        <w:rPr>
-          <w:rFonts w:cstheme="minorHAnsi"/>
-        </w:rPr>
-        <w:t xml:space="preserve">. </w:t>
-      </w:r>
-      <w:proofErr w:type="spellStart"/>
-      <w:r>
-        <w:rPr>
-          <w:rFonts w:cstheme="minorHAnsi"/>
-        </w:rPr>
-        <w:t>Daca</w:t>
-      </w:r>
-      <w:proofErr w:type="spellEnd"/>
-      <w:r>
-        <w:rPr>
-          <w:rFonts w:cstheme="minorHAnsi"/>
-        </w:rPr>
-        <w:t xml:space="preserve"> </w:t>
-      </w:r>
-      <w:r>
-        <w:rPr>
-          <w:rFonts w:cstheme="minorHAnsi"/>
-        </w:rPr>
-        <w:t>task-</w:t>
-      </w:r>
-      <w:proofErr w:type="spellStart"/>
-      <w:r>
-        <w:rPr>
-          <w:rFonts w:cstheme="minorHAnsi"/>
-        </w:rPr>
-        <w:t>ul</w:t>
-      </w:r>
-      <w:proofErr w:type="spellEnd"/>
-      <w:r>
-        <w:rPr>
-          <w:rFonts w:cstheme="minorHAnsi"/>
-        </w:rPr>
-        <w:t xml:space="preserve"> </w:t>
-      </w:r>
-      <w:proofErr w:type="spellStart"/>
-      <w:r>
-        <w:rPr>
-          <w:rFonts w:cstheme="minorHAnsi"/>
-        </w:rPr>
-        <w:t>este</w:t>
-      </w:r>
-      <w:proofErr w:type="spellEnd"/>
-      <w:r>
-        <w:rPr>
-          <w:rFonts w:cstheme="minorHAnsi"/>
-        </w:rPr>
-        <w:t xml:space="preserve"> </w:t>
-      </w:r>
-      <w:proofErr w:type="spellStart"/>
-      <w:r>
-        <w:rPr>
-          <w:rFonts w:cstheme="minorHAnsi"/>
-        </w:rPr>
-        <w:t>repetitiv</w:t>
-      </w:r>
-      <w:proofErr w:type="spellEnd"/>
-      <w:r>
-        <w:rPr>
-          <w:rFonts w:cstheme="minorHAnsi"/>
-        </w:rPr>
-        <w:t>,</w:t>
-      </w:r>
-      <w:r>
-        <w:rPr>
-          <w:rFonts w:cstheme="minorHAnsi"/>
-        </w:rPr>
-        <w:t xml:space="preserve"> </w:t>
-      </w:r>
-      <w:proofErr w:type="spellStart"/>
-      <w:r>
-        <w:rPr>
-          <w:rFonts w:cstheme="minorHAnsi"/>
-        </w:rPr>
-        <w:t>atunci</w:t>
-      </w:r>
-      <w:proofErr w:type="spellEnd"/>
-      <w:r>
-        <w:rPr>
-          <w:rFonts w:cstheme="minorHAnsi"/>
-        </w:rPr>
-        <w:t xml:space="preserve"> se </w:t>
-      </w:r>
-      <w:proofErr w:type="spellStart"/>
+      <w:r>
+        <w:rPr>
+          <w:rFonts w:cstheme="minorHAnsi"/>
+        </w:rPr>
+        <w:t xml:space="preserve">atunci se </w:t>
+      </w:r>
       <w:r>
         <w:rPr>
           <w:rFonts w:cstheme="minorHAnsi"/>
         </w:rPr>
         <w:t>indica</w:t>
       </w:r>
-      <w:proofErr w:type="spellEnd"/>
-      <w:r>
-        <w:rPr>
-          <w:rFonts w:cstheme="minorHAnsi"/>
-        </w:rPr>
-        <w:t xml:space="preserve"> </w:t>
-      </w:r>
-      <w:proofErr w:type="spellStart"/>
-      <w:r>
-        <w:rPr>
-          <w:rFonts w:cstheme="minorHAnsi"/>
-        </w:rPr>
-        <w:t>intervalul</w:t>
-      </w:r>
-      <w:proofErr w:type="spellEnd"/>
-      <w:r>
-        <w:rPr>
-          <w:rFonts w:cstheme="minorHAnsi"/>
-        </w:rPr>
-        <w:t xml:space="preserve"> </w:t>
-      </w:r>
-      <w:r>
-        <w:rPr>
-          <w:rFonts w:cstheme="minorHAnsi"/>
-        </w:rPr>
-        <w:t xml:space="preserve">de </w:t>
-      </w:r>
-      <w:proofErr w:type="spellStart"/>
-      <w:r>
-        <w:rPr>
-          <w:rFonts w:cstheme="minorHAnsi"/>
-        </w:rPr>
-        <w:t>timp</w:t>
-      </w:r>
-      <w:proofErr w:type="spellEnd"/>
-      <w:r>
-        <w:rPr>
-          <w:rFonts w:cstheme="minorHAnsi"/>
-        </w:rPr>
-        <w:t xml:space="preserve"> la care se </w:t>
-      </w:r>
-      <w:proofErr w:type="spellStart"/>
-      <w:r>
-        <w:rPr>
-          <w:rFonts w:cstheme="minorHAnsi"/>
-        </w:rPr>
-        <w:t>va</w:t>
-      </w:r>
-      <w:proofErr w:type="spellEnd"/>
-      <w:r>
-        <w:rPr>
-          <w:rFonts w:cstheme="minorHAnsi"/>
-        </w:rPr>
-        <w:t xml:space="preserve"> </w:t>
-      </w:r>
-      <w:proofErr w:type="spellStart"/>
-      <w:r>
-        <w:rPr>
-          <w:rFonts w:cstheme="minorHAnsi"/>
-        </w:rPr>
-        <w:t>repeta</w:t>
-      </w:r>
-      <w:proofErr w:type="spellEnd"/>
-      <w:r>
-        <w:rPr>
-          <w:rFonts w:cstheme="minorHAnsi"/>
-        </w:rPr>
-        <w:t xml:space="preserve">, </w:t>
-      </w:r>
-      <w:proofErr w:type="spellStart"/>
-      <w:r>
-        <w:rPr>
-          <w:rFonts w:cstheme="minorHAnsi"/>
-        </w:rPr>
-        <w:t>dat</w:t>
-      </w:r>
-      <w:proofErr w:type="spellEnd"/>
-      <w:r>
-        <w:rPr>
-          <w:rFonts w:cstheme="minorHAnsi"/>
-        </w:rPr>
-        <w:t xml:space="preserve"> </w:t>
-      </w:r>
-      <w:r>
-        <w:rPr>
-          <w:rFonts w:cstheme="minorHAnsi"/>
-        </w:rPr>
-        <w:t xml:space="preserve">ca </w:t>
-      </w:r>
-      <w:proofErr w:type="spellStart"/>
-      <w:r>
-        <w:rPr>
-          <w:rFonts w:cstheme="minorHAnsi"/>
-        </w:rPr>
-        <w:t>numar</w:t>
-      </w:r>
-      <w:proofErr w:type="spellEnd"/>
-      <w:r>
-        <w:rPr>
-          <w:rFonts w:cstheme="minorHAnsi"/>
-        </w:rPr>
-        <w:t xml:space="preserve"> de ore </w:t>
-      </w:r>
-      <w:proofErr w:type="spellStart"/>
-      <w:r>
-        <w:rPr>
-          <w:rFonts w:cstheme="minorHAnsi"/>
-        </w:rPr>
-        <w:t>si</w:t>
-      </w:r>
-      <w:proofErr w:type="spellEnd"/>
-      <w:r>
-        <w:rPr>
-          <w:rFonts w:cstheme="minorHAnsi"/>
-        </w:rPr>
-        <w:t xml:space="preserve"> minute. Task-</w:t>
-      </w:r>
-      <w:proofErr w:type="spellStart"/>
-      <w:r>
-        <w:rPr>
-          <w:rFonts w:cstheme="minorHAnsi"/>
-        </w:rPr>
-        <w:t>ul</w:t>
-      </w:r>
-      <w:proofErr w:type="spellEnd"/>
-      <w:r>
-        <w:rPr>
-          <w:rFonts w:cstheme="minorHAnsi"/>
-        </w:rPr>
-        <w:t xml:space="preserve"> </w:t>
-      </w:r>
-      <w:proofErr w:type="spellStart"/>
-      <w:r>
-        <w:rPr>
-          <w:rFonts w:cstheme="minorHAnsi"/>
-        </w:rPr>
-        <w:t>poate</w:t>
-      </w:r>
-      <w:proofErr w:type="spellEnd"/>
-      <w:r>
-        <w:rPr>
-          <w:rFonts w:cstheme="minorHAnsi"/>
-        </w:rPr>
-        <w:t xml:space="preserve"> fi </w:t>
-      </w:r>
-      <w:proofErr w:type="spellStart"/>
+      <w:r>
+        <w:rPr>
+          <w:rFonts w:cstheme="minorHAnsi"/>
+        </w:rPr>
+        <w:t xml:space="preserve"> intervalul </w:t>
+      </w:r>
+      <w:r>
+        <w:rPr>
+          <w:rFonts w:cstheme="minorHAnsi"/>
+        </w:rPr>
+        <w:t xml:space="preserve">de timp la care se va repeta, </w:t>
+      </w:r>
+      <w:r>
+        <w:rPr>
+          <w:rFonts w:cstheme="minorHAnsi"/>
+        </w:rPr>
+        <w:t xml:space="preserve">dat </w:t>
+      </w:r>
+      <w:r>
+        <w:rPr>
+          <w:rFonts w:cstheme="minorHAnsi"/>
+        </w:rPr>
+        <w:t xml:space="preserve">ca numar de ore si minute. Task-ul </w:t>
+      </w:r>
+      <w:r>
+        <w:rPr>
+          <w:rFonts w:cstheme="minorHAnsi"/>
+        </w:rPr>
+        <w:t xml:space="preserve">poate fi </w:t>
+      </w:r>
       <w:r>
         <w:rPr>
           <w:rFonts w:cstheme="minorHAnsi"/>
         </w:rPr>
         <w:t>activ</w:t>
       </w:r>
-      <w:proofErr w:type="spellEnd"/>
-      <w:r>
-        <w:rPr>
-          <w:rFonts w:cstheme="minorHAnsi"/>
-        </w:rPr>
-        <w:t xml:space="preserve"> </w:t>
-      </w:r>
-      <w:proofErr w:type="spellStart"/>
-      <w:r>
-        <w:rPr>
-          <w:rFonts w:cstheme="minorHAnsi"/>
-        </w:rPr>
-        <w:t>sau</w:t>
-      </w:r>
-      <w:proofErr w:type="spellEnd"/>
-      <w:r>
-        <w:rPr>
-          <w:rFonts w:cstheme="minorHAnsi"/>
-        </w:rPr>
-        <w:t xml:space="preserve"> nu</w:t>
+      <w:r>
+        <w:rPr>
+          <w:rFonts w:cstheme="minorHAnsi"/>
+        </w:rPr>
+        <w:t xml:space="preserve"> sau nu</w:t>
       </w:r>
       <w:r>
         <w:rPr>
@@ -1077,222 +491,42 @@
         </w:rPr>
         <w:t xml:space="preserve"> </w:t>
       </w:r>
-      <w:proofErr w:type="spellStart"/>
-      <w:r>
-        <w:rPr>
-          <w:rFonts w:cstheme="minorHAnsi"/>
-        </w:rPr>
-        <w:t>Afisarea</w:t>
-      </w:r>
-      <w:proofErr w:type="spellEnd"/>
-      <w:r>
-        <w:rPr>
-          <w:rFonts w:cstheme="minorHAnsi"/>
-        </w:rPr>
-        <w:t xml:space="preserve"> </w:t>
-      </w:r>
-      <w:r>
-        <w:rPr>
-          <w:rFonts w:cstheme="minorHAnsi"/>
-        </w:rPr>
-        <w:t>task-</w:t>
-      </w:r>
-      <w:proofErr w:type="spellStart"/>
-      <w:r>
-        <w:rPr>
-          <w:rFonts w:cstheme="minorHAnsi"/>
-        </w:rPr>
-        <w:t>rilor</w:t>
-      </w:r>
-      <w:proofErr w:type="spellEnd"/>
-      <w:r>
-        <w:rPr>
-          <w:rFonts w:cstheme="minorHAnsi"/>
-        </w:rPr>
-        <w:t xml:space="preserve"> </w:t>
-      </w:r>
-      <w:proofErr w:type="spellStart"/>
-      <w:r>
-        <w:rPr>
-          <w:rFonts w:cstheme="minorHAnsi"/>
-        </w:rPr>
-        <w:t>planificate</w:t>
-      </w:r>
-      <w:proofErr w:type="spellEnd"/>
-      <w:r>
-        <w:rPr>
-          <w:rFonts w:cstheme="minorHAnsi"/>
-        </w:rPr>
-        <w:t xml:space="preserve"> </w:t>
-      </w:r>
-      <w:proofErr w:type="spellStart"/>
-      <w:r>
-        <w:rPr>
-          <w:rFonts w:cstheme="minorHAnsi"/>
-        </w:rPr>
-        <w:t>intr</w:t>
-      </w:r>
-      <w:proofErr w:type="spellEnd"/>
-      <w:r>
-        <w:rPr>
-          <w:rFonts w:cstheme="minorHAnsi"/>
-        </w:rPr>
-        <w:t xml:space="preserve">-o </w:t>
-      </w:r>
-      <w:proofErr w:type="spellStart"/>
-      <w:r>
-        <w:rPr>
-          <w:rFonts w:cstheme="minorHAnsi"/>
-        </w:rPr>
-        <w:t>anumita</w:t>
-      </w:r>
-      <w:proofErr w:type="spellEnd"/>
-      <w:r>
-        <w:rPr>
-          <w:rFonts w:cstheme="minorHAnsi"/>
-        </w:rPr>
-        <w:t xml:space="preserve"> </w:t>
-      </w:r>
-      <w:proofErr w:type="spellStart"/>
-      <w:r>
-        <w:rPr>
-          <w:rFonts w:cstheme="minorHAnsi"/>
-        </w:rPr>
-        <w:t>perioada</w:t>
-      </w:r>
-      <w:proofErr w:type="spellEnd"/>
-      <w:r>
-        <w:rPr>
-          <w:rFonts w:cstheme="minorHAnsi"/>
-        </w:rPr>
-        <w:t xml:space="preserve"> de </w:t>
-      </w:r>
-      <w:proofErr w:type="spellStart"/>
-      <w:r>
-        <w:rPr>
-          <w:rFonts w:cstheme="minorHAnsi"/>
-        </w:rPr>
-        <w:t>timp</w:t>
-      </w:r>
-      <w:proofErr w:type="spellEnd"/>
-      <w:r>
-        <w:rPr>
-          <w:rFonts w:cstheme="minorHAnsi"/>
-        </w:rPr>
-        <w:t>,</w:t>
-      </w:r>
-      <w:r>
-        <w:rPr>
-          <w:rFonts w:cstheme="minorHAnsi"/>
-        </w:rPr>
-        <w:t xml:space="preserve"> </w:t>
-      </w:r>
-      <w:proofErr w:type="spellStart"/>
-      <w:r>
-        <w:rPr>
-          <w:rFonts w:cstheme="minorHAnsi"/>
-        </w:rPr>
-        <w:t>precizata</w:t>
-      </w:r>
-      <w:proofErr w:type="spellEnd"/>
-      <w:r>
-        <w:rPr>
-          <w:rFonts w:cstheme="minorHAnsi"/>
-        </w:rPr>
-        <w:t xml:space="preserve"> ca data </w:t>
-      </w:r>
-      <w:proofErr w:type="spellStart"/>
-      <w:r>
-        <w:rPr>
-          <w:rFonts w:cstheme="minorHAnsi"/>
-        </w:rPr>
-        <w:t>si</w:t>
-      </w:r>
-      <w:proofErr w:type="spellEnd"/>
-      <w:r>
-        <w:rPr>
-          <w:rFonts w:cstheme="minorHAnsi"/>
-        </w:rPr>
-        <w:t xml:space="preserve"> </w:t>
-      </w:r>
-      <w:proofErr w:type="spellStart"/>
-      <w:r>
-        <w:rPr>
-          <w:rFonts w:cstheme="minorHAnsi"/>
-        </w:rPr>
-        <w:t>ora</w:t>
-      </w:r>
-      <w:proofErr w:type="spellEnd"/>
-      <w:r>
-        <w:rPr>
-          <w:rFonts w:cstheme="minorHAnsi"/>
-        </w:rPr>
-        <w:t xml:space="preserve"> de </w:t>
-      </w:r>
-      <w:proofErr w:type="spellStart"/>
-      <w:r>
-        <w:rPr>
-          <w:rFonts w:cstheme="minorHAnsi"/>
-        </w:rPr>
-        <w:t>inceput</w:t>
-      </w:r>
-      <w:proofErr w:type="spellEnd"/>
-      <w:r>
-        <w:rPr>
-          <w:rFonts w:cstheme="minorHAnsi"/>
-        </w:rPr>
-        <w:t xml:space="preserve"> </w:t>
-      </w:r>
-      <w:proofErr w:type="spellStart"/>
-      <w:r>
-        <w:rPr>
-          <w:rFonts w:cstheme="minorHAnsi"/>
-        </w:rPr>
-        <w:t>si</w:t>
-      </w:r>
-      <w:proofErr w:type="spellEnd"/>
-      <w:r>
-        <w:rPr>
-          <w:rFonts w:cstheme="minorHAnsi"/>
-        </w:rPr>
-        <w:t xml:space="preserve"> data </w:t>
-      </w:r>
-      <w:proofErr w:type="spellStart"/>
-      <w:r>
-        <w:rPr>
-          <w:rFonts w:cstheme="minorHAnsi"/>
-        </w:rPr>
-        <w:t>si</w:t>
-      </w:r>
-      <w:proofErr w:type="spellEnd"/>
-      <w:r>
-        <w:rPr>
-          <w:rFonts w:cstheme="minorHAnsi"/>
-        </w:rPr>
-        <w:t xml:space="preserve"> </w:t>
-      </w:r>
-      <w:proofErr w:type="spellStart"/>
-      <w:r>
-        <w:rPr>
-          <w:rFonts w:cstheme="minorHAnsi"/>
-        </w:rPr>
-        <w:t>ora</w:t>
-      </w:r>
-      <w:proofErr w:type="spellEnd"/>
-      <w:r>
-        <w:rPr>
-          <w:rFonts w:cstheme="minorHAnsi"/>
-        </w:rPr>
-        <w:t xml:space="preserve"> de </w:t>
-      </w:r>
-      <w:proofErr w:type="spellStart"/>
+      <w:r>
+        <w:rPr>
+          <w:rFonts w:cstheme="minorHAnsi"/>
+        </w:rPr>
+        <w:t xml:space="preserve">Afisarea </w:t>
+      </w:r>
+      <w:r>
+        <w:rPr>
+          <w:rFonts w:cstheme="minorHAnsi"/>
+        </w:rPr>
+        <w:t>task-rilor</w:t>
+      </w:r>
+      <w:r>
+        <w:rPr>
+          <w:rFonts w:cstheme="minorHAnsi"/>
+        </w:rPr>
+        <w:t xml:space="preserve"> planificate intr-o anumita perioada</w:t>
+      </w:r>
+      <w:r>
+        <w:rPr>
+          <w:rFonts w:cstheme="minorHAnsi"/>
+        </w:rPr>
+        <w:t xml:space="preserve"> de timp,</w:t>
+      </w:r>
+      <w:r>
+        <w:rPr>
+          <w:rFonts w:cstheme="minorHAnsi"/>
+        </w:rPr>
+        <w:t xml:space="preserve"> precizata ca data si ora de inceput si data si ora de </w:t>
+      </w:r>
       <w:r>
         <w:rPr>
           <w:rFonts w:cstheme="minorHAnsi"/>
         </w:rPr>
         <w:t>sfarsit</w:t>
       </w:r>
-      <w:proofErr w:type="spellEnd"/>
       <w:r>
         <w:rPr>
           <w:rFonts w:cstheme="minorHAnsi"/>
@@ -1360,68 +594,18 @@
         </w:rPr>
         <w:t xml:space="preserve"> </w:t>
       </w:r>
-      <w:proofErr w:type="spellStart"/>
-      <w:r>
-        <w:rPr>
-          <w:rFonts w:cstheme="minorHAnsi"/>
-        </w:rPr>
-        <w:t>Afisarea</w:t>
-      </w:r>
-      <w:proofErr w:type="spellEnd"/>
+      <w:r>
+        <w:rPr>
+          <w:rFonts w:cstheme="minorHAnsi"/>
+        </w:rPr>
+        <w:t>Afisarea informatiilor referitoare la un anumit task</w:t>
+      </w:r>
       <w:r>
         <w:rPr>
           <w:rFonts w:cstheme="minorHAnsi"/>
         </w:rPr>
         <w:t xml:space="preserve"> </w:t>
       </w:r>
-      <w:proofErr w:type="spellStart"/>
-      <w:r>
-        <w:rPr>
-          <w:rFonts w:cstheme="minorHAnsi"/>
-        </w:rPr>
-        <w:t>informatiilor</w:t>
-      </w:r>
-      <w:proofErr w:type="spellEnd"/>
-      <w:r>
-        <w:rPr>
-          <w:rFonts w:cstheme="minorHAnsi"/>
-        </w:rPr>
-        <w:t xml:space="preserve"> </w:t>
-      </w:r>
-      <w:proofErr w:type="spellStart"/>
-      <w:r>
-        <w:rPr>
-          <w:rFonts w:cstheme="minorHAnsi"/>
-        </w:rPr>
-        <w:t>referitoare</w:t>
-      </w:r>
-      <w:proofErr w:type="spellEnd"/>
-      <w:r>
-        <w:rPr>
-          <w:rFonts w:cstheme="minorHAnsi"/>
-        </w:rPr>
-        <w:t xml:space="preserve"> la un </w:t>
-      </w:r>
-      <w:proofErr w:type="spellStart"/>
-      <w:r>
-        <w:rPr>
-          <w:rFonts w:cstheme="minorHAnsi"/>
-        </w:rPr>
-        <w:t>anumit</w:t>
-      </w:r>
-      <w:proofErr w:type="spellEnd"/>
-      <w:r>
-        <w:rPr>
-          <w:rFonts w:cstheme="minorHAnsi"/>
-        </w:rPr>
-        <w:t xml:space="preserve"> task</w:t>
-      </w:r>
-      <w:r>
-        <w:rPr>
-          <w:rFonts w:cstheme="minorHAnsi"/>
-        </w:rPr>
-        <w:t xml:space="preserve"> </w:t>
-      </w:r>
       <w:r>
         <w:rPr>
           <w:rFonts w:cstheme="minorHAnsi"/>
@@ -1429,7 +613,6 @@
         </w:rPr>
         <w:t xml:space="preserve">sub </w:t>
       </w:r>
-      <w:proofErr w:type="spellStart"/>
       <w:r>
         <w:rPr>
           <w:rFonts w:cstheme="minorHAnsi"/>
@@ -1437,16 +620,13 @@
         </w:rPr>
         <w:t>formatul</w:t>
       </w:r>
-      <w:proofErr w:type="spellEnd"/>
       <w:r>
         <w:rPr>
           <w:rFonts w:cstheme="minorHAnsi"/>
           <w:color w:val="FF0000"/>
         </w:rPr>
-        <w:t xml:space="preserve"> …</w:t>
-      </w:r>
-      <w:bookmarkStart w:id="4" w:name="_GoBack"/>
-      <w:bookmarkEnd w:id="4"/>
+        <w:t xml:space="preserve"> descriere, start, end.</w:t>
+      </w:r>
     </w:p>
     <w:p>
       <w:pPr>
@@ -1510,156 +690,24 @@
         </w:rPr>
         <w:t xml:space="preserve"> </w:t>
       </w:r>
-      <w:proofErr w:type="spellStart"/>
-      <w:r>
-        <w:rPr>
-          <w:rFonts w:cstheme="minorHAnsi"/>
-        </w:rPr>
-        <w:t>Modificarea</w:t>
-      </w:r>
-      <w:proofErr w:type="spellEnd"/>
+      <w:r>
+        <w:rPr>
+          <w:rFonts w:cstheme="minorHAnsi"/>
+        </w:rPr>
+        <w:t>Modificarea detaliilor unui task</w:t>
+      </w:r>
       <w:r>
         <w:rPr>
           <w:rFonts w:cstheme="minorHAnsi"/>
         </w:rPr>
         <w:t xml:space="preserve"> </w:t>
       </w:r>
-      <w:proofErr w:type="spellStart"/>
-      <w:r>
-        <w:rPr>
-          <w:rFonts w:cstheme="minorHAnsi"/>
-        </w:rPr>
-        <w:t>detaliilor</w:t>
-      </w:r>
-      <w:proofErr w:type="spellEnd"/>
-      <w:r>
-        <w:rPr>
-          <w:rFonts w:cstheme="minorHAnsi"/>
-        </w:rPr>
-        <w:t xml:space="preserve"> </w:t>
-      </w:r>
-      <w:proofErr w:type="spellStart"/>
-      <w:r>
-        <w:rPr>
-          <w:rFonts w:cstheme="minorHAnsi"/>
-        </w:rPr>
-        <w:t>unui</w:t>
-      </w:r>
-      <w:proofErr w:type="spellEnd"/>
-      <w:r>
-        <w:rPr>
-          <w:rFonts w:cstheme="minorHAnsi"/>
-        </w:rPr>
-        <w:t xml:space="preserve"> task</w:t>
-      </w:r>
-      <w:r>
-        <w:rPr>
-          <w:rFonts w:cstheme="minorHAnsi"/>
-        </w:rPr>
-        <w:t xml:space="preserve"> </w:t>
-      </w:r>
       <w:r>
         <w:rPr>
           <w:rFonts w:cstheme="minorHAnsi"/>
           <w:color w:val="FF0000"/>
         </w:rPr>
-        <w:t xml:space="preserve">se face </w:t>
-      </w:r>
-      <w:proofErr w:type="spellStart"/>
-      <w:r>
-        <w:rPr>
-          <w:rFonts w:cstheme="minorHAnsi"/>
-          <w:color w:val="FF0000"/>
-        </w:rPr>
-        <w:t>prin</w:t>
-      </w:r>
-      <w:proofErr w:type="spellEnd"/>
-      <w:r>
-        <w:rPr>
-          <w:rFonts w:cstheme="minorHAnsi"/>
-          <w:color w:val="FF0000"/>
-        </w:rPr>
-        <w:t xml:space="preserve"> </w:t>
-      </w:r>
-      <w:proofErr w:type="spellStart"/>
-      <w:r>
-        <w:rPr>
-          <w:rFonts w:cstheme="minorHAnsi"/>
-          <w:color w:val="FF0000"/>
-        </w:rPr>
-        <w:t>selectarea</w:t>
-      </w:r>
-      <w:proofErr w:type="spellEnd"/>
-      <w:r>
-        <w:rPr>
-          <w:rFonts w:cstheme="minorHAnsi"/>
-          <w:color w:val="FF0000"/>
-        </w:rPr>
-        <w:t xml:space="preserve"> </w:t>
-      </w:r>
-      <w:proofErr w:type="spellStart"/>
-      <w:r>
-        <w:rPr>
-          <w:rFonts w:cstheme="minorHAnsi"/>
-          <w:color w:val="FF0000"/>
-        </w:rPr>
-        <w:t>taskului</w:t>
-      </w:r>
-      <w:proofErr w:type="spellEnd"/>
-      <w:r>
-        <w:rPr>
-          <w:rFonts w:cstheme="minorHAnsi"/>
-          <w:color w:val="FF0000"/>
-        </w:rPr>
-        <w:t xml:space="preserve"> </w:t>
-      </w:r>
-      <w:proofErr w:type="spellStart"/>
-      <w:r>
-        <w:rPr>
-          <w:rFonts w:cstheme="minorHAnsi"/>
-          <w:color w:val="FF0000"/>
-        </w:rPr>
-        <w:t>si</w:t>
-      </w:r>
-      <w:proofErr w:type="spellEnd"/>
-      <w:r>
-        <w:rPr>
-          <w:rFonts w:cstheme="minorHAnsi"/>
-          <w:color w:val="FF0000"/>
-        </w:rPr>
-        <w:t xml:space="preserve"> </w:t>
-      </w:r>
-      <w:proofErr w:type="spellStart"/>
-      <w:r>
-        <w:rPr>
-          <w:rFonts w:cstheme="minorHAnsi"/>
-          <w:color w:val="FF0000"/>
-        </w:rPr>
-        <w:t>schimbarea</w:t>
-      </w:r>
-      <w:proofErr w:type="spellEnd"/>
-      <w:r>
-        <w:rPr>
-          <w:rFonts w:cstheme="minorHAnsi"/>
-          <w:color w:val="FF0000"/>
-        </w:rPr>
-        <w:t xml:space="preserve"> </w:t>
-      </w:r>
-      <w:proofErr w:type="spellStart"/>
-      <w:r>
-        <w:rPr>
-          <w:rFonts w:cstheme="minorHAnsi"/>
-          <w:color w:val="FF0000"/>
-        </w:rPr>
-        <w:t>valorilor</w:t>
-      </w:r>
-      <w:proofErr w:type="spellEnd"/>
-      <w:r>
-        <w:rPr>
-          <w:rFonts w:cstheme="minorHAnsi"/>
-          <w:color w:val="FF0000"/>
-        </w:rPr>
-        <w:t xml:space="preserve"> sale.</w:t>
+        <w:t>se face prin selectarea taskului si schimbarea valorilor sale.</w:t>
       </w:r>
     </w:p>
     <w:p>
@@ -1723,183 +771,24 @@
         </w:rPr>
         <w:t xml:space="preserve"> </w:t>
       </w:r>
-      <w:proofErr w:type="spellStart"/>
-      <w:r>
-        <w:rPr>
-          <w:rFonts w:cstheme="minorHAnsi"/>
-        </w:rPr>
-        <w:t>Stergerea</w:t>
-      </w:r>
-      <w:proofErr w:type="spellEnd"/>
+      <w:r>
+        <w:rPr>
+          <w:rFonts w:cstheme="minorHAnsi"/>
+        </w:rPr>
+        <w:t>Stergerea unui task</w:t>
+      </w:r>
       <w:r>
         <w:rPr>
           <w:rFonts w:cstheme="minorHAnsi"/>
         </w:rPr>
         <w:t xml:space="preserve"> </w:t>
       </w:r>
-      <w:proofErr w:type="spellStart"/>
-      <w:r>
-        <w:rPr>
-          <w:rFonts w:cstheme="minorHAnsi"/>
-        </w:rPr>
-        <w:t>unui</w:t>
-      </w:r>
-      <w:proofErr w:type="spellEnd"/>
-      <w:r>
-        <w:rPr>
-          <w:rFonts w:cstheme="minorHAnsi"/>
-        </w:rPr>
-        <w:t xml:space="preserve"> task</w:t>
-      </w:r>
-      <w:r>
-        <w:rPr>
-          <w:rFonts w:cstheme="minorHAnsi"/>
-        </w:rPr>
-        <w:t xml:space="preserve"> </w:t>
-      </w:r>
-      <w:proofErr w:type="spellStart"/>
       <w:r>
         <w:rPr>
           <w:rFonts w:cstheme="minorHAnsi"/>
           <w:color w:val="FF0000"/>
         </w:rPr>
-        <w:t>Utilizatorul</w:t>
-      </w:r>
-      <w:proofErr w:type="spellEnd"/>
-      <w:r>
-        <w:rPr>
-          <w:rFonts w:cstheme="minorHAnsi"/>
-          <w:color w:val="FF0000"/>
-        </w:rPr>
-        <w:t xml:space="preserve"> </w:t>
-      </w:r>
-      <w:proofErr w:type="spellStart"/>
-      <w:r>
-        <w:rPr>
-          <w:rFonts w:cstheme="minorHAnsi"/>
-          <w:color w:val="FF0000"/>
-        </w:rPr>
-        <w:t>este</w:t>
-      </w:r>
-      <w:proofErr w:type="spellEnd"/>
-      <w:r>
-        <w:rPr>
-          <w:rFonts w:cstheme="minorHAnsi"/>
-          <w:color w:val="FF0000"/>
-        </w:rPr>
-        <w:t xml:space="preserve"> </w:t>
-      </w:r>
-      <w:proofErr w:type="spellStart"/>
-      <w:r>
-        <w:rPr>
-          <w:rFonts w:cstheme="minorHAnsi"/>
-          <w:color w:val="FF0000"/>
-        </w:rPr>
-        <w:t>intrebat</w:t>
-      </w:r>
-      <w:proofErr w:type="spellEnd"/>
-      <w:r>
-        <w:rPr>
-          <w:rFonts w:cstheme="minorHAnsi"/>
-          <w:color w:val="FF0000"/>
-        </w:rPr>
-        <w:t xml:space="preserve"> </w:t>
-      </w:r>
-      <w:proofErr w:type="spellStart"/>
-      <w:r>
-        <w:rPr>
-          <w:rFonts w:cstheme="minorHAnsi"/>
-          <w:color w:val="FF0000"/>
-        </w:rPr>
-        <w:t>printr</w:t>
-      </w:r>
-      <w:proofErr w:type="spellEnd"/>
-      <w:r>
-        <w:rPr>
-          <w:rFonts w:cstheme="minorHAnsi"/>
-          <w:color w:val="FF0000"/>
-        </w:rPr>
-        <w:t xml:space="preserve">-un pop-up </w:t>
-      </w:r>
-      <w:proofErr w:type="spellStart"/>
-      <w:r>
-        <w:rPr>
-          <w:rFonts w:cstheme="minorHAnsi"/>
-          <w:color w:val="FF0000"/>
-        </w:rPr>
-        <w:t>daca</w:t>
-      </w:r>
-      <w:proofErr w:type="spellEnd"/>
-      <w:r>
-        <w:rPr>
-          <w:rFonts w:cstheme="minorHAnsi"/>
-          <w:color w:val="FF0000"/>
-        </w:rPr>
-        <w:t xml:space="preserve"> </w:t>
-      </w:r>
-      <w:proofErr w:type="spellStart"/>
-      <w:r>
-        <w:rPr>
-          <w:rFonts w:cstheme="minorHAnsi"/>
-          <w:color w:val="FF0000"/>
-        </w:rPr>
-        <w:t>doreste</w:t>
-      </w:r>
-      <w:proofErr w:type="spellEnd"/>
-      <w:r>
-        <w:rPr>
-          <w:rFonts w:cstheme="minorHAnsi"/>
-          <w:color w:val="FF0000"/>
-        </w:rPr>
-        <w:t xml:space="preserve"> </w:t>
-      </w:r>
-      <w:proofErr w:type="spellStart"/>
-      <w:r>
-        <w:rPr>
-          <w:rFonts w:cstheme="minorHAnsi"/>
-          <w:color w:val="FF0000"/>
-        </w:rPr>
-        <w:t>sa</w:t>
-      </w:r>
-      <w:proofErr w:type="spellEnd"/>
-      <w:r>
-        <w:rPr>
-          <w:rFonts w:cstheme="minorHAnsi"/>
-          <w:color w:val="FF0000"/>
-        </w:rPr>
-        <w:t xml:space="preserve"> </w:t>
-      </w:r>
-      <w:proofErr w:type="spellStart"/>
-      <w:r>
-        <w:rPr>
-          <w:rFonts w:cstheme="minorHAnsi"/>
-          <w:color w:val="FF0000"/>
-        </w:rPr>
-        <w:t>stearga</w:t>
-      </w:r>
-      <w:proofErr w:type="spellEnd"/>
-      <w:r>
-        <w:rPr>
-          <w:rFonts w:cstheme="minorHAnsi"/>
-          <w:color w:val="FF0000"/>
-        </w:rPr>
-        <w:t xml:space="preserve"> </w:t>
-      </w:r>
-      <w:proofErr w:type="spellStart"/>
-      <w:r>
-        <w:rPr>
-          <w:rFonts w:cstheme="minorHAnsi"/>
-          <w:color w:val="FF0000"/>
-        </w:rPr>
-        <w:t>acel</w:t>
-      </w:r>
-      <w:proofErr w:type="spellEnd"/>
-      <w:r>
-        <w:rPr>
-          <w:rFonts w:cstheme="minorHAnsi"/>
-          <w:color w:val="FF0000"/>
-        </w:rPr>
-        <w:t xml:space="preserve"> task.</w:t>
+        <w:t>Utilizatorul este intrebat printr-un pop-up daca doreste sa stearga acel task.</w:t>
       </w:r>
     </w:p>
     <w:sectPr>
@@ -1919,7 +808,7 @@
 </file>
 
 <file path=word/endnotes.xml><?xml version="1.0" encoding="utf-8"?>
-<w:endnotes xmlns:wpc="http://schemas.microsoft.com/office/word/2010/wordprocessingCanvas" xmlns:cx="http://schemas.microsoft.com/office/drawing/2014/chartex" xmlns:cx1="http://schemas.microsoft.com/office/drawing/2015/9/8/chartex" xmlns:cx2="http://schemas.microsoft.com/office/drawing/2015/10/21/chartex" xmlns:cx3="http://schemas.microsoft.com/office/drawing/2016/5/9/chartex" xmlns:cx4="http://schemas.microsoft.com/office/drawing/2016/5/10/chartex" xmlns:cx5="http://schemas.microsoft.com/office/drawing/2016/5/11/chartex" xmlns:cx6="http://schemas.microsoft.com/office/drawing/2016/5/12/chartex" xmlns:cx7="http://schemas.microsoft.com/office/drawing/2016/5/13/chartex" xmlns:cx8="http://schemas.microsoft.com/office/drawing/2016/5/14/chartex" xmlns:mc="http://schemas.openxmlformats.org/markup-compatibility/2006" xmlns:aink="http://schemas.microsoft.com/office/drawing/2016/ink" xmlns:am3d="http://schemas.microsoft.com/office/drawing/2017/model3d" xmlns:o="urn:schemas-microsoft-com:office:office" xmlns:r="http://schemas.openxmlformats.org/officeDocument/2006/relationships" xmlns:m="http://schemas.openxmlformats.org/officeDocument/2006/math" xmlns:v="urn:schemas-microsoft-com:vml" xmlns:wp14="http://schemas.microsoft.com/office/word/2010/wordprocessingDrawing" xmlns:wp="http://schemas.openxmlformats.org/drawingml/2006/wordprocessingDrawing" xmlns:w10="urn:schemas-microsoft-com:office:word" xmlns:w="http://schemas.openxmlformats.org/wordprocessingml/2006/main" xmlns:w14="http://schemas.microsoft.com/office/word/2010/wordml" xmlns:w15="http://schemas.microsoft.com/office/word/2012/wordml" xmlns:w16cid="http://schemas.microsoft.com/office/word/2016/wordml/cid" xmlns:w16se="http://schemas.microsoft.com/office/word/2015/wordml/symex" xmlns:wpg="http://schemas.microsoft.com/office/word/2010/wordprocessingGroup" xmlns:wpi="http://schemas.microsoft.com/office/word/2010/wordprocessingInk" xmlns:wne="http://schemas.microsoft.com/office/word/2006/wordml" xmlns:wps="http://schemas.microsoft.com/office/word/2010/wordprocessingShape" mc:Ignorable="w14 w15 w16se w16cid wp14">
+<w:endnotes xmlns:wpc="http://schemas.microsoft.com/office/word/2010/wordprocessingCanvas" xmlns:cx="http://schemas.microsoft.com/office/drawing/2014/chartex" xmlns:cx1="http://schemas.microsoft.com/office/drawing/2015/9/8/chartex" xmlns:cx2="http://schemas.microsoft.com/office/drawing/2015/10/21/chartex" xmlns:cx3="http://schemas.microsoft.com/office/drawing/2016/5/9/chartex" xmlns:cx4="http://schemas.microsoft.com/office/drawing/2016/5/10/chartex" xmlns:cx5="http://schemas.microsoft.com/office/drawing/2016/5/11/chartex" xmlns:cx6="http://schemas.microsoft.com/office/drawing/2016/5/12/chartex" xmlns:cx7="http://schemas.microsoft.com/office/drawing/2016/5/13/chartex" xmlns:cx8="http://schemas.microsoft.com/office/drawing/2016/5/14/chartex" xmlns:mc="http://schemas.openxmlformats.org/markup-compatibility/2006" xmlns:aink="http://schemas.microsoft.com/office/drawing/2016/ink" xmlns:am3d="http://schemas.microsoft.com/office/drawing/2017/model3d" xmlns:o="urn:schemas-microsoft-com:office:office" xmlns:r="http://schemas.openxmlformats.org/officeDocument/2006/relationships" xmlns:m="http://schemas.openxmlformats.org/officeDocument/2006/math" xmlns:v="urn:schemas-microsoft-com:vml" xmlns:wp14="http://schemas.microsoft.com/office/word/2010/wordprocessingDrawing" xmlns:wp="http://schemas.openxmlformats.org/drawingml/2006/wordprocessingDrawing" xmlns:w10="urn:schemas-microsoft-com:office:word" xmlns:w="http://schemas.openxmlformats.org/wordprocessingml/2006/main" xmlns:w14="http://schemas.microsoft.com/office/word/2010/wordml" xmlns:w15="http://schemas.microsoft.com/office/word/2012/wordml" xmlns:w16cex="http://schemas.microsoft.com/office/word/2018/wordml/cex" xmlns:w16cid="http://schemas.microsoft.com/office/word/2016/wordml/cid" xmlns:w16="http://schemas.microsoft.com/office/word/2018/wordml" xmlns:w16sdtdh="http://schemas.microsoft.com/office/word/2020/wordml/sdtdatahash" xmlns:w16se="http://schemas.microsoft.com/office/word/2015/wordml/symex" xmlns:wpg="http://schemas.microsoft.com/office/word/2010/wordprocessingGroup" xmlns:wpi="http://schemas.microsoft.com/office/word/2010/wordprocessingInk" xmlns:wne="http://schemas.microsoft.com/office/word/2006/wordml" xmlns:wps="http://schemas.microsoft.com/office/word/2010/wordprocessingShape" mc:Ignorable="w14 w15 w16se w16cid w16 w16cex w16sdtdh wp14">
   <w:endnote w:type="separator" w:id="-1">
     <w:p>
       <w:pPr>
@@ -1944,20 +833,20 @@
 </file>
 
 <file path=word/footer1.xml><?xml version="1.0" encoding="utf-8"?>
-<w:ftr xmlns:wpc="http://schemas.microsoft.com/office/word/2010/wordprocessingCanvas" xmlns:cx="http://schemas.microsoft.com/office/drawing/2014/chartex" xmlns:cx1="http://schemas.microsoft.com/office/drawing/2015/9/8/chartex" xmlns:cx2="http://schemas.microsoft.com/office/drawing/2015/10/21/chartex" xmlns:cx3="http://schemas.microsoft.com/office/drawing/2016/5/9/chartex" xmlns:cx4="http://schemas.microsoft.com/office/drawing/2016/5/10/chartex" xmlns:cx5="http://schemas.microsoft.com/office/drawing/2016/5/11/chartex" xmlns:cx6="http://schemas.microsoft.com/office/drawing/2016/5/12/chartex" xmlns:cx7="http://schemas.microsoft.com/office/drawing/2016/5/13/chartex" xmlns:cx8="http://schemas.microsoft.com/office/drawing/2016/5/14/chartex" xmlns:mc="http://schemas.openxmlformats.org/markup-compatibility/2006" xmlns:aink="http://schemas.microsoft.com/office/drawing/2016/ink" xmlns:am3d="http://schemas.microsoft.com/office/drawing/2017/model3d" xmlns:o="urn:schemas-microsoft-com:office:office" xmlns:r="http://schemas.openxmlformats.org/officeDocument/2006/relationships" xmlns:m="http://schemas.openxmlformats.org/officeDocument/2006/math" xmlns:v="urn:schemas-microsoft-com:vml" xmlns:wp14="http://schemas.microsoft.com/office/word/2010/wordprocessingDrawing" xmlns:wp="http://schemas.openxmlformats.org/drawingml/2006/wordprocessingDrawing" xmlns:w10="urn:schemas-microsoft-com:office:word" xmlns:w="http://schemas.openxmlformats.org/wordprocessingml/2006/main" xmlns:w14="http://schemas.microsoft.com/office/word/2010/wordml" xmlns:w15="http://schemas.microsoft.com/office/word/2012/wordml" xmlns:w16cid="http://schemas.microsoft.com/office/word/2016/wordml/cid" xmlns:w16se="http://schemas.microsoft.com/office/word/2015/wordml/symex" xmlns:wpg="http://schemas.microsoft.com/office/word/2010/wordprocessingGroup" xmlns:wpi="http://schemas.microsoft.com/office/word/2010/wordprocessingInk" xmlns:wne="http://schemas.microsoft.com/office/word/2006/wordml" xmlns:wps="http://schemas.microsoft.com/office/word/2010/wordprocessingShape" mc:Ignorable="w14 w15 w16se w16cid wp14">
+<w:ftr xmlns:wpc="http://schemas.microsoft.com/office/word/2010/wordprocessingCanvas" xmlns:cx="http://schemas.microsoft.com/office/drawing/2014/chartex" xmlns:cx1="http://schemas.microsoft.com/office/drawing/2015/9/8/chartex" xmlns:cx2="http://schemas.microsoft.com/office/drawing/2015/10/21/chartex" xmlns:cx3="http://schemas.microsoft.com/office/drawing/2016/5/9/chartex" xmlns:cx4="http://schemas.microsoft.com/office/drawing/2016/5/10/chartex" xmlns:cx5="http://schemas.microsoft.com/office/drawing/2016/5/11/chartex" xmlns:cx6="http://schemas.microsoft.com/office/drawing/2016/5/12/chartex" xmlns:cx7="http://schemas.microsoft.com/office/drawing/2016/5/13/chartex" xmlns:cx8="http://schemas.microsoft.com/office/drawing/2016/5/14/chartex" xmlns:mc="http://schemas.openxmlformats.org/markup-compatibility/2006" xmlns:aink="http://schemas.microsoft.com/office/drawing/2016/ink" xmlns:am3d="http://schemas.microsoft.com/office/drawing/2017/model3d" xmlns:o="urn:schemas-microsoft-com:office:office" xmlns:r="http://schemas.openxmlformats.org/officeDocument/2006/relationships" xmlns:m="http://schemas.openxmlformats.org/officeDocument/2006/math" xmlns:v="urn:schemas-microsoft-com:vml" xmlns:wp14="http://schemas.microsoft.com/office/word/2010/wordprocessingDrawing" xmlns:wp="http://schemas.openxmlformats.org/drawingml/2006/wordprocessingDrawing" xmlns:w10="urn:schemas-microsoft-com:office:word" xmlns:w="http://schemas.openxmlformats.org/wordprocessingml/2006/main" xmlns:w14="http://schemas.microsoft.com/office/word/2010/wordml" xmlns:w15="http://schemas.microsoft.com/office/word/2012/wordml" xmlns:w16cex="http://schemas.microsoft.com/office/word/2018/wordml/cex" xmlns:w16cid="http://schemas.microsoft.com/office/word/2016/wordml/cid" xmlns:w16="http://schemas.microsoft.com/office/word/2018/wordml" xmlns:w16sdtdh="http://schemas.microsoft.com/office/word/2020/wordml/sdtdatahash" xmlns:w16se="http://schemas.microsoft.com/office/word/2015/wordml/symex" xmlns:wpg="http://schemas.microsoft.com/office/word/2010/wordprocessingGroup" xmlns:wpi="http://schemas.microsoft.com/office/word/2010/wordprocessingInk" xmlns:wne="http://schemas.microsoft.com/office/word/2006/wordml" xmlns:wps="http://schemas.microsoft.com/office/word/2010/wordprocessingShape" mc:Ignorable="w14 w15 w16se w16cid w16 w16cex w16sdtdh wp14">
   <w:p>
     <w:pPr>
-      <w:pStyle w:val="Footer"/>
+      <w:pStyle w:val="Subsol"/>
     </w:pPr>
   </w:p>
 </w:ftr>
 </file>
 
 <file path=word/footer2.xml><?xml version="1.0" encoding="utf-8"?>
-<w:ftr xmlns:wpc="http://schemas.microsoft.com/office/word/2010/wordprocessingCanvas" xmlns:cx="http://schemas.microsoft.com/office/drawing/2014/chartex" xmlns:cx1="http://schemas.microsoft.com/office/drawing/2015/9/8/chartex" xmlns:cx2="http://schemas.microsoft.com/office/drawing/2015/10/21/chartex" xmlns:cx3="http://schemas.microsoft.com/office/drawing/2016/5/9/chartex" xmlns:cx4="http://schemas.microsoft.com/office/drawing/2016/5/10/chartex" xmlns:cx5="http://schemas.microsoft.com/office/drawing/2016/5/11/chartex" xmlns:cx6="http://schemas.microsoft.com/office/drawing/2016/5/12/chartex" xmlns:cx7="http://schemas.microsoft.com/office/drawing/2016/5/13/chartex" xmlns:cx8="http://schemas.microsoft.com/office/drawing/2016/5/14/chartex" xmlns:mc="http://schemas.openxmlformats.org/markup-compatibility/2006" xmlns:aink="http://schemas.microsoft.com/office/drawing/2016/ink" xmlns:am3d="http://schemas.microsoft.com/office/drawing/2017/model3d" xmlns:o="urn:schemas-microsoft-com:office:office" xmlns:r="http://schemas.openxmlformats.org/officeDocument/2006/relationships" xmlns:m="http://schemas.openxmlformats.org/officeDocument/2006/math" xmlns:v="urn:schemas-microsoft-com:vml" xmlns:wp14="http://schemas.microsoft.com/office/word/2010/wordprocessingDrawing" xmlns:wp="http://schemas.openxmlformats.org/drawingml/2006/wordprocessingDrawing" xmlns:w10="urn:schemas-microsoft-com:office:word" xmlns:w="http://schemas.openxmlformats.org/wordprocessingml/2006/main" xmlns:w14="http://schemas.microsoft.com/office/word/2010/wordml" xmlns:w15="http://schemas.microsoft.com/office/word/2012/wordml" xmlns:w16cid="http://schemas.microsoft.com/office/word/2016/wordml/cid" xmlns:w16se="http://schemas.microsoft.com/office/word/2015/wordml/symex" xmlns:wpg="http://schemas.microsoft.com/office/word/2010/wordprocessingGroup" xmlns:wpi="http://schemas.microsoft.com/office/word/2010/wordprocessingInk" xmlns:wne="http://schemas.microsoft.com/office/word/2006/wordml" xmlns:wps="http://schemas.microsoft.com/office/word/2010/wordprocessingShape" mc:Ignorable="w14 w15 w16se w16cid wp14">
+<w:ftr xmlns:wpc="http://schemas.microsoft.com/office/word/2010/wordprocessingCanvas" xmlns:cx="http://schemas.microsoft.com/office/drawing/2014/chartex" xmlns:cx1="http://schemas.microsoft.com/office/drawing/2015/9/8/chartex" xmlns:cx2="http://schemas.microsoft.com/office/drawing/2015/10/21/chartex" xmlns:cx3="http://schemas.microsoft.com/office/drawing/2016/5/9/chartex" xmlns:cx4="http://schemas.microsoft.com/office/drawing/2016/5/10/chartex" xmlns:cx5="http://schemas.microsoft.com/office/drawing/2016/5/11/chartex" xmlns:cx6="http://schemas.microsoft.com/office/drawing/2016/5/12/chartex" xmlns:cx7="http://schemas.microsoft.com/office/drawing/2016/5/13/chartex" xmlns:cx8="http://schemas.microsoft.com/office/drawing/2016/5/14/chartex" xmlns:mc="http://schemas.openxmlformats.org/markup-compatibility/2006" xmlns:aink="http://schemas.microsoft.com/office/drawing/2016/ink" xmlns:am3d="http://schemas.microsoft.com/office/drawing/2017/model3d" xmlns:o="urn:schemas-microsoft-com:office:office" xmlns:r="http://schemas.openxmlformats.org/officeDocument/2006/relationships" xmlns:m="http://schemas.openxmlformats.org/officeDocument/2006/math" xmlns:v="urn:schemas-microsoft-com:vml" xmlns:wp14="http://schemas.microsoft.com/office/word/2010/wordprocessingDrawing" xmlns:wp="http://schemas.openxmlformats.org/drawingml/2006/wordprocessingDrawing" xmlns:w10="urn:schemas-microsoft-com:office:word" xmlns:w="http://schemas.openxmlformats.org/wordprocessingml/2006/main" xmlns:w14="http://schemas.microsoft.com/office/word/2010/wordml" xmlns:w15="http://schemas.microsoft.com/office/word/2012/wordml" xmlns:w16cex="http://schemas.microsoft.com/office/word/2018/wordml/cex" xmlns:w16cid="http://schemas.microsoft.com/office/word/2016/wordml/cid" xmlns:w16="http://schemas.microsoft.com/office/word/2018/wordml" xmlns:w16sdtdh="http://schemas.microsoft.com/office/word/2020/wordml/sdtdatahash" xmlns:w16se="http://schemas.microsoft.com/office/word/2015/wordml/symex" xmlns:wpg="http://schemas.microsoft.com/office/word/2010/wordprocessingGroup" xmlns:wpi="http://schemas.microsoft.com/office/word/2010/wordprocessingInk" xmlns:wne="http://schemas.microsoft.com/office/word/2006/wordml" xmlns:wps="http://schemas.microsoft.com/office/word/2010/wordprocessingShape" mc:Ignorable="w14 w15 w16se w16cid w16 w16cex w16sdtdh wp14">
   <w:p>
     <w:pPr>
-      <w:pStyle w:val="Footer"/>
+      <w:pStyle w:val="Subsol"/>
       <w:tabs>
         <w:tab w:val="clear" w:pos="9360"/>
         <w:tab w:val="right" w:pos="10206"/>
@@ -1973,17 +862,17 @@
 </file>
 
 <file path=word/footer3.xml><?xml version="1.0" encoding="utf-8"?>
-<w:ftr xmlns:wpc="http://schemas.microsoft.com/office/word/2010/wordprocessingCanvas" xmlns:cx="http://schemas.microsoft.com/office/drawing/2014/chartex" xmlns:cx1="http://schemas.microsoft.com/office/drawing/2015/9/8/chartex" xmlns:cx2="http://schemas.microsoft.com/office/drawing/2015/10/21/chartex" xmlns:cx3="http://schemas.microsoft.com/office/drawing/2016/5/9/chartex" xmlns:cx4="http://schemas.microsoft.com/office/drawing/2016/5/10/chartex" xmlns:cx5="http://schemas.microsoft.com/office/drawing/2016/5/11/chartex" xmlns:cx6="http://schemas.microsoft.com/office/drawing/2016/5/12/chartex" xmlns:cx7="http://schemas.microsoft.com/office/drawing/2016/5/13/chartex" xmlns:cx8="http://schemas.microsoft.com/office/drawing/2016/5/14/chartex" xmlns:mc="http://schemas.openxmlformats.org/markup-compatibility/2006" xmlns:aink="http://schemas.microsoft.com/office/drawing/2016/ink" xmlns:am3d="http://schemas.microsoft.com/office/drawing/2017/model3d" xmlns:o="urn:schemas-microsoft-com:office:office" xmlns:r="http://schemas.openxmlformats.org/officeDocument/2006/relationships" xmlns:m="http://schemas.openxmlformats.org/officeDocument/2006/math" xmlns:v="urn:schemas-microsoft-com:vml" xmlns:wp14="http://schemas.microsoft.com/office/word/2010/wordprocessingDrawing" xmlns:wp="http://schemas.openxmlformats.org/drawingml/2006/wordprocessingDrawing" xmlns:w10="urn:schemas-microsoft-com:office:word" xmlns:w="http://schemas.openxmlformats.org/wordprocessingml/2006/main" xmlns:w14="http://schemas.microsoft.com/office/word/2010/wordml" xmlns:w15="http://schemas.microsoft.com/office/word/2012/wordml" xmlns:w16cid="http://schemas.microsoft.com/office/word/2016/wordml/cid" xmlns:w16se="http://schemas.microsoft.com/office/word/2015/wordml/symex" xmlns:wpg="http://schemas.microsoft.com/office/word/2010/wordprocessingGroup" xmlns:wpi="http://schemas.microsoft.com/office/word/2010/wordprocessingInk" xmlns:wne="http://schemas.microsoft.com/office/word/2006/wordml" xmlns:wps="http://schemas.microsoft.com/office/word/2010/wordprocessingShape" mc:Ignorable="w14 w15 w16se w16cid wp14">
+<w:ftr xmlns:wpc="http://schemas.microsoft.com/office/word/2010/wordprocessingCanvas" xmlns:cx="http://schemas.microsoft.com/office/drawing/2014/chartex" xmlns:cx1="http://schemas.microsoft.com/office/drawing/2015/9/8/chartex" xmlns:cx2="http://schemas.microsoft.com/office/drawing/2015/10/21/chartex" xmlns:cx3="http://schemas.microsoft.com/office/drawing/2016/5/9/chartex" xmlns:cx4="http://schemas.microsoft.com/office/drawing/2016/5/10/chartex" xmlns:cx5="http://schemas.microsoft.com/office/drawing/2016/5/11/chartex" xmlns:cx6="http://schemas.microsoft.com/office/drawing/2016/5/12/chartex" xmlns:cx7="http://schemas.microsoft.com/office/drawing/2016/5/13/chartex" xmlns:cx8="http://schemas.microsoft.com/office/drawing/2016/5/14/chartex" xmlns:mc="http://schemas.openxmlformats.org/markup-compatibility/2006" xmlns:aink="http://schemas.microsoft.com/office/drawing/2016/ink" xmlns:am3d="http://schemas.microsoft.com/office/drawing/2017/model3d" xmlns:o="urn:schemas-microsoft-com:office:office" xmlns:r="http://schemas.openxmlformats.org/officeDocument/2006/relationships" xmlns:m="http://schemas.openxmlformats.org/officeDocument/2006/math" xmlns:v="urn:schemas-microsoft-com:vml" xmlns:wp14="http://schemas.microsoft.com/office/word/2010/wordprocessingDrawing" xmlns:wp="http://schemas.openxmlformats.org/drawingml/2006/wordprocessingDrawing" xmlns:w10="urn:schemas-microsoft-com:office:word" xmlns:w="http://schemas.openxmlformats.org/wordprocessingml/2006/main" xmlns:w14="http://schemas.microsoft.com/office/word/2010/wordml" xmlns:w15="http://schemas.microsoft.com/office/word/2012/wordml" xmlns:w16cex="http://schemas.microsoft.com/office/word/2018/wordml/cex" xmlns:w16cid="http://schemas.microsoft.com/office/word/2016/wordml/cid" xmlns:w16="http://schemas.microsoft.com/office/word/2018/wordml" xmlns:w16sdtdh="http://schemas.microsoft.com/office/word/2020/wordml/sdtdatahash" xmlns:w16se="http://schemas.microsoft.com/office/word/2015/wordml/symex" xmlns:wpg="http://schemas.microsoft.com/office/word/2010/wordprocessingGroup" xmlns:wpi="http://schemas.microsoft.com/office/word/2010/wordprocessingInk" xmlns:wne="http://schemas.microsoft.com/office/word/2006/wordml" xmlns:wps="http://schemas.microsoft.com/office/word/2010/wordprocessingShape" mc:Ignorable="w14 w15 w16se w16cid w16 w16cex w16sdtdh wp14">
   <w:p>
     <w:pPr>
-      <w:pStyle w:val="Footer"/>
+      <w:pStyle w:val="Subsol"/>
     </w:pPr>
   </w:p>
 </w:ftr>
 </file>
 
 <file path=word/footnotes.xml><?xml version="1.0" encoding="utf-8"?>
-<w:footnotes xmlns:wpc="http://schemas.microsoft.com/office/word/2010/wordprocessingCanvas" xmlns:cx="http://schemas.microsoft.com/office/drawing/2014/chartex" xmlns:cx1="http://schemas.microsoft.com/office/drawing/2015/9/8/chartex" xmlns:cx2="http://schemas.microsoft.com/office/drawing/2015/10/21/chartex" xmlns:cx3="http://schemas.microsoft.com/office/drawing/2016/5/9/chartex" xmlns:cx4="http://schemas.microsoft.com/office/drawing/2016/5/10/chartex" xmlns:cx5="http://schemas.microsoft.com/office/drawing/2016/5/11/chartex" xmlns:cx6="http://schemas.microsoft.com/office/drawing/2016/5/12/chartex" xmlns:cx7="http://schemas.microsoft.com/office/drawing/2016/5/13/chartex" xmlns:cx8="http://schemas.microsoft.com/office/drawing/2016/5/14/chartex" xmlns:mc="http://schemas.openxmlformats.org/markup-compatibility/2006" xmlns:aink="http://schemas.microsoft.com/office/drawing/2016/ink" xmlns:am3d="http://schemas.microsoft.com/office/drawing/2017/model3d" xmlns:o="urn:schemas-microsoft-com:office:office" xmlns:r="http://schemas.openxmlformats.org/officeDocument/2006/relationships" xmlns:m="http://schemas.openxmlformats.org/officeDocument/2006/math" xmlns:v="urn:schemas-microsoft-com:vml" xmlns:wp14="http://schemas.microsoft.com/office/word/2010/wordprocessingDrawing" xmlns:wp="http://schemas.openxmlformats.org/drawingml/2006/wordprocessingDrawing" xmlns:w10="urn:schemas-microsoft-com:office:word" xmlns:w="http://schemas.openxmlformats.org/wordprocessingml/2006/main" xmlns:w14="http://schemas.microsoft.com/office/word/2010/wordml" xmlns:w15="http://schemas.microsoft.com/office/word/2012/wordml" xmlns:w16cid="http://schemas.microsoft.com/office/word/2016/wordml/cid" xmlns:w16se="http://schemas.microsoft.com/office/word/2015/wordml/symex" xmlns:wpg="http://schemas.microsoft.com/office/word/2010/wordprocessingGroup" xmlns:wpi="http://schemas.microsoft.com/office/word/2010/wordprocessingInk" xmlns:wne="http://schemas.microsoft.com/office/word/2006/wordml" xmlns:wps="http://schemas.microsoft.com/office/word/2010/wordprocessingShape" mc:Ignorable="w14 w15 w16se w16cid wp14">
+<w:footnotes xmlns:wpc="http://schemas.microsoft.com/office/word/2010/wordprocessingCanvas" xmlns:cx="http://schemas.microsoft.com/office/drawing/2014/chartex" xmlns:cx1="http://schemas.microsoft.com/office/drawing/2015/9/8/chartex" xmlns:cx2="http://schemas.microsoft.com/office/drawing/2015/10/21/chartex" xmlns:cx3="http://schemas.microsoft.com/office/drawing/2016/5/9/chartex" xmlns:cx4="http://schemas.microsoft.com/office/drawing/2016/5/10/chartex" xmlns:cx5="http://schemas.microsoft.com/office/drawing/2016/5/11/chartex" xmlns:cx6="http://schemas.microsoft.com/office/drawing/2016/5/12/chartex" xmlns:cx7="http://schemas.microsoft.com/office/drawing/2016/5/13/chartex" xmlns:cx8="http://schemas.microsoft.com/office/drawing/2016/5/14/chartex" xmlns:mc="http://schemas.openxmlformats.org/markup-compatibility/2006" xmlns:aink="http://schemas.microsoft.com/office/drawing/2016/ink" xmlns:am3d="http://schemas.microsoft.com/office/drawing/2017/model3d" xmlns:o="urn:schemas-microsoft-com:office:office" xmlns:r="http://schemas.openxmlformats.org/officeDocument/2006/relationships" xmlns:m="http://schemas.openxmlformats.org/officeDocument/2006/math" xmlns:v="urn:schemas-microsoft-com:vml" xmlns:wp14="http://schemas.microsoft.com/office/word/2010/wordprocessingDrawing" xmlns:wp="http://schemas.openxmlformats.org/drawingml/2006/wordprocessingDrawing" xmlns:w10="urn:schemas-microsoft-com:office:word" xmlns:w="http://schemas.openxmlformats.org/wordprocessingml/2006/main" xmlns:w14="http://schemas.microsoft.com/office/word/2010/wordml" xmlns:w15="http://schemas.microsoft.com/office/word/2012/wordml" xmlns:w16cex="http://schemas.microsoft.com/office/word/2018/wordml/cex" xmlns:w16cid="http://schemas.microsoft.com/office/word/2016/wordml/cid" xmlns:w16="http://schemas.microsoft.com/office/word/2018/wordml" xmlns:w16sdtdh="http://schemas.microsoft.com/office/word/2020/wordml/sdtdatahash" xmlns:w16se="http://schemas.microsoft.com/office/word/2015/wordml/symex" xmlns:wpg="http://schemas.microsoft.com/office/word/2010/wordprocessingGroup" xmlns:wpi="http://schemas.microsoft.com/office/word/2010/wordprocessingInk" xmlns:wne="http://schemas.microsoft.com/office/word/2006/wordml" xmlns:wps="http://schemas.microsoft.com/office/word/2010/wordprocessingShape" mc:Ignorable="w14 w15 w16se w16cid w16 w16cex w16sdtdh wp14">
   <w:footnote w:type="separator" w:id="-1">
     <w:p>
       <w:pPr>
@@ -2008,20 +897,20 @@
 </file>
 
 <file path=word/header1.xml><?xml version="1.0" encoding="utf-8"?>
-<w:hdr xmlns:wpc="http://schemas.microsoft.com/office/word/2010/wordprocessingCanvas" xmlns:cx="http://schemas.microsoft.com/office/drawing/2014/chartex" xmlns:cx1="http://schemas.microsoft.com/office/drawing/2015/9/8/chartex" xmlns:cx2="http://schemas.microsoft.com/office/drawing/2015/10/21/chartex" xmlns:cx3="http://schemas.microsoft.com/office/drawing/2016/5/9/chartex" xmlns:cx4="http://schemas.microsoft.com/office/drawing/2016/5/10/chartex" xmlns:cx5="http://schemas.microsoft.com/office/drawing/2016/5/11/chartex" xmlns:cx6="http://schemas.microsoft.com/office/drawing/2016/5/12/chartex" xmlns:cx7="http://schemas.microsoft.com/office/drawing/2016/5/13/chartex" xmlns:cx8="http://schemas.microsoft.com/office/drawing/2016/5/14/chartex" xmlns:mc="http://schemas.openxmlformats.org/markup-compatibility/2006" xmlns:aink="http://schemas.microsoft.com/office/drawing/2016/ink" xmlns:am3d="http://schemas.microsoft.com/office/drawing/2017/model3d" xmlns:o="urn:schemas-microsoft-com:office:office" xmlns:r="http://schemas.openxmlformats.org/officeDocument/2006/relationships" xmlns:m="http://schemas.openxmlformats.org/officeDocument/2006/math" xmlns:v="urn:schemas-microsoft-com:vml" xmlns:wp14="http://schemas.microsoft.com/office/word/2010/wordprocessingDrawing" xmlns:wp="http://schemas.openxmlformats.org/drawingml/2006/wordprocessingDrawing" xmlns:w10="urn:schemas-microsoft-com:office:word" xmlns:w="http://schemas.openxmlformats.org/wordprocessingml/2006/main" xmlns:w14="http://schemas.microsoft.com/office/word/2010/wordml" xmlns:w15="http://schemas.microsoft.com/office/word/2012/wordml" xmlns:w16cid="http://schemas.microsoft.com/office/word/2016/wordml/cid" xmlns:w16se="http://schemas.microsoft.com/office/word/2015/wordml/symex" xmlns:wpg="http://schemas.microsoft.com/office/word/2010/wordprocessingGroup" xmlns:wpi="http://schemas.microsoft.com/office/word/2010/wordprocessingInk" xmlns:wne="http://schemas.microsoft.com/office/word/2006/wordml" xmlns:wps="http://schemas.microsoft.com/office/word/2010/wordprocessingShape" mc:Ignorable="w14 w15 w16se w16cid wp14">
+<w:hdr xmlns:wpc="http://schemas.microsoft.com/office/word/2010/wordprocessingCanvas" xmlns:cx="http://schemas.microsoft.com/office/drawing/2014/chartex" xmlns:cx1="http://schemas.microsoft.com/office/drawing/2015/9/8/chartex" xmlns:cx2="http://schemas.microsoft.com/office/drawing/2015/10/21/chartex" xmlns:cx3="http://schemas.microsoft.com/office/drawing/2016/5/9/chartex" xmlns:cx4="http://schemas.microsoft.com/office/drawing/2016/5/10/chartex" xmlns:cx5="http://schemas.microsoft.com/office/drawing/2016/5/11/chartex" xmlns:cx6="http://schemas.microsoft.com/office/drawing/2016/5/12/chartex" xmlns:cx7="http://schemas.microsoft.com/office/drawing/2016/5/13/chartex" xmlns:cx8="http://schemas.microsoft.com/office/drawing/2016/5/14/chartex" xmlns:mc="http://schemas.openxmlformats.org/markup-compatibility/2006" xmlns:aink="http://schemas.microsoft.com/office/drawing/2016/ink" xmlns:am3d="http://schemas.microsoft.com/office/drawing/2017/model3d" xmlns:o="urn:schemas-microsoft-com:office:office" xmlns:r="http://schemas.openxmlformats.org/officeDocument/2006/relationships" xmlns:m="http://schemas.openxmlformats.org/officeDocument/2006/math" xmlns:v="urn:schemas-microsoft-com:vml" xmlns:wp14="http://schemas.microsoft.com/office/word/2010/wordprocessingDrawing" xmlns:wp="http://schemas.openxmlformats.org/drawingml/2006/wordprocessingDrawing" xmlns:w10="urn:schemas-microsoft-com:office:word" xmlns:w="http://schemas.openxmlformats.org/wordprocessingml/2006/main" xmlns:w14="http://schemas.microsoft.com/office/word/2010/wordml" xmlns:w15="http://schemas.microsoft.com/office/word/2012/wordml" xmlns:w16cex="http://schemas.microsoft.com/office/word/2018/wordml/cex" xmlns:w16cid="http://schemas.microsoft.com/office/word/2016/wordml/cid" xmlns:w16="http://schemas.microsoft.com/office/word/2018/wordml" xmlns:w16sdtdh="http://schemas.microsoft.com/office/word/2020/wordml/sdtdatahash" xmlns:w16se="http://schemas.microsoft.com/office/word/2015/wordml/symex" xmlns:wpg="http://schemas.microsoft.com/office/word/2010/wordprocessingGroup" xmlns:wpi="http://schemas.microsoft.com/office/word/2010/wordprocessingInk" xmlns:wne="http://schemas.microsoft.com/office/word/2006/wordml" xmlns:wps="http://schemas.microsoft.com/office/word/2010/wordprocessingShape" mc:Ignorable="w14 w15 w16se w16cid w16 w16cex w16sdtdh wp14">
   <w:p>
     <w:pPr>
-      <w:pStyle w:val="Header"/>
+      <w:pStyle w:val="Antet"/>
     </w:pPr>
   </w:p>
 </w:hdr>
 </file>
 
 <file path=word/header2.xml><?xml version="1.0" encoding="utf-8"?>
-<w:hdr xmlns:wpc="http://schemas.microsoft.com/office/word/2010/wordprocessingCanvas" xmlns:cx="http://schemas.microsoft.com/office/drawing/2014/chartex" xmlns:cx1="http://schemas.microsoft.com/office/drawing/2015/9/8/chartex" xmlns:cx2="http://schemas.microsoft.com/office/drawing/2015/10/21/chartex" xmlns:cx3="http://schemas.microsoft.com/office/drawing/2016/5/9/chartex" xmlns:cx4="http://schemas.microsoft.com/office/drawing/2016/5/10/chartex" xmlns:cx5="http://schemas.microsoft.com/office/drawing/2016/5/11/chartex" xmlns:cx6="http://schemas.microsoft.com/office/drawing/2016/5/12/chartex" xmlns:cx7="http://schemas.microsoft.com/office/drawing/2016/5/13/chartex" xmlns:cx8="http://schemas.microsoft.com/office/drawing/2016/5/14/chartex" xmlns:mc="http://schemas.openxmlformats.org/markup-compatibility/2006" xmlns:aink="http://schemas.microsoft.com/office/drawing/2016/ink" xmlns:am3d="http://schemas.microsoft.com/office/drawing/2017/model3d" xmlns:o="urn:schemas-microsoft-com:office:office" xmlns:r="http://schemas.openxmlformats.org/officeDocument/2006/relationships" xmlns:m="http://schemas.openxmlformats.org/officeDocument/2006/math" xmlns:v="urn:schemas-microsoft-com:vml" xmlns:wp14="http://schemas.microsoft.com/office/word/2010/wordprocessingDrawing" xmlns:wp="http://schemas.openxmlformats.org/drawingml/2006/wordprocessingDrawing" xmlns:w10="urn:schemas-microsoft-com:office:word" xmlns:w="http://schemas.openxmlformats.org/wordprocessingml/2006/main" xmlns:w14="http://schemas.microsoft.com/office/word/2010/wordml" xmlns:w15="http://schemas.microsoft.com/office/word/2012/wordml" xmlns:w16cid="http://schemas.microsoft.com/office/word/2016/wordml/cid" xmlns:w16se="http://schemas.microsoft.com/office/word/2015/wordml/symex" xmlns:wpg="http://schemas.microsoft.com/office/word/2010/wordprocessingGroup" xmlns:wpi="http://schemas.microsoft.com/office/word/2010/wordprocessingInk" xmlns:wne="http://schemas.microsoft.com/office/word/2006/wordml" xmlns:wps="http://schemas.microsoft.com/office/word/2010/wordprocessingShape" mc:Ignorable="w14 w15 w16se w16cid wp14">
+<w:hdr xmlns:wpc="http://schemas.microsoft.com/office/word/2010/wordprocessingCanvas" xmlns:cx="http://schemas.microsoft.com/office/drawing/2014/chartex" xmlns:cx1="http://schemas.microsoft.com/office/drawing/2015/9/8/chartex" xmlns:cx2="http://schemas.microsoft.com/office/drawing/2015/10/21/chartex" xmlns:cx3="http://schemas.microsoft.com/office/drawing/2016/5/9/chartex" xmlns:cx4="http://schemas.microsoft.com/office/drawing/2016/5/10/chartex" xmlns:cx5="http://schemas.microsoft.com/office/drawing/2016/5/11/chartex" xmlns:cx6="http://schemas.microsoft.com/office/drawing/2016/5/12/chartex" xmlns:cx7="http://schemas.microsoft.com/office/drawing/2016/5/13/chartex" xmlns:cx8="http://schemas.microsoft.com/office/drawing/2016/5/14/chartex" xmlns:mc="http://schemas.openxmlformats.org/markup-compatibility/2006" xmlns:aink="http://schemas.microsoft.com/office/drawing/2016/ink" xmlns:am3d="http://schemas.microsoft.com/office/drawing/2017/model3d" xmlns:o="urn:schemas-microsoft-com:office:office" xmlns:r="http://schemas.openxmlformats.org/officeDocument/2006/relationships" xmlns:m="http://schemas.openxmlformats.org/officeDocument/2006/math" xmlns:v="urn:schemas-microsoft-com:vml" xmlns:wp14="http://schemas.microsoft.com/office/word/2010/wordprocessingDrawing" xmlns:wp="http://schemas.openxmlformats.org/drawingml/2006/wordprocessingDrawing" xmlns:w10="urn:schemas-microsoft-com:office:word" xmlns:w="http://schemas.openxmlformats.org/wordprocessingml/2006/main" xmlns:w14="http://schemas.microsoft.com/office/word/2010/wordml" xmlns:w15="http://schemas.microsoft.com/office/word/2012/wordml" xmlns:w16cex="http://schemas.microsoft.com/office/word/2018/wordml/cex" xmlns:w16cid="http://schemas.microsoft.com/office/word/2016/wordml/cid" xmlns:w16="http://schemas.microsoft.com/office/word/2018/wordml" xmlns:w16sdtdh="http://schemas.microsoft.com/office/word/2020/wordml/sdtdatahash" xmlns:w16se="http://schemas.microsoft.com/office/word/2015/wordml/symex" xmlns:wpg="http://schemas.microsoft.com/office/word/2010/wordprocessingGroup" xmlns:wpi="http://schemas.microsoft.com/office/word/2010/wordprocessingInk" xmlns:wne="http://schemas.microsoft.com/office/word/2006/wordml" xmlns:wps="http://schemas.microsoft.com/office/word/2010/wordprocessingShape" mc:Ignorable="w14 w15 w16se w16cid w16 w16cex w16sdtdh wp14">
   <w:p>
     <w:pPr>
-      <w:pStyle w:val="Header"/>
+      <w:pStyle w:val="Antet"/>
       <w:tabs>
         <w:tab w:val="clear" w:pos="4680"/>
         <w:tab w:val="clear" w:pos="9360"/>
@@ -2089,7 +978,6 @@
       </w:rPr>
       <w:t xml:space="preserve">1. </w:t>
     </w:r>
-    <w:proofErr w:type="spellStart"/>
     <w:r>
       <w:rPr>
         <w:rFonts w:cstheme="minorHAnsi"/>
@@ -2100,7 +988,6 @@
       </w:rPr>
       <w:t>Tasks</w:t>
     </w:r>
-    <w:proofErr w:type="spellEnd"/>
     <w:r>
       <w:rPr>
         <w:rFonts w:cstheme="minorHAnsi"/>
@@ -2111,23 +998,21 @@
       </w:rPr>
       <w:tab/>
     </w:r>
-    <w:proofErr w:type="spellStart"/>
     <w:r>
       <w:rPr>
         <w:rFonts w:cstheme="minorHAnsi"/>
         <w:sz w:val="24"/>
         <w:szCs w:val="24"/>
       </w:rPr>
-      <w:t>Informatică</w:t>
+      <w:t xml:space="preserve">Informatică </w:t>
     </w:r>
-    <w:proofErr w:type="spellEnd"/>
     <w:r>
       <w:rPr>
         <w:rFonts w:cstheme="minorHAnsi"/>
         <w:sz w:val="24"/>
         <w:szCs w:val="24"/>
       </w:rPr>
-      <w:t xml:space="preserve"> </w:t>
+      <w:t xml:space="preserve">– </w:t>
     </w:r>
     <w:r>
       <w:rPr>
@@ -2135,25 +1020,7 @@
         <w:sz w:val="24"/>
         <w:szCs w:val="24"/>
       </w:rPr>
-      <w:t xml:space="preserve">– </w:t>
-    </w:r>
-    <w:proofErr w:type="spellStart"/>
-    <w:r>
-      <w:rPr>
-        <w:rFonts w:cstheme="minorHAnsi"/>
-        <w:sz w:val="24"/>
-        <w:szCs w:val="24"/>
-      </w:rPr>
-      <w:t>Română</w:t>
-    </w:r>
-    <w:proofErr w:type="spellEnd"/>
-    <w:r>
-      <w:rPr>
-        <w:rFonts w:cstheme="minorHAnsi"/>
-        <w:sz w:val="24"/>
-        <w:szCs w:val="24"/>
-      </w:rPr>
-      <w:t>, 20</w:t>
+      <w:t>Română, 20</w:t>
     </w:r>
     <w:r>
       <w:rPr>
@@ -2256,17 +1123,17 @@
 </file>
 
 <file path=word/header3.xml><?xml version="1.0" encoding="utf-8"?>
-<w:hdr xmlns:wpc="http://schemas.microsoft.com/office/word/2010/wordprocessingCanvas" xmlns:cx="http://schemas.microsoft.com/office/drawing/2014/chartex" xmlns:cx1="http://schemas.microsoft.com/office/drawing/2015/9/8/chartex" xmlns:cx2="http://schemas.microsoft.com/office/drawing/2015/10/21/chartex" xmlns:cx3="http://schemas.microsoft.com/office/drawing/2016/5/9/chartex" xmlns:cx4="http://schemas.microsoft.com/office/drawing/2016/5/10/chartex" xmlns:cx5="http://schemas.microsoft.com/office/drawing/2016/5/11/chartex" xmlns:cx6="http://schemas.microsoft.com/office/drawing/2016/5/12/chartex" xmlns:cx7="http://schemas.microsoft.com/office/drawing/2016/5/13/chartex" xmlns:cx8="http://schemas.microsoft.com/office/drawing/2016/5/14/chartex" xmlns:mc="http://schemas.openxmlformats.org/markup-compatibility/2006" xmlns:aink="http://schemas.microsoft.com/office/drawing/2016/ink" xmlns:am3d="http://schemas.microsoft.com/office/drawing/2017/model3d" xmlns:o="urn:schemas-microsoft-com:office:office" xmlns:r="http://schemas.openxmlformats.org/officeDocument/2006/relationships" xmlns:m="http://schemas.openxmlformats.org/officeDocument/2006/math" xmlns:v="urn:schemas-microsoft-com:vml" xmlns:wp14="http://schemas.microsoft.com/office/word/2010/wordprocessingDrawing" xmlns:wp="http://schemas.openxmlformats.org/drawingml/2006/wordprocessingDrawing" xmlns:w10="urn:schemas-microsoft-com:office:word" xmlns:w="http://schemas.openxmlformats.org/wordprocessingml/2006/main" xmlns:w14="http://schemas.microsoft.com/office/word/2010/wordml" xmlns:w15="http://schemas.microsoft.com/office/word/2012/wordml" xmlns:w16cid="http://schemas.microsoft.com/office/word/2016/wordml/cid" xmlns:w16se="http://schemas.microsoft.com/office/word/2015/wordml/symex" xmlns:wpg="http://schemas.microsoft.com/office/word/2010/wordprocessingGroup" xmlns:wpi="http://schemas.microsoft.com/office/word/2010/wordprocessingInk" xmlns:wne="http://schemas.microsoft.com/office/word/2006/wordml" xmlns:wps="http://schemas.microsoft.com/office/word/2010/wordprocessingShape" mc:Ignorable="w14 w15 w16se w16cid wp14">
+<w:hdr xmlns:wpc="http://schemas.microsoft.com/office/word/2010/wordprocessingCanvas" xmlns:cx="http://schemas.microsoft.com/office/drawing/2014/chartex" xmlns:cx1="http://schemas.microsoft.com/office/drawing/2015/9/8/chartex" xmlns:cx2="http://schemas.microsoft.com/office/drawing/2015/10/21/chartex" xmlns:cx3="http://schemas.microsoft.com/office/drawing/2016/5/9/chartex" xmlns:cx4="http://schemas.microsoft.com/office/drawing/2016/5/10/chartex" xmlns:cx5="http://schemas.microsoft.com/office/drawing/2016/5/11/chartex" xmlns:cx6="http://schemas.microsoft.com/office/drawing/2016/5/12/chartex" xmlns:cx7="http://schemas.microsoft.com/office/drawing/2016/5/13/chartex" xmlns:cx8="http://schemas.microsoft.com/office/drawing/2016/5/14/chartex" xmlns:mc="http://schemas.openxmlformats.org/markup-compatibility/2006" xmlns:aink="http://schemas.microsoft.com/office/drawing/2016/ink" xmlns:am3d="http://schemas.microsoft.com/office/drawing/2017/model3d" xmlns:o="urn:schemas-microsoft-com:office:office" xmlns:r="http://schemas.openxmlformats.org/officeDocument/2006/relationships" xmlns:m="http://schemas.openxmlformats.org/officeDocument/2006/math" xmlns:v="urn:schemas-microsoft-com:vml" xmlns:wp14="http://schemas.microsoft.com/office/word/2010/wordprocessingDrawing" xmlns:wp="http://schemas.openxmlformats.org/drawingml/2006/wordprocessingDrawing" xmlns:w10="urn:schemas-microsoft-com:office:word" xmlns:w="http://schemas.openxmlformats.org/wordprocessingml/2006/main" xmlns:w14="http://schemas.microsoft.com/office/word/2010/wordml" xmlns:w15="http://schemas.microsoft.com/office/word/2012/wordml" xmlns:w16cex="http://schemas.microsoft.com/office/word/2018/wordml/cex" xmlns:w16cid="http://schemas.microsoft.com/office/word/2016/wordml/cid" xmlns:w16="http://schemas.microsoft.com/office/word/2018/wordml" xmlns:w16sdtdh="http://schemas.microsoft.com/office/word/2020/wordml/sdtdatahash" xmlns:w16se="http://schemas.microsoft.com/office/word/2015/wordml/symex" xmlns:wpg="http://schemas.microsoft.com/office/word/2010/wordprocessingGroup" xmlns:wpi="http://schemas.microsoft.com/office/word/2010/wordprocessingInk" xmlns:wne="http://schemas.microsoft.com/office/word/2006/wordml" xmlns:wps="http://schemas.microsoft.com/office/word/2010/wordprocessingShape" mc:Ignorable="w14 w15 w16se w16cid w16 w16cex w16sdtdh wp14">
   <w:p>
     <w:pPr>
-      <w:pStyle w:val="Header"/>
+      <w:pStyle w:val="Antet"/>
     </w:pPr>
   </w:p>
 </w:hdr>
 </file>
 
 <file path=word/numbering.xml><?xml version="1.0" encoding="utf-8"?>
-<w:numbering xmlns:wpc="http://schemas.microsoft.com/office/word/2010/wordprocessingCanvas" xmlns:cx="http://schemas.microsoft.com/office/drawing/2014/chartex" xmlns:cx1="http://schemas.microsoft.com/office/drawing/2015/9/8/chartex" xmlns:cx2="http://schemas.microsoft.com/office/drawing/2015/10/21/chartex" xmlns:cx3="http://schemas.microsoft.com/office/drawing/2016/5/9/chartex" xmlns:cx4="http://schemas.microsoft.com/office/drawing/2016/5/10/chartex" xmlns:cx5="http://schemas.microsoft.com/office/drawing/2016/5/11/chartex" xmlns:cx6="http://schemas.microsoft.com/office/drawing/2016/5/12/chartex" xmlns:cx7="http://schemas.microsoft.com/office/drawing/2016/5/13/chartex" xmlns:cx8="http://schemas.microsoft.com/office/drawing/2016/5/14/chartex" xmlns:mc="http://schemas.openxmlformats.org/markup-compatibility/2006" xmlns:aink="http://schemas.microsoft.com/office/drawing/2016/ink" xmlns:am3d="http://schemas.microsoft.com/office/drawing/2017/model3d" xmlns:o="urn:schemas-microsoft-com:office:office" xmlns:r="http://schemas.openxmlformats.org/officeDocument/2006/relationships" xmlns:m="http://schemas.openxmlformats.org/officeDocument/2006/math" xmlns:v="urn:schemas-microsoft-com:vml" xmlns:wp14="http://schemas.microsoft.com/office/word/2010/wordprocessingDrawing" xmlns:wp="http://schemas.openxmlformats.org/drawingml/2006/wordprocessingDrawing" xmlns:w10="urn:schemas-microsoft-com:office:word" xmlns:w="http://schemas.openxmlformats.org/wordprocessingml/2006/main" xmlns:w14="http://schemas.microsoft.com/office/word/2010/wordml" xmlns:w15="http://schemas.microsoft.com/office/word/2012/wordml" xmlns:w16cid="http://schemas.microsoft.com/office/word/2016/wordml/cid" xmlns:w16se="http://schemas.microsoft.com/office/word/2015/wordml/symex" xmlns:wpg="http://schemas.microsoft.com/office/word/2010/wordprocessingGroup" xmlns:wpi="http://schemas.microsoft.com/office/word/2010/wordprocessingInk" xmlns:wne="http://schemas.microsoft.com/office/word/2006/wordml" xmlns:wps="http://schemas.microsoft.com/office/word/2010/wordprocessingShape" mc:Ignorable="w14 w15 w16se w16cid wp14">
+<w:numbering xmlns:wpc="http://schemas.microsoft.com/office/word/2010/wordprocessingCanvas" xmlns:cx="http://schemas.microsoft.com/office/drawing/2014/chartex" xmlns:cx1="http://schemas.microsoft.com/office/drawing/2015/9/8/chartex" xmlns:cx2="http://schemas.microsoft.com/office/drawing/2015/10/21/chartex" xmlns:cx3="http://schemas.microsoft.com/office/drawing/2016/5/9/chartex" xmlns:cx4="http://schemas.microsoft.com/office/drawing/2016/5/10/chartex" xmlns:cx5="http://schemas.microsoft.com/office/drawing/2016/5/11/chartex" xmlns:cx6="http://schemas.microsoft.com/office/drawing/2016/5/12/chartex" xmlns:cx7="http://schemas.microsoft.com/office/drawing/2016/5/13/chartex" xmlns:cx8="http://schemas.microsoft.com/office/drawing/2016/5/14/chartex" xmlns:mc="http://schemas.openxmlformats.org/markup-compatibility/2006" xmlns:aink="http://schemas.microsoft.com/office/drawing/2016/ink" xmlns:am3d="http://schemas.microsoft.com/office/drawing/2017/model3d" xmlns:o="urn:schemas-microsoft-com:office:office" xmlns:r="http://schemas.openxmlformats.org/officeDocument/2006/relationships" xmlns:m="http://schemas.openxmlformats.org/officeDocument/2006/math" xmlns:v="urn:schemas-microsoft-com:vml" xmlns:wp14="http://schemas.microsoft.com/office/word/2010/wordprocessingDrawing" xmlns:wp="http://schemas.openxmlformats.org/drawingml/2006/wordprocessingDrawing" xmlns:w10="urn:schemas-microsoft-com:office:word" xmlns:w="http://schemas.openxmlformats.org/wordprocessingml/2006/main" xmlns:w14="http://schemas.microsoft.com/office/word/2010/wordml" xmlns:w15="http://schemas.microsoft.com/office/word/2012/wordml" xmlns:w16cex="http://schemas.microsoft.com/office/word/2018/wordml/cex" xmlns:w16cid="http://schemas.microsoft.com/office/word/2016/wordml/cid" xmlns:w16="http://schemas.microsoft.com/office/word/2018/wordml" xmlns:w16sdtdh="http://schemas.microsoft.com/office/word/2020/wordml/sdtdatahash" xmlns:w16se="http://schemas.microsoft.com/office/word/2015/wordml/symex" xmlns:wpg="http://schemas.microsoft.com/office/word/2010/wordprocessingGroup" xmlns:wpi="http://schemas.microsoft.com/office/word/2010/wordprocessingInk" xmlns:wne="http://schemas.microsoft.com/office/word/2006/wordml" xmlns:wps="http://schemas.microsoft.com/office/word/2010/wordprocessingShape" mc:Ignorable="w14 w15 w16se w16cid w16 w16cex w16sdtdh wp14">
   <w:abstractNum w:abstractNumId="0" w15:restartNumberingAfterBreak="0">
     <w:nsid w:val="07480593"/>
     <w:multiLevelType w:val="hybridMultilevel"/>
@@ -4336,7 +3203,7 @@
 </file>
 
 <file path=word/styles.xml><?xml version="1.0" encoding="utf-8"?>
-<w:styles xmlns:mc="http://schemas.openxmlformats.org/markup-compatibility/2006" xmlns:r="http://schemas.openxmlformats.org/officeDocument/2006/relationships" xmlns:w="http://schemas.openxmlformats.org/wordprocessingml/2006/main" xmlns:w14="http://schemas.microsoft.com/office/word/2010/wordml" xmlns:w15="http://schemas.microsoft.com/office/word/2012/wordml" xmlns:w16cid="http://schemas.microsoft.com/office/word/2016/wordml/cid" xmlns:w16se="http://schemas.microsoft.com/office/word/2015/wordml/symex" mc:Ignorable="w14 w15 w16se w16cid">
+<w:styles xmlns:mc="http://schemas.openxmlformats.org/markup-compatibility/2006" xmlns:r="http://schemas.openxmlformats.org/officeDocument/2006/relationships" xmlns:w="http://schemas.openxmlformats.org/wordprocessingml/2006/main" xmlns:w14="http://schemas.microsoft.com/office/word/2010/wordml" xmlns:w15="http://schemas.microsoft.com/office/word/2012/wordml" xmlns:w16cex="http://schemas.microsoft.com/office/word/2018/wordml/cex" xmlns:w16cid="http://schemas.microsoft.com/office/word/2016/wordml/cid" xmlns:w16="http://schemas.microsoft.com/office/word/2018/wordml" xmlns:w16sdtdh="http://schemas.microsoft.com/office/word/2020/wordml/sdtdatahash" xmlns:w16se="http://schemas.microsoft.com/office/word/2015/wordml/symex" mc:Ignorable="w14 w15 w16se w16cid w16 w16cex w16sdtdh">
   <w:docDefaults>
     <w:rPrDefault>
       <w:rPr>
@@ -4352,7 +3219,7 @@
       </w:pPr>
     </w:pPrDefault>
   </w:docDefaults>
-  <w:latentStyles w:defLockedState="0" w:defUIPriority="99" w:defSemiHidden="0" w:defUnhideWhenUsed="0" w:defQFormat="0" w:count="375">
+  <w:latentStyles w:defLockedState="0" w:defUIPriority="99" w:defSemiHidden="0" w:defUnhideWhenUsed="0" w:defQFormat="0" w:count="376">
     <w:lsdException w:name="Normal" w:uiPriority="0" w:qFormat="1"/>
     <w:lsdException w:name="heading 1" w:uiPriority="9" w:qFormat="1"/>
     <w:lsdException w:name="heading 2" w:semiHidden="1" w:uiPriority="9" w:unhideWhenUsed="1" w:qFormat="1"/>
@@ -4458,7 +3325,6 @@
     <w:lsdException w:name="HTML Sample" w:semiHidden="1" w:unhideWhenUsed="1"/>
     <w:lsdException w:name="HTML Typewriter" w:semiHidden="1" w:unhideWhenUsed="1"/>
     <w:lsdException w:name="HTML Variable" w:semiHidden="1" w:unhideWhenUsed="1"/>
-    <w:lsdException w:name="Normal Table" w:semiHidden="1" w:unhideWhenUsed="1"/>
     <w:lsdException w:name="annotation subject" w:semiHidden="1" w:unhideWhenUsed="1"/>
     <w:lsdException w:name="No List" w:semiHidden="1" w:unhideWhenUsed="1"/>
     <w:lsdException w:name="Outline List 1" w:semiHidden="1" w:unhideWhenUsed="1"/>
@@ -4505,10 +3371,8 @@
     <w:lsdException w:name="Table Subtle 2" w:semiHidden="1" w:unhideWhenUsed="1"/>
     <w:lsdException w:name="Table Web 1" w:semiHidden="1" w:unhideWhenUsed="1"/>
     <w:lsdException w:name="Table Web 2" w:semiHidden="1" w:unhideWhenUsed="1"/>
-    <w:lsdException w:name="Table Web 3" w:semiHidden="1" w:unhideWhenUsed="1"/>
     <w:lsdException w:name="Balloon Text" w:semiHidden="1" w:unhideWhenUsed="1"/>
     <w:lsdException w:name="Table Grid" w:uiPriority="59"/>
-    <w:lsdException w:name="Table Theme" w:semiHidden="1" w:unhideWhenUsed="1"/>
     <w:lsdException w:name="Placeholder Text" w:semiHidden="1"/>
     <w:lsdException w:name="No Spacing" w:uiPriority="1" w:qFormat="1"/>
     <w:lsdException w:name="Light Shading" w:uiPriority="60"/>
@@ -4728,18 +3592,19 @@
     <w:lsdException w:name="Smart Hyperlink" w:semiHidden="1" w:unhideWhenUsed="1"/>
     <w:lsdException w:name="Hashtag" w:semiHidden="1" w:unhideWhenUsed="1"/>
     <w:lsdException w:name="Unresolved Mention" w:semiHidden="1" w:unhideWhenUsed="1"/>
+    <w:lsdException w:name="Smart Link" w:semiHidden="1" w:unhideWhenUsed="1"/>
   </w:latentStyles>
   <w:style w:type="paragraph" w:default="1" w:styleId="Normal">
     <w:name w:val="Normal"/>
     <w:qFormat/>
   </w:style>
-  <w:style w:type="character" w:default="1" w:styleId="DefaultParagraphFont">
+  <w:style w:type="character" w:default="1" w:styleId="Fontdeparagrafimplicit">
     <w:name w:val="Default Paragraph Font"/>
     <w:uiPriority w:val="1"/>
     <w:semiHidden/>
     <w:unhideWhenUsed/>
   </w:style>
-  <w:style w:type="table" w:default="1" w:styleId="TableNormal">
+  <w:style w:type="table" w:default="1" w:styleId="TabelNormal">
     <w:name w:val="Normal Table"/>
     <w:uiPriority w:val="99"/>
     <w:semiHidden/>
@@ -4754,16 +3619,16 @@
       </w:tblCellMar>
     </w:tblPr>
   </w:style>
-  <w:style w:type="numbering" w:default="1" w:styleId="NoList">
+  <w:style w:type="numbering" w:default="1" w:styleId="FrListare">
     <w:name w:val="No List"/>
     <w:uiPriority w:val="99"/>
     <w:semiHidden/>
     <w:unhideWhenUsed/>
   </w:style>
-  <w:style w:type="paragraph" w:styleId="Header">
+  <w:style w:type="paragraph" w:styleId="Antet">
     <w:name w:val="header"/>
     <w:basedOn w:val="Normal"/>
-    <w:link w:val="HeaderChar"/>
+    <w:link w:val="AntetCaracter"/>
     <w:uiPriority w:val="99"/>
     <w:unhideWhenUsed/>
     <w:rsid w:val="005F6A53"/>
@@ -4775,17 +3640,17 @@
       <w:spacing w:after="0" w:line="240" w:lineRule="auto"/>
     </w:pPr>
   </w:style>
-  <w:style w:type="character" w:customStyle="1" w:styleId="HeaderChar">
-    <w:name w:val="Header Char"/>
-    <w:basedOn w:val="DefaultParagraphFont"/>
-    <w:link w:val="Header"/>
+  <w:style w:type="character" w:customStyle="1" w:styleId="AntetCaracter">
+    <w:name w:val="Antet Caracter"/>
+    <w:basedOn w:val="Fontdeparagrafimplicit"/>
+    <w:link w:val="Antet"/>
     <w:uiPriority w:val="99"/>
     <w:rsid w:val="005F6A53"/>
   </w:style>
-  <w:style w:type="paragraph" w:styleId="Footer">
+  <w:style w:type="paragraph" w:styleId="Subsol">
     <w:name w:val="footer"/>
     <w:basedOn w:val="Normal"/>
-    <w:link w:val="FooterChar"/>
+    <w:link w:val="SubsolCaracter"/>
     <w:uiPriority w:val="99"/>
     <w:unhideWhenUsed/>
     <w:rsid w:val="005F6A53"/>
@@ -4797,17 +3662,17 @@
       <w:spacing w:after="0" w:line="240" w:lineRule="auto"/>
     </w:pPr>
   </w:style>
-  <w:style w:type="character" w:customStyle="1" w:styleId="FooterChar">
-    <w:name w:val="Footer Char"/>
-    <w:basedOn w:val="DefaultParagraphFont"/>
-    <w:link w:val="Footer"/>
+  <w:style w:type="character" w:customStyle="1" w:styleId="SubsolCaracter">
+    <w:name w:val="Subsol Caracter"/>
+    <w:basedOn w:val="Fontdeparagrafimplicit"/>
+    <w:link w:val="Subsol"/>
     <w:uiPriority w:val="99"/>
     <w:rsid w:val="005F6A53"/>
   </w:style>
-  <w:style w:type="paragraph" w:styleId="BalloonText">
+  <w:style w:type="paragraph" w:styleId="TextnBalon">
     <w:name w:val="Balloon Text"/>
     <w:basedOn w:val="Normal"/>
-    <w:link w:val="BalloonTextChar"/>
+    <w:link w:val="TextnBalonCaracter"/>
     <w:uiPriority w:val="99"/>
     <w:semiHidden/>
     <w:unhideWhenUsed/>
@@ -4821,10 +3686,10 @@
       <w:szCs w:val="16"/>
     </w:rPr>
   </w:style>
-  <w:style w:type="character" w:customStyle="1" w:styleId="BalloonTextChar">
-    <w:name w:val="Balloon Text Char"/>
-    <w:basedOn w:val="DefaultParagraphFont"/>
-    <w:link w:val="BalloonText"/>
+  <w:style w:type="character" w:customStyle="1" w:styleId="TextnBalonCaracter">
+    <w:name w:val="Text în Balon Caracter"/>
+    <w:basedOn w:val="Fontdeparagrafimplicit"/>
+    <w:link w:val="TextnBalon"/>
     <w:uiPriority w:val="99"/>
     <w:semiHidden/>
     <w:rsid w:val="005F6A53"/>
@@ -4836,7 +3701,7 @@
   </w:style>
   <w:style w:type="character" w:styleId="Hyperlink">
     <w:name w:val="Hyperlink"/>
-    <w:basedOn w:val="DefaultParagraphFont"/>
+    <w:basedOn w:val="Fontdeparagrafimplicit"/>
     <w:uiPriority w:val="99"/>
     <w:unhideWhenUsed/>
     <w:rsid w:val="00004335"/>
@@ -4845,7 +3710,7 @@
       <w:u w:val="single"/>
     </w:rPr>
   </w:style>
-  <w:style w:type="paragraph" w:styleId="ListParagraph">
+  <w:style w:type="paragraph" w:styleId="Listparagraf">
     <w:name w:val="List Paragraph"/>
     <w:basedOn w:val="Normal"/>
     <w:uiPriority w:val="34"/>
@@ -4856,9 +3721,9 @@
       <w:contextualSpacing/>
     </w:pPr>
   </w:style>
-  <w:style w:type="table" w:styleId="TableGrid">
+  <w:style w:type="table" w:styleId="Tabelgril">
     <w:name w:val="Table Grid"/>
-    <w:basedOn w:val="TableNormal"/>
+    <w:basedOn w:val="TabelNormal"/>
     <w:uiPriority w:val="59"/>
     <w:rsid w:val="0042347A"/>
     <w:pPr>

</xml_diff>

<commit_message>
Add white box test cases and corresponding documents
</commit_message>
<xml_diff>
--- a/01_Tasks/Docs/Lab01/RequirementsTasks_v2.0.docx
+++ b/01_Tasks/Docs/Lab01/RequirementsTasks_v2.0.docx
@@ -1,6 +1,6 @@
 
 <file path=word/document.xml><?xml version="1.0" encoding="utf-8"?>
-<w:document xmlns:wpc="http://schemas.microsoft.com/office/word/2010/wordprocessingCanvas" xmlns:cx="http://schemas.microsoft.com/office/drawing/2014/chartex" xmlns:cx1="http://schemas.microsoft.com/office/drawing/2015/9/8/chartex" xmlns:cx2="http://schemas.microsoft.com/office/drawing/2015/10/21/chartex" xmlns:cx3="http://schemas.microsoft.com/office/drawing/2016/5/9/chartex" xmlns:cx4="http://schemas.microsoft.com/office/drawing/2016/5/10/chartex" xmlns:cx5="http://schemas.microsoft.com/office/drawing/2016/5/11/chartex" xmlns:cx6="http://schemas.microsoft.com/office/drawing/2016/5/12/chartex" xmlns:cx7="http://schemas.microsoft.com/office/drawing/2016/5/13/chartex" xmlns:cx8="http://schemas.microsoft.com/office/drawing/2016/5/14/chartex" xmlns:mc="http://schemas.openxmlformats.org/markup-compatibility/2006" xmlns:aink="http://schemas.microsoft.com/office/drawing/2016/ink" xmlns:am3d="http://schemas.microsoft.com/office/drawing/2017/model3d" xmlns:o="urn:schemas-microsoft-com:office:office" xmlns:r="http://schemas.openxmlformats.org/officeDocument/2006/relationships" xmlns:m="http://schemas.openxmlformats.org/officeDocument/2006/math" xmlns:v="urn:schemas-microsoft-com:vml" xmlns:wp14="http://schemas.microsoft.com/office/word/2010/wordprocessingDrawing" xmlns:wp="http://schemas.openxmlformats.org/drawingml/2006/wordprocessingDrawing" xmlns:w10="urn:schemas-microsoft-com:office:word" xmlns:w="http://schemas.openxmlformats.org/wordprocessingml/2006/main" xmlns:w14="http://schemas.microsoft.com/office/word/2010/wordml" xmlns:w15="http://schemas.microsoft.com/office/word/2012/wordml" xmlns:w16cex="http://schemas.microsoft.com/office/word/2018/wordml/cex" xmlns:w16cid="http://schemas.microsoft.com/office/word/2016/wordml/cid" xmlns:w16="http://schemas.microsoft.com/office/word/2018/wordml" xmlns:w16sdtdh="http://schemas.microsoft.com/office/word/2020/wordml/sdtdatahash" xmlns:w16se="http://schemas.microsoft.com/office/word/2015/wordml/symex" xmlns:wpg="http://schemas.microsoft.com/office/word/2010/wordprocessingGroup" xmlns:wpi="http://schemas.microsoft.com/office/word/2010/wordprocessingInk" xmlns:wne="http://schemas.microsoft.com/office/word/2006/wordml" xmlns:wps="http://schemas.microsoft.com/office/word/2010/wordprocessingShape" mc:Ignorable="w14 w15 w16se w16cid w16 w16cex w16sdtdh wp14">
+<w:document xmlns:wpc="http://schemas.microsoft.com/office/word/2010/wordprocessingCanvas" xmlns:cx="http://schemas.microsoft.com/office/drawing/2014/chartex" xmlns:cx1="http://schemas.microsoft.com/office/drawing/2015/9/8/chartex" xmlns:cx2="http://schemas.microsoft.com/office/drawing/2015/10/21/chartex" xmlns:cx3="http://schemas.microsoft.com/office/drawing/2016/5/9/chartex" xmlns:cx4="http://schemas.microsoft.com/office/drawing/2016/5/10/chartex" xmlns:cx5="http://schemas.microsoft.com/office/drawing/2016/5/11/chartex" xmlns:cx6="http://schemas.microsoft.com/office/drawing/2016/5/12/chartex" xmlns:cx7="http://schemas.microsoft.com/office/drawing/2016/5/13/chartex" xmlns:cx8="http://schemas.microsoft.com/office/drawing/2016/5/14/chartex" xmlns:mc="http://schemas.openxmlformats.org/markup-compatibility/2006" xmlns:aink="http://schemas.microsoft.com/office/drawing/2016/ink" xmlns:am3d="http://schemas.microsoft.com/office/drawing/2017/model3d" xmlns:o="urn:schemas-microsoft-com:office:office" xmlns:r="http://schemas.openxmlformats.org/officeDocument/2006/relationships" xmlns:m="http://schemas.openxmlformats.org/officeDocument/2006/math" xmlns:v="urn:schemas-microsoft-com:vml" xmlns:wp14="http://schemas.microsoft.com/office/word/2010/wordprocessingDrawing" xmlns:wp="http://schemas.openxmlformats.org/drawingml/2006/wordprocessingDrawing" xmlns:w10="urn:schemas-microsoft-com:office:word" xmlns:w="http://schemas.openxmlformats.org/wordprocessingml/2006/main" xmlns:w14="http://schemas.microsoft.com/office/word/2010/wordml" xmlns:w15="http://schemas.microsoft.com/office/word/2012/wordml" xmlns:w16cid="http://schemas.microsoft.com/office/word/2016/wordml/cid" xmlns:w16se="http://schemas.microsoft.com/office/word/2015/wordml/symex" xmlns:wpg="http://schemas.microsoft.com/office/word/2010/wordprocessingGroup" xmlns:wpi="http://schemas.microsoft.com/office/word/2010/wordprocessingInk" xmlns:wne="http://schemas.microsoft.com/office/word/2006/wordml" xmlns:wps="http://schemas.microsoft.com/office/word/2010/wordprocessingShape" mc:Ignorable="w14 w15 w16se w16cid wp14">
   <w:body>
     <w:p>
       <w:pPr>
@@ -71,12 +71,14 @@
           <w:rFonts w:cstheme="minorHAnsi"/>
         </w:rPr>
       </w:pPr>
+      <w:proofErr w:type="spellStart"/>
       <w:r>
         <w:rPr>
           <w:rFonts w:cstheme="minorHAnsi"/>
         </w:rPr>
         <w:t>Aplicatia</w:t>
       </w:r>
+      <w:proofErr w:type="spellEnd"/>
       <w:r>
         <w:rPr>
           <w:rFonts w:cstheme="minorHAnsi"/>
@@ -97,32 +99,209 @@
         </w:rPr>
         <w:t xml:space="preserve"> </w:t>
       </w:r>
-      <w:r>
-        <w:rPr>
-          <w:rFonts w:cstheme="minorHAnsi"/>
-        </w:rPr>
-        <w:t>gestioneaza task-urile unei persoane active. Informatiile sunt preluate dintr-un fisier binar sau text</w:t>
-      </w:r>
-      <w:r>
-        <w:rPr>
-          <w:rFonts w:cstheme="minorHAnsi"/>
-        </w:rPr>
-        <w:t xml:space="preserve"> </w:t>
-      </w:r>
-      <w:r>
-        <w:rPr>
-          <w:rFonts w:cstheme="minorHAnsi"/>
-          <w:color w:val="FF0000"/>
-        </w:rPr>
-        <w:t>ce contine elementele</w:t>
-      </w:r>
-      <w:r>
-        <w:rPr>
-          <w:rFonts w:cstheme="minorHAnsi"/>
-          <w:color w:val="FF0000"/>
-        </w:rPr>
-        <w:t xml:space="preserve"> … sub formatul</w:t>
-      </w:r>
+      <w:proofErr w:type="spellStart"/>
+      <w:r>
+        <w:rPr>
+          <w:rFonts w:cstheme="minorHAnsi"/>
+        </w:rPr>
+        <w:t>gestioneaza</w:t>
+      </w:r>
+      <w:proofErr w:type="spellEnd"/>
+      <w:r>
+        <w:rPr>
+          <w:rFonts w:cstheme="minorHAnsi"/>
+        </w:rPr>
+        <w:t xml:space="preserve"> task-urile </w:t>
+      </w:r>
+      <w:proofErr w:type="spellStart"/>
+      <w:r>
+        <w:rPr>
+          <w:rFonts w:cstheme="minorHAnsi"/>
+        </w:rPr>
+        <w:t>unei</w:t>
+      </w:r>
+      <w:proofErr w:type="spellEnd"/>
+      <w:r>
+        <w:rPr>
+          <w:rFonts w:cstheme="minorHAnsi"/>
+        </w:rPr>
+        <w:t xml:space="preserve"> </w:t>
+      </w:r>
+      <w:proofErr w:type="spellStart"/>
+      <w:r>
+        <w:rPr>
+          <w:rFonts w:cstheme="minorHAnsi"/>
+        </w:rPr>
+        <w:t>persoane</w:t>
+      </w:r>
+      <w:proofErr w:type="spellEnd"/>
+      <w:r>
+        <w:rPr>
+          <w:rFonts w:cstheme="minorHAnsi"/>
+        </w:rPr>
+        <w:t xml:space="preserve"> active. </w:t>
+      </w:r>
+      <w:proofErr w:type="spellStart"/>
+      <w:r>
+        <w:rPr>
+          <w:rFonts w:cstheme="minorHAnsi"/>
+        </w:rPr>
+        <w:t>Informatiile</w:t>
+      </w:r>
+      <w:proofErr w:type="spellEnd"/>
+      <w:r>
+        <w:rPr>
+          <w:rFonts w:cstheme="minorHAnsi"/>
+        </w:rPr>
+        <w:t xml:space="preserve"> </w:t>
+      </w:r>
+      <w:proofErr w:type="spellStart"/>
+      <w:r>
+        <w:rPr>
+          <w:rFonts w:cstheme="minorHAnsi"/>
+        </w:rPr>
+        <w:t>sunt</w:t>
+      </w:r>
+      <w:proofErr w:type="spellEnd"/>
+      <w:r>
+        <w:rPr>
+          <w:rFonts w:cstheme="minorHAnsi"/>
+        </w:rPr>
+        <w:t xml:space="preserve"> </w:t>
+      </w:r>
+      <w:proofErr w:type="spellStart"/>
+      <w:r>
+        <w:rPr>
+          <w:rFonts w:cstheme="minorHAnsi"/>
+        </w:rPr>
+        <w:t>preluate</w:t>
+      </w:r>
+      <w:proofErr w:type="spellEnd"/>
+      <w:r>
+        <w:rPr>
+          <w:rFonts w:cstheme="minorHAnsi"/>
+        </w:rPr>
+        <w:t xml:space="preserve"> </w:t>
+      </w:r>
+      <w:proofErr w:type="spellStart"/>
+      <w:r>
+        <w:rPr>
+          <w:rFonts w:cstheme="minorHAnsi"/>
+        </w:rPr>
+        <w:t>dintr</w:t>
+      </w:r>
+      <w:proofErr w:type="spellEnd"/>
+      <w:r>
+        <w:rPr>
+          <w:rFonts w:cstheme="minorHAnsi"/>
+        </w:rPr>
+        <w:t xml:space="preserve">-un </w:t>
+      </w:r>
+      <w:proofErr w:type="spellStart"/>
+      <w:r>
+        <w:rPr>
+          <w:rFonts w:cstheme="minorHAnsi"/>
+        </w:rPr>
+        <w:t>fisier</w:t>
+      </w:r>
+      <w:proofErr w:type="spellEnd"/>
+      <w:r>
+        <w:rPr>
+          <w:rFonts w:cstheme="minorHAnsi"/>
+        </w:rPr>
+        <w:t xml:space="preserve"> </w:t>
+      </w:r>
+      <w:proofErr w:type="spellStart"/>
+      <w:r>
+        <w:rPr>
+          <w:rFonts w:cstheme="minorHAnsi"/>
+        </w:rPr>
+        <w:t>binar</w:t>
+      </w:r>
+      <w:proofErr w:type="spellEnd"/>
+      <w:r>
+        <w:rPr>
+          <w:rFonts w:cstheme="minorHAnsi"/>
+        </w:rPr>
+        <w:t xml:space="preserve"> </w:t>
+      </w:r>
+      <w:proofErr w:type="spellStart"/>
+      <w:r>
+        <w:rPr>
+          <w:rFonts w:cstheme="minorHAnsi"/>
+        </w:rPr>
+        <w:t>sau</w:t>
+      </w:r>
+      <w:proofErr w:type="spellEnd"/>
+      <w:r>
+        <w:rPr>
+          <w:rFonts w:cstheme="minorHAnsi"/>
+        </w:rPr>
+        <w:t xml:space="preserve"> text</w:t>
+      </w:r>
+      <w:r>
+        <w:rPr>
+          <w:rFonts w:cstheme="minorHAnsi"/>
+        </w:rPr>
+        <w:t xml:space="preserve"> </w:t>
+      </w:r>
+      <w:proofErr w:type="spellStart"/>
+      <w:r>
+        <w:rPr>
+          <w:rFonts w:cstheme="minorHAnsi"/>
+          <w:color w:val="FF0000"/>
+        </w:rPr>
+        <w:t>ce</w:t>
+      </w:r>
+      <w:proofErr w:type="spellEnd"/>
+      <w:r>
+        <w:rPr>
+          <w:rFonts w:cstheme="minorHAnsi"/>
+          <w:color w:val="FF0000"/>
+        </w:rPr>
+        <w:t xml:space="preserve"> </w:t>
+      </w:r>
+      <w:proofErr w:type="spellStart"/>
+      <w:r>
+        <w:rPr>
+          <w:rFonts w:cstheme="minorHAnsi"/>
+          <w:color w:val="FF0000"/>
+        </w:rPr>
+        <w:t>contine</w:t>
+      </w:r>
+      <w:proofErr w:type="spellEnd"/>
+      <w:r>
+        <w:rPr>
+          <w:rFonts w:cstheme="minorHAnsi"/>
+          <w:color w:val="FF0000"/>
+        </w:rPr>
+        <w:t xml:space="preserve"> </w:t>
+      </w:r>
+      <w:proofErr w:type="spellStart"/>
+      <w:r>
+        <w:rPr>
+          <w:rFonts w:cstheme="minorHAnsi"/>
+          <w:color w:val="FF0000"/>
+        </w:rPr>
+        <w:t>elementele</w:t>
+      </w:r>
+      <w:proofErr w:type="spellEnd"/>
+      <w:r>
+        <w:rPr>
+          <w:rFonts w:cstheme="minorHAnsi"/>
+          <w:color w:val="FF0000"/>
+        </w:rPr>
+        <w:t xml:space="preserve"> … sub </w:t>
+      </w:r>
+      <w:proofErr w:type="spellStart"/>
+      <w:r>
+        <w:rPr>
+          <w:rFonts w:cstheme="minorHAnsi"/>
+          <w:color w:val="FF0000"/>
+        </w:rPr>
+        <w:t>formatul</w:t>
+      </w:r>
+      <w:proofErr w:type="spellEnd"/>
       <w:r>
         <w:rPr>
           <w:rFonts w:cstheme="minorHAnsi"/>
@@ -143,12 +322,42 @@
         </w:rPr>
         <w:t xml:space="preserve">. </w:t>
       </w:r>
-      <w:r>
-        <w:rPr>
-          <w:rFonts w:cstheme="minorHAnsi"/>
-        </w:rPr>
-        <w:t>Functionalitatile aplicatiei sunt</w:t>
-      </w:r>
+      <w:proofErr w:type="spellStart"/>
+      <w:r>
+        <w:rPr>
+          <w:rFonts w:cstheme="minorHAnsi"/>
+        </w:rPr>
+        <w:t>Functionalitatile</w:t>
+      </w:r>
+      <w:proofErr w:type="spellEnd"/>
+      <w:r>
+        <w:rPr>
+          <w:rFonts w:cstheme="minorHAnsi"/>
+        </w:rPr>
+        <w:t xml:space="preserve"> </w:t>
+      </w:r>
+      <w:proofErr w:type="spellStart"/>
+      <w:r>
+        <w:rPr>
+          <w:rFonts w:cstheme="minorHAnsi"/>
+        </w:rPr>
+        <w:t>aplicatiei</w:t>
+      </w:r>
+      <w:proofErr w:type="spellEnd"/>
+      <w:r>
+        <w:rPr>
+          <w:rFonts w:cstheme="minorHAnsi"/>
+        </w:rPr>
+        <w:t xml:space="preserve"> </w:t>
+      </w:r>
+      <w:proofErr w:type="spellStart"/>
+      <w:r>
+        <w:rPr>
+          <w:rFonts w:cstheme="minorHAnsi"/>
+        </w:rPr>
+        <w:t>sunt</w:t>
+      </w:r>
+      <w:proofErr w:type="spellEnd"/>
       <w:r>
         <w:rPr>
           <w:rFonts w:cstheme="minorHAnsi"/>
@@ -185,6 +394,7 @@
         </w:rPr>
         <w:t xml:space="preserve"> </w:t>
       </w:r>
+      <w:proofErr w:type="spellStart"/>
       <w:r>
         <w:rPr>
           <w:rFonts w:cstheme="minorHAnsi"/>
@@ -197,12 +407,14 @@
         </w:rPr>
         <w:t>daugarea</w:t>
       </w:r>
-      <w:r>
-        <w:rPr>
-          <w:rFonts w:cstheme="minorHAnsi"/>
-        </w:rPr>
-        <w:t xml:space="preserve"> </w:t>
-      </w:r>
+      <w:proofErr w:type="spellEnd"/>
+      <w:r>
+        <w:rPr>
+          <w:rFonts w:cstheme="minorHAnsi"/>
+        </w:rPr>
+        <w:t xml:space="preserve"> </w:t>
+      </w:r>
+      <w:proofErr w:type="spellStart"/>
       <w:r>
         <w:rPr>
           <w:rFonts w:cstheme="minorHAnsi"/>
@@ -215,6 +427,7 @@
         </w:rPr>
         <w:t>ui</w:t>
       </w:r>
+      <w:proofErr w:type="spellEnd"/>
       <w:r>
         <w:rPr>
           <w:rFonts w:cstheme="minorHAnsi"/>
@@ -231,25 +444,49 @@
         <w:rPr>
           <w:rFonts w:cstheme="minorHAnsi"/>
         </w:rPr>
-        <w:t xml:space="preserve"> nou cu </w:t>
-      </w:r>
+        <w:t xml:space="preserve"> </w:t>
+      </w:r>
+      <w:proofErr w:type="spellStart"/>
+      <w:r>
+        <w:rPr>
+          <w:rFonts w:cstheme="minorHAnsi"/>
+        </w:rPr>
+        <w:t>nou</w:t>
+      </w:r>
+      <w:proofErr w:type="spellEnd"/>
+      <w:r>
+        <w:rPr>
+          <w:rFonts w:cstheme="minorHAnsi"/>
+        </w:rPr>
+        <w:t xml:space="preserve"> cu </w:t>
+      </w:r>
+      <w:proofErr w:type="spellStart"/>
       <w:r>
         <w:rPr>
           <w:rFonts w:cstheme="minorHAnsi"/>
         </w:rPr>
         <w:t>detaliile</w:t>
       </w:r>
+      <w:proofErr w:type="spellEnd"/>
       <w:r>
         <w:rPr>
           <w:rFonts w:cstheme="minorHAnsi"/>
         </w:rPr>
         <w:t xml:space="preserve">: </w:t>
       </w:r>
-      <w:r>
-        <w:rPr>
-          <w:rFonts w:cstheme="minorHAnsi"/>
-        </w:rPr>
-        <w:t>descrierea, data</w:t>
+      <w:proofErr w:type="spellStart"/>
+      <w:r>
+        <w:rPr>
+          <w:rFonts w:cstheme="minorHAnsi"/>
+        </w:rPr>
+        <w:t>descrierea</w:t>
+      </w:r>
+      <w:proofErr w:type="spellEnd"/>
+      <w:r>
+        <w:rPr>
+          <w:rFonts w:cstheme="minorHAnsi"/>
+        </w:rPr>
+        <w:t>, data</w:t>
       </w:r>
       <w:r>
         <w:rPr>
@@ -264,7 +501,39 @@
           <w:rFonts w:cstheme="minorHAnsi"/>
           <w:color w:val="FF0000"/>
         </w:rPr>
-        <w:t>(yyyy-MM-dd)</w:t>
+        <w:t>(</w:t>
+      </w:r>
+      <w:proofErr w:type="spellStart"/>
+      <w:r>
+        <w:rPr>
+          <w:rFonts w:cstheme="minorHAnsi"/>
+          <w:color w:val="FF0000"/>
+        </w:rPr>
+        <w:t>yyyy</w:t>
+      </w:r>
+      <w:proofErr w:type="spellEnd"/>
+      <w:r>
+        <w:rPr>
+          <w:rFonts w:cstheme="minorHAnsi"/>
+          <w:color w:val="FF0000"/>
+        </w:rPr>
+        <w:t>-MM-</w:t>
+      </w:r>
+      <w:proofErr w:type="spellStart"/>
+      <w:r>
+        <w:rPr>
+          <w:rFonts w:cstheme="minorHAnsi"/>
+          <w:color w:val="FF0000"/>
+        </w:rPr>
+        <w:t>dd</w:t>
+      </w:r>
+      <w:proofErr w:type="spellEnd"/>
+      <w:r>
+        <w:rPr>
+          <w:rFonts w:cstheme="minorHAnsi"/>
+          <w:color w:val="FF0000"/>
+        </w:rPr>
+        <w:t>)</w:t>
       </w:r>
       <w:bookmarkEnd w:id="0"/>
       <w:bookmarkEnd w:id="1"/>
@@ -274,18 +543,48 @@
         </w:rPr>
         <w:t xml:space="preserve"> </w:t>
       </w:r>
-      <w:r>
-        <w:rPr>
-          <w:rFonts w:cstheme="minorHAnsi"/>
-        </w:rPr>
-        <w:t xml:space="preserve">si ora </w:t>
-      </w:r>
-      <w:r>
-        <w:rPr>
-          <w:rFonts w:cstheme="minorHAnsi"/>
-        </w:rPr>
-        <w:t>de inceput</w:t>
-      </w:r>
+      <w:proofErr w:type="spellStart"/>
+      <w:r>
+        <w:rPr>
+          <w:rFonts w:cstheme="minorHAnsi"/>
+        </w:rPr>
+        <w:t>si</w:t>
+      </w:r>
+      <w:proofErr w:type="spellEnd"/>
+      <w:r>
+        <w:rPr>
+          <w:rFonts w:cstheme="minorHAnsi"/>
+        </w:rPr>
+        <w:t xml:space="preserve"> </w:t>
+      </w:r>
+      <w:proofErr w:type="spellStart"/>
+      <w:r>
+        <w:rPr>
+          <w:rFonts w:cstheme="minorHAnsi"/>
+        </w:rPr>
+        <w:t>ora</w:t>
+      </w:r>
+      <w:proofErr w:type="spellEnd"/>
+      <w:r>
+        <w:rPr>
+          <w:rFonts w:cstheme="minorHAnsi"/>
+        </w:rPr>
+        <w:t xml:space="preserve"> </w:t>
+      </w:r>
+      <w:r>
+        <w:rPr>
+          <w:rFonts w:cstheme="minorHAnsi"/>
+        </w:rPr>
+        <w:t xml:space="preserve">de </w:t>
+      </w:r>
+      <w:proofErr w:type="spellStart"/>
+      <w:r>
+        <w:rPr>
+          <w:rFonts w:cstheme="minorHAnsi"/>
+        </w:rPr>
+        <w:t>inceput</w:t>
+      </w:r>
+      <w:proofErr w:type="spellEnd"/>
       <w:r>
         <w:rPr>
           <w:rFonts w:cstheme="minorHAnsi"/>
@@ -299,7 +598,32 @@
           <w:rFonts w:cstheme="minorHAnsi"/>
           <w:color w:val="FF0000"/>
         </w:rPr>
-        <w:t>(HH:mm:ss.SSS)</w:t>
+        <w:t>(</w:t>
+      </w:r>
+      <w:proofErr w:type="spellStart"/>
+      <w:r>
+        <w:rPr>
+          <w:rFonts w:cstheme="minorHAnsi"/>
+          <w:color w:val="FF0000"/>
+        </w:rPr>
+        <w:t>HH:</w:t>
+      </w:r>
+      <w:proofErr w:type="gramStart"/>
+      <w:r>
+        <w:rPr>
+          <w:rFonts w:cstheme="minorHAnsi"/>
+          <w:color w:val="FF0000"/>
+        </w:rPr>
+        <w:t>mm:ss.SSS</w:t>
+      </w:r>
+      <w:proofErr w:type="spellEnd"/>
+      <w:proofErr w:type="gramEnd"/>
+      <w:r>
+        <w:rPr>
+          <w:rFonts w:cstheme="minorHAnsi"/>
+          <w:color w:val="FF0000"/>
+        </w:rPr>
+        <w:t>)</w:t>
       </w:r>
       <w:bookmarkEnd w:id="2"/>
       <w:bookmarkEnd w:id="3"/>
@@ -320,57 +644,179 @@
           <w:rFonts w:cstheme="minorHAnsi"/>
           <w:color w:val="FF0000"/>
         </w:rPr>
-        <w:t>(yyyy-MM-dd)</w:t>
-      </w:r>
-      <w:r>
-        <w:rPr>
-          <w:rFonts w:cstheme="minorHAnsi"/>
-        </w:rPr>
-        <w:t xml:space="preserve"> </w:t>
-      </w:r>
-      <w:r>
-        <w:rPr>
-          <w:rFonts w:cstheme="minorHAnsi"/>
-        </w:rPr>
-        <w:t xml:space="preserve">si ora </w:t>
-      </w:r>
-      <w:r>
-        <w:rPr>
-          <w:rFonts w:cstheme="minorHAnsi"/>
-        </w:rPr>
-        <w:t>de sfarsit</w:t>
-      </w:r>
-      <w:r>
-        <w:rPr>
-          <w:rFonts w:cstheme="minorHAnsi"/>
-        </w:rPr>
-        <w:t xml:space="preserve"> </w:t>
-      </w:r>
-      <w:r>
-        <w:rPr>
-          <w:rFonts w:cstheme="minorHAnsi"/>
-          <w:color w:val="FF0000"/>
-        </w:rPr>
-        <w:t>(HH:mm:ss.SSS)</w:t>
-      </w:r>
-      <w:r>
-        <w:rPr>
-          <w:rFonts w:cstheme="minorHAnsi"/>
-        </w:rPr>
-        <w:t xml:space="preserve">. Daca </w:t>
-      </w:r>
-      <w:r>
-        <w:rPr>
-          <w:rFonts w:cstheme="minorHAnsi"/>
-        </w:rPr>
-        <w:t>task-ul este</w:t>
-      </w:r>
-      <w:r>
-        <w:rPr>
-          <w:rFonts w:cstheme="minorHAnsi"/>
-        </w:rPr>
-        <w:t xml:space="preserve"> repetitiv</w:t>
-      </w:r>
+        <w:t>(</w:t>
+      </w:r>
+      <w:proofErr w:type="spellStart"/>
+      <w:r>
+        <w:rPr>
+          <w:rFonts w:cstheme="minorHAnsi"/>
+          <w:color w:val="FF0000"/>
+        </w:rPr>
+        <w:t>yyyy</w:t>
+      </w:r>
+      <w:proofErr w:type="spellEnd"/>
+      <w:r>
+        <w:rPr>
+          <w:rFonts w:cstheme="minorHAnsi"/>
+          <w:color w:val="FF0000"/>
+        </w:rPr>
+        <w:t>-MM-</w:t>
+      </w:r>
+      <w:proofErr w:type="spellStart"/>
+      <w:r>
+        <w:rPr>
+          <w:rFonts w:cstheme="minorHAnsi"/>
+          <w:color w:val="FF0000"/>
+        </w:rPr>
+        <w:t>dd</w:t>
+      </w:r>
+      <w:proofErr w:type="spellEnd"/>
+      <w:r>
+        <w:rPr>
+          <w:rFonts w:cstheme="minorHAnsi"/>
+          <w:color w:val="FF0000"/>
+        </w:rPr>
+        <w:t>)</w:t>
+      </w:r>
+      <w:r>
+        <w:rPr>
+          <w:rFonts w:cstheme="minorHAnsi"/>
+        </w:rPr>
+        <w:t xml:space="preserve"> </w:t>
+      </w:r>
+      <w:proofErr w:type="spellStart"/>
+      <w:r>
+        <w:rPr>
+          <w:rFonts w:cstheme="minorHAnsi"/>
+        </w:rPr>
+        <w:t>si</w:t>
+      </w:r>
+      <w:proofErr w:type="spellEnd"/>
+      <w:r>
+        <w:rPr>
+          <w:rFonts w:cstheme="minorHAnsi"/>
+        </w:rPr>
+        <w:t xml:space="preserve"> </w:t>
+      </w:r>
+      <w:proofErr w:type="spellStart"/>
+      <w:r>
+        <w:rPr>
+          <w:rFonts w:cstheme="minorHAnsi"/>
+        </w:rPr>
+        <w:t>ora</w:t>
+      </w:r>
+      <w:proofErr w:type="spellEnd"/>
+      <w:r>
+        <w:rPr>
+          <w:rFonts w:cstheme="minorHAnsi"/>
+        </w:rPr>
+        <w:t xml:space="preserve"> </w:t>
+      </w:r>
+      <w:r>
+        <w:rPr>
+          <w:rFonts w:cstheme="minorHAnsi"/>
+        </w:rPr>
+        <w:t xml:space="preserve">de </w:t>
+      </w:r>
+      <w:proofErr w:type="spellStart"/>
+      <w:r>
+        <w:rPr>
+          <w:rFonts w:cstheme="minorHAnsi"/>
+        </w:rPr>
+        <w:t>sfarsit</w:t>
+      </w:r>
+      <w:proofErr w:type="spellEnd"/>
+      <w:r>
+        <w:rPr>
+          <w:rFonts w:cstheme="minorHAnsi"/>
+        </w:rPr>
+        <w:t xml:space="preserve"> </w:t>
+      </w:r>
+      <w:r>
+        <w:rPr>
+          <w:rFonts w:cstheme="minorHAnsi"/>
+          <w:color w:val="FF0000"/>
+        </w:rPr>
+        <w:t>(</w:t>
+      </w:r>
+      <w:proofErr w:type="spellStart"/>
+      <w:r>
+        <w:rPr>
+          <w:rFonts w:cstheme="minorHAnsi"/>
+          <w:color w:val="FF0000"/>
+        </w:rPr>
+        <w:t>HH:mm:ss.SSS</w:t>
+      </w:r>
+      <w:proofErr w:type="spellEnd"/>
+      <w:r>
+        <w:rPr>
+          <w:rFonts w:cstheme="minorHAnsi"/>
+          <w:color w:val="FF0000"/>
+        </w:rPr>
+        <w:t>)</w:t>
+      </w:r>
+      <w:r>
+        <w:rPr>
+          <w:rFonts w:cstheme="minorHAnsi"/>
+        </w:rPr>
+        <w:t xml:space="preserve">. </w:t>
+      </w:r>
+      <w:proofErr w:type="spellStart"/>
+      <w:r>
+        <w:rPr>
+          <w:rFonts w:cstheme="minorHAnsi"/>
+        </w:rPr>
+        <w:t>Daca</w:t>
+      </w:r>
+      <w:proofErr w:type="spellEnd"/>
+      <w:r>
+        <w:rPr>
+          <w:rFonts w:cstheme="minorHAnsi"/>
+        </w:rPr>
+        <w:t xml:space="preserve"> </w:t>
+      </w:r>
+      <w:r>
+        <w:rPr>
+          <w:rFonts w:cstheme="minorHAnsi"/>
+        </w:rPr>
+        <w:t>task-</w:t>
+      </w:r>
+      <w:proofErr w:type="spellStart"/>
+      <w:r>
+        <w:rPr>
+          <w:rFonts w:cstheme="minorHAnsi"/>
+        </w:rPr>
+        <w:t>ul</w:t>
+      </w:r>
+      <w:proofErr w:type="spellEnd"/>
+      <w:r>
+        <w:rPr>
+          <w:rFonts w:cstheme="minorHAnsi"/>
+        </w:rPr>
+        <w:t xml:space="preserve"> </w:t>
+      </w:r>
+      <w:proofErr w:type="spellStart"/>
+      <w:r>
+        <w:rPr>
+          <w:rFonts w:cstheme="minorHAnsi"/>
+        </w:rPr>
+        <w:t>este</w:t>
+      </w:r>
+      <w:proofErr w:type="spellEnd"/>
+      <w:r>
+        <w:rPr>
+          <w:rFonts w:cstheme="minorHAnsi"/>
+        </w:rPr>
+        <w:t xml:space="preserve"> </w:t>
+      </w:r>
+      <w:proofErr w:type="spellStart"/>
+      <w:r>
+        <w:rPr>
+          <w:rFonts w:cstheme="minorHAnsi"/>
+        </w:rPr>
+        <w:t>repetitiv</w:t>
+      </w:r>
+      <w:proofErr w:type="spellEnd"/>
       <w:r>
         <w:rPr>
           <w:rFonts w:cstheme="minorHAnsi"/>
@@ -383,59 +829,199 @@
         </w:rPr>
         <w:t xml:space="preserve"> </w:t>
       </w:r>
-      <w:r>
-        <w:rPr>
-          <w:rFonts w:cstheme="minorHAnsi"/>
-        </w:rPr>
-        <w:t xml:space="preserve">atunci se </w:t>
-      </w:r>
+      <w:proofErr w:type="spellStart"/>
+      <w:r>
+        <w:rPr>
+          <w:rFonts w:cstheme="minorHAnsi"/>
+        </w:rPr>
+        <w:t>atunci</w:t>
+      </w:r>
+      <w:proofErr w:type="spellEnd"/>
+      <w:r>
+        <w:rPr>
+          <w:rFonts w:cstheme="minorHAnsi"/>
+        </w:rPr>
+        <w:t xml:space="preserve"> se </w:t>
+      </w:r>
+      <w:proofErr w:type="spellStart"/>
       <w:r>
         <w:rPr>
           <w:rFonts w:cstheme="minorHAnsi"/>
         </w:rPr>
         <w:t>indica</w:t>
       </w:r>
-      <w:r>
-        <w:rPr>
-          <w:rFonts w:cstheme="minorHAnsi"/>
-        </w:rPr>
-        <w:t xml:space="preserve"> intervalul </w:t>
-      </w:r>
-      <w:r>
-        <w:rPr>
-          <w:rFonts w:cstheme="minorHAnsi"/>
-        </w:rPr>
-        <w:t xml:space="preserve">de timp la care se va repeta, </w:t>
-      </w:r>
-      <w:r>
-        <w:rPr>
-          <w:rFonts w:cstheme="minorHAnsi"/>
-        </w:rPr>
-        <w:t xml:space="preserve">dat </w:t>
-      </w:r>
-      <w:r>
-        <w:rPr>
-          <w:rFonts w:cstheme="minorHAnsi"/>
-        </w:rPr>
-        <w:t xml:space="preserve">ca numar de ore si minute. Task-ul </w:t>
-      </w:r>
-      <w:r>
-        <w:rPr>
-          <w:rFonts w:cstheme="minorHAnsi"/>
-        </w:rPr>
-        <w:t xml:space="preserve">poate fi </w:t>
-      </w:r>
+      <w:proofErr w:type="spellEnd"/>
+      <w:r>
+        <w:rPr>
+          <w:rFonts w:cstheme="minorHAnsi"/>
+        </w:rPr>
+        <w:t xml:space="preserve"> </w:t>
+      </w:r>
+      <w:proofErr w:type="spellStart"/>
+      <w:r>
+        <w:rPr>
+          <w:rFonts w:cstheme="minorHAnsi"/>
+        </w:rPr>
+        <w:t>intervalul</w:t>
+      </w:r>
+      <w:proofErr w:type="spellEnd"/>
+      <w:r>
+        <w:rPr>
+          <w:rFonts w:cstheme="minorHAnsi"/>
+        </w:rPr>
+        <w:t xml:space="preserve"> </w:t>
+      </w:r>
+      <w:r>
+        <w:rPr>
+          <w:rFonts w:cstheme="minorHAnsi"/>
+        </w:rPr>
+        <w:t xml:space="preserve">de </w:t>
+      </w:r>
+      <w:proofErr w:type="spellStart"/>
+      <w:r>
+        <w:rPr>
+          <w:rFonts w:cstheme="minorHAnsi"/>
+        </w:rPr>
+        <w:t>timp</w:t>
+      </w:r>
+      <w:proofErr w:type="spellEnd"/>
+      <w:r>
+        <w:rPr>
+          <w:rFonts w:cstheme="minorHAnsi"/>
+        </w:rPr>
+        <w:t xml:space="preserve"> la care se </w:t>
+      </w:r>
+      <w:proofErr w:type="spellStart"/>
+      <w:r>
+        <w:rPr>
+          <w:rFonts w:cstheme="minorHAnsi"/>
+        </w:rPr>
+        <w:t>va</w:t>
+      </w:r>
+      <w:proofErr w:type="spellEnd"/>
+      <w:r>
+        <w:rPr>
+          <w:rFonts w:cstheme="minorHAnsi"/>
+        </w:rPr>
+        <w:t xml:space="preserve"> </w:t>
+      </w:r>
+      <w:proofErr w:type="spellStart"/>
+      <w:r>
+        <w:rPr>
+          <w:rFonts w:cstheme="minorHAnsi"/>
+        </w:rPr>
+        <w:t>repeta</w:t>
+      </w:r>
+      <w:proofErr w:type="spellEnd"/>
+      <w:r>
+        <w:rPr>
+          <w:rFonts w:cstheme="minorHAnsi"/>
+        </w:rPr>
+        <w:t xml:space="preserve">, </w:t>
+      </w:r>
+      <w:proofErr w:type="spellStart"/>
+      <w:r>
+        <w:rPr>
+          <w:rFonts w:cstheme="minorHAnsi"/>
+        </w:rPr>
+        <w:t>dat</w:t>
+      </w:r>
+      <w:proofErr w:type="spellEnd"/>
+      <w:r>
+        <w:rPr>
+          <w:rFonts w:cstheme="minorHAnsi"/>
+        </w:rPr>
+        <w:t xml:space="preserve"> </w:t>
+      </w:r>
+      <w:r>
+        <w:rPr>
+          <w:rFonts w:cstheme="minorHAnsi"/>
+        </w:rPr>
+        <w:t xml:space="preserve">ca </w:t>
+      </w:r>
+      <w:proofErr w:type="spellStart"/>
+      <w:r>
+        <w:rPr>
+          <w:rFonts w:cstheme="minorHAnsi"/>
+        </w:rPr>
+        <w:t>numar</w:t>
+      </w:r>
+      <w:proofErr w:type="spellEnd"/>
+      <w:r>
+        <w:rPr>
+          <w:rFonts w:cstheme="minorHAnsi"/>
+        </w:rPr>
+        <w:t xml:space="preserve"> de ore </w:t>
+      </w:r>
+      <w:proofErr w:type="spellStart"/>
+      <w:r>
+        <w:rPr>
+          <w:rFonts w:cstheme="minorHAnsi"/>
+        </w:rPr>
+        <w:t>si</w:t>
+      </w:r>
+      <w:proofErr w:type="spellEnd"/>
+      <w:r>
+        <w:rPr>
+          <w:rFonts w:cstheme="minorHAnsi"/>
+        </w:rPr>
+        <w:t xml:space="preserve"> minute. Task-</w:t>
+      </w:r>
+      <w:proofErr w:type="spellStart"/>
+      <w:r>
+        <w:rPr>
+          <w:rFonts w:cstheme="minorHAnsi"/>
+        </w:rPr>
+        <w:t>ul</w:t>
+      </w:r>
+      <w:proofErr w:type="spellEnd"/>
+      <w:r>
+        <w:rPr>
+          <w:rFonts w:cstheme="minorHAnsi"/>
+        </w:rPr>
+        <w:t xml:space="preserve"> </w:t>
+      </w:r>
+      <w:proofErr w:type="spellStart"/>
+      <w:r>
+        <w:rPr>
+          <w:rFonts w:cstheme="minorHAnsi"/>
+        </w:rPr>
+        <w:t>poate</w:t>
+      </w:r>
+      <w:proofErr w:type="spellEnd"/>
+      <w:r>
+        <w:rPr>
+          <w:rFonts w:cstheme="minorHAnsi"/>
+        </w:rPr>
+        <w:t xml:space="preserve"> fi </w:t>
+      </w:r>
+      <w:proofErr w:type="spellStart"/>
       <w:r>
         <w:rPr>
           <w:rFonts w:cstheme="minorHAnsi"/>
         </w:rPr>
         <w:t>activ</w:t>
       </w:r>
-      <w:r>
-        <w:rPr>
-          <w:rFonts w:cstheme="minorHAnsi"/>
-        </w:rPr>
-        <w:t xml:space="preserve"> sau nu</w:t>
+      <w:proofErr w:type="spellEnd"/>
+      <w:r>
+        <w:rPr>
+          <w:rFonts w:cstheme="minorHAnsi"/>
+        </w:rPr>
+        <w:t xml:space="preserve"> </w:t>
+      </w:r>
+      <w:proofErr w:type="spellStart"/>
+      <w:r>
+        <w:rPr>
+          <w:rFonts w:cstheme="minorHAnsi"/>
+        </w:rPr>
+        <w:t>sau</w:t>
+      </w:r>
+      <w:proofErr w:type="spellEnd"/>
+      <w:r>
+        <w:rPr>
+          <w:rFonts w:cstheme="minorHAnsi"/>
+        </w:rPr>
+        <w:t xml:space="preserve"> nu</w:t>
       </w:r>
       <w:r>
         <w:rPr>
@@ -491,42 +1077,222 @@
         </w:rPr>
         <w:t xml:space="preserve"> </w:t>
       </w:r>
-      <w:r>
-        <w:rPr>
-          <w:rFonts w:cstheme="minorHAnsi"/>
-        </w:rPr>
-        <w:t xml:space="preserve">Afisarea </w:t>
-      </w:r>
-      <w:r>
-        <w:rPr>
-          <w:rFonts w:cstheme="minorHAnsi"/>
-        </w:rPr>
-        <w:t>task-rilor</w:t>
-      </w:r>
-      <w:r>
-        <w:rPr>
-          <w:rFonts w:cstheme="minorHAnsi"/>
-        </w:rPr>
-        <w:t xml:space="preserve"> planificate intr-o anumita perioada</w:t>
-      </w:r>
-      <w:r>
-        <w:rPr>
-          <w:rFonts w:cstheme="minorHAnsi"/>
-        </w:rPr>
-        <w:t xml:space="preserve"> de timp,</w:t>
-      </w:r>
-      <w:r>
-        <w:rPr>
-          <w:rFonts w:cstheme="minorHAnsi"/>
-        </w:rPr>
-        <w:t xml:space="preserve"> precizata ca data si ora de inceput si data si ora de </w:t>
-      </w:r>
+      <w:proofErr w:type="spellStart"/>
+      <w:r>
+        <w:rPr>
+          <w:rFonts w:cstheme="minorHAnsi"/>
+        </w:rPr>
+        <w:t>Afisarea</w:t>
+      </w:r>
+      <w:proofErr w:type="spellEnd"/>
+      <w:r>
+        <w:rPr>
+          <w:rFonts w:cstheme="minorHAnsi"/>
+        </w:rPr>
+        <w:t xml:space="preserve"> </w:t>
+      </w:r>
+      <w:r>
+        <w:rPr>
+          <w:rFonts w:cstheme="minorHAnsi"/>
+        </w:rPr>
+        <w:t>task-</w:t>
+      </w:r>
+      <w:proofErr w:type="spellStart"/>
+      <w:r>
+        <w:rPr>
+          <w:rFonts w:cstheme="minorHAnsi"/>
+        </w:rPr>
+        <w:t>rilor</w:t>
+      </w:r>
+      <w:proofErr w:type="spellEnd"/>
+      <w:r>
+        <w:rPr>
+          <w:rFonts w:cstheme="minorHAnsi"/>
+        </w:rPr>
+        <w:t xml:space="preserve"> </w:t>
+      </w:r>
+      <w:proofErr w:type="spellStart"/>
+      <w:r>
+        <w:rPr>
+          <w:rFonts w:cstheme="minorHAnsi"/>
+        </w:rPr>
+        <w:t>planificate</w:t>
+      </w:r>
+      <w:proofErr w:type="spellEnd"/>
+      <w:r>
+        <w:rPr>
+          <w:rFonts w:cstheme="minorHAnsi"/>
+        </w:rPr>
+        <w:t xml:space="preserve"> </w:t>
+      </w:r>
+      <w:proofErr w:type="spellStart"/>
+      <w:r>
+        <w:rPr>
+          <w:rFonts w:cstheme="minorHAnsi"/>
+        </w:rPr>
+        <w:t>intr</w:t>
+      </w:r>
+      <w:proofErr w:type="spellEnd"/>
+      <w:r>
+        <w:rPr>
+          <w:rFonts w:cstheme="minorHAnsi"/>
+        </w:rPr>
+        <w:t xml:space="preserve">-o </w:t>
+      </w:r>
+      <w:proofErr w:type="spellStart"/>
+      <w:r>
+        <w:rPr>
+          <w:rFonts w:cstheme="minorHAnsi"/>
+        </w:rPr>
+        <w:t>anumita</w:t>
+      </w:r>
+      <w:proofErr w:type="spellEnd"/>
+      <w:r>
+        <w:rPr>
+          <w:rFonts w:cstheme="minorHAnsi"/>
+        </w:rPr>
+        <w:t xml:space="preserve"> </w:t>
+      </w:r>
+      <w:proofErr w:type="spellStart"/>
+      <w:r>
+        <w:rPr>
+          <w:rFonts w:cstheme="minorHAnsi"/>
+        </w:rPr>
+        <w:t>perioada</w:t>
+      </w:r>
+      <w:proofErr w:type="spellEnd"/>
+      <w:r>
+        <w:rPr>
+          <w:rFonts w:cstheme="minorHAnsi"/>
+        </w:rPr>
+        <w:t xml:space="preserve"> de </w:t>
+      </w:r>
+      <w:proofErr w:type="spellStart"/>
+      <w:r>
+        <w:rPr>
+          <w:rFonts w:cstheme="minorHAnsi"/>
+        </w:rPr>
+        <w:t>timp</w:t>
+      </w:r>
+      <w:proofErr w:type="spellEnd"/>
+      <w:r>
+        <w:rPr>
+          <w:rFonts w:cstheme="minorHAnsi"/>
+        </w:rPr>
+        <w:t>,</w:t>
+      </w:r>
+      <w:r>
+        <w:rPr>
+          <w:rFonts w:cstheme="minorHAnsi"/>
+        </w:rPr>
+        <w:t xml:space="preserve"> </w:t>
+      </w:r>
+      <w:proofErr w:type="spellStart"/>
+      <w:r>
+        <w:rPr>
+          <w:rFonts w:cstheme="minorHAnsi"/>
+        </w:rPr>
+        <w:t>precizata</w:t>
+      </w:r>
+      <w:proofErr w:type="spellEnd"/>
+      <w:r>
+        <w:rPr>
+          <w:rFonts w:cstheme="minorHAnsi"/>
+        </w:rPr>
+        <w:t xml:space="preserve"> ca data </w:t>
+      </w:r>
+      <w:proofErr w:type="spellStart"/>
+      <w:r>
+        <w:rPr>
+          <w:rFonts w:cstheme="minorHAnsi"/>
+        </w:rPr>
+        <w:t>si</w:t>
+      </w:r>
+      <w:proofErr w:type="spellEnd"/>
+      <w:r>
+        <w:rPr>
+          <w:rFonts w:cstheme="minorHAnsi"/>
+        </w:rPr>
+        <w:t xml:space="preserve"> </w:t>
+      </w:r>
+      <w:proofErr w:type="spellStart"/>
+      <w:r>
+        <w:rPr>
+          <w:rFonts w:cstheme="minorHAnsi"/>
+        </w:rPr>
+        <w:t>ora</w:t>
+      </w:r>
+      <w:proofErr w:type="spellEnd"/>
+      <w:r>
+        <w:rPr>
+          <w:rFonts w:cstheme="minorHAnsi"/>
+        </w:rPr>
+        <w:t xml:space="preserve"> de </w:t>
+      </w:r>
+      <w:proofErr w:type="spellStart"/>
+      <w:r>
+        <w:rPr>
+          <w:rFonts w:cstheme="minorHAnsi"/>
+        </w:rPr>
+        <w:t>inceput</w:t>
+      </w:r>
+      <w:proofErr w:type="spellEnd"/>
+      <w:r>
+        <w:rPr>
+          <w:rFonts w:cstheme="minorHAnsi"/>
+        </w:rPr>
+        <w:t xml:space="preserve"> </w:t>
+      </w:r>
+      <w:proofErr w:type="spellStart"/>
+      <w:r>
+        <w:rPr>
+          <w:rFonts w:cstheme="minorHAnsi"/>
+        </w:rPr>
+        <w:t>si</w:t>
+      </w:r>
+      <w:proofErr w:type="spellEnd"/>
+      <w:r>
+        <w:rPr>
+          <w:rFonts w:cstheme="minorHAnsi"/>
+        </w:rPr>
+        <w:t xml:space="preserve"> data </w:t>
+      </w:r>
+      <w:proofErr w:type="spellStart"/>
+      <w:r>
+        <w:rPr>
+          <w:rFonts w:cstheme="minorHAnsi"/>
+        </w:rPr>
+        <w:t>si</w:t>
+      </w:r>
+      <w:proofErr w:type="spellEnd"/>
+      <w:r>
+        <w:rPr>
+          <w:rFonts w:cstheme="minorHAnsi"/>
+        </w:rPr>
+        <w:t xml:space="preserve"> </w:t>
+      </w:r>
+      <w:proofErr w:type="spellStart"/>
+      <w:r>
+        <w:rPr>
+          <w:rFonts w:cstheme="minorHAnsi"/>
+        </w:rPr>
+        <w:t>ora</w:t>
+      </w:r>
+      <w:proofErr w:type="spellEnd"/>
+      <w:r>
+        <w:rPr>
+          <w:rFonts w:cstheme="minorHAnsi"/>
+        </w:rPr>
+        <w:t xml:space="preserve"> de </w:t>
+      </w:r>
+      <w:proofErr w:type="spellStart"/>
       <w:r>
         <w:rPr>
           <w:rFonts w:cstheme="minorHAnsi"/>
         </w:rPr>
         <w:t>sfarsit</w:t>
       </w:r>
+      <w:proofErr w:type="spellEnd"/>
       <w:r>
         <w:rPr>
           <w:rFonts w:cstheme="minorHAnsi"/>
@@ -594,11 +1360,61 @@
         </w:rPr>
         <w:t xml:space="preserve"> </w:t>
       </w:r>
-      <w:r>
-        <w:rPr>
-          <w:rFonts w:cstheme="minorHAnsi"/>
-        </w:rPr>
-        <w:t>Afisarea informatiilor referitoare la un anumit task</w:t>
+      <w:proofErr w:type="spellStart"/>
+      <w:r>
+        <w:rPr>
+          <w:rFonts w:cstheme="minorHAnsi"/>
+        </w:rPr>
+        <w:t>Afisarea</w:t>
+      </w:r>
+      <w:proofErr w:type="spellEnd"/>
+      <w:r>
+        <w:rPr>
+          <w:rFonts w:cstheme="minorHAnsi"/>
+        </w:rPr>
+        <w:t xml:space="preserve"> </w:t>
+      </w:r>
+      <w:proofErr w:type="spellStart"/>
+      <w:r>
+        <w:rPr>
+          <w:rFonts w:cstheme="minorHAnsi"/>
+        </w:rPr>
+        <w:t>informatiilor</w:t>
+      </w:r>
+      <w:proofErr w:type="spellEnd"/>
+      <w:r>
+        <w:rPr>
+          <w:rFonts w:cstheme="minorHAnsi"/>
+        </w:rPr>
+        <w:t xml:space="preserve"> </w:t>
+      </w:r>
+      <w:proofErr w:type="spellStart"/>
+      <w:r>
+        <w:rPr>
+          <w:rFonts w:cstheme="minorHAnsi"/>
+        </w:rPr>
+        <w:t>referitoare</w:t>
+      </w:r>
+      <w:proofErr w:type="spellEnd"/>
+      <w:r>
+        <w:rPr>
+          <w:rFonts w:cstheme="minorHAnsi"/>
+        </w:rPr>
+        <w:t xml:space="preserve"> la un </w:t>
+      </w:r>
+      <w:proofErr w:type="spellStart"/>
+      <w:r>
+        <w:rPr>
+          <w:rFonts w:cstheme="minorHAnsi"/>
+        </w:rPr>
+        <w:t>anumit</w:t>
+      </w:r>
+      <w:proofErr w:type="spellEnd"/>
+      <w:r>
+        <w:rPr>
+          <w:rFonts w:cstheme="minorHAnsi"/>
+        </w:rPr>
+        <w:t xml:space="preserve"> task</w:t>
       </w:r>
       <w:r>
         <w:rPr>
@@ -613,6 +1429,7 @@
         </w:rPr>
         <w:t xml:space="preserve">sub </w:t>
       </w:r>
+      <w:proofErr w:type="spellStart"/>
       <w:r>
         <w:rPr>
           <w:rFonts w:cstheme="minorHAnsi"/>
@@ -620,13 +1437,16 @@
         </w:rPr>
         <w:t>formatul</w:t>
       </w:r>
-      <w:r>
-        <w:rPr>
-          <w:rFonts w:cstheme="minorHAnsi"/>
-          <w:color w:val="FF0000"/>
-        </w:rPr>
-        <w:t xml:space="preserve"> descriere, start, end.</w:t>
-      </w:r>
+      <w:proofErr w:type="spellEnd"/>
+      <w:r>
+        <w:rPr>
+          <w:rFonts w:cstheme="minorHAnsi"/>
+          <w:color w:val="FF0000"/>
+        </w:rPr>
+        <w:t xml:space="preserve"> …</w:t>
+      </w:r>
+      <w:bookmarkStart w:id="4" w:name="_GoBack"/>
+      <w:bookmarkEnd w:id="4"/>
     </w:p>
     <w:p>
       <w:pPr>
@@ -690,24 +1510,156 @@
         </w:rPr>
         <w:t xml:space="preserve"> </w:t>
       </w:r>
-      <w:r>
-        <w:rPr>
-          <w:rFonts w:cstheme="minorHAnsi"/>
-        </w:rPr>
-        <w:t>Modificarea detaliilor unui task</w:t>
-      </w:r>
-      <w:r>
-        <w:rPr>
-          <w:rFonts w:cstheme="minorHAnsi"/>
-        </w:rPr>
-        <w:t xml:space="preserve"> </w:t>
-      </w:r>
-      <w:r>
-        <w:rPr>
-          <w:rFonts w:cstheme="minorHAnsi"/>
-          <w:color w:val="FF0000"/>
-        </w:rPr>
-        <w:t>se face prin selectarea taskului si schimbarea valorilor sale.</w:t>
+      <w:proofErr w:type="spellStart"/>
+      <w:r>
+        <w:rPr>
+          <w:rFonts w:cstheme="minorHAnsi"/>
+        </w:rPr>
+        <w:t>Modificarea</w:t>
+      </w:r>
+      <w:proofErr w:type="spellEnd"/>
+      <w:r>
+        <w:rPr>
+          <w:rFonts w:cstheme="minorHAnsi"/>
+        </w:rPr>
+        <w:t xml:space="preserve"> </w:t>
+      </w:r>
+      <w:proofErr w:type="spellStart"/>
+      <w:r>
+        <w:rPr>
+          <w:rFonts w:cstheme="minorHAnsi"/>
+        </w:rPr>
+        <w:t>detaliilor</w:t>
+      </w:r>
+      <w:proofErr w:type="spellEnd"/>
+      <w:r>
+        <w:rPr>
+          <w:rFonts w:cstheme="minorHAnsi"/>
+        </w:rPr>
+        <w:t xml:space="preserve"> </w:t>
+      </w:r>
+      <w:proofErr w:type="spellStart"/>
+      <w:r>
+        <w:rPr>
+          <w:rFonts w:cstheme="minorHAnsi"/>
+        </w:rPr>
+        <w:t>unui</w:t>
+      </w:r>
+      <w:proofErr w:type="spellEnd"/>
+      <w:r>
+        <w:rPr>
+          <w:rFonts w:cstheme="minorHAnsi"/>
+        </w:rPr>
+        <w:t xml:space="preserve"> task</w:t>
+      </w:r>
+      <w:r>
+        <w:rPr>
+          <w:rFonts w:cstheme="minorHAnsi"/>
+        </w:rPr>
+        <w:t xml:space="preserve"> </w:t>
+      </w:r>
+      <w:r>
+        <w:rPr>
+          <w:rFonts w:cstheme="minorHAnsi"/>
+          <w:color w:val="FF0000"/>
+        </w:rPr>
+        <w:t xml:space="preserve">se face </w:t>
+      </w:r>
+      <w:proofErr w:type="spellStart"/>
+      <w:r>
+        <w:rPr>
+          <w:rFonts w:cstheme="minorHAnsi"/>
+          <w:color w:val="FF0000"/>
+        </w:rPr>
+        <w:t>prin</w:t>
+      </w:r>
+      <w:proofErr w:type="spellEnd"/>
+      <w:r>
+        <w:rPr>
+          <w:rFonts w:cstheme="minorHAnsi"/>
+          <w:color w:val="FF0000"/>
+        </w:rPr>
+        <w:t xml:space="preserve"> </w:t>
+      </w:r>
+      <w:proofErr w:type="spellStart"/>
+      <w:r>
+        <w:rPr>
+          <w:rFonts w:cstheme="minorHAnsi"/>
+          <w:color w:val="FF0000"/>
+        </w:rPr>
+        <w:t>selectarea</w:t>
+      </w:r>
+      <w:proofErr w:type="spellEnd"/>
+      <w:r>
+        <w:rPr>
+          <w:rFonts w:cstheme="minorHAnsi"/>
+          <w:color w:val="FF0000"/>
+        </w:rPr>
+        <w:t xml:space="preserve"> </w:t>
+      </w:r>
+      <w:proofErr w:type="spellStart"/>
+      <w:r>
+        <w:rPr>
+          <w:rFonts w:cstheme="minorHAnsi"/>
+          <w:color w:val="FF0000"/>
+        </w:rPr>
+        <w:t>taskului</w:t>
+      </w:r>
+      <w:proofErr w:type="spellEnd"/>
+      <w:r>
+        <w:rPr>
+          <w:rFonts w:cstheme="minorHAnsi"/>
+          <w:color w:val="FF0000"/>
+        </w:rPr>
+        <w:t xml:space="preserve"> </w:t>
+      </w:r>
+      <w:proofErr w:type="spellStart"/>
+      <w:r>
+        <w:rPr>
+          <w:rFonts w:cstheme="minorHAnsi"/>
+          <w:color w:val="FF0000"/>
+        </w:rPr>
+        <w:t>si</w:t>
+      </w:r>
+      <w:proofErr w:type="spellEnd"/>
+      <w:r>
+        <w:rPr>
+          <w:rFonts w:cstheme="minorHAnsi"/>
+          <w:color w:val="FF0000"/>
+        </w:rPr>
+        <w:t xml:space="preserve"> </w:t>
+      </w:r>
+      <w:proofErr w:type="spellStart"/>
+      <w:r>
+        <w:rPr>
+          <w:rFonts w:cstheme="minorHAnsi"/>
+          <w:color w:val="FF0000"/>
+        </w:rPr>
+        <w:t>schimbarea</w:t>
+      </w:r>
+      <w:proofErr w:type="spellEnd"/>
+      <w:r>
+        <w:rPr>
+          <w:rFonts w:cstheme="minorHAnsi"/>
+          <w:color w:val="FF0000"/>
+        </w:rPr>
+        <w:t xml:space="preserve"> </w:t>
+      </w:r>
+      <w:proofErr w:type="spellStart"/>
+      <w:r>
+        <w:rPr>
+          <w:rFonts w:cstheme="minorHAnsi"/>
+          <w:color w:val="FF0000"/>
+        </w:rPr>
+        <w:t>valorilor</w:t>
+      </w:r>
+      <w:proofErr w:type="spellEnd"/>
+      <w:r>
+        <w:rPr>
+          <w:rFonts w:cstheme="minorHAnsi"/>
+          <w:color w:val="FF0000"/>
+        </w:rPr>
+        <w:t xml:space="preserve"> sale.</w:t>
       </w:r>
     </w:p>
     <w:p>
@@ -771,24 +1723,183 @@
         </w:rPr>
         <w:t xml:space="preserve"> </w:t>
       </w:r>
-      <w:r>
-        <w:rPr>
-          <w:rFonts w:cstheme="minorHAnsi"/>
-        </w:rPr>
-        <w:t>Stergerea unui task</w:t>
-      </w:r>
-      <w:r>
-        <w:rPr>
-          <w:rFonts w:cstheme="minorHAnsi"/>
-        </w:rPr>
-        <w:t xml:space="preserve"> </w:t>
-      </w:r>
-      <w:r>
-        <w:rPr>
-          <w:rFonts w:cstheme="minorHAnsi"/>
-          <w:color w:val="FF0000"/>
-        </w:rPr>
-        <w:t>Utilizatorul este intrebat printr-un pop-up daca doreste sa stearga acel task.</w:t>
+      <w:proofErr w:type="spellStart"/>
+      <w:r>
+        <w:rPr>
+          <w:rFonts w:cstheme="minorHAnsi"/>
+        </w:rPr>
+        <w:t>Stergerea</w:t>
+      </w:r>
+      <w:proofErr w:type="spellEnd"/>
+      <w:r>
+        <w:rPr>
+          <w:rFonts w:cstheme="minorHAnsi"/>
+        </w:rPr>
+        <w:t xml:space="preserve"> </w:t>
+      </w:r>
+      <w:proofErr w:type="spellStart"/>
+      <w:r>
+        <w:rPr>
+          <w:rFonts w:cstheme="minorHAnsi"/>
+        </w:rPr>
+        <w:t>unui</w:t>
+      </w:r>
+      <w:proofErr w:type="spellEnd"/>
+      <w:r>
+        <w:rPr>
+          <w:rFonts w:cstheme="minorHAnsi"/>
+        </w:rPr>
+        <w:t xml:space="preserve"> task</w:t>
+      </w:r>
+      <w:r>
+        <w:rPr>
+          <w:rFonts w:cstheme="minorHAnsi"/>
+        </w:rPr>
+        <w:t xml:space="preserve"> </w:t>
+      </w:r>
+      <w:proofErr w:type="spellStart"/>
+      <w:r>
+        <w:rPr>
+          <w:rFonts w:cstheme="minorHAnsi"/>
+          <w:color w:val="FF0000"/>
+        </w:rPr>
+        <w:t>Utilizatorul</w:t>
+      </w:r>
+      <w:proofErr w:type="spellEnd"/>
+      <w:r>
+        <w:rPr>
+          <w:rFonts w:cstheme="minorHAnsi"/>
+          <w:color w:val="FF0000"/>
+        </w:rPr>
+        <w:t xml:space="preserve"> </w:t>
+      </w:r>
+      <w:proofErr w:type="spellStart"/>
+      <w:r>
+        <w:rPr>
+          <w:rFonts w:cstheme="minorHAnsi"/>
+          <w:color w:val="FF0000"/>
+        </w:rPr>
+        <w:t>este</w:t>
+      </w:r>
+      <w:proofErr w:type="spellEnd"/>
+      <w:r>
+        <w:rPr>
+          <w:rFonts w:cstheme="minorHAnsi"/>
+          <w:color w:val="FF0000"/>
+        </w:rPr>
+        <w:t xml:space="preserve"> </w:t>
+      </w:r>
+      <w:proofErr w:type="spellStart"/>
+      <w:r>
+        <w:rPr>
+          <w:rFonts w:cstheme="minorHAnsi"/>
+          <w:color w:val="FF0000"/>
+        </w:rPr>
+        <w:t>intrebat</w:t>
+      </w:r>
+      <w:proofErr w:type="spellEnd"/>
+      <w:r>
+        <w:rPr>
+          <w:rFonts w:cstheme="minorHAnsi"/>
+          <w:color w:val="FF0000"/>
+        </w:rPr>
+        <w:t xml:space="preserve"> </w:t>
+      </w:r>
+      <w:proofErr w:type="spellStart"/>
+      <w:r>
+        <w:rPr>
+          <w:rFonts w:cstheme="minorHAnsi"/>
+          <w:color w:val="FF0000"/>
+        </w:rPr>
+        <w:t>printr</w:t>
+      </w:r>
+      <w:proofErr w:type="spellEnd"/>
+      <w:r>
+        <w:rPr>
+          <w:rFonts w:cstheme="minorHAnsi"/>
+          <w:color w:val="FF0000"/>
+        </w:rPr>
+        <w:t xml:space="preserve">-un pop-up </w:t>
+      </w:r>
+      <w:proofErr w:type="spellStart"/>
+      <w:r>
+        <w:rPr>
+          <w:rFonts w:cstheme="minorHAnsi"/>
+          <w:color w:val="FF0000"/>
+        </w:rPr>
+        <w:t>daca</w:t>
+      </w:r>
+      <w:proofErr w:type="spellEnd"/>
+      <w:r>
+        <w:rPr>
+          <w:rFonts w:cstheme="minorHAnsi"/>
+          <w:color w:val="FF0000"/>
+        </w:rPr>
+        <w:t xml:space="preserve"> </w:t>
+      </w:r>
+      <w:proofErr w:type="spellStart"/>
+      <w:r>
+        <w:rPr>
+          <w:rFonts w:cstheme="minorHAnsi"/>
+          <w:color w:val="FF0000"/>
+        </w:rPr>
+        <w:t>doreste</w:t>
+      </w:r>
+      <w:proofErr w:type="spellEnd"/>
+      <w:r>
+        <w:rPr>
+          <w:rFonts w:cstheme="minorHAnsi"/>
+          <w:color w:val="FF0000"/>
+        </w:rPr>
+        <w:t xml:space="preserve"> </w:t>
+      </w:r>
+      <w:proofErr w:type="spellStart"/>
+      <w:r>
+        <w:rPr>
+          <w:rFonts w:cstheme="minorHAnsi"/>
+          <w:color w:val="FF0000"/>
+        </w:rPr>
+        <w:t>sa</w:t>
+      </w:r>
+      <w:proofErr w:type="spellEnd"/>
+      <w:r>
+        <w:rPr>
+          <w:rFonts w:cstheme="minorHAnsi"/>
+          <w:color w:val="FF0000"/>
+        </w:rPr>
+        <w:t xml:space="preserve"> </w:t>
+      </w:r>
+      <w:proofErr w:type="spellStart"/>
+      <w:r>
+        <w:rPr>
+          <w:rFonts w:cstheme="minorHAnsi"/>
+          <w:color w:val="FF0000"/>
+        </w:rPr>
+        <w:t>stearga</w:t>
+      </w:r>
+      <w:proofErr w:type="spellEnd"/>
+      <w:r>
+        <w:rPr>
+          <w:rFonts w:cstheme="minorHAnsi"/>
+          <w:color w:val="FF0000"/>
+        </w:rPr>
+        <w:t xml:space="preserve"> </w:t>
+      </w:r>
+      <w:proofErr w:type="spellStart"/>
+      <w:r>
+        <w:rPr>
+          <w:rFonts w:cstheme="minorHAnsi"/>
+          <w:color w:val="FF0000"/>
+        </w:rPr>
+        <w:t>acel</w:t>
+      </w:r>
+      <w:proofErr w:type="spellEnd"/>
+      <w:r>
+        <w:rPr>
+          <w:rFonts w:cstheme="minorHAnsi"/>
+          <w:color w:val="FF0000"/>
+        </w:rPr>
+        <w:t xml:space="preserve"> task.</w:t>
       </w:r>
     </w:p>
     <w:sectPr>
@@ -808,7 +1919,7 @@
 </file>
 
 <file path=word/endnotes.xml><?xml version="1.0" encoding="utf-8"?>
-<w:endnotes xmlns:wpc="http://schemas.microsoft.com/office/word/2010/wordprocessingCanvas" xmlns:cx="http://schemas.microsoft.com/office/drawing/2014/chartex" xmlns:cx1="http://schemas.microsoft.com/office/drawing/2015/9/8/chartex" xmlns:cx2="http://schemas.microsoft.com/office/drawing/2015/10/21/chartex" xmlns:cx3="http://schemas.microsoft.com/office/drawing/2016/5/9/chartex" xmlns:cx4="http://schemas.microsoft.com/office/drawing/2016/5/10/chartex" xmlns:cx5="http://schemas.microsoft.com/office/drawing/2016/5/11/chartex" xmlns:cx6="http://schemas.microsoft.com/office/drawing/2016/5/12/chartex" xmlns:cx7="http://schemas.microsoft.com/office/drawing/2016/5/13/chartex" xmlns:cx8="http://schemas.microsoft.com/office/drawing/2016/5/14/chartex" xmlns:mc="http://schemas.openxmlformats.org/markup-compatibility/2006" xmlns:aink="http://schemas.microsoft.com/office/drawing/2016/ink" xmlns:am3d="http://schemas.microsoft.com/office/drawing/2017/model3d" xmlns:o="urn:schemas-microsoft-com:office:office" xmlns:r="http://schemas.openxmlformats.org/officeDocument/2006/relationships" xmlns:m="http://schemas.openxmlformats.org/officeDocument/2006/math" xmlns:v="urn:schemas-microsoft-com:vml" xmlns:wp14="http://schemas.microsoft.com/office/word/2010/wordprocessingDrawing" xmlns:wp="http://schemas.openxmlformats.org/drawingml/2006/wordprocessingDrawing" xmlns:w10="urn:schemas-microsoft-com:office:word" xmlns:w="http://schemas.openxmlformats.org/wordprocessingml/2006/main" xmlns:w14="http://schemas.microsoft.com/office/word/2010/wordml" xmlns:w15="http://schemas.microsoft.com/office/word/2012/wordml" xmlns:w16cex="http://schemas.microsoft.com/office/word/2018/wordml/cex" xmlns:w16cid="http://schemas.microsoft.com/office/word/2016/wordml/cid" xmlns:w16="http://schemas.microsoft.com/office/word/2018/wordml" xmlns:w16sdtdh="http://schemas.microsoft.com/office/word/2020/wordml/sdtdatahash" xmlns:w16se="http://schemas.microsoft.com/office/word/2015/wordml/symex" xmlns:wpg="http://schemas.microsoft.com/office/word/2010/wordprocessingGroup" xmlns:wpi="http://schemas.microsoft.com/office/word/2010/wordprocessingInk" xmlns:wne="http://schemas.microsoft.com/office/word/2006/wordml" xmlns:wps="http://schemas.microsoft.com/office/word/2010/wordprocessingShape" mc:Ignorable="w14 w15 w16se w16cid w16 w16cex w16sdtdh wp14">
+<w:endnotes xmlns:wpc="http://schemas.microsoft.com/office/word/2010/wordprocessingCanvas" xmlns:cx="http://schemas.microsoft.com/office/drawing/2014/chartex" xmlns:cx1="http://schemas.microsoft.com/office/drawing/2015/9/8/chartex" xmlns:cx2="http://schemas.microsoft.com/office/drawing/2015/10/21/chartex" xmlns:cx3="http://schemas.microsoft.com/office/drawing/2016/5/9/chartex" xmlns:cx4="http://schemas.microsoft.com/office/drawing/2016/5/10/chartex" xmlns:cx5="http://schemas.microsoft.com/office/drawing/2016/5/11/chartex" xmlns:cx6="http://schemas.microsoft.com/office/drawing/2016/5/12/chartex" xmlns:cx7="http://schemas.microsoft.com/office/drawing/2016/5/13/chartex" xmlns:cx8="http://schemas.microsoft.com/office/drawing/2016/5/14/chartex" xmlns:mc="http://schemas.openxmlformats.org/markup-compatibility/2006" xmlns:aink="http://schemas.microsoft.com/office/drawing/2016/ink" xmlns:am3d="http://schemas.microsoft.com/office/drawing/2017/model3d" xmlns:o="urn:schemas-microsoft-com:office:office" xmlns:r="http://schemas.openxmlformats.org/officeDocument/2006/relationships" xmlns:m="http://schemas.openxmlformats.org/officeDocument/2006/math" xmlns:v="urn:schemas-microsoft-com:vml" xmlns:wp14="http://schemas.microsoft.com/office/word/2010/wordprocessingDrawing" xmlns:wp="http://schemas.openxmlformats.org/drawingml/2006/wordprocessingDrawing" xmlns:w10="urn:schemas-microsoft-com:office:word" xmlns:w="http://schemas.openxmlformats.org/wordprocessingml/2006/main" xmlns:w14="http://schemas.microsoft.com/office/word/2010/wordml" xmlns:w15="http://schemas.microsoft.com/office/word/2012/wordml" xmlns:w16cid="http://schemas.microsoft.com/office/word/2016/wordml/cid" xmlns:w16se="http://schemas.microsoft.com/office/word/2015/wordml/symex" xmlns:wpg="http://schemas.microsoft.com/office/word/2010/wordprocessingGroup" xmlns:wpi="http://schemas.microsoft.com/office/word/2010/wordprocessingInk" xmlns:wne="http://schemas.microsoft.com/office/word/2006/wordml" xmlns:wps="http://schemas.microsoft.com/office/word/2010/wordprocessingShape" mc:Ignorable="w14 w15 w16se w16cid wp14">
   <w:endnote w:type="separator" w:id="-1">
     <w:p>
       <w:pPr>
@@ -833,20 +1944,20 @@
 </file>
 
 <file path=word/footer1.xml><?xml version="1.0" encoding="utf-8"?>
-<w:ftr xmlns:wpc="http://schemas.microsoft.com/office/word/2010/wordprocessingCanvas" xmlns:cx="http://schemas.microsoft.com/office/drawing/2014/chartex" xmlns:cx1="http://schemas.microsoft.com/office/drawing/2015/9/8/chartex" xmlns:cx2="http://schemas.microsoft.com/office/drawing/2015/10/21/chartex" xmlns:cx3="http://schemas.microsoft.com/office/drawing/2016/5/9/chartex" xmlns:cx4="http://schemas.microsoft.com/office/drawing/2016/5/10/chartex" xmlns:cx5="http://schemas.microsoft.com/office/drawing/2016/5/11/chartex" xmlns:cx6="http://schemas.microsoft.com/office/drawing/2016/5/12/chartex" xmlns:cx7="http://schemas.microsoft.com/office/drawing/2016/5/13/chartex" xmlns:cx8="http://schemas.microsoft.com/office/drawing/2016/5/14/chartex" xmlns:mc="http://schemas.openxmlformats.org/markup-compatibility/2006" xmlns:aink="http://schemas.microsoft.com/office/drawing/2016/ink" xmlns:am3d="http://schemas.microsoft.com/office/drawing/2017/model3d" xmlns:o="urn:schemas-microsoft-com:office:office" xmlns:r="http://schemas.openxmlformats.org/officeDocument/2006/relationships" xmlns:m="http://schemas.openxmlformats.org/officeDocument/2006/math" xmlns:v="urn:schemas-microsoft-com:vml" xmlns:wp14="http://schemas.microsoft.com/office/word/2010/wordprocessingDrawing" xmlns:wp="http://schemas.openxmlformats.org/drawingml/2006/wordprocessingDrawing" xmlns:w10="urn:schemas-microsoft-com:office:word" xmlns:w="http://schemas.openxmlformats.org/wordprocessingml/2006/main" xmlns:w14="http://schemas.microsoft.com/office/word/2010/wordml" xmlns:w15="http://schemas.microsoft.com/office/word/2012/wordml" xmlns:w16cex="http://schemas.microsoft.com/office/word/2018/wordml/cex" xmlns:w16cid="http://schemas.microsoft.com/office/word/2016/wordml/cid" xmlns:w16="http://schemas.microsoft.com/office/word/2018/wordml" xmlns:w16sdtdh="http://schemas.microsoft.com/office/word/2020/wordml/sdtdatahash" xmlns:w16se="http://schemas.microsoft.com/office/word/2015/wordml/symex" xmlns:wpg="http://schemas.microsoft.com/office/word/2010/wordprocessingGroup" xmlns:wpi="http://schemas.microsoft.com/office/word/2010/wordprocessingInk" xmlns:wne="http://schemas.microsoft.com/office/word/2006/wordml" xmlns:wps="http://schemas.microsoft.com/office/word/2010/wordprocessingShape" mc:Ignorable="w14 w15 w16se w16cid w16 w16cex w16sdtdh wp14">
+<w:ftr xmlns:wpc="http://schemas.microsoft.com/office/word/2010/wordprocessingCanvas" xmlns:cx="http://schemas.microsoft.com/office/drawing/2014/chartex" xmlns:cx1="http://schemas.microsoft.com/office/drawing/2015/9/8/chartex" xmlns:cx2="http://schemas.microsoft.com/office/drawing/2015/10/21/chartex" xmlns:cx3="http://schemas.microsoft.com/office/drawing/2016/5/9/chartex" xmlns:cx4="http://schemas.microsoft.com/office/drawing/2016/5/10/chartex" xmlns:cx5="http://schemas.microsoft.com/office/drawing/2016/5/11/chartex" xmlns:cx6="http://schemas.microsoft.com/office/drawing/2016/5/12/chartex" xmlns:cx7="http://schemas.microsoft.com/office/drawing/2016/5/13/chartex" xmlns:cx8="http://schemas.microsoft.com/office/drawing/2016/5/14/chartex" xmlns:mc="http://schemas.openxmlformats.org/markup-compatibility/2006" xmlns:aink="http://schemas.microsoft.com/office/drawing/2016/ink" xmlns:am3d="http://schemas.microsoft.com/office/drawing/2017/model3d" xmlns:o="urn:schemas-microsoft-com:office:office" xmlns:r="http://schemas.openxmlformats.org/officeDocument/2006/relationships" xmlns:m="http://schemas.openxmlformats.org/officeDocument/2006/math" xmlns:v="urn:schemas-microsoft-com:vml" xmlns:wp14="http://schemas.microsoft.com/office/word/2010/wordprocessingDrawing" xmlns:wp="http://schemas.openxmlformats.org/drawingml/2006/wordprocessingDrawing" xmlns:w10="urn:schemas-microsoft-com:office:word" xmlns:w="http://schemas.openxmlformats.org/wordprocessingml/2006/main" xmlns:w14="http://schemas.microsoft.com/office/word/2010/wordml" xmlns:w15="http://schemas.microsoft.com/office/word/2012/wordml" xmlns:w16cid="http://schemas.microsoft.com/office/word/2016/wordml/cid" xmlns:w16se="http://schemas.microsoft.com/office/word/2015/wordml/symex" xmlns:wpg="http://schemas.microsoft.com/office/word/2010/wordprocessingGroup" xmlns:wpi="http://schemas.microsoft.com/office/word/2010/wordprocessingInk" xmlns:wne="http://schemas.microsoft.com/office/word/2006/wordml" xmlns:wps="http://schemas.microsoft.com/office/word/2010/wordprocessingShape" mc:Ignorable="w14 w15 w16se w16cid wp14">
   <w:p>
     <w:pPr>
-      <w:pStyle w:val="Subsol"/>
+      <w:pStyle w:val="Footer"/>
     </w:pPr>
   </w:p>
 </w:ftr>
 </file>
 
 <file path=word/footer2.xml><?xml version="1.0" encoding="utf-8"?>
-<w:ftr xmlns:wpc="http://schemas.microsoft.com/office/word/2010/wordprocessingCanvas" xmlns:cx="http://schemas.microsoft.com/office/drawing/2014/chartex" xmlns:cx1="http://schemas.microsoft.com/office/drawing/2015/9/8/chartex" xmlns:cx2="http://schemas.microsoft.com/office/drawing/2015/10/21/chartex" xmlns:cx3="http://schemas.microsoft.com/office/drawing/2016/5/9/chartex" xmlns:cx4="http://schemas.microsoft.com/office/drawing/2016/5/10/chartex" xmlns:cx5="http://schemas.microsoft.com/office/drawing/2016/5/11/chartex" xmlns:cx6="http://schemas.microsoft.com/office/drawing/2016/5/12/chartex" xmlns:cx7="http://schemas.microsoft.com/office/drawing/2016/5/13/chartex" xmlns:cx8="http://schemas.microsoft.com/office/drawing/2016/5/14/chartex" xmlns:mc="http://schemas.openxmlformats.org/markup-compatibility/2006" xmlns:aink="http://schemas.microsoft.com/office/drawing/2016/ink" xmlns:am3d="http://schemas.microsoft.com/office/drawing/2017/model3d" xmlns:o="urn:schemas-microsoft-com:office:office" xmlns:r="http://schemas.openxmlformats.org/officeDocument/2006/relationships" xmlns:m="http://schemas.openxmlformats.org/officeDocument/2006/math" xmlns:v="urn:schemas-microsoft-com:vml" xmlns:wp14="http://schemas.microsoft.com/office/word/2010/wordprocessingDrawing" xmlns:wp="http://schemas.openxmlformats.org/drawingml/2006/wordprocessingDrawing" xmlns:w10="urn:schemas-microsoft-com:office:word" xmlns:w="http://schemas.openxmlformats.org/wordprocessingml/2006/main" xmlns:w14="http://schemas.microsoft.com/office/word/2010/wordml" xmlns:w15="http://schemas.microsoft.com/office/word/2012/wordml" xmlns:w16cex="http://schemas.microsoft.com/office/word/2018/wordml/cex" xmlns:w16cid="http://schemas.microsoft.com/office/word/2016/wordml/cid" xmlns:w16="http://schemas.microsoft.com/office/word/2018/wordml" xmlns:w16sdtdh="http://schemas.microsoft.com/office/word/2020/wordml/sdtdatahash" xmlns:w16se="http://schemas.microsoft.com/office/word/2015/wordml/symex" xmlns:wpg="http://schemas.microsoft.com/office/word/2010/wordprocessingGroup" xmlns:wpi="http://schemas.microsoft.com/office/word/2010/wordprocessingInk" xmlns:wne="http://schemas.microsoft.com/office/word/2006/wordml" xmlns:wps="http://schemas.microsoft.com/office/word/2010/wordprocessingShape" mc:Ignorable="w14 w15 w16se w16cid w16 w16cex w16sdtdh wp14">
+<w:ftr xmlns:wpc="http://schemas.microsoft.com/office/word/2010/wordprocessingCanvas" xmlns:cx="http://schemas.microsoft.com/office/drawing/2014/chartex" xmlns:cx1="http://schemas.microsoft.com/office/drawing/2015/9/8/chartex" xmlns:cx2="http://schemas.microsoft.com/office/drawing/2015/10/21/chartex" xmlns:cx3="http://schemas.microsoft.com/office/drawing/2016/5/9/chartex" xmlns:cx4="http://schemas.microsoft.com/office/drawing/2016/5/10/chartex" xmlns:cx5="http://schemas.microsoft.com/office/drawing/2016/5/11/chartex" xmlns:cx6="http://schemas.microsoft.com/office/drawing/2016/5/12/chartex" xmlns:cx7="http://schemas.microsoft.com/office/drawing/2016/5/13/chartex" xmlns:cx8="http://schemas.microsoft.com/office/drawing/2016/5/14/chartex" xmlns:mc="http://schemas.openxmlformats.org/markup-compatibility/2006" xmlns:aink="http://schemas.microsoft.com/office/drawing/2016/ink" xmlns:am3d="http://schemas.microsoft.com/office/drawing/2017/model3d" xmlns:o="urn:schemas-microsoft-com:office:office" xmlns:r="http://schemas.openxmlformats.org/officeDocument/2006/relationships" xmlns:m="http://schemas.openxmlformats.org/officeDocument/2006/math" xmlns:v="urn:schemas-microsoft-com:vml" xmlns:wp14="http://schemas.microsoft.com/office/word/2010/wordprocessingDrawing" xmlns:wp="http://schemas.openxmlformats.org/drawingml/2006/wordprocessingDrawing" xmlns:w10="urn:schemas-microsoft-com:office:word" xmlns:w="http://schemas.openxmlformats.org/wordprocessingml/2006/main" xmlns:w14="http://schemas.microsoft.com/office/word/2010/wordml" xmlns:w15="http://schemas.microsoft.com/office/word/2012/wordml" xmlns:w16cid="http://schemas.microsoft.com/office/word/2016/wordml/cid" xmlns:w16se="http://schemas.microsoft.com/office/word/2015/wordml/symex" xmlns:wpg="http://schemas.microsoft.com/office/word/2010/wordprocessingGroup" xmlns:wpi="http://schemas.microsoft.com/office/word/2010/wordprocessingInk" xmlns:wne="http://schemas.microsoft.com/office/word/2006/wordml" xmlns:wps="http://schemas.microsoft.com/office/word/2010/wordprocessingShape" mc:Ignorable="w14 w15 w16se w16cid wp14">
   <w:p>
     <w:pPr>
-      <w:pStyle w:val="Subsol"/>
+      <w:pStyle w:val="Footer"/>
       <w:tabs>
         <w:tab w:val="clear" w:pos="9360"/>
         <w:tab w:val="right" w:pos="10206"/>
@@ -862,17 +1973,17 @@
 </file>
 
 <file path=word/footer3.xml><?xml version="1.0" encoding="utf-8"?>
-<w:ftr xmlns:wpc="http://schemas.microsoft.com/office/word/2010/wordprocessingCanvas" xmlns:cx="http://schemas.microsoft.com/office/drawing/2014/chartex" xmlns:cx1="http://schemas.microsoft.com/office/drawing/2015/9/8/chartex" xmlns:cx2="http://schemas.microsoft.com/office/drawing/2015/10/21/chartex" xmlns:cx3="http://schemas.microsoft.com/office/drawing/2016/5/9/chartex" xmlns:cx4="http://schemas.microsoft.com/office/drawing/2016/5/10/chartex" xmlns:cx5="http://schemas.microsoft.com/office/drawing/2016/5/11/chartex" xmlns:cx6="http://schemas.microsoft.com/office/drawing/2016/5/12/chartex" xmlns:cx7="http://schemas.microsoft.com/office/drawing/2016/5/13/chartex" xmlns:cx8="http://schemas.microsoft.com/office/drawing/2016/5/14/chartex" xmlns:mc="http://schemas.openxmlformats.org/markup-compatibility/2006" xmlns:aink="http://schemas.microsoft.com/office/drawing/2016/ink" xmlns:am3d="http://schemas.microsoft.com/office/drawing/2017/model3d" xmlns:o="urn:schemas-microsoft-com:office:office" xmlns:r="http://schemas.openxmlformats.org/officeDocument/2006/relationships" xmlns:m="http://schemas.openxmlformats.org/officeDocument/2006/math" xmlns:v="urn:schemas-microsoft-com:vml" xmlns:wp14="http://schemas.microsoft.com/office/word/2010/wordprocessingDrawing" xmlns:wp="http://schemas.openxmlformats.org/drawingml/2006/wordprocessingDrawing" xmlns:w10="urn:schemas-microsoft-com:office:word" xmlns:w="http://schemas.openxmlformats.org/wordprocessingml/2006/main" xmlns:w14="http://schemas.microsoft.com/office/word/2010/wordml" xmlns:w15="http://schemas.microsoft.com/office/word/2012/wordml" xmlns:w16cex="http://schemas.microsoft.com/office/word/2018/wordml/cex" xmlns:w16cid="http://schemas.microsoft.com/office/word/2016/wordml/cid" xmlns:w16="http://schemas.microsoft.com/office/word/2018/wordml" xmlns:w16sdtdh="http://schemas.microsoft.com/office/word/2020/wordml/sdtdatahash" xmlns:w16se="http://schemas.microsoft.com/office/word/2015/wordml/symex" xmlns:wpg="http://schemas.microsoft.com/office/word/2010/wordprocessingGroup" xmlns:wpi="http://schemas.microsoft.com/office/word/2010/wordprocessingInk" xmlns:wne="http://schemas.microsoft.com/office/word/2006/wordml" xmlns:wps="http://schemas.microsoft.com/office/word/2010/wordprocessingShape" mc:Ignorable="w14 w15 w16se w16cid w16 w16cex w16sdtdh wp14">
+<w:ftr xmlns:wpc="http://schemas.microsoft.com/office/word/2010/wordprocessingCanvas" xmlns:cx="http://schemas.microsoft.com/office/drawing/2014/chartex" xmlns:cx1="http://schemas.microsoft.com/office/drawing/2015/9/8/chartex" xmlns:cx2="http://schemas.microsoft.com/office/drawing/2015/10/21/chartex" xmlns:cx3="http://schemas.microsoft.com/office/drawing/2016/5/9/chartex" xmlns:cx4="http://schemas.microsoft.com/office/drawing/2016/5/10/chartex" xmlns:cx5="http://schemas.microsoft.com/office/drawing/2016/5/11/chartex" xmlns:cx6="http://schemas.microsoft.com/office/drawing/2016/5/12/chartex" xmlns:cx7="http://schemas.microsoft.com/office/drawing/2016/5/13/chartex" xmlns:cx8="http://schemas.microsoft.com/office/drawing/2016/5/14/chartex" xmlns:mc="http://schemas.openxmlformats.org/markup-compatibility/2006" xmlns:aink="http://schemas.microsoft.com/office/drawing/2016/ink" xmlns:am3d="http://schemas.microsoft.com/office/drawing/2017/model3d" xmlns:o="urn:schemas-microsoft-com:office:office" xmlns:r="http://schemas.openxmlformats.org/officeDocument/2006/relationships" xmlns:m="http://schemas.openxmlformats.org/officeDocument/2006/math" xmlns:v="urn:schemas-microsoft-com:vml" xmlns:wp14="http://schemas.microsoft.com/office/word/2010/wordprocessingDrawing" xmlns:wp="http://schemas.openxmlformats.org/drawingml/2006/wordprocessingDrawing" xmlns:w10="urn:schemas-microsoft-com:office:word" xmlns:w="http://schemas.openxmlformats.org/wordprocessingml/2006/main" xmlns:w14="http://schemas.microsoft.com/office/word/2010/wordml" xmlns:w15="http://schemas.microsoft.com/office/word/2012/wordml" xmlns:w16cid="http://schemas.microsoft.com/office/word/2016/wordml/cid" xmlns:w16se="http://schemas.microsoft.com/office/word/2015/wordml/symex" xmlns:wpg="http://schemas.microsoft.com/office/word/2010/wordprocessingGroup" xmlns:wpi="http://schemas.microsoft.com/office/word/2010/wordprocessingInk" xmlns:wne="http://schemas.microsoft.com/office/word/2006/wordml" xmlns:wps="http://schemas.microsoft.com/office/word/2010/wordprocessingShape" mc:Ignorable="w14 w15 w16se w16cid wp14">
   <w:p>
     <w:pPr>
-      <w:pStyle w:val="Subsol"/>
+      <w:pStyle w:val="Footer"/>
     </w:pPr>
   </w:p>
 </w:ftr>
 </file>
 
 <file path=word/footnotes.xml><?xml version="1.0" encoding="utf-8"?>
-<w:footnotes xmlns:wpc="http://schemas.microsoft.com/office/word/2010/wordprocessingCanvas" xmlns:cx="http://schemas.microsoft.com/office/drawing/2014/chartex" xmlns:cx1="http://schemas.microsoft.com/office/drawing/2015/9/8/chartex" xmlns:cx2="http://schemas.microsoft.com/office/drawing/2015/10/21/chartex" xmlns:cx3="http://schemas.microsoft.com/office/drawing/2016/5/9/chartex" xmlns:cx4="http://schemas.microsoft.com/office/drawing/2016/5/10/chartex" xmlns:cx5="http://schemas.microsoft.com/office/drawing/2016/5/11/chartex" xmlns:cx6="http://schemas.microsoft.com/office/drawing/2016/5/12/chartex" xmlns:cx7="http://schemas.microsoft.com/office/drawing/2016/5/13/chartex" xmlns:cx8="http://schemas.microsoft.com/office/drawing/2016/5/14/chartex" xmlns:mc="http://schemas.openxmlformats.org/markup-compatibility/2006" xmlns:aink="http://schemas.microsoft.com/office/drawing/2016/ink" xmlns:am3d="http://schemas.microsoft.com/office/drawing/2017/model3d" xmlns:o="urn:schemas-microsoft-com:office:office" xmlns:r="http://schemas.openxmlformats.org/officeDocument/2006/relationships" xmlns:m="http://schemas.openxmlformats.org/officeDocument/2006/math" xmlns:v="urn:schemas-microsoft-com:vml" xmlns:wp14="http://schemas.microsoft.com/office/word/2010/wordprocessingDrawing" xmlns:wp="http://schemas.openxmlformats.org/drawingml/2006/wordprocessingDrawing" xmlns:w10="urn:schemas-microsoft-com:office:word" xmlns:w="http://schemas.openxmlformats.org/wordprocessingml/2006/main" xmlns:w14="http://schemas.microsoft.com/office/word/2010/wordml" xmlns:w15="http://schemas.microsoft.com/office/word/2012/wordml" xmlns:w16cex="http://schemas.microsoft.com/office/word/2018/wordml/cex" xmlns:w16cid="http://schemas.microsoft.com/office/word/2016/wordml/cid" xmlns:w16="http://schemas.microsoft.com/office/word/2018/wordml" xmlns:w16sdtdh="http://schemas.microsoft.com/office/word/2020/wordml/sdtdatahash" xmlns:w16se="http://schemas.microsoft.com/office/word/2015/wordml/symex" xmlns:wpg="http://schemas.microsoft.com/office/word/2010/wordprocessingGroup" xmlns:wpi="http://schemas.microsoft.com/office/word/2010/wordprocessingInk" xmlns:wne="http://schemas.microsoft.com/office/word/2006/wordml" xmlns:wps="http://schemas.microsoft.com/office/word/2010/wordprocessingShape" mc:Ignorable="w14 w15 w16se w16cid w16 w16cex w16sdtdh wp14">
+<w:footnotes xmlns:wpc="http://schemas.microsoft.com/office/word/2010/wordprocessingCanvas" xmlns:cx="http://schemas.microsoft.com/office/drawing/2014/chartex" xmlns:cx1="http://schemas.microsoft.com/office/drawing/2015/9/8/chartex" xmlns:cx2="http://schemas.microsoft.com/office/drawing/2015/10/21/chartex" xmlns:cx3="http://schemas.microsoft.com/office/drawing/2016/5/9/chartex" xmlns:cx4="http://schemas.microsoft.com/office/drawing/2016/5/10/chartex" xmlns:cx5="http://schemas.microsoft.com/office/drawing/2016/5/11/chartex" xmlns:cx6="http://schemas.microsoft.com/office/drawing/2016/5/12/chartex" xmlns:cx7="http://schemas.microsoft.com/office/drawing/2016/5/13/chartex" xmlns:cx8="http://schemas.microsoft.com/office/drawing/2016/5/14/chartex" xmlns:mc="http://schemas.openxmlformats.org/markup-compatibility/2006" xmlns:aink="http://schemas.microsoft.com/office/drawing/2016/ink" xmlns:am3d="http://schemas.microsoft.com/office/drawing/2017/model3d" xmlns:o="urn:schemas-microsoft-com:office:office" xmlns:r="http://schemas.openxmlformats.org/officeDocument/2006/relationships" xmlns:m="http://schemas.openxmlformats.org/officeDocument/2006/math" xmlns:v="urn:schemas-microsoft-com:vml" xmlns:wp14="http://schemas.microsoft.com/office/word/2010/wordprocessingDrawing" xmlns:wp="http://schemas.openxmlformats.org/drawingml/2006/wordprocessingDrawing" xmlns:w10="urn:schemas-microsoft-com:office:word" xmlns:w="http://schemas.openxmlformats.org/wordprocessingml/2006/main" xmlns:w14="http://schemas.microsoft.com/office/word/2010/wordml" xmlns:w15="http://schemas.microsoft.com/office/word/2012/wordml" xmlns:w16cid="http://schemas.microsoft.com/office/word/2016/wordml/cid" xmlns:w16se="http://schemas.microsoft.com/office/word/2015/wordml/symex" xmlns:wpg="http://schemas.microsoft.com/office/word/2010/wordprocessingGroup" xmlns:wpi="http://schemas.microsoft.com/office/word/2010/wordprocessingInk" xmlns:wne="http://schemas.microsoft.com/office/word/2006/wordml" xmlns:wps="http://schemas.microsoft.com/office/word/2010/wordprocessingShape" mc:Ignorable="w14 w15 w16se w16cid wp14">
   <w:footnote w:type="separator" w:id="-1">
     <w:p>
       <w:pPr>
@@ -897,20 +2008,20 @@
 </file>
 
 <file path=word/header1.xml><?xml version="1.0" encoding="utf-8"?>
-<w:hdr xmlns:wpc="http://schemas.microsoft.com/office/word/2010/wordprocessingCanvas" xmlns:cx="http://schemas.microsoft.com/office/drawing/2014/chartex" xmlns:cx1="http://schemas.microsoft.com/office/drawing/2015/9/8/chartex" xmlns:cx2="http://schemas.microsoft.com/office/drawing/2015/10/21/chartex" xmlns:cx3="http://schemas.microsoft.com/office/drawing/2016/5/9/chartex" xmlns:cx4="http://schemas.microsoft.com/office/drawing/2016/5/10/chartex" xmlns:cx5="http://schemas.microsoft.com/office/drawing/2016/5/11/chartex" xmlns:cx6="http://schemas.microsoft.com/office/drawing/2016/5/12/chartex" xmlns:cx7="http://schemas.microsoft.com/office/drawing/2016/5/13/chartex" xmlns:cx8="http://schemas.microsoft.com/office/drawing/2016/5/14/chartex" xmlns:mc="http://schemas.openxmlformats.org/markup-compatibility/2006" xmlns:aink="http://schemas.microsoft.com/office/drawing/2016/ink" xmlns:am3d="http://schemas.microsoft.com/office/drawing/2017/model3d" xmlns:o="urn:schemas-microsoft-com:office:office" xmlns:r="http://schemas.openxmlformats.org/officeDocument/2006/relationships" xmlns:m="http://schemas.openxmlformats.org/officeDocument/2006/math" xmlns:v="urn:schemas-microsoft-com:vml" xmlns:wp14="http://schemas.microsoft.com/office/word/2010/wordprocessingDrawing" xmlns:wp="http://schemas.openxmlformats.org/drawingml/2006/wordprocessingDrawing" xmlns:w10="urn:schemas-microsoft-com:office:word" xmlns:w="http://schemas.openxmlformats.org/wordprocessingml/2006/main" xmlns:w14="http://schemas.microsoft.com/office/word/2010/wordml" xmlns:w15="http://schemas.microsoft.com/office/word/2012/wordml" xmlns:w16cex="http://schemas.microsoft.com/office/word/2018/wordml/cex" xmlns:w16cid="http://schemas.microsoft.com/office/word/2016/wordml/cid" xmlns:w16="http://schemas.microsoft.com/office/word/2018/wordml" xmlns:w16sdtdh="http://schemas.microsoft.com/office/word/2020/wordml/sdtdatahash" xmlns:w16se="http://schemas.microsoft.com/office/word/2015/wordml/symex" xmlns:wpg="http://schemas.microsoft.com/office/word/2010/wordprocessingGroup" xmlns:wpi="http://schemas.microsoft.com/office/word/2010/wordprocessingInk" xmlns:wne="http://schemas.microsoft.com/office/word/2006/wordml" xmlns:wps="http://schemas.microsoft.com/office/word/2010/wordprocessingShape" mc:Ignorable="w14 w15 w16se w16cid w16 w16cex w16sdtdh wp14">
+<w:hdr xmlns:wpc="http://schemas.microsoft.com/office/word/2010/wordprocessingCanvas" xmlns:cx="http://schemas.microsoft.com/office/drawing/2014/chartex" xmlns:cx1="http://schemas.microsoft.com/office/drawing/2015/9/8/chartex" xmlns:cx2="http://schemas.microsoft.com/office/drawing/2015/10/21/chartex" xmlns:cx3="http://schemas.microsoft.com/office/drawing/2016/5/9/chartex" xmlns:cx4="http://schemas.microsoft.com/office/drawing/2016/5/10/chartex" xmlns:cx5="http://schemas.microsoft.com/office/drawing/2016/5/11/chartex" xmlns:cx6="http://schemas.microsoft.com/office/drawing/2016/5/12/chartex" xmlns:cx7="http://schemas.microsoft.com/office/drawing/2016/5/13/chartex" xmlns:cx8="http://schemas.microsoft.com/office/drawing/2016/5/14/chartex" xmlns:mc="http://schemas.openxmlformats.org/markup-compatibility/2006" xmlns:aink="http://schemas.microsoft.com/office/drawing/2016/ink" xmlns:am3d="http://schemas.microsoft.com/office/drawing/2017/model3d" xmlns:o="urn:schemas-microsoft-com:office:office" xmlns:r="http://schemas.openxmlformats.org/officeDocument/2006/relationships" xmlns:m="http://schemas.openxmlformats.org/officeDocument/2006/math" xmlns:v="urn:schemas-microsoft-com:vml" xmlns:wp14="http://schemas.microsoft.com/office/word/2010/wordprocessingDrawing" xmlns:wp="http://schemas.openxmlformats.org/drawingml/2006/wordprocessingDrawing" xmlns:w10="urn:schemas-microsoft-com:office:word" xmlns:w="http://schemas.openxmlformats.org/wordprocessingml/2006/main" xmlns:w14="http://schemas.microsoft.com/office/word/2010/wordml" xmlns:w15="http://schemas.microsoft.com/office/word/2012/wordml" xmlns:w16cid="http://schemas.microsoft.com/office/word/2016/wordml/cid" xmlns:w16se="http://schemas.microsoft.com/office/word/2015/wordml/symex" xmlns:wpg="http://schemas.microsoft.com/office/word/2010/wordprocessingGroup" xmlns:wpi="http://schemas.microsoft.com/office/word/2010/wordprocessingInk" xmlns:wne="http://schemas.microsoft.com/office/word/2006/wordml" xmlns:wps="http://schemas.microsoft.com/office/word/2010/wordprocessingShape" mc:Ignorable="w14 w15 w16se w16cid wp14">
   <w:p>
     <w:pPr>
-      <w:pStyle w:val="Antet"/>
+      <w:pStyle w:val="Header"/>
     </w:pPr>
   </w:p>
 </w:hdr>
 </file>
 
 <file path=word/header2.xml><?xml version="1.0" encoding="utf-8"?>
-<w:hdr xmlns:wpc="http://schemas.microsoft.com/office/word/2010/wordprocessingCanvas" xmlns:cx="http://schemas.microsoft.com/office/drawing/2014/chartex" xmlns:cx1="http://schemas.microsoft.com/office/drawing/2015/9/8/chartex" xmlns:cx2="http://schemas.microsoft.com/office/drawing/2015/10/21/chartex" xmlns:cx3="http://schemas.microsoft.com/office/drawing/2016/5/9/chartex" xmlns:cx4="http://schemas.microsoft.com/office/drawing/2016/5/10/chartex" xmlns:cx5="http://schemas.microsoft.com/office/drawing/2016/5/11/chartex" xmlns:cx6="http://schemas.microsoft.com/office/drawing/2016/5/12/chartex" xmlns:cx7="http://schemas.microsoft.com/office/drawing/2016/5/13/chartex" xmlns:cx8="http://schemas.microsoft.com/office/drawing/2016/5/14/chartex" xmlns:mc="http://schemas.openxmlformats.org/markup-compatibility/2006" xmlns:aink="http://schemas.microsoft.com/office/drawing/2016/ink" xmlns:am3d="http://schemas.microsoft.com/office/drawing/2017/model3d" xmlns:o="urn:schemas-microsoft-com:office:office" xmlns:r="http://schemas.openxmlformats.org/officeDocument/2006/relationships" xmlns:m="http://schemas.openxmlformats.org/officeDocument/2006/math" xmlns:v="urn:schemas-microsoft-com:vml" xmlns:wp14="http://schemas.microsoft.com/office/word/2010/wordprocessingDrawing" xmlns:wp="http://schemas.openxmlformats.org/drawingml/2006/wordprocessingDrawing" xmlns:w10="urn:schemas-microsoft-com:office:word" xmlns:w="http://schemas.openxmlformats.org/wordprocessingml/2006/main" xmlns:w14="http://schemas.microsoft.com/office/word/2010/wordml" xmlns:w15="http://schemas.microsoft.com/office/word/2012/wordml" xmlns:w16cex="http://schemas.microsoft.com/office/word/2018/wordml/cex" xmlns:w16cid="http://schemas.microsoft.com/office/word/2016/wordml/cid" xmlns:w16="http://schemas.microsoft.com/office/word/2018/wordml" xmlns:w16sdtdh="http://schemas.microsoft.com/office/word/2020/wordml/sdtdatahash" xmlns:w16se="http://schemas.microsoft.com/office/word/2015/wordml/symex" xmlns:wpg="http://schemas.microsoft.com/office/word/2010/wordprocessingGroup" xmlns:wpi="http://schemas.microsoft.com/office/word/2010/wordprocessingInk" xmlns:wne="http://schemas.microsoft.com/office/word/2006/wordml" xmlns:wps="http://schemas.microsoft.com/office/word/2010/wordprocessingShape" mc:Ignorable="w14 w15 w16se w16cid w16 w16cex w16sdtdh wp14">
+<w:hdr xmlns:wpc="http://schemas.microsoft.com/office/word/2010/wordprocessingCanvas" xmlns:cx="http://schemas.microsoft.com/office/drawing/2014/chartex" xmlns:cx1="http://schemas.microsoft.com/office/drawing/2015/9/8/chartex" xmlns:cx2="http://schemas.microsoft.com/office/drawing/2015/10/21/chartex" xmlns:cx3="http://schemas.microsoft.com/office/drawing/2016/5/9/chartex" xmlns:cx4="http://schemas.microsoft.com/office/drawing/2016/5/10/chartex" xmlns:cx5="http://schemas.microsoft.com/office/drawing/2016/5/11/chartex" xmlns:cx6="http://schemas.microsoft.com/office/drawing/2016/5/12/chartex" xmlns:cx7="http://schemas.microsoft.com/office/drawing/2016/5/13/chartex" xmlns:cx8="http://schemas.microsoft.com/office/drawing/2016/5/14/chartex" xmlns:mc="http://schemas.openxmlformats.org/markup-compatibility/2006" xmlns:aink="http://schemas.microsoft.com/office/drawing/2016/ink" xmlns:am3d="http://schemas.microsoft.com/office/drawing/2017/model3d" xmlns:o="urn:schemas-microsoft-com:office:office" xmlns:r="http://schemas.openxmlformats.org/officeDocument/2006/relationships" xmlns:m="http://schemas.openxmlformats.org/officeDocument/2006/math" xmlns:v="urn:schemas-microsoft-com:vml" xmlns:wp14="http://schemas.microsoft.com/office/word/2010/wordprocessingDrawing" xmlns:wp="http://schemas.openxmlformats.org/drawingml/2006/wordprocessingDrawing" xmlns:w10="urn:schemas-microsoft-com:office:word" xmlns:w="http://schemas.openxmlformats.org/wordprocessingml/2006/main" xmlns:w14="http://schemas.microsoft.com/office/word/2010/wordml" xmlns:w15="http://schemas.microsoft.com/office/word/2012/wordml" xmlns:w16cid="http://schemas.microsoft.com/office/word/2016/wordml/cid" xmlns:w16se="http://schemas.microsoft.com/office/word/2015/wordml/symex" xmlns:wpg="http://schemas.microsoft.com/office/word/2010/wordprocessingGroup" xmlns:wpi="http://schemas.microsoft.com/office/word/2010/wordprocessingInk" xmlns:wne="http://schemas.microsoft.com/office/word/2006/wordml" xmlns:wps="http://schemas.microsoft.com/office/word/2010/wordprocessingShape" mc:Ignorable="w14 w15 w16se w16cid wp14">
   <w:p>
     <w:pPr>
-      <w:pStyle w:val="Antet"/>
+      <w:pStyle w:val="Header"/>
       <w:tabs>
         <w:tab w:val="clear" w:pos="4680"/>
         <w:tab w:val="clear" w:pos="9360"/>
@@ -978,6 +2089,7 @@
       </w:rPr>
       <w:t xml:space="preserve">1. </w:t>
     </w:r>
+    <w:proofErr w:type="spellStart"/>
     <w:r>
       <w:rPr>
         <w:rFonts w:cstheme="minorHAnsi"/>
@@ -988,6 +2100,7 @@
       </w:rPr>
       <w:t>Tasks</w:t>
     </w:r>
+    <w:proofErr w:type="spellEnd"/>
     <w:r>
       <w:rPr>
         <w:rFonts w:cstheme="minorHAnsi"/>
@@ -998,21 +2111,23 @@
       </w:rPr>
       <w:tab/>
     </w:r>
+    <w:proofErr w:type="spellStart"/>
     <w:r>
       <w:rPr>
         <w:rFonts w:cstheme="minorHAnsi"/>
         <w:sz w:val="24"/>
         <w:szCs w:val="24"/>
       </w:rPr>
-      <w:t xml:space="preserve">Informatică </w:t>
+      <w:t>Informatică</w:t>
     </w:r>
+    <w:proofErr w:type="spellEnd"/>
     <w:r>
       <w:rPr>
         <w:rFonts w:cstheme="minorHAnsi"/>
         <w:sz w:val="24"/>
         <w:szCs w:val="24"/>
       </w:rPr>
-      <w:t xml:space="preserve">– </w:t>
+      <w:t xml:space="preserve"> </w:t>
     </w:r>
     <w:r>
       <w:rPr>
@@ -1020,7 +2135,25 @@
         <w:sz w:val="24"/>
         <w:szCs w:val="24"/>
       </w:rPr>
-      <w:t>Română, 20</w:t>
+      <w:t xml:space="preserve">– </w:t>
+    </w:r>
+    <w:proofErr w:type="spellStart"/>
+    <w:r>
+      <w:rPr>
+        <w:rFonts w:cstheme="minorHAnsi"/>
+        <w:sz w:val="24"/>
+        <w:szCs w:val="24"/>
+      </w:rPr>
+      <w:t>Română</w:t>
+    </w:r>
+    <w:proofErr w:type="spellEnd"/>
+    <w:r>
+      <w:rPr>
+        <w:rFonts w:cstheme="minorHAnsi"/>
+        <w:sz w:val="24"/>
+        <w:szCs w:val="24"/>
+      </w:rPr>
+      <w:t>, 20</w:t>
     </w:r>
     <w:r>
       <w:rPr>
@@ -1123,17 +2256,17 @@
 </file>
 
 <file path=word/header3.xml><?xml version="1.0" encoding="utf-8"?>
-<w:hdr xmlns:wpc="http://schemas.microsoft.com/office/word/2010/wordprocessingCanvas" xmlns:cx="http://schemas.microsoft.com/office/drawing/2014/chartex" xmlns:cx1="http://schemas.microsoft.com/office/drawing/2015/9/8/chartex" xmlns:cx2="http://schemas.microsoft.com/office/drawing/2015/10/21/chartex" xmlns:cx3="http://schemas.microsoft.com/office/drawing/2016/5/9/chartex" xmlns:cx4="http://schemas.microsoft.com/office/drawing/2016/5/10/chartex" xmlns:cx5="http://schemas.microsoft.com/office/drawing/2016/5/11/chartex" xmlns:cx6="http://schemas.microsoft.com/office/drawing/2016/5/12/chartex" xmlns:cx7="http://schemas.microsoft.com/office/drawing/2016/5/13/chartex" xmlns:cx8="http://schemas.microsoft.com/office/drawing/2016/5/14/chartex" xmlns:mc="http://schemas.openxmlformats.org/markup-compatibility/2006" xmlns:aink="http://schemas.microsoft.com/office/drawing/2016/ink" xmlns:am3d="http://schemas.microsoft.com/office/drawing/2017/model3d" xmlns:o="urn:schemas-microsoft-com:office:office" xmlns:r="http://schemas.openxmlformats.org/officeDocument/2006/relationships" xmlns:m="http://schemas.openxmlformats.org/officeDocument/2006/math" xmlns:v="urn:schemas-microsoft-com:vml" xmlns:wp14="http://schemas.microsoft.com/office/word/2010/wordprocessingDrawing" xmlns:wp="http://schemas.openxmlformats.org/drawingml/2006/wordprocessingDrawing" xmlns:w10="urn:schemas-microsoft-com:office:word" xmlns:w="http://schemas.openxmlformats.org/wordprocessingml/2006/main" xmlns:w14="http://schemas.microsoft.com/office/word/2010/wordml" xmlns:w15="http://schemas.microsoft.com/office/word/2012/wordml" xmlns:w16cex="http://schemas.microsoft.com/office/word/2018/wordml/cex" xmlns:w16cid="http://schemas.microsoft.com/office/word/2016/wordml/cid" xmlns:w16="http://schemas.microsoft.com/office/word/2018/wordml" xmlns:w16sdtdh="http://schemas.microsoft.com/office/word/2020/wordml/sdtdatahash" xmlns:w16se="http://schemas.microsoft.com/office/word/2015/wordml/symex" xmlns:wpg="http://schemas.microsoft.com/office/word/2010/wordprocessingGroup" xmlns:wpi="http://schemas.microsoft.com/office/word/2010/wordprocessingInk" xmlns:wne="http://schemas.microsoft.com/office/word/2006/wordml" xmlns:wps="http://schemas.microsoft.com/office/word/2010/wordprocessingShape" mc:Ignorable="w14 w15 w16se w16cid w16 w16cex w16sdtdh wp14">
+<w:hdr xmlns:wpc="http://schemas.microsoft.com/office/word/2010/wordprocessingCanvas" xmlns:cx="http://schemas.microsoft.com/office/drawing/2014/chartex" xmlns:cx1="http://schemas.microsoft.com/office/drawing/2015/9/8/chartex" xmlns:cx2="http://schemas.microsoft.com/office/drawing/2015/10/21/chartex" xmlns:cx3="http://schemas.microsoft.com/office/drawing/2016/5/9/chartex" xmlns:cx4="http://schemas.microsoft.com/office/drawing/2016/5/10/chartex" xmlns:cx5="http://schemas.microsoft.com/office/drawing/2016/5/11/chartex" xmlns:cx6="http://schemas.microsoft.com/office/drawing/2016/5/12/chartex" xmlns:cx7="http://schemas.microsoft.com/office/drawing/2016/5/13/chartex" xmlns:cx8="http://schemas.microsoft.com/office/drawing/2016/5/14/chartex" xmlns:mc="http://schemas.openxmlformats.org/markup-compatibility/2006" xmlns:aink="http://schemas.microsoft.com/office/drawing/2016/ink" xmlns:am3d="http://schemas.microsoft.com/office/drawing/2017/model3d" xmlns:o="urn:schemas-microsoft-com:office:office" xmlns:r="http://schemas.openxmlformats.org/officeDocument/2006/relationships" xmlns:m="http://schemas.openxmlformats.org/officeDocument/2006/math" xmlns:v="urn:schemas-microsoft-com:vml" xmlns:wp14="http://schemas.microsoft.com/office/word/2010/wordprocessingDrawing" xmlns:wp="http://schemas.openxmlformats.org/drawingml/2006/wordprocessingDrawing" xmlns:w10="urn:schemas-microsoft-com:office:word" xmlns:w="http://schemas.openxmlformats.org/wordprocessingml/2006/main" xmlns:w14="http://schemas.microsoft.com/office/word/2010/wordml" xmlns:w15="http://schemas.microsoft.com/office/word/2012/wordml" xmlns:w16cid="http://schemas.microsoft.com/office/word/2016/wordml/cid" xmlns:w16se="http://schemas.microsoft.com/office/word/2015/wordml/symex" xmlns:wpg="http://schemas.microsoft.com/office/word/2010/wordprocessingGroup" xmlns:wpi="http://schemas.microsoft.com/office/word/2010/wordprocessingInk" xmlns:wne="http://schemas.microsoft.com/office/word/2006/wordml" xmlns:wps="http://schemas.microsoft.com/office/word/2010/wordprocessingShape" mc:Ignorable="w14 w15 w16se w16cid wp14">
   <w:p>
     <w:pPr>
-      <w:pStyle w:val="Antet"/>
+      <w:pStyle w:val="Header"/>
     </w:pPr>
   </w:p>
 </w:hdr>
 </file>
 
 <file path=word/numbering.xml><?xml version="1.0" encoding="utf-8"?>
-<w:numbering xmlns:wpc="http://schemas.microsoft.com/office/word/2010/wordprocessingCanvas" xmlns:cx="http://schemas.microsoft.com/office/drawing/2014/chartex" xmlns:cx1="http://schemas.microsoft.com/office/drawing/2015/9/8/chartex" xmlns:cx2="http://schemas.microsoft.com/office/drawing/2015/10/21/chartex" xmlns:cx3="http://schemas.microsoft.com/office/drawing/2016/5/9/chartex" xmlns:cx4="http://schemas.microsoft.com/office/drawing/2016/5/10/chartex" xmlns:cx5="http://schemas.microsoft.com/office/drawing/2016/5/11/chartex" xmlns:cx6="http://schemas.microsoft.com/office/drawing/2016/5/12/chartex" xmlns:cx7="http://schemas.microsoft.com/office/drawing/2016/5/13/chartex" xmlns:cx8="http://schemas.microsoft.com/office/drawing/2016/5/14/chartex" xmlns:mc="http://schemas.openxmlformats.org/markup-compatibility/2006" xmlns:aink="http://schemas.microsoft.com/office/drawing/2016/ink" xmlns:am3d="http://schemas.microsoft.com/office/drawing/2017/model3d" xmlns:o="urn:schemas-microsoft-com:office:office" xmlns:r="http://schemas.openxmlformats.org/officeDocument/2006/relationships" xmlns:m="http://schemas.openxmlformats.org/officeDocument/2006/math" xmlns:v="urn:schemas-microsoft-com:vml" xmlns:wp14="http://schemas.microsoft.com/office/word/2010/wordprocessingDrawing" xmlns:wp="http://schemas.openxmlformats.org/drawingml/2006/wordprocessingDrawing" xmlns:w10="urn:schemas-microsoft-com:office:word" xmlns:w="http://schemas.openxmlformats.org/wordprocessingml/2006/main" xmlns:w14="http://schemas.microsoft.com/office/word/2010/wordml" xmlns:w15="http://schemas.microsoft.com/office/word/2012/wordml" xmlns:w16cex="http://schemas.microsoft.com/office/word/2018/wordml/cex" xmlns:w16cid="http://schemas.microsoft.com/office/word/2016/wordml/cid" xmlns:w16="http://schemas.microsoft.com/office/word/2018/wordml" xmlns:w16sdtdh="http://schemas.microsoft.com/office/word/2020/wordml/sdtdatahash" xmlns:w16se="http://schemas.microsoft.com/office/word/2015/wordml/symex" xmlns:wpg="http://schemas.microsoft.com/office/word/2010/wordprocessingGroup" xmlns:wpi="http://schemas.microsoft.com/office/word/2010/wordprocessingInk" xmlns:wne="http://schemas.microsoft.com/office/word/2006/wordml" xmlns:wps="http://schemas.microsoft.com/office/word/2010/wordprocessingShape" mc:Ignorable="w14 w15 w16se w16cid w16 w16cex w16sdtdh wp14">
+<w:numbering xmlns:wpc="http://schemas.microsoft.com/office/word/2010/wordprocessingCanvas" xmlns:cx="http://schemas.microsoft.com/office/drawing/2014/chartex" xmlns:cx1="http://schemas.microsoft.com/office/drawing/2015/9/8/chartex" xmlns:cx2="http://schemas.microsoft.com/office/drawing/2015/10/21/chartex" xmlns:cx3="http://schemas.microsoft.com/office/drawing/2016/5/9/chartex" xmlns:cx4="http://schemas.microsoft.com/office/drawing/2016/5/10/chartex" xmlns:cx5="http://schemas.microsoft.com/office/drawing/2016/5/11/chartex" xmlns:cx6="http://schemas.microsoft.com/office/drawing/2016/5/12/chartex" xmlns:cx7="http://schemas.microsoft.com/office/drawing/2016/5/13/chartex" xmlns:cx8="http://schemas.microsoft.com/office/drawing/2016/5/14/chartex" xmlns:mc="http://schemas.openxmlformats.org/markup-compatibility/2006" xmlns:aink="http://schemas.microsoft.com/office/drawing/2016/ink" xmlns:am3d="http://schemas.microsoft.com/office/drawing/2017/model3d" xmlns:o="urn:schemas-microsoft-com:office:office" xmlns:r="http://schemas.openxmlformats.org/officeDocument/2006/relationships" xmlns:m="http://schemas.openxmlformats.org/officeDocument/2006/math" xmlns:v="urn:schemas-microsoft-com:vml" xmlns:wp14="http://schemas.microsoft.com/office/word/2010/wordprocessingDrawing" xmlns:wp="http://schemas.openxmlformats.org/drawingml/2006/wordprocessingDrawing" xmlns:w10="urn:schemas-microsoft-com:office:word" xmlns:w="http://schemas.openxmlformats.org/wordprocessingml/2006/main" xmlns:w14="http://schemas.microsoft.com/office/word/2010/wordml" xmlns:w15="http://schemas.microsoft.com/office/word/2012/wordml" xmlns:w16cid="http://schemas.microsoft.com/office/word/2016/wordml/cid" xmlns:w16se="http://schemas.microsoft.com/office/word/2015/wordml/symex" xmlns:wpg="http://schemas.microsoft.com/office/word/2010/wordprocessingGroup" xmlns:wpi="http://schemas.microsoft.com/office/word/2010/wordprocessingInk" xmlns:wne="http://schemas.microsoft.com/office/word/2006/wordml" xmlns:wps="http://schemas.microsoft.com/office/word/2010/wordprocessingShape" mc:Ignorable="w14 w15 w16se w16cid wp14">
   <w:abstractNum w:abstractNumId="0" w15:restartNumberingAfterBreak="0">
     <w:nsid w:val="07480593"/>
     <w:multiLevelType w:val="hybridMultilevel"/>
@@ -3203,7 +4336,7 @@
 </file>
 
 <file path=word/styles.xml><?xml version="1.0" encoding="utf-8"?>
-<w:styles xmlns:mc="http://schemas.openxmlformats.org/markup-compatibility/2006" xmlns:r="http://schemas.openxmlformats.org/officeDocument/2006/relationships" xmlns:w="http://schemas.openxmlformats.org/wordprocessingml/2006/main" xmlns:w14="http://schemas.microsoft.com/office/word/2010/wordml" xmlns:w15="http://schemas.microsoft.com/office/word/2012/wordml" xmlns:w16cex="http://schemas.microsoft.com/office/word/2018/wordml/cex" xmlns:w16cid="http://schemas.microsoft.com/office/word/2016/wordml/cid" xmlns:w16="http://schemas.microsoft.com/office/word/2018/wordml" xmlns:w16sdtdh="http://schemas.microsoft.com/office/word/2020/wordml/sdtdatahash" xmlns:w16se="http://schemas.microsoft.com/office/word/2015/wordml/symex" mc:Ignorable="w14 w15 w16se w16cid w16 w16cex w16sdtdh">
+<w:styles xmlns:mc="http://schemas.openxmlformats.org/markup-compatibility/2006" xmlns:r="http://schemas.openxmlformats.org/officeDocument/2006/relationships" xmlns:w="http://schemas.openxmlformats.org/wordprocessingml/2006/main" xmlns:w14="http://schemas.microsoft.com/office/word/2010/wordml" xmlns:w15="http://schemas.microsoft.com/office/word/2012/wordml" xmlns:w16cid="http://schemas.microsoft.com/office/word/2016/wordml/cid" xmlns:w16se="http://schemas.microsoft.com/office/word/2015/wordml/symex" mc:Ignorable="w14 w15 w16se w16cid">
   <w:docDefaults>
     <w:rPrDefault>
       <w:rPr>
@@ -3219,7 +4352,7 @@
       </w:pPr>
     </w:pPrDefault>
   </w:docDefaults>
-  <w:latentStyles w:defLockedState="0" w:defUIPriority="99" w:defSemiHidden="0" w:defUnhideWhenUsed="0" w:defQFormat="0" w:count="376">
+  <w:latentStyles w:defLockedState="0" w:defUIPriority="99" w:defSemiHidden="0" w:defUnhideWhenUsed="0" w:defQFormat="0" w:count="375">
     <w:lsdException w:name="Normal" w:uiPriority="0" w:qFormat="1"/>
     <w:lsdException w:name="heading 1" w:uiPriority="9" w:qFormat="1"/>
     <w:lsdException w:name="heading 2" w:semiHidden="1" w:uiPriority="9" w:unhideWhenUsed="1" w:qFormat="1"/>
@@ -3325,6 +4458,7 @@
     <w:lsdException w:name="HTML Sample" w:semiHidden="1" w:unhideWhenUsed="1"/>
     <w:lsdException w:name="HTML Typewriter" w:semiHidden="1" w:unhideWhenUsed="1"/>
     <w:lsdException w:name="HTML Variable" w:semiHidden="1" w:unhideWhenUsed="1"/>
+    <w:lsdException w:name="Normal Table" w:semiHidden="1" w:unhideWhenUsed="1"/>
     <w:lsdException w:name="annotation subject" w:semiHidden="1" w:unhideWhenUsed="1"/>
     <w:lsdException w:name="No List" w:semiHidden="1" w:unhideWhenUsed="1"/>
     <w:lsdException w:name="Outline List 1" w:semiHidden="1" w:unhideWhenUsed="1"/>
@@ -3371,8 +4505,10 @@
     <w:lsdException w:name="Table Subtle 2" w:semiHidden="1" w:unhideWhenUsed="1"/>
     <w:lsdException w:name="Table Web 1" w:semiHidden="1" w:unhideWhenUsed="1"/>
     <w:lsdException w:name="Table Web 2" w:semiHidden="1" w:unhideWhenUsed="1"/>
+    <w:lsdException w:name="Table Web 3" w:semiHidden="1" w:unhideWhenUsed="1"/>
     <w:lsdException w:name="Balloon Text" w:semiHidden="1" w:unhideWhenUsed="1"/>
     <w:lsdException w:name="Table Grid" w:uiPriority="59"/>
+    <w:lsdException w:name="Table Theme" w:semiHidden="1" w:unhideWhenUsed="1"/>
     <w:lsdException w:name="Placeholder Text" w:semiHidden="1"/>
     <w:lsdException w:name="No Spacing" w:uiPriority="1" w:qFormat="1"/>
     <w:lsdException w:name="Light Shading" w:uiPriority="60"/>
@@ -3592,19 +4728,18 @@
     <w:lsdException w:name="Smart Hyperlink" w:semiHidden="1" w:unhideWhenUsed="1"/>
     <w:lsdException w:name="Hashtag" w:semiHidden="1" w:unhideWhenUsed="1"/>
     <w:lsdException w:name="Unresolved Mention" w:semiHidden="1" w:unhideWhenUsed="1"/>
-    <w:lsdException w:name="Smart Link" w:semiHidden="1" w:unhideWhenUsed="1"/>
   </w:latentStyles>
   <w:style w:type="paragraph" w:default="1" w:styleId="Normal">
     <w:name w:val="Normal"/>
     <w:qFormat/>
   </w:style>
-  <w:style w:type="character" w:default="1" w:styleId="Fontdeparagrafimplicit">
+  <w:style w:type="character" w:default="1" w:styleId="DefaultParagraphFont">
     <w:name w:val="Default Paragraph Font"/>
     <w:uiPriority w:val="1"/>
     <w:semiHidden/>
     <w:unhideWhenUsed/>
   </w:style>
-  <w:style w:type="table" w:default="1" w:styleId="TabelNormal">
+  <w:style w:type="table" w:default="1" w:styleId="TableNormal">
     <w:name w:val="Normal Table"/>
     <w:uiPriority w:val="99"/>
     <w:semiHidden/>
@@ -3619,16 +4754,16 @@
       </w:tblCellMar>
     </w:tblPr>
   </w:style>
-  <w:style w:type="numbering" w:default="1" w:styleId="FrListare">
+  <w:style w:type="numbering" w:default="1" w:styleId="NoList">
     <w:name w:val="No List"/>
     <w:uiPriority w:val="99"/>
     <w:semiHidden/>
     <w:unhideWhenUsed/>
   </w:style>
-  <w:style w:type="paragraph" w:styleId="Antet">
+  <w:style w:type="paragraph" w:styleId="Header">
     <w:name w:val="header"/>
     <w:basedOn w:val="Normal"/>
-    <w:link w:val="AntetCaracter"/>
+    <w:link w:val="HeaderChar"/>
     <w:uiPriority w:val="99"/>
     <w:unhideWhenUsed/>
     <w:rsid w:val="005F6A53"/>
@@ -3640,17 +4775,17 @@
       <w:spacing w:after="0" w:line="240" w:lineRule="auto"/>
     </w:pPr>
   </w:style>
-  <w:style w:type="character" w:customStyle="1" w:styleId="AntetCaracter">
-    <w:name w:val="Antet Caracter"/>
-    <w:basedOn w:val="Fontdeparagrafimplicit"/>
-    <w:link w:val="Antet"/>
+  <w:style w:type="character" w:customStyle="1" w:styleId="HeaderChar">
+    <w:name w:val="Header Char"/>
+    <w:basedOn w:val="DefaultParagraphFont"/>
+    <w:link w:val="Header"/>
     <w:uiPriority w:val="99"/>
     <w:rsid w:val="005F6A53"/>
   </w:style>
-  <w:style w:type="paragraph" w:styleId="Subsol">
+  <w:style w:type="paragraph" w:styleId="Footer">
     <w:name w:val="footer"/>
     <w:basedOn w:val="Normal"/>
-    <w:link w:val="SubsolCaracter"/>
+    <w:link w:val="FooterChar"/>
     <w:uiPriority w:val="99"/>
     <w:unhideWhenUsed/>
     <w:rsid w:val="005F6A53"/>
@@ -3662,17 +4797,17 @@
       <w:spacing w:after="0" w:line="240" w:lineRule="auto"/>
     </w:pPr>
   </w:style>
-  <w:style w:type="character" w:customStyle="1" w:styleId="SubsolCaracter">
-    <w:name w:val="Subsol Caracter"/>
-    <w:basedOn w:val="Fontdeparagrafimplicit"/>
-    <w:link w:val="Subsol"/>
+  <w:style w:type="character" w:customStyle="1" w:styleId="FooterChar">
+    <w:name w:val="Footer Char"/>
+    <w:basedOn w:val="DefaultParagraphFont"/>
+    <w:link w:val="Footer"/>
     <w:uiPriority w:val="99"/>
     <w:rsid w:val="005F6A53"/>
   </w:style>
-  <w:style w:type="paragraph" w:styleId="TextnBalon">
+  <w:style w:type="paragraph" w:styleId="BalloonText">
     <w:name w:val="Balloon Text"/>
     <w:basedOn w:val="Normal"/>
-    <w:link w:val="TextnBalonCaracter"/>
+    <w:link w:val="BalloonTextChar"/>
     <w:uiPriority w:val="99"/>
     <w:semiHidden/>
     <w:unhideWhenUsed/>
@@ -3686,10 +4821,10 @@
       <w:szCs w:val="16"/>
     </w:rPr>
   </w:style>
-  <w:style w:type="character" w:customStyle="1" w:styleId="TextnBalonCaracter">
-    <w:name w:val="Text în Balon Caracter"/>
-    <w:basedOn w:val="Fontdeparagrafimplicit"/>
-    <w:link w:val="TextnBalon"/>
+  <w:style w:type="character" w:customStyle="1" w:styleId="BalloonTextChar">
+    <w:name w:val="Balloon Text Char"/>
+    <w:basedOn w:val="DefaultParagraphFont"/>
+    <w:link w:val="BalloonText"/>
     <w:uiPriority w:val="99"/>
     <w:semiHidden/>
     <w:rsid w:val="005F6A53"/>
@@ -3701,7 +4836,7 @@
   </w:style>
   <w:style w:type="character" w:styleId="Hyperlink">
     <w:name w:val="Hyperlink"/>
-    <w:basedOn w:val="Fontdeparagrafimplicit"/>
+    <w:basedOn w:val="DefaultParagraphFont"/>
     <w:uiPriority w:val="99"/>
     <w:unhideWhenUsed/>
     <w:rsid w:val="00004335"/>
@@ -3710,7 +4845,7 @@
       <w:u w:val="single"/>
     </w:rPr>
   </w:style>
-  <w:style w:type="paragraph" w:styleId="Listparagraf">
+  <w:style w:type="paragraph" w:styleId="ListParagraph">
     <w:name w:val="List Paragraph"/>
     <w:basedOn w:val="Normal"/>
     <w:uiPriority w:val="34"/>
@@ -3721,9 +4856,9 @@
       <w:contextualSpacing/>
     </w:pPr>
   </w:style>
-  <w:style w:type="table" w:styleId="Tabelgril">
+  <w:style w:type="table" w:styleId="TableGrid">
     <w:name w:val="Table Grid"/>
-    <w:basedOn w:val="TabelNormal"/>
+    <w:basedOn w:val="TableNormal"/>
     <w:uiPriority w:val="59"/>
     <w:rsid w:val="0042347A"/>
     <w:pPr>

</xml_diff>

<commit_message>
Add back the good version of the requirements document as it messed up when I went back to a previous commit
</commit_message>
<xml_diff>
--- a/01_Tasks/Docs/Lab01/RequirementsTasks_v2.0.docx
+++ b/01_Tasks/Docs/Lab01/RequirementsTasks_v2.0.docx
@@ -1,6 +1,6 @@
 
 <file path=word/document.xml><?xml version="1.0" encoding="utf-8"?>
-<w:document xmlns:wpc="http://schemas.microsoft.com/office/word/2010/wordprocessingCanvas" xmlns:cx="http://schemas.microsoft.com/office/drawing/2014/chartex" xmlns:cx1="http://schemas.microsoft.com/office/drawing/2015/9/8/chartex" xmlns:cx2="http://schemas.microsoft.com/office/drawing/2015/10/21/chartex" xmlns:cx3="http://schemas.microsoft.com/office/drawing/2016/5/9/chartex" xmlns:cx4="http://schemas.microsoft.com/office/drawing/2016/5/10/chartex" xmlns:cx5="http://schemas.microsoft.com/office/drawing/2016/5/11/chartex" xmlns:cx6="http://schemas.microsoft.com/office/drawing/2016/5/12/chartex" xmlns:cx7="http://schemas.microsoft.com/office/drawing/2016/5/13/chartex" xmlns:cx8="http://schemas.microsoft.com/office/drawing/2016/5/14/chartex" xmlns:mc="http://schemas.openxmlformats.org/markup-compatibility/2006" xmlns:aink="http://schemas.microsoft.com/office/drawing/2016/ink" xmlns:am3d="http://schemas.microsoft.com/office/drawing/2017/model3d" xmlns:o="urn:schemas-microsoft-com:office:office" xmlns:r="http://schemas.openxmlformats.org/officeDocument/2006/relationships" xmlns:m="http://schemas.openxmlformats.org/officeDocument/2006/math" xmlns:v="urn:schemas-microsoft-com:vml" xmlns:wp14="http://schemas.microsoft.com/office/word/2010/wordprocessingDrawing" xmlns:wp="http://schemas.openxmlformats.org/drawingml/2006/wordprocessingDrawing" xmlns:w10="urn:schemas-microsoft-com:office:word" xmlns:w="http://schemas.openxmlformats.org/wordprocessingml/2006/main" xmlns:w14="http://schemas.microsoft.com/office/word/2010/wordml" xmlns:w15="http://schemas.microsoft.com/office/word/2012/wordml" xmlns:w16cid="http://schemas.microsoft.com/office/word/2016/wordml/cid" xmlns:w16se="http://schemas.microsoft.com/office/word/2015/wordml/symex" xmlns:wpg="http://schemas.microsoft.com/office/word/2010/wordprocessingGroup" xmlns:wpi="http://schemas.microsoft.com/office/word/2010/wordprocessingInk" xmlns:wne="http://schemas.microsoft.com/office/word/2006/wordml" xmlns:wps="http://schemas.microsoft.com/office/word/2010/wordprocessingShape" mc:Ignorable="w14 w15 w16se w16cid wp14">
+<w:document xmlns:wpc="http://schemas.microsoft.com/office/word/2010/wordprocessingCanvas" xmlns:cx="http://schemas.microsoft.com/office/drawing/2014/chartex" xmlns:cx1="http://schemas.microsoft.com/office/drawing/2015/9/8/chartex" xmlns:cx2="http://schemas.microsoft.com/office/drawing/2015/10/21/chartex" xmlns:cx3="http://schemas.microsoft.com/office/drawing/2016/5/9/chartex" xmlns:cx4="http://schemas.microsoft.com/office/drawing/2016/5/10/chartex" xmlns:cx5="http://schemas.microsoft.com/office/drawing/2016/5/11/chartex" xmlns:cx6="http://schemas.microsoft.com/office/drawing/2016/5/12/chartex" xmlns:cx7="http://schemas.microsoft.com/office/drawing/2016/5/13/chartex" xmlns:cx8="http://schemas.microsoft.com/office/drawing/2016/5/14/chartex" xmlns:mc="http://schemas.openxmlformats.org/markup-compatibility/2006" xmlns:aink="http://schemas.microsoft.com/office/drawing/2016/ink" xmlns:am3d="http://schemas.microsoft.com/office/drawing/2017/model3d" xmlns:o="urn:schemas-microsoft-com:office:office" xmlns:r="http://schemas.openxmlformats.org/officeDocument/2006/relationships" xmlns:m="http://schemas.openxmlformats.org/officeDocument/2006/math" xmlns:v="urn:schemas-microsoft-com:vml" xmlns:wp14="http://schemas.microsoft.com/office/word/2010/wordprocessingDrawing" xmlns:wp="http://schemas.openxmlformats.org/drawingml/2006/wordprocessingDrawing" xmlns:w10="urn:schemas-microsoft-com:office:word" xmlns:w="http://schemas.openxmlformats.org/wordprocessingml/2006/main" xmlns:w14="http://schemas.microsoft.com/office/word/2010/wordml" xmlns:w15="http://schemas.microsoft.com/office/word/2012/wordml" xmlns:w16cex="http://schemas.microsoft.com/office/word/2018/wordml/cex" xmlns:w16cid="http://schemas.microsoft.com/office/word/2016/wordml/cid" xmlns:w16="http://schemas.microsoft.com/office/word/2018/wordml" xmlns:w16sdtdh="http://schemas.microsoft.com/office/word/2020/wordml/sdtdatahash" xmlns:w16se="http://schemas.microsoft.com/office/word/2015/wordml/symex" xmlns:wpg="http://schemas.microsoft.com/office/word/2010/wordprocessingGroup" xmlns:wpi="http://schemas.microsoft.com/office/word/2010/wordprocessingInk" xmlns:wne="http://schemas.microsoft.com/office/word/2006/wordml" xmlns:wps="http://schemas.microsoft.com/office/word/2010/wordprocessingShape" mc:Ignorable="w14 w15 w16se w16cid w16 w16cex w16sdtdh wp14">
   <w:body>
     <w:p>
       <w:pPr>
@@ -71,14 +71,12 @@
           <w:rFonts w:cstheme="minorHAnsi"/>
         </w:rPr>
       </w:pPr>
-      <w:proofErr w:type="spellStart"/>
       <w:r>
         <w:rPr>
           <w:rFonts w:cstheme="minorHAnsi"/>
         </w:rPr>
         <w:t>Aplicatia</w:t>
       </w:r>
-      <w:proofErr w:type="spellEnd"/>
       <w:r>
         <w:rPr>
           <w:rFonts w:cstheme="minorHAnsi"/>
@@ -99,221 +97,44 @@
         </w:rPr>
         <w:t xml:space="preserve"> </w:t>
       </w:r>
-      <w:proofErr w:type="spellStart"/>
-      <w:r>
-        <w:rPr>
-          <w:rFonts w:cstheme="minorHAnsi"/>
-        </w:rPr>
-        <w:t>gestioneaza</w:t>
-      </w:r>
-      <w:proofErr w:type="spellEnd"/>
-      <w:r>
-        <w:rPr>
-          <w:rFonts w:cstheme="minorHAnsi"/>
-        </w:rPr>
-        <w:t xml:space="preserve"> task-urile </w:t>
-      </w:r>
-      <w:proofErr w:type="spellStart"/>
-      <w:r>
-        <w:rPr>
-          <w:rFonts w:cstheme="minorHAnsi"/>
-        </w:rPr>
-        <w:t>unei</w:t>
-      </w:r>
-      <w:proofErr w:type="spellEnd"/>
+      <w:r>
+        <w:rPr>
+          <w:rFonts w:cstheme="minorHAnsi"/>
+        </w:rPr>
+        <w:t>gestioneaza task-urile unei persoane active. Informatiile sunt preluate dintr-un fisier binar sau text</w:t>
+      </w:r>
       <w:r>
         <w:rPr>
           <w:rFonts w:cstheme="minorHAnsi"/>
         </w:rPr>
         <w:t xml:space="preserve"> </w:t>
       </w:r>
-      <w:proofErr w:type="spellStart"/>
-      <w:r>
-        <w:rPr>
-          <w:rFonts w:cstheme="minorHAnsi"/>
-        </w:rPr>
-        <w:t>persoane</w:t>
-      </w:r>
-      <w:proofErr w:type="spellEnd"/>
-      <w:r>
-        <w:rPr>
-          <w:rFonts w:cstheme="minorHAnsi"/>
-        </w:rPr>
-        <w:t xml:space="preserve"> active. </w:t>
-      </w:r>
-      <w:proofErr w:type="spellStart"/>
-      <w:r>
-        <w:rPr>
-          <w:rFonts w:cstheme="minorHAnsi"/>
-        </w:rPr>
-        <w:t>Informatiile</w:t>
-      </w:r>
-      <w:proofErr w:type="spellEnd"/>
-      <w:r>
-        <w:rPr>
-          <w:rFonts w:cstheme="minorHAnsi"/>
+      <w:r>
+        <w:rPr>
+          <w:rFonts w:cstheme="minorHAnsi"/>
+          <w:color w:val="FF0000"/>
+        </w:rPr>
+        <w:t>ce contine elementele</w:t>
+      </w:r>
+      <w:r>
+        <w:rPr>
+          <w:rFonts w:cstheme="minorHAnsi"/>
+          <w:color w:val="FF0000"/>
+        </w:rPr>
+        <w:t xml:space="preserve"> … sub formatul</w:t>
+      </w:r>
+      <w:r>
+        <w:rPr>
+          <w:rFonts w:cstheme="minorHAnsi"/>
+          <w:color w:val="FF0000"/>
         </w:rPr>
         <w:t xml:space="preserve"> </w:t>
       </w:r>
-      <w:proofErr w:type="spellStart"/>
-      <w:r>
-        <w:rPr>
-          <w:rFonts w:cstheme="minorHAnsi"/>
-        </w:rPr>
-        <w:t>sunt</w:t>
-      </w:r>
-      <w:proofErr w:type="spellEnd"/>
-      <w:r>
-        <w:rPr>
-          <w:rFonts w:cstheme="minorHAnsi"/>
-        </w:rPr>
-        <w:t xml:space="preserve"> </w:t>
-      </w:r>
-      <w:proofErr w:type="spellStart"/>
-      <w:r>
-        <w:rPr>
-          <w:rFonts w:cstheme="minorHAnsi"/>
-        </w:rPr>
-        <w:t>preluate</w:t>
-      </w:r>
-      <w:proofErr w:type="spellEnd"/>
-      <w:r>
-        <w:rPr>
-          <w:rFonts w:cstheme="minorHAnsi"/>
-        </w:rPr>
-        <w:t xml:space="preserve"> </w:t>
-      </w:r>
-      <w:proofErr w:type="spellStart"/>
-      <w:r>
-        <w:rPr>
-          <w:rFonts w:cstheme="minorHAnsi"/>
-        </w:rPr>
-        <w:t>dintr</w:t>
-      </w:r>
-      <w:proofErr w:type="spellEnd"/>
-      <w:r>
-        <w:rPr>
-          <w:rFonts w:cstheme="minorHAnsi"/>
-        </w:rPr>
-        <w:t xml:space="preserve">-un </w:t>
-      </w:r>
-      <w:proofErr w:type="spellStart"/>
-      <w:r>
-        <w:rPr>
-          <w:rFonts w:cstheme="minorHAnsi"/>
-        </w:rPr>
-        <w:t>fisier</w:t>
-      </w:r>
-      <w:proofErr w:type="spellEnd"/>
-      <w:r>
-        <w:rPr>
-          <w:rFonts w:cstheme="minorHAnsi"/>
-        </w:rPr>
-        <w:t xml:space="preserve"> </w:t>
-      </w:r>
-      <w:proofErr w:type="spellStart"/>
-      <w:r>
-        <w:rPr>
-          <w:rFonts w:cstheme="minorHAnsi"/>
-        </w:rPr>
-        <w:t>binar</w:t>
-      </w:r>
-      <w:proofErr w:type="spellEnd"/>
-      <w:r>
-        <w:rPr>
-          <w:rFonts w:cstheme="minorHAnsi"/>
-        </w:rPr>
-        <w:t xml:space="preserve"> </w:t>
-      </w:r>
-      <w:proofErr w:type="spellStart"/>
-      <w:r>
-        <w:rPr>
-          <w:rFonts w:cstheme="minorHAnsi"/>
-        </w:rPr>
-        <w:t>sau</w:t>
-      </w:r>
-      <w:proofErr w:type="spellEnd"/>
-      <w:r>
-        <w:rPr>
-          <w:rFonts w:cstheme="minorHAnsi"/>
-        </w:rPr>
-        <w:t xml:space="preserve"> text</w:t>
-      </w:r>
-      <w:r>
-        <w:rPr>
-          <w:rFonts w:cstheme="minorHAnsi"/>
-        </w:rPr>
-        <w:t xml:space="preserve"> </w:t>
-      </w:r>
-      <w:proofErr w:type="spellStart"/>
       <w:r>
         <w:rPr>
           <w:rFonts w:cstheme="minorHAnsi"/>
           <w:color w:val="FF0000"/>
         </w:rPr>
-        <w:t>ce</w:t>
-      </w:r>
-      <w:proofErr w:type="spellEnd"/>
-      <w:r>
-        <w:rPr>
-          <w:rFonts w:cstheme="minorHAnsi"/>
-          <w:color w:val="FF0000"/>
-        </w:rPr>
-        <w:t xml:space="preserve"> </w:t>
-      </w:r>
-      <w:proofErr w:type="spellStart"/>
-      <w:r>
-        <w:rPr>
-          <w:rFonts w:cstheme="minorHAnsi"/>
-          <w:color w:val="FF0000"/>
-        </w:rPr>
-        <w:t>contine</w:t>
-      </w:r>
-      <w:proofErr w:type="spellEnd"/>
-      <w:r>
-        <w:rPr>
-          <w:rFonts w:cstheme="minorHAnsi"/>
-          <w:color w:val="FF0000"/>
-        </w:rPr>
-        <w:t xml:space="preserve"> </w:t>
-      </w:r>
-      <w:proofErr w:type="spellStart"/>
-      <w:r>
-        <w:rPr>
-          <w:rFonts w:cstheme="minorHAnsi"/>
-          <w:color w:val="FF0000"/>
-        </w:rPr>
-        <w:t>elementele</w:t>
-      </w:r>
-      <w:proofErr w:type="spellEnd"/>
-      <w:r>
-        <w:rPr>
-          <w:rFonts w:cstheme="minorHAnsi"/>
-          <w:color w:val="FF0000"/>
-        </w:rPr>
-        <w:t xml:space="preserve"> … sub </w:t>
-      </w:r>
-      <w:proofErr w:type="spellStart"/>
-      <w:r>
-        <w:rPr>
-          <w:rFonts w:cstheme="minorHAnsi"/>
-          <w:color w:val="FF0000"/>
-        </w:rPr>
-        <w:t>formatul</w:t>
-      </w:r>
-      <w:proofErr w:type="spellEnd"/>
-      <w:r>
-        <w:rPr>
-          <w:rFonts w:cstheme="minorHAnsi"/>
-          <w:color w:val="FF0000"/>
-        </w:rPr>
-        <w:t xml:space="preserve"> </w:t>
-      </w:r>
-      <w:r>
-        <w:rPr>
-          <w:rFonts w:cstheme="minorHAnsi"/>
-          <w:color w:val="FF0000"/>
-        </w:rPr>
         <w:t>…</w:t>
       </w:r>
       <w:r>
@@ -322,42 +143,12 @@
         </w:rPr>
         <w:t xml:space="preserve">. </w:t>
       </w:r>
-      <w:proofErr w:type="spellStart"/>
-      <w:r>
-        <w:rPr>
-          <w:rFonts w:cstheme="minorHAnsi"/>
-        </w:rPr>
-        <w:t>Functionalitatile</w:t>
-      </w:r>
-      <w:proofErr w:type="spellEnd"/>
-      <w:r>
-        <w:rPr>
-          <w:rFonts w:cstheme="minorHAnsi"/>
-        </w:rPr>
-        <w:t xml:space="preserve"> </w:t>
-      </w:r>
-      <w:proofErr w:type="spellStart"/>
-      <w:r>
-        <w:rPr>
-          <w:rFonts w:cstheme="minorHAnsi"/>
-        </w:rPr>
-        <w:t>aplicatiei</w:t>
-      </w:r>
-      <w:proofErr w:type="spellEnd"/>
-      <w:r>
-        <w:rPr>
-          <w:rFonts w:cstheme="minorHAnsi"/>
-        </w:rPr>
-        <w:t xml:space="preserve"> </w:t>
-      </w:r>
-      <w:proofErr w:type="spellStart"/>
-      <w:r>
-        <w:rPr>
-          <w:rFonts w:cstheme="minorHAnsi"/>
-        </w:rPr>
-        <w:t>sunt</w:t>
-      </w:r>
-      <w:proofErr w:type="spellEnd"/>
+      <w:r>
+        <w:rPr>
+          <w:rFonts w:cstheme="minorHAnsi"/>
+        </w:rPr>
+        <w:t>Functionalitatile aplicatiei sunt</w:t>
+      </w:r>
       <w:r>
         <w:rPr>
           <w:rFonts w:cstheme="minorHAnsi"/>
@@ -394,7 +185,6 @@
         </w:rPr>
         <w:t xml:space="preserve"> </w:t>
       </w:r>
-      <w:proofErr w:type="spellStart"/>
       <w:r>
         <w:rPr>
           <w:rFonts w:cstheme="minorHAnsi"/>
@@ -407,14 +197,12 @@
         </w:rPr>
         <w:t>daugarea</w:t>
       </w:r>
-      <w:proofErr w:type="spellEnd"/>
       <w:r>
         <w:rPr>
           <w:rFonts w:cstheme="minorHAnsi"/>
         </w:rPr>
         <w:t xml:space="preserve"> </w:t>
       </w:r>
-      <w:proofErr w:type="spellStart"/>
       <w:r>
         <w:rPr>
           <w:rFonts w:cstheme="minorHAnsi"/>
@@ -427,7 +215,6 @@
         </w:rPr>
         <w:t>ui</w:t>
       </w:r>
-      <w:proofErr w:type="spellEnd"/>
       <w:r>
         <w:rPr>
           <w:rFonts w:cstheme="minorHAnsi"/>
@@ -444,49 +231,25 @@
         <w:rPr>
           <w:rFonts w:cstheme="minorHAnsi"/>
         </w:rPr>
-        <w:t xml:space="preserve"> </w:t>
-      </w:r>
-      <w:proofErr w:type="spellStart"/>
-      <w:r>
-        <w:rPr>
-          <w:rFonts w:cstheme="minorHAnsi"/>
-        </w:rPr>
-        <w:t>nou</w:t>
-      </w:r>
-      <w:proofErr w:type="spellEnd"/>
-      <w:r>
-        <w:rPr>
-          <w:rFonts w:cstheme="minorHAnsi"/>
-        </w:rPr>
-        <w:t xml:space="preserve"> cu </w:t>
-      </w:r>
-      <w:proofErr w:type="spellStart"/>
+        <w:t xml:space="preserve"> nou cu </w:t>
+      </w:r>
       <w:r>
         <w:rPr>
           <w:rFonts w:cstheme="minorHAnsi"/>
         </w:rPr>
         <w:t>detaliile</w:t>
       </w:r>
-      <w:proofErr w:type="spellEnd"/>
       <w:r>
         <w:rPr>
           <w:rFonts w:cstheme="minorHAnsi"/>
         </w:rPr>
         <w:t xml:space="preserve">: </w:t>
       </w:r>
-      <w:proofErr w:type="spellStart"/>
-      <w:r>
-        <w:rPr>
-          <w:rFonts w:cstheme="minorHAnsi"/>
-        </w:rPr>
-        <w:t>descrierea</w:t>
-      </w:r>
-      <w:proofErr w:type="spellEnd"/>
-      <w:r>
-        <w:rPr>
-          <w:rFonts w:cstheme="minorHAnsi"/>
-        </w:rPr>
-        <w:t>, data</w:t>
+      <w:r>
+        <w:rPr>
+          <w:rFonts w:cstheme="minorHAnsi"/>
+        </w:rPr>
+        <w:t>descrierea, data</w:t>
       </w:r>
       <w:r>
         <w:rPr>
@@ -501,39 +264,7 @@
           <w:rFonts w:cstheme="minorHAnsi"/>
           <w:color w:val="FF0000"/>
         </w:rPr>
-        <w:t>(</w:t>
-      </w:r>
-      <w:proofErr w:type="spellStart"/>
-      <w:r>
-        <w:rPr>
-          <w:rFonts w:cstheme="minorHAnsi"/>
-          <w:color w:val="FF0000"/>
-        </w:rPr>
-        <w:t>yyyy</w:t>
-      </w:r>
-      <w:proofErr w:type="spellEnd"/>
-      <w:r>
-        <w:rPr>
-          <w:rFonts w:cstheme="minorHAnsi"/>
-          <w:color w:val="FF0000"/>
-        </w:rPr>
-        <w:t>-MM-</w:t>
-      </w:r>
-      <w:proofErr w:type="spellStart"/>
-      <w:r>
-        <w:rPr>
-          <w:rFonts w:cstheme="minorHAnsi"/>
-          <w:color w:val="FF0000"/>
-        </w:rPr>
-        <w:t>dd</w:t>
-      </w:r>
-      <w:proofErr w:type="spellEnd"/>
-      <w:r>
-        <w:rPr>
-          <w:rFonts w:cstheme="minorHAnsi"/>
-          <w:color w:val="FF0000"/>
-        </w:rPr>
-        <w:t>)</w:t>
+        <w:t>(yyyy-MM-dd)</w:t>
       </w:r>
       <w:bookmarkEnd w:id="0"/>
       <w:bookmarkEnd w:id="1"/>
@@ -543,48 +274,18 @@
         </w:rPr>
         <w:t xml:space="preserve"> </w:t>
       </w:r>
-      <w:proofErr w:type="spellStart"/>
-      <w:r>
-        <w:rPr>
-          <w:rFonts w:cstheme="minorHAnsi"/>
-        </w:rPr>
-        <w:t>si</w:t>
-      </w:r>
-      <w:proofErr w:type="spellEnd"/>
-      <w:r>
-        <w:rPr>
-          <w:rFonts w:cstheme="minorHAnsi"/>
-        </w:rPr>
-        <w:t xml:space="preserve"> </w:t>
-      </w:r>
-      <w:proofErr w:type="spellStart"/>
-      <w:r>
-        <w:rPr>
-          <w:rFonts w:cstheme="minorHAnsi"/>
-        </w:rPr>
-        <w:t>ora</w:t>
-      </w:r>
-      <w:proofErr w:type="spellEnd"/>
-      <w:r>
-        <w:rPr>
-          <w:rFonts w:cstheme="minorHAnsi"/>
-        </w:rPr>
-        <w:t xml:space="preserve"> </w:t>
-      </w:r>
-      <w:r>
-        <w:rPr>
-          <w:rFonts w:cstheme="minorHAnsi"/>
-        </w:rPr>
-        <w:t xml:space="preserve">de </w:t>
-      </w:r>
-      <w:proofErr w:type="spellStart"/>
-      <w:r>
-        <w:rPr>
-          <w:rFonts w:cstheme="minorHAnsi"/>
-        </w:rPr>
-        <w:t>inceput</w:t>
-      </w:r>
-      <w:proofErr w:type="spellEnd"/>
+      <w:r>
+        <w:rPr>
+          <w:rFonts w:cstheme="minorHAnsi"/>
+        </w:rPr>
+        <w:t xml:space="preserve">si ora </w:t>
+      </w:r>
+      <w:r>
+        <w:rPr>
+          <w:rFonts w:cstheme="minorHAnsi"/>
+        </w:rPr>
+        <w:t>de inceput</w:t>
+      </w:r>
       <w:r>
         <w:rPr>
           <w:rFonts w:cstheme="minorHAnsi"/>
@@ -598,32 +299,7 @@
           <w:rFonts w:cstheme="minorHAnsi"/>
           <w:color w:val="FF0000"/>
         </w:rPr>
-        <w:t>(</w:t>
-      </w:r>
-      <w:proofErr w:type="spellStart"/>
-      <w:r>
-        <w:rPr>
-          <w:rFonts w:cstheme="minorHAnsi"/>
-          <w:color w:val="FF0000"/>
-        </w:rPr>
-        <w:t>HH:</w:t>
-      </w:r>
-      <w:proofErr w:type="gramStart"/>
-      <w:r>
-        <w:rPr>
-          <w:rFonts w:cstheme="minorHAnsi"/>
-          <w:color w:val="FF0000"/>
-        </w:rPr>
-        <w:t>mm:ss.SSS</w:t>
-      </w:r>
-      <w:proofErr w:type="spellEnd"/>
-      <w:proofErr w:type="gramEnd"/>
-      <w:r>
-        <w:rPr>
-          <w:rFonts w:cstheme="minorHAnsi"/>
-          <w:color w:val="FF0000"/>
-        </w:rPr>
-        <w:t>)</w:t>
+        <w:t>(HH:mm:ss.SSS)</w:t>
       </w:r>
       <w:bookmarkEnd w:id="2"/>
       <w:bookmarkEnd w:id="3"/>
@@ -644,39 +320,62 @@
           <w:rFonts w:cstheme="minorHAnsi"/>
           <w:color w:val="FF0000"/>
         </w:rPr>
-        <w:t>(</w:t>
-      </w:r>
-      <w:proofErr w:type="spellStart"/>
+        <w:t>(yyyy-MM-dd)</w:t>
+      </w:r>
+      <w:r>
+        <w:rPr>
+          <w:rFonts w:cstheme="minorHAnsi"/>
+        </w:rPr>
+        <w:t xml:space="preserve"> </w:t>
+      </w:r>
+      <w:r>
+        <w:rPr>
+          <w:rFonts w:cstheme="minorHAnsi"/>
+        </w:rPr>
+        <w:t xml:space="preserve">si ora </w:t>
+      </w:r>
+      <w:r>
+        <w:rPr>
+          <w:rFonts w:cstheme="minorHAnsi"/>
+        </w:rPr>
+        <w:t>de sfarsit</w:t>
+      </w:r>
+      <w:r>
+        <w:rPr>
+          <w:rFonts w:cstheme="minorHAnsi"/>
+        </w:rPr>
+        <w:t xml:space="preserve"> </w:t>
+      </w:r>
       <w:r>
         <w:rPr>
           <w:rFonts w:cstheme="minorHAnsi"/>
           <w:color w:val="FF0000"/>
         </w:rPr>
-        <w:t>yyyy</w:t>
-      </w:r>
-      <w:proofErr w:type="spellEnd"/>
-      <w:r>
-        <w:rPr>
-          <w:rFonts w:cstheme="minorHAnsi"/>
-          <w:color w:val="FF0000"/>
-        </w:rPr>
-        <w:t>-MM-</w:t>
-      </w:r>
-      <w:proofErr w:type="spellStart"/>
-      <w:r>
-        <w:rPr>
-          <w:rFonts w:cstheme="minorHAnsi"/>
-          <w:color w:val="FF0000"/>
-        </w:rPr>
-        <w:t>dd</w:t>
-      </w:r>
-      <w:proofErr w:type="spellEnd"/>
-      <w:r>
-        <w:rPr>
-          <w:rFonts w:cstheme="minorHAnsi"/>
-          <w:color w:val="FF0000"/>
-        </w:rPr>
-        <w:t>)</w:t>
+        <w:t>(HH:mm:ss.SSS)</w:t>
+      </w:r>
+      <w:r>
+        <w:rPr>
+          <w:rFonts w:cstheme="minorHAnsi"/>
+        </w:rPr>
+        <w:t xml:space="preserve">. Daca </w:t>
+      </w:r>
+      <w:r>
+        <w:rPr>
+          <w:rFonts w:cstheme="minorHAnsi"/>
+        </w:rPr>
+        <w:t>task-ul este</w:t>
+      </w:r>
+      <w:r>
+        <w:rPr>
+          <w:rFonts w:cstheme="minorHAnsi"/>
+        </w:rPr>
+        <w:t xml:space="preserve"> repetitiv</w:t>
+      </w:r>
+      <w:r>
+        <w:rPr>
+          <w:rFonts w:cstheme="minorHAnsi"/>
+        </w:rPr>
+        <w:t>,</w:t>
       </w:r>
       <w:r>
         <w:rPr>
@@ -684,344 +383,59 @@
         </w:rPr>
         <w:t xml:space="preserve"> </w:t>
       </w:r>
-      <w:proofErr w:type="spellStart"/>
-      <w:r>
-        <w:rPr>
-          <w:rFonts w:cstheme="minorHAnsi"/>
-        </w:rPr>
-        <w:t>si</w:t>
-      </w:r>
-      <w:proofErr w:type="spellEnd"/>
-      <w:r>
-        <w:rPr>
-          <w:rFonts w:cstheme="minorHAnsi"/>
-        </w:rPr>
-        <w:t xml:space="preserve"> </w:t>
-      </w:r>
-      <w:proofErr w:type="spellStart"/>
-      <w:r>
-        <w:rPr>
-          <w:rFonts w:cstheme="minorHAnsi"/>
-        </w:rPr>
-        <w:t>ora</w:t>
-      </w:r>
-      <w:proofErr w:type="spellEnd"/>
-      <w:r>
-        <w:rPr>
-          <w:rFonts w:cstheme="minorHAnsi"/>
-        </w:rPr>
-        <w:t xml:space="preserve"> </w:t>
-      </w:r>
-      <w:r>
-        <w:rPr>
-          <w:rFonts w:cstheme="minorHAnsi"/>
-        </w:rPr>
-        <w:t xml:space="preserve">de </w:t>
-      </w:r>
-      <w:proofErr w:type="spellStart"/>
-      <w:r>
-        <w:rPr>
-          <w:rFonts w:cstheme="minorHAnsi"/>
-        </w:rPr>
-        <w:t>sfarsit</w:t>
-      </w:r>
-      <w:proofErr w:type="spellEnd"/>
-      <w:r>
-        <w:rPr>
-          <w:rFonts w:cstheme="minorHAnsi"/>
-        </w:rPr>
-        <w:t xml:space="preserve"> </w:t>
-      </w:r>
-      <w:r>
-        <w:rPr>
-          <w:rFonts w:cstheme="minorHAnsi"/>
-          <w:color w:val="FF0000"/>
-        </w:rPr>
-        <w:t>(</w:t>
-      </w:r>
-      <w:proofErr w:type="spellStart"/>
-      <w:r>
-        <w:rPr>
-          <w:rFonts w:cstheme="minorHAnsi"/>
-          <w:color w:val="FF0000"/>
-        </w:rPr>
-        <w:t>HH:mm:ss.SSS</w:t>
-      </w:r>
-      <w:proofErr w:type="spellEnd"/>
-      <w:r>
-        <w:rPr>
-          <w:rFonts w:cstheme="minorHAnsi"/>
-          <w:color w:val="FF0000"/>
-        </w:rPr>
-        <w:t>)</w:t>
-      </w:r>
-      <w:r>
-        <w:rPr>
-          <w:rFonts w:cstheme="minorHAnsi"/>
-        </w:rPr>
-        <w:t xml:space="preserve">. </w:t>
-      </w:r>
-      <w:proofErr w:type="spellStart"/>
-      <w:r>
-        <w:rPr>
-          <w:rFonts w:cstheme="minorHAnsi"/>
-        </w:rPr>
-        <w:t>Daca</w:t>
-      </w:r>
-      <w:proofErr w:type="spellEnd"/>
-      <w:r>
-        <w:rPr>
-          <w:rFonts w:cstheme="minorHAnsi"/>
-        </w:rPr>
-        <w:t xml:space="preserve"> </w:t>
-      </w:r>
-      <w:r>
-        <w:rPr>
-          <w:rFonts w:cstheme="minorHAnsi"/>
-        </w:rPr>
-        <w:t>task-</w:t>
-      </w:r>
-      <w:proofErr w:type="spellStart"/>
-      <w:r>
-        <w:rPr>
-          <w:rFonts w:cstheme="minorHAnsi"/>
-        </w:rPr>
-        <w:t>ul</w:t>
-      </w:r>
-      <w:proofErr w:type="spellEnd"/>
-      <w:r>
-        <w:rPr>
-          <w:rFonts w:cstheme="minorHAnsi"/>
-        </w:rPr>
-        <w:t xml:space="preserve"> </w:t>
-      </w:r>
-      <w:proofErr w:type="spellStart"/>
-      <w:r>
-        <w:rPr>
-          <w:rFonts w:cstheme="minorHAnsi"/>
-        </w:rPr>
-        <w:t>este</w:t>
-      </w:r>
-      <w:proofErr w:type="spellEnd"/>
-      <w:r>
-        <w:rPr>
-          <w:rFonts w:cstheme="minorHAnsi"/>
-        </w:rPr>
-        <w:t xml:space="preserve"> </w:t>
-      </w:r>
-      <w:proofErr w:type="spellStart"/>
-      <w:r>
-        <w:rPr>
-          <w:rFonts w:cstheme="minorHAnsi"/>
-        </w:rPr>
-        <w:t>repetitiv</w:t>
-      </w:r>
-      <w:proofErr w:type="spellEnd"/>
-      <w:r>
-        <w:rPr>
-          <w:rFonts w:cstheme="minorHAnsi"/>
-        </w:rPr>
-        <w:t>,</w:t>
-      </w:r>
-      <w:r>
-        <w:rPr>
-          <w:rFonts w:cstheme="minorHAnsi"/>
-        </w:rPr>
-        <w:t xml:space="preserve"> </w:t>
-      </w:r>
-      <w:proofErr w:type="spellStart"/>
-      <w:r>
-        <w:rPr>
-          <w:rFonts w:cstheme="minorHAnsi"/>
-        </w:rPr>
-        <w:t>atunci</w:t>
-      </w:r>
-      <w:proofErr w:type="spellEnd"/>
-      <w:r>
-        <w:rPr>
-          <w:rFonts w:cstheme="minorHAnsi"/>
-        </w:rPr>
-        <w:t xml:space="preserve"> se </w:t>
-      </w:r>
-      <w:proofErr w:type="spellStart"/>
+      <w:r>
+        <w:rPr>
+          <w:rFonts w:cstheme="minorHAnsi"/>
+        </w:rPr>
+        <w:t xml:space="preserve">atunci se </w:t>
+      </w:r>
       <w:r>
         <w:rPr>
           <w:rFonts w:cstheme="minorHAnsi"/>
         </w:rPr>
         <w:t>indica</w:t>
       </w:r>
-      <w:proofErr w:type="spellEnd"/>
-      <w:r>
-        <w:rPr>
-          <w:rFonts w:cstheme="minorHAnsi"/>
-        </w:rPr>
-        <w:t xml:space="preserve"> </w:t>
-      </w:r>
-      <w:proofErr w:type="spellStart"/>
-      <w:r>
-        <w:rPr>
-          <w:rFonts w:cstheme="minorHAnsi"/>
-        </w:rPr>
-        <w:t>intervalul</w:t>
-      </w:r>
-      <w:proofErr w:type="spellEnd"/>
-      <w:r>
-        <w:rPr>
-          <w:rFonts w:cstheme="minorHAnsi"/>
-        </w:rPr>
-        <w:t xml:space="preserve"> </w:t>
-      </w:r>
-      <w:r>
-        <w:rPr>
-          <w:rFonts w:cstheme="minorHAnsi"/>
-        </w:rPr>
-        <w:t xml:space="preserve">de </w:t>
-      </w:r>
-      <w:proofErr w:type="spellStart"/>
-      <w:r>
-        <w:rPr>
-          <w:rFonts w:cstheme="minorHAnsi"/>
-        </w:rPr>
-        <w:t>timp</w:t>
-      </w:r>
-      <w:proofErr w:type="spellEnd"/>
-      <w:r>
-        <w:rPr>
-          <w:rFonts w:cstheme="minorHAnsi"/>
-        </w:rPr>
-        <w:t xml:space="preserve"> la care se </w:t>
-      </w:r>
-      <w:proofErr w:type="spellStart"/>
-      <w:r>
-        <w:rPr>
-          <w:rFonts w:cstheme="minorHAnsi"/>
-        </w:rPr>
-        <w:t>va</w:t>
-      </w:r>
-      <w:proofErr w:type="spellEnd"/>
-      <w:r>
-        <w:rPr>
-          <w:rFonts w:cstheme="minorHAnsi"/>
-        </w:rPr>
-        <w:t xml:space="preserve"> </w:t>
-      </w:r>
-      <w:proofErr w:type="spellStart"/>
-      <w:r>
-        <w:rPr>
-          <w:rFonts w:cstheme="minorHAnsi"/>
-        </w:rPr>
-        <w:t>repeta</w:t>
-      </w:r>
-      <w:proofErr w:type="spellEnd"/>
-      <w:r>
-        <w:rPr>
-          <w:rFonts w:cstheme="minorHAnsi"/>
-        </w:rPr>
-        <w:t xml:space="preserve">, </w:t>
-      </w:r>
-      <w:proofErr w:type="spellStart"/>
-      <w:r>
-        <w:rPr>
-          <w:rFonts w:cstheme="minorHAnsi"/>
-        </w:rPr>
-        <w:t>dat</w:t>
-      </w:r>
-      <w:proofErr w:type="spellEnd"/>
-      <w:r>
-        <w:rPr>
-          <w:rFonts w:cstheme="minorHAnsi"/>
-        </w:rPr>
-        <w:t xml:space="preserve"> </w:t>
-      </w:r>
-      <w:r>
-        <w:rPr>
-          <w:rFonts w:cstheme="minorHAnsi"/>
-        </w:rPr>
-        <w:t xml:space="preserve">ca </w:t>
-      </w:r>
-      <w:proofErr w:type="spellStart"/>
-      <w:r>
-        <w:rPr>
-          <w:rFonts w:cstheme="minorHAnsi"/>
-        </w:rPr>
-        <w:t>numar</w:t>
-      </w:r>
-      <w:proofErr w:type="spellEnd"/>
-      <w:r>
-        <w:rPr>
-          <w:rFonts w:cstheme="minorHAnsi"/>
-        </w:rPr>
-        <w:t xml:space="preserve"> de ore </w:t>
-      </w:r>
-      <w:proofErr w:type="spellStart"/>
-      <w:r>
-        <w:rPr>
-          <w:rFonts w:cstheme="minorHAnsi"/>
-        </w:rPr>
-        <w:t>si</w:t>
-      </w:r>
-      <w:proofErr w:type="spellEnd"/>
-      <w:r>
-        <w:rPr>
-          <w:rFonts w:cstheme="minorHAnsi"/>
-        </w:rPr>
-        <w:t xml:space="preserve"> minute. Task-</w:t>
-      </w:r>
-      <w:proofErr w:type="spellStart"/>
-      <w:r>
-        <w:rPr>
-          <w:rFonts w:cstheme="minorHAnsi"/>
-        </w:rPr>
-        <w:t>ul</w:t>
-      </w:r>
-      <w:proofErr w:type="spellEnd"/>
-      <w:r>
-        <w:rPr>
-          <w:rFonts w:cstheme="minorHAnsi"/>
-        </w:rPr>
-        <w:t xml:space="preserve"> </w:t>
-      </w:r>
-      <w:proofErr w:type="spellStart"/>
-      <w:r>
-        <w:rPr>
-          <w:rFonts w:cstheme="minorHAnsi"/>
-        </w:rPr>
-        <w:t>poate</w:t>
-      </w:r>
-      <w:proofErr w:type="spellEnd"/>
-      <w:r>
-        <w:rPr>
-          <w:rFonts w:cstheme="minorHAnsi"/>
-        </w:rPr>
-        <w:t xml:space="preserve"> fi </w:t>
-      </w:r>
-      <w:proofErr w:type="spellStart"/>
+      <w:r>
+        <w:rPr>
+          <w:rFonts w:cstheme="minorHAnsi"/>
+        </w:rPr>
+        <w:t xml:space="preserve"> intervalul </w:t>
+      </w:r>
+      <w:r>
+        <w:rPr>
+          <w:rFonts w:cstheme="minorHAnsi"/>
+        </w:rPr>
+        <w:t xml:space="preserve">de timp la care se va repeta, </w:t>
+      </w:r>
+      <w:r>
+        <w:rPr>
+          <w:rFonts w:cstheme="minorHAnsi"/>
+        </w:rPr>
+        <w:t xml:space="preserve">dat </w:t>
+      </w:r>
+      <w:r>
+        <w:rPr>
+          <w:rFonts w:cstheme="minorHAnsi"/>
+        </w:rPr>
+        <w:t xml:space="preserve">ca numar de ore si minute. Task-ul </w:t>
+      </w:r>
+      <w:r>
+        <w:rPr>
+          <w:rFonts w:cstheme="minorHAnsi"/>
+        </w:rPr>
+        <w:t xml:space="preserve">poate fi </w:t>
+      </w:r>
       <w:r>
         <w:rPr>
           <w:rFonts w:cstheme="minorHAnsi"/>
         </w:rPr>
         <w:t>activ</w:t>
       </w:r>
-      <w:proofErr w:type="spellEnd"/>
-      <w:r>
-        <w:rPr>
-          <w:rFonts w:cstheme="minorHAnsi"/>
-        </w:rPr>
-        <w:t xml:space="preserve"> </w:t>
-      </w:r>
-      <w:proofErr w:type="spellStart"/>
-      <w:r>
-        <w:rPr>
-          <w:rFonts w:cstheme="minorHAnsi"/>
-        </w:rPr>
-        <w:t>sau</w:t>
-      </w:r>
-      <w:proofErr w:type="spellEnd"/>
-      <w:r>
-        <w:rPr>
-          <w:rFonts w:cstheme="minorHAnsi"/>
-        </w:rPr>
-        <w:t xml:space="preserve"> nu</w:t>
+      <w:r>
+        <w:rPr>
+          <w:rFonts w:cstheme="minorHAnsi"/>
+        </w:rPr>
+        <w:t xml:space="preserve"> sau nu</w:t>
       </w:r>
       <w:r>
         <w:rPr>
@@ -1077,222 +491,42 @@
         </w:rPr>
         <w:t xml:space="preserve"> </w:t>
       </w:r>
-      <w:proofErr w:type="spellStart"/>
-      <w:r>
-        <w:rPr>
-          <w:rFonts w:cstheme="minorHAnsi"/>
-        </w:rPr>
-        <w:t>Afisarea</w:t>
-      </w:r>
-      <w:proofErr w:type="spellEnd"/>
-      <w:r>
-        <w:rPr>
-          <w:rFonts w:cstheme="minorHAnsi"/>
-        </w:rPr>
-        <w:t xml:space="preserve"> </w:t>
-      </w:r>
-      <w:r>
-        <w:rPr>
-          <w:rFonts w:cstheme="minorHAnsi"/>
-        </w:rPr>
-        <w:t>task-</w:t>
-      </w:r>
-      <w:proofErr w:type="spellStart"/>
-      <w:r>
-        <w:rPr>
-          <w:rFonts w:cstheme="minorHAnsi"/>
-        </w:rPr>
-        <w:t>rilor</w:t>
-      </w:r>
-      <w:proofErr w:type="spellEnd"/>
-      <w:r>
-        <w:rPr>
-          <w:rFonts w:cstheme="minorHAnsi"/>
-        </w:rPr>
-        <w:t xml:space="preserve"> </w:t>
-      </w:r>
-      <w:proofErr w:type="spellStart"/>
-      <w:r>
-        <w:rPr>
-          <w:rFonts w:cstheme="minorHAnsi"/>
-        </w:rPr>
-        <w:t>planificate</w:t>
-      </w:r>
-      <w:proofErr w:type="spellEnd"/>
-      <w:r>
-        <w:rPr>
-          <w:rFonts w:cstheme="minorHAnsi"/>
-        </w:rPr>
-        <w:t xml:space="preserve"> </w:t>
-      </w:r>
-      <w:proofErr w:type="spellStart"/>
-      <w:r>
-        <w:rPr>
-          <w:rFonts w:cstheme="minorHAnsi"/>
-        </w:rPr>
-        <w:t>intr</w:t>
-      </w:r>
-      <w:proofErr w:type="spellEnd"/>
-      <w:r>
-        <w:rPr>
-          <w:rFonts w:cstheme="minorHAnsi"/>
-        </w:rPr>
-        <w:t xml:space="preserve">-o </w:t>
-      </w:r>
-      <w:proofErr w:type="spellStart"/>
-      <w:r>
-        <w:rPr>
-          <w:rFonts w:cstheme="minorHAnsi"/>
-        </w:rPr>
-        <w:t>anumita</w:t>
-      </w:r>
-      <w:proofErr w:type="spellEnd"/>
-      <w:r>
-        <w:rPr>
-          <w:rFonts w:cstheme="minorHAnsi"/>
-        </w:rPr>
-        <w:t xml:space="preserve"> </w:t>
-      </w:r>
-      <w:proofErr w:type="spellStart"/>
-      <w:r>
-        <w:rPr>
-          <w:rFonts w:cstheme="minorHAnsi"/>
-        </w:rPr>
-        <w:t>perioada</w:t>
-      </w:r>
-      <w:proofErr w:type="spellEnd"/>
-      <w:r>
-        <w:rPr>
-          <w:rFonts w:cstheme="minorHAnsi"/>
-        </w:rPr>
-        <w:t xml:space="preserve"> de </w:t>
-      </w:r>
-      <w:proofErr w:type="spellStart"/>
-      <w:r>
-        <w:rPr>
-          <w:rFonts w:cstheme="minorHAnsi"/>
-        </w:rPr>
-        <w:t>timp</w:t>
-      </w:r>
-      <w:proofErr w:type="spellEnd"/>
-      <w:r>
-        <w:rPr>
-          <w:rFonts w:cstheme="minorHAnsi"/>
-        </w:rPr>
-        <w:t>,</w:t>
-      </w:r>
-      <w:r>
-        <w:rPr>
-          <w:rFonts w:cstheme="minorHAnsi"/>
-        </w:rPr>
-        <w:t xml:space="preserve"> </w:t>
-      </w:r>
-      <w:proofErr w:type="spellStart"/>
-      <w:r>
-        <w:rPr>
-          <w:rFonts w:cstheme="minorHAnsi"/>
-        </w:rPr>
-        <w:t>precizata</w:t>
-      </w:r>
-      <w:proofErr w:type="spellEnd"/>
-      <w:r>
-        <w:rPr>
-          <w:rFonts w:cstheme="minorHAnsi"/>
-        </w:rPr>
-        <w:t xml:space="preserve"> ca data </w:t>
-      </w:r>
-      <w:proofErr w:type="spellStart"/>
-      <w:r>
-        <w:rPr>
-          <w:rFonts w:cstheme="minorHAnsi"/>
-        </w:rPr>
-        <w:t>si</w:t>
-      </w:r>
-      <w:proofErr w:type="spellEnd"/>
-      <w:r>
-        <w:rPr>
-          <w:rFonts w:cstheme="minorHAnsi"/>
-        </w:rPr>
-        <w:t xml:space="preserve"> </w:t>
-      </w:r>
-      <w:proofErr w:type="spellStart"/>
-      <w:r>
-        <w:rPr>
-          <w:rFonts w:cstheme="minorHAnsi"/>
-        </w:rPr>
-        <w:t>ora</w:t>
-      </w:r>
-      <w:proofErr w:type="spellEnd"/>
-      <w:r>
-        <w:rPr>
-          <w:rFonts w:cstheme="minorHAnsi"/>
-        </w:rPr>
-        <w:t xml:space="preserve"> de </w:t>
-      </w:r>
-      <w:proofErr w:type="spellStart"/>
-      <w:r>
-        <w:rPr>
-          <w:rFonts w:cstheme="minorHAnsi"/>
-        </w:rPr>
-        <w:t>inceput</w:t>
-      </w:r>
-      <w:proofErr w:type="spellEnd"/>
-      <w:r>
-        <w:rPr>
-          <w:rFonts w:cstheme="minorHAnsi"/>
-        </w:rPr>
-        <w:t xml:space="preserve"> </w:t>
-      </w:r>
-      <w:proofErr w:type="spellStart"/>
-      <w:r>
-        <w:rPr>
-          <w:rFonts w:cstheme="minorHAnsi"/>
-        </w:rPr>
-        <w:t>si</w:t>
-      </w:r>
-      <w:proofErr w:type="spellEnd"/>
-      <w:r>
-        <w:rPr>
-          <w:rFonts w:cstheme="minorHAnsi"/>
-        </w:rPr>
-        <w:t xml:space="preserve"> data </w:t>
-      </w:r>
-      <w:proofErr w:type="spellStart"/>
-      <w:r>
-        <w:rPr>
-          <w:rFonts w:cstheme="minorHAnsi"/>
-        </w:rPr>
-        <w:t>si</w:t>
-      </w:r>
-      <w:proofErr w:type="spellEnd"/>
-      <w:r>
-        <w:rPr>
-          <w:rFonts w:cstheme="minorHAnsi"/>
-        </w:rPr>
-        <w:t xml:space="preserve"> </w:t>
-      </w:r>
-      <w:proofErr w:type="spellStart"/>
-      <w:r>
-        <w:rPr>
-          <w:rFonts w:cstheme="minorHAnsi"/>
-        </w:rPr>
-        <w:t>ora</w:t>
-      </w:r>
-      <w:proofErr w:type="spellEnd"/>
-      <w:r>
-        <w:rPr>
-          <w:rFonts w:cstheme="minorHAnsi"/>
-        </w:rPr>
-        <w:t xml:space="preserve"> de </w:t>
-      </w:r>
-      <w:proofErr w:type="spellStart"/>
+      <w:r>
+        <w:rPr>
+          <w:rFonts w:cstheme="minorHAnsi"/>
+        </w:rPr>
+        <w:t xml:space="preserve">Afisarea </w:t>
+      </w:r>
+      <w:r>
+        <w:rPr>
+          <w:rFonts w:cstheme="minorHAnsi"/>
+        </w:rPr>
+        <w:t>task-rilor</w:t>
+      </w:r>
+      <w:r>
+        <w:rPr>
+          <w:rFonts w:cstheme="minorHAnsi"/>
+        </w:rPr>
+        <w:t xml:space="preserve"> planificate intr-o anumita perioada</w:t>
+      </w:r>
+      <w:r>
+        <w:rPr>
+          <w:rFonts w:cstheme="minorHAnsi"/>
+        </w:rPr>
+        <w:t xml:space="preserve"> de timp,</w:t>
+      </w:r>
+      <w:r>
+        <w:rPr>
+          <w:rFonts w:cstheme="minorHAnsi"/>
+        </w:rPr>
+        <w:t xml:space="preserve"> precizata ca data si ora de inceput si data si ora de </w:t>
+      </w:r>
       <w:r>
         <w:rPr>
           <w:rFonts w:cstheme="minorHAnsi"/>
         </w:rPr>
         <w:t>sfarsit</w:t>
       </w:r>
-      <w:proofErr w:type="spellEnd"/>
       <w:r>
         <w:rPr>
           <w:rFonts w:cstheme="minorHAnsi"/>
@@ -1360,68 +594,18 @@
         </w:rPr>
         <w:t xml:space="preserve"> </w:t>
       </w:r>
-      <w:proofErr w:type="spellStart"/>
-      <w:r>
-        <w:rPr>
-          <w:rFonts w:cstheme="minorHAnsi"/>
-        </w:rPr>
-        <w:t>Afisarea</w:t>
-      </w:r>
-      <w:proofErr w:type="spellEnd"/>
+      <w:r>
+        <w:rPr>
+          <w:rFonts w:cstheme="minorHAnsi"/>
+        </w:rPr>
+        <w:t>Afisarea informatiilor referitoare la un anumit task</w:t>
+      </w:r>
       <w:r>
         <w:rPr>
           <w:rFonts w:cstheme="minorHAnsi"/>
         </w:rPr>
         <w:t xml:space="preserve"> </w:t>
       </w:r>
-      <w:proofErr w:type="spellStart"/>
-      <w:r>
-        <w:rPr>
-          <w:rFonts w:cstheme="minorHAnsi"/>
-        </w:rPr>
-        <w:t>informatiilor</w:t>
-      </w:r>
-      <w:proofErr w:type="spellEnd"/>
-      <w:r>
-        <w:rPr>
-          <w:rFonts w:cstheme="minorHAnsi"/>
-        </w:rPr>
-        <w:t xml:space="preserve"> </w:t>
-      </w:r>
-      <w:proofErr w:type="spellStart"/>
-      <w:r>
-        <w:rPr>
-          <w:rFonts w:cstheme="minorHAnsi"/>
-        </w:rPr>
-        <w:t>referitoare</w:t>
-      </w:r>
-      <w:proofErr w:type="spellEnd"/>
-      <w:r>
-        <w:rPr>
-          <w:rFonts w:cstheme="minorHAnsi"/>
-        </w:rPr>
-        <w:t xml:space="preserve"> la un </w:t>
-      </w:r>
-      <w:proofErr w:type="spellStart"/>
-      <w:r>
-        <w:rPr>
-          <w:rFonts w:cstheme="minorHAnsi"/>
-        </w:rPr>
-        <w:t>anumit</w:t>
-      </w:r>
-      <w:proofErr w:type="spellEnd"/>
-      <w:r>
-        <w:rPr>
-          <w:rFonts w:cstheme="minorHAnsi"/>
-        </w:rPr>
-        <w:t xml:space="preserve"> task</w:t>
-      </w:r>
-      <w:r>
-        <w:rPr>
-          <w:rFonts w:cstheme="minorHAnsi"/>
-        </w:rPr>
-        <w:t xml:space="preserve"> </w:t>
-      </w:r>
       <w:r>
         <w:rPr>
           <w:rFonts w:cstheme="minorHAnsi"/>
@@ -1429,7 +613,6 @@
         </w:rPr>
         <w:t xml:space="preserve">sub </w:t>
       </w:r>
-      <w:proofErr w:type="spellStart"/>
       <w:r>
         <w:rPr>
           <w:rFonts w:cstheme="minorHAnsi"/>
@@ -1437,16 +620,13 @@
         </w:rPr>
         <w:t>formatul</w:t>
       </w:r>
-      <w:proofErr w:type="spellEnd"/>
       <w:r>
         <w:rPr>
           <w:rFonts w:cstheme="minorHAnsi"/>
           <w:color w:val="FF0000"/>
         </w:rPr>
-        <w:t xml:space="preserve"> …</w:t>
-      </w:r>
-      <w:bookmarkStart w:id="4" w:name="_GoBack"/>
-      <w:bookmarkEnd w:id="4"/>
+        <w:t xml:space="preserve"> descriere, start, end.</w:t>
+      </w:r>
     </w:p>
     <w:p>
       <w:pPr>
@@ -1510,156 +690,24 @@
         </w:rPr>
         <w:t xml:space="preserve"> </w:t>
       </w:r>
-      <w:proofErr w:type="spellStart"/>
-      <w:r>
-        <w:rPr>
-          <w:rFonts w:cstheme="minorHAnsi"/>
-        </w:rPr>
-        <w:t>Modificarea</w:t>
-      </w:r>
-      <w:proofErr w:type="spellEnd"/>
+      <w:r>
+        <w:rPr>
+          <w:rFonts w:cstheme="minorHAnsi"/>
+        </w:rPr>
+        <w:t>Modificarea detaliilor unui task</w:t>
+      </w:r>
       <w:r>
         <w:rPr>
           <w:rFonts w:cstheme="minorHAnsi"/>
         </w:rPr>
         <w:t xml:space="preserve"> </w:t>
       </w:r>
-      <w:proofErr w:type="spellStart"/>
-      <w:r>
-        <w:rPr>
-          <w:rFonts w:cstheme="minorHAnsi"/>
-        </w:rPr>
-        <w:t>detaliilor</w:t>
-      </w:r>
-      <w:proofErr w:type="spellEnd"/>
-      <w:r>
-        <w:rPr>
-          <w:rFonts w:cstheme="minorHAnsi"/>
-        </w:rPr>
-        <w:t xml:space="preserve"> </w:t>
-      </w:r>
-      <w:proofErr w:type="spellStart"/>
-      <w:r>
-        <w:rPr>
-          <w:rFonts w:cstheme="minorHAnsi"/>
-        </w:rPr>
-        <w:t>unui</w:t>
-      </w:r>
-      <w:proofErr w:type="spellEnd"/>
-      <w:r>
-        <w:rPr>
-          <w:rFonts w:cstheme="minorHAnsi"/>
-        </w:rPr>
-        <w:t xml:space="preserve"> task</w:t>
-      </w:r>
-      <w:r>
-        <w:rPr>
-          <w:rFonts w:cstheme="minorHAnsi"/>
-        </w:rPr>
-        <w:t xml:space="preserve"> </w:t>
-      </w:r>
       <w:r>
         <w:rPr>
           <w:rFonts w:cstheme="minorHAnsi"/>
           <w:color w:val="FF0000"/>
         </w:rPr>
-        <w:t xml:space="preserve">se face </w:t>
-      </w:r>
-      <w:proofErr w:type="spellStart"/>
-      <w:r>
-        <w:rPr>
-          <w:rFonts w:cstheme="minorHAnsi"/>
-          <w:color w:val="FF0000"/>
-        </w:rPr>
-        <w:t>prin</w:t>
-      </w:r>
-      <w:proofErr w:type="spellEnd"/>
-      <w:r>
-        <w:rPr>
-          <w:rFonts w:cstheme="minorHAnsi"/>
-          <w:color w:val="FF0000"/>
-        </w:rPr>
-        <w:t xml:space="preserve"> </w:t>
-      </w:r>
-      <w:proofErr w:type="spellStart"/>
-      <w:r>
-        <w:rPr>
-          <w:rFonts w:cstheme="minorHAnsi"/>
-          <w:color w:val="FF0000"/>
-        </w:rPr>
-        <w:t>selectarea</w:t>
-      </w:r>
-      <w:proofErr w:type="spellEnd"/>
-      <w:r>
-        <w:rPr>
-          <w:rFonts w:cstheme="minorHAnsi"/>
-          <w:color w:val="FF0000"/>
-        </w:rPr>
-        <w:t xml:space="preserve"> </w:t>
-      </w:r>
-      <w:proofErr w:type="spellStart"/>
-      <w:r>
-        <w:rPr>
-          <w:rFonts w:cstheme="minorHAnsi"/>
-          <w:color w:val="FF0000"/>
-        </w:rPr>
-        <w:t>taskului</w:t>
-      </w:r>
-      <w:proofErr w:type="spellEnd"/>
-      <w:r>
-        <w:rPr>
-          <w:rFonts w:cstheme="minorHAnsi"/>
-          <w:color w:val="FF0000"/>
-        </w:rPr>
-        <w:t xml:space="preserve"> </w:t>
-      </w:r>
-      <w:proofErr w:type="spellStart"/>
-      <w:r>
-        <w:rPr>
-          <w:rFonts w:cstheme="minorHAnsi"/>
-          <w:color w:val="FF0000"/>
-        </w:rPr>
-        <w:t>si</w:t>
-      </w:r>
-      <w:proofErr w:type="spellEnd"/>
-      <w:r>
-        <w:rPr>
-          <w:rFonts w:cstheme="minorHAnsi"/>
-          <w:color w:val="FF0000"/>
-        </w:rPr>
-        <w:t xml:space="preserve"> </w:t>
-      </w:r>
-      <w:proofErr w:type="spellStart"/>
-      <w:r>
-        <w:rPr>
-          <w:rFonts w:cstheme="minorHAnsi"/>
-          <w:color w:val="FF0000"/>
-        </w:rPr>
-        <w:t>schimbarea</w:t>
-      </w:r>
-      <w:proofErr w:type="spellEnd"/>
-      <w:r>
-        <w:rPr>
-          <w:rFonts w:cstheme="minorHAnsi"/>
-          <w:color w:val="FF0000"/>
-        </w:rPr>
-        <w:t xml:space="preserve"> </w:t>
-      </w:r>
-      <w:proofErr w:type="spellStart"/>
-      <w:r>
-        <w:rPr>
-          <w:rFonts w:cstheme="minorHAnsi"/>
-          <w:color w:val="FF0000"/>
-        </w:rPr>
-        <w:t>valorilor</w:t>
-      </w:r>
-      <w:proofErr w:type="spellEnd"/>
-      <w:r>
-        <w:rPr>
-          <w:rFonts w:cstheme="minorHAnsi"/>
-          <w:color w:val="FF0000"/>
-        </w:rPr>
-        <w:t xml:space="preserve"> sale.</w:t>
+        <w:t>se face prin selectarea taskului si schimbarea valorilor sale.</w:t>
       </w:r>
     </w:p>
     <w:p>
@@ -1723,183 +771,24 @@
         </w:rPr>
         <w:t xml:space="preserve"> </w:t>
       </w:r>
-      <w:proofErr w:type="spellStart"/>
-      <w:r>
-        <w:rPr>
-          <w:rFonts w:cstheme="minorHAnsi"/>
-        </w:rPr>
-        <w:t>Stergerea</w:t>
-      </w:r>
-      <w:proofErr w:type="spellEnd"/>
+      <w:r>
+        <w:rPr>
+          <w:rFonts w:cstheme="minorHAnsi"/>
+        </w:rPr>
+        <w:t>Stergerea unui task</w:t>
+      </w:r>
       <w:r>
         <w:rPr>
           <w:rFonts w:cstheme="minorHAnsi"/>
         </w:rPr>
         <w:t xml:space="preserve"> </w:t>
       </w:r>
-      <w:proofErr w:type="spellStart"/>
-      <w:r>
-        <w:rPr>
-          <w:rFonts w:cstheme="minorHAnsi"/>
-        </w:rPr>
-        <w:t>unui</w:t>
-      </w:r>
-      <w:proofErr w:type="spellEnd"/>
-      <w:r>
-        <w:rPr>
-          <w:rFonts w:cstheme="minorHAnsi"/>
-        </w:rPr>
-        <w:t xml:space="preserve"> task</w:t>
-      </w:r>
-      <w:r>
-        <w:rPr>
-          <w:rFonts w:cstheme="minorHAnsi"/>
-        </w:rPr>
-        <w:t xml:space="preserve"> </w:t>
-      </w:r>
-      <w:proofErr w:type="spellStart"/>
       <w:r>
         <w:rPr>
           <w:rFonts w:cstheme="minorHAnsi"/>
           <w:color w:val="FF0000"/>
         </w:rPr>
-        <w:t>Utilizatorul</w:t>
-      </w:r>
-      <w:proofErr w:type="spellEnd"/>
-      <w:r>
-        <w:rPr>
-          <w:rFonts w:cstheme="minorHAnsi"/>
-          <w:color w:val="FF0000"/>
-        </w:rPr>
-        <w:t xml:space="preserve"> </w:t>
-      </w:r>
-      <w:proofErr w:type="spellStart"/>
-      <w:r>
-        <w:rPr>
-          <w:rFonts w:cstheme="minorHAnsi"/>
-          <w:color w:val="FF0000"/>
-        </w:rPr>
-        <w:t>este</w:t>
-      </w:r>
-      <w:proofErr w:type="spellEnd"/>
-      <w:r>
-        <w:rPr>
-          <w:rFonts w:cstheme="minorHAnsi"/>
-          <w:color w:val="FF0000"/>
-        </w:rPr>
-        <w:t xml:space="preserve"> </w:t>
-      </w:r>
-      <w:proofErr w:type="spellStart"/>
-      <w:r>
-        <w:rPr>
-          <w:rFonts w:cstheme="minorHAnsi"/>
-          <w:color w:val="FF0000"/>
-        </w:rPr>
-        <w:t>intrebat</w:t>
-      </w:r>
-      <w:proofErr w:type="spellEnd"/>
-      <w:r>
-        <w:rPr>
-          <w:rFonts w:cstheme="minorHAnsi"/>
-          <w:color w:val="FF0000"/>
-        </w:rPr>
-        <w:t xml:space="preserve"> </w:t>
-      </w:r>
-      <w:proofErr w:type="spellStart"/>
-      <w:r>
-        <w:rPr>
-          <w:rFonts w:cstheme="minorHAnsi"/>
-          <w:color w:val="FF0000"/>
-        </w:rPr>
-        <w:t>printr</w:t>
-      </w:r>
-      <w:proofErr w:type="spellEnd"/>
-      <w:r>
-        <w:rPr>
-          <w:rFonts w:cstheme="minorHAnsi"/>
-          <w:color w:val="FF0000"/>
-        </w:rPr>
-        <w:t xml:space="preserve">-un pop-up </w:t>
-      </w:r>
-      <w:proofErr w:type="spellStart"/>
-      <w:r>
-        <w:rPr>
-          <w:rFonts w:cstheme="minorHAnsi"/>
-          <w:color w:val="FF0000"/>
-        </w:rPr>
-        <w:t>daca</w:t>
-      </w:r>
-      <w:proofErr w:type="spellEnd"/>
-      <w:r>
-        <w:rPr>
-          <w:rFonts w:cstheme="minorHAnsi"/>
-          <w:color w:val="FF0000"/>
-        </w:rPr>
-        <w:t xml:space="preserve"> </w:t>
-      </w:r>
-      <w:proofErr w:type="spellStart"/>
-      <w:r>
-        <w:rPr>
-          <w:rFonts w:cstheme="minorHAnsi"/>
-          <w:color w:val="FF0000"/>
-        </w:rPr>
-        <w:t>doreste</w:t>
-      </w:r>
-      <w:proofErr w:type="spellEnd"/>
-      <w:r>
-        <w:rPr>
-          <w:rFonts w:cstheme="minorHAnsi"/>
-          <w:color w:val="FF0000"/>
-        </w:rPr>
-        <w:t xml:space="preserve"> </w:t>
-      </w:r>
-      <w:proofErr w:type="spellStart"/>
-      <w:r>
-        <w:rPr>
-          <w:rFonts w:cstheme="minorHAnsi"/>
-          <w:color w:val="FF0000"/>
-        </w:rPr>
-        <w:t>sa</w:t>
-      </w:r>
-      <w:proofErr w:type="spellEnd"/>
-      <w:r>
-        <w:rPr>
-          <w:rFonts w:cstheme="minorHAnsi"/>
-          <w:color w:val="FF0000"/>
-        </w:rPr>
-        <w:t xml:space="preserve"> </w:t>
-      </w:r>
-      <w:proofErr w:type="spellStart"/>
-      <w:r>
-        <w:rPr>
-          <w:rFonts w:cstheme="minorHAnsi"/>
-          <w:color w:val="FF0000"/>
-        </w:rPr>
-        <w:t>stearga</w:t>
-      </w:r>
-      <w:proofErr w:type="spellEnd"/>
-      <w:r>
-        <w:rPr>
-          <w:rFonts w:cstheme="minorHAnsi"/>
-          <w:color w:val="FF0000"/>
-        </w:rPr>
-        <w:t xml:space="preserve"> </w:t>
-      </w:r>
-      <w:proofErr w:type="spellStart"/>
-      <w:r>
-        <w:rPr>
-          <w:rFonts w:cstheme="minorHAnsi"/>
-          <w:color w:val="FF0000"/>
-        </w:rPr>
-        <w:t>acel</w:t>
-      </w:r>
-      <w:proofErr w:type="spellEnd"/>
-      <w:r>
-        <w:rPr>
-          <w:rFonts w:cstheme="minorHAnsi"/>
-          <w:color w:val="FF0000"/>
-        </w:rPr>
-        <w:t xml:space="preserve"> task.</w:t>
+        <w:t>Utilizatorul este intrebat printr-un pop-up daca doreste sa stearga acel task.</w:t>
       </w:r>
     </w:p>
     <w:sectPr>
@@ -1919,7 +808,7 @@
 </file>
 
 <file path=word/endnotes.xml><?xml version="1.0" encoding="utf-8"?>
-<w:endnotes xmlns:wpc="http://schemas.microsoft.com/office/word/2010/wordprocessingCanvas" xmlns:cx="http://schemas.microsoft.com/office/drawing/2014/chartex" xmlns:cx1="http://schemas.microsoft.com/office/drawing/2015/9/8/chartex" xmlns:cx2="http://schemas.microsoft.com/office/drawing/2015/10/21/chartex" xmlns:cx3="http://schemas.microsoft.com/office/drawing/2016/5/9/chartex" xmlns:cx4="http://schemas.microsoft.com/office/drawing/2016/5/10/chartex" xmlns:cx5="http://schemas.microsoft.com/office/drawing/2016/5/11/chartex" xmlns:cx6="http://schemas.microsoft.com/office/drawing/2016/5/12/chartex" xmlns:cx7="http://schemas.microsoft.com/office/drawing/2016/5/13/chartex" xmlns:cx8="http://schemas.microsoft.com/office/drawing/2016/5/14/chartex" xmlns:mc="http://schemas.openxmlformats.org/markup-compatibility/2006" xmlns:aink="http://schemas.microsoft.com/office/drawing/2016/ink" xmlns:am3d="http://schemas.microsoft.com/office/drawing/2017/model3d" xmlns:o="urn:schemas-microsoft-com:office:office" xmlns:r="http://schemas.openxmlformats.org/officeDocument/2006/relationships" xmlns:m="http://schemas.openxmlformats.org/officeDocument/2006/math" xmlns:v="urn:schemas-microsoft-com:vml" xmlns:wp14="http://schemas.microsoft.com/office/word/2010/wordprocessingDrawing" xmlns:wp="http://schemas.openxmlformats.org/drawingml/2006/wordprocessingDrawing" xmlns:w10="urn:schemas-microsoft-com:office:word" xmlns:w="http://schemas.openxmlformats.org/wordprocessingml/2006/main" xmlns:w14="http://schemas.microsoft.com/office/word/2010/wordml" xmlns:w15="http://schemas.microsoft.com/office/word/2012/wordml" xmlns:w16cid="http://schemas.microsoft.com/office/word/2016/wordml/cid" xmlns:w16se="http://schemas.microsoft.com/office/word/2015/wordml/symex" xmlns:wpg="http://schemas.microsoft.com/office/word/2010/wordprocessingGroup" xmlns:wpi="http://schemas.microsoft.com/office/word/2010/wordprocessingInk" xmlns:wne="http://schemas.microsoft.com/office/word/2006/wordml" xmlns:wps="http://schemas.microsoft.com/office/word/2010/wordprocessingShape" mc:Ignorable="w14 w15 w16se w16cid wp14">
+<w:endnotes xmlns:wpc="http://schemas.microsoft.com/office/word/2010/wordprocessingCanvas" xmlns:cx="http://schemas.microsoft.com/office/drawing/2014/chartex" xmlns:cx1="http://schemas.microsoft.com/office/drawing/2015/9/8/chartex" xmlns:cx2="http://schemas.microsoft.com/office/drawing/2015/10/21/chartex" xmlns:cx3="http://schemas.microsoft.com/office/drawing/2016/5/9/chartex" xmlns:cx4="http://schemas.microsoft.com/office/drawing/2016/5/10/chartex" xmlns:cx5="http://schemas.microsoft.com/office/drawing/2016/5/11/chartex" xmlns:cx6="http://schemas.microsoft.com/office/drawing/2016/5/12/chartex" xmlns:cx7="http://schemas.microsoft.com/office/drawing/2016/5/13/chartex" xmlns:cx8="http://schemas.microsoft.com/office/drawing/2016/5/14/chartex" xmlns:mc="http://schemas.openxmlformats.org/markup-compatibility/2006" xmlns:aink="http://schemas.microsoft.com/office/drawing/2016/ink" xmlns:am3d="http://schemas.microsoft.com/office/drawing/2017/model3d" xmlns:o="urn:schemas-microsoft-com:office:office" xmlns:r="http://schemas.openxmlformats.org/officeDocument/2006/relationships" xmlns:m="http://schemas.openxmlformats.org/officeDocument/2006/math" xmlns:v="urn:schemas-microsoft-com:vml" xmlns:wp14="http://schemas.microsoft.com/office/word/2010/wordprocessingDrawing" xmlns:wp="http://schemas.openxmlformats.org/drawingml/2006/wordprocessingDrawing" xmlns:w10="urn:schemas-microsoft-com:office:word" xmlns:w="http://schemas.openxmlformats.org/wordprocessingml/2006/main" xmlns:w14="http://schemas.microsoft.com/office/word/2010/wordml" xmlns:w15="http://schemas.microsoft.com/office/word/2012/wordml" xmlns:w16cex="http://schemas.microsoft.com/office/word/2018/wordml/cex" xmlns:w16cid="http://schemas.microsoft.com/office/word/2016/wordml/cid" xmlns:w16="http://schemas.microsoft.com/office/word/2018/wordml" xmlns:w16sdtdh="http://schemas.microsoft.com/office/word/2020/wordml/sdtdatahash" xmlns:w16se="http://schemas.microsoft.com/office/word/2015/wordml/symex" xmlns:wpg="http://schemas.microsoft.com/office/word/2010/wordprocessingGroup" xmlns:wpi="http://schemas.microsoft.com/office/word/2010/wordprocessingInk" xmlns:wne="http://schemas.microsoft.com/office/word/2006/wordml" xmlns:wps="http://schemas.microsoft.com/office/word/2010/wordprocessingShape" mc:Ignorable="w14 w15 w16se w16cid w16 w16cex w16sdtdh wp14">
   <w:endnote w:type="separator" w:id="-1">
     <w:p>
       <w:pPr>
@@ -1944,20 +833,20 @@
 </file>
 
 <file path=word/footer1.xml><?xml version="1.0" encoding="utf-8"?>
-<w:ftr xmlns:wpc="http://schemas.microsoft.com/office/word/2010/wordprocessingCanvas" xmlns:cx="http://schemas.microsoft.com/office/drawing/2014/chartex" xmlns:cx1="http://schemas.microsoft.com/office/drawing/2015/9/8/chartex" xmlns:cx2="http://schemas.microsoft.com/office/drawing/2015/10/21/chartex" xmlns:cx3="http://schemas.microsoft.com/office/drawing/2016/5/9/chartex" xmlns:cx4="http://schemas.microsoft.com/office/drawing/2016/5/10/chartex" xmlns:cx5="http://schemas.microsoft.com/office/drawing/2016/5/11/chartex" xmlns:cx6="http://schemas.microsoft.com/office/drawing/2016/5/12/chartex" xmlns:cx7="http://schemas.microsoft.com/office/drawing/2016/5/13/chartex" xmlns:cx8="http://schemas.microsoft.com/office/drawing/2016/5/14/chartex" xmlns:mc="http://schemas.openxmlformats.org/markup-compatibility/2006" xmlns:aink="http://schemas.microsoft.com/office/drawing/2016/ink" xmlns:am3d="http://schemas.microsoft.com/office/drawing/2017/model3d" xmlns:o="urn:schemas-microsoft-com:office:office" xmlns:r="http://schemas.openxmlformats.org/officeDocument/2006/relationships" xmlns:m="http://schemas.openxmlformats.org/officeDocument/2006/math" xmlns:v="urn:schemas-microsoft-com:vml" xmlns:wp14="http://schemas.microsoft.com/office/word/2010/wordprocessingDrawing" xmlns:wp="http://schemas.openxmlformats.org/drawingml/2006/wordprocessingDrawing" xmlns:w10="urn:schemas-microsoft-com:office:word" xmlns:w="http://schemas.openxmlformats.org/wordprocessingml/2006/main" xmlns:w14="http://schemas.microsoft.com/office/word/2010/wordml" xmlns:w15="http://schemas.microsoft.com/office/word/2012/wordml" xmlns:w16cid="http://schemas.microsoft.com/office/word/2016/wordml/cid" xmlns:w16se="http://schemas.microsoft.com/office/word/2015/wordml/symex" xmlns:wpg="http://schemas.microsoft.com/office/word/2010/wordprocessingGroup" xmlns:wpi="http://schemas.microsoft.com/office/word/2010/wordprocessingInk" xmlns:wne="http://schemas.microsoft.com/office/word/2006/wordml" xmlns:wps="http://schemas.microsoft.com/office/word/2010/wordprocessingShape" mc:Ignorable="w14 w15 w16se w16cid wp14">
+<w:ftr xmlns:wpc="http://schemas.microsoft.com/office/word/2010/wordprocessingCanvas" xmlns:cx="http://schemas.microsoft.com/office/drawing/2014/chartex" xmlns:cx1="http://schemas.microsoft.com/office/drawing/2015/9/8/chartex" xmlns:cx2="http://schemas.microsoft.com/office/drawing/2015/10/21/chartex" xmlns:cx3="http://schemas.microsoft.com/office/drawing/2016/5/9/chartex" xmlns:cx4="http://schemas.microsoft.com/office/drawing/2016/5/10/chartex" xmlns:cx5="http://schemas.microsoft.com/office/drawing/2016/5/11/chartex" xmlns:cx6="http://schemas.microsoft.com/office/drawing/2016/5/12/chartex" xmlns:cx7="http://schemas.microsoft.com/office/drawing/2016/5/13/chartex" xmlns:cx8="http://schemas.microsoft.com/office/drawing/2016/5/14/chartex" xmlns:mc="http://schemas.openxmlformats.org/markup-compatibility/2006" xmlns:aink="http://schemas.microsoft.com/office/drawing/2016/ink" xmlns:am3d="http://schemas.microsoft.com/office/drawing/2017/model3d" xmlns:o="urn:schemas-microsoft-com:office:office" xmlns:r="http://schemas.openxmlformats.org/officeDocument/2006/relationships" xmlns:m="http://schemas.openxmlformats.org/officeDocument/2006/math" xmlns:v="urn:schemas-microsoft-com:vml" xmlns:wp14="http://schemas.microsoft.com/office/word/2010/wordprocessingDrawing" xmlns:wp="http://schemas.openxmlformats.org/drawingml/2006/wordprocessingDrawing" xmlns:w10="urn:schemas-microsoft-com:office:word" xmlns:w="http://schemas.openxmlformats.org/wordprocessingml/2006/main" xmlns:w14="http://schemas.microsoft.com/office/word/2010/wordml" xmlns:w15="http://schemas.microsoft.com/office/word/2012/wordml" xmlns:w16cex="http://schemas.microsoft.com/office/word/2018/wordml/cex" xmlns:w16cid="http://schemas.microsoft.com/office/word/2016/wordml/cid" xmlns:w16="http://schemas.microsoft.com/office/word/2018/wordml" xmlns:w16sdtdh="http://schemas.microsoft.com/office/word/2020/wordml/sdtdatahash" xmlns:w16se="http://schemas.microsoft.com/office/word/2015/wordml/symex" xmlns:wpg="http://schemas.microsoft.com/office/word/2010/wordprocessingGroup" xmlns:wpi="http://schemas.microsoft.com/office/word/2010/wordprocessingInk" xmlns:wne="http://schemas.microsoft.com/office/word/2006/wordml" xmlns:wps="http://schemas.microsoft.com/office/word/2010/wordprocessingShape" mc:Ignorable="w14 w15 w16se w16cid w16 w16cex w16sdtdh wp14">
   <w:p>
     <w:pPr>
-      <w:pStyle w:val="Footer"/>
+      <w:pStyle w:val="Subsol"/>
     </w:pPr>
   </w:p>
 </w:ftr>
 </file>
 
 <file path=word/footer2.xml><?xml version="1.0" encoding="utf-8"?>
-<w:ftr xmlns:wpc="http://schemas.microsoft.com/office/word/2010/wordprocessingCanvas" xmlns:cx="http://schemas.microsoft.com/office/drawing/2014/chartex" xmlns:cx1="http://schemas.microsoft.com/office/drawing/2015/9/8/chartex" xmlns:cx2="http://schemas.microsoft.com/office/drawing/2015/10/21/chartex" xmlns:cx3="http://schemas.microsoft.com/office/drawing/2016/5/9/chartex" xmlns:cx4="http://schemas.microsoft.com/office/drawing/2016/5/10/chartex" xmlns:cx5="http://schemas.microsoft.com/office/drawing/2016/5/11/chartex" xmlns:cx6="http://schemas.microsoft.com/office/drawing/2016/5/12/chartex" xmlns:cx7="http://schemas.microsoft.com/office/drawing/2016/5/13/chartex" xmlns:cx8="http://schemas.microsoft.com/office/drawing/2016/5/14/chartex" xmlns:mc="http://schemas.openxmlformats.org/markup-compatibility/2006" xmlns:aink="http://schemas.microsoft.com/office/drawing/2016/ink" xmlns:am3d="http://schemas.microsoft.com/office/drawing/2017/model3d" xmlns:o="urn:schemas-microsoft-com:office:office" xmlns:r="http://schemas.openxmlformats.org/officeDocument/2006/relationships" xmlns:m="http://schemas.openxmlformats.org/officeDocument/2006/math" xmlns:v="urn:schemas-microsoft-com:vml" xmlns:wp14="http://schemas.microsoft.com/office/word/2010/wordprocessingDrawing" xmlns:wp="http://schemas.openxmlformats.org/drawingml/2006/wordprocessingDrawing" xmlns:w10="urn:schemas-microsoft-com:office:word" xmlns:w="http://schemas.openxmlformats.org/wordprocessingml/2006/main" xmlns:w14="http://schemas.microsoft.com/office/word/2010/wordml" xmlns:w15="http://schemas.microsoft.com/office/word/2012/wordml" xmlns:w16cid="http://schemas.microsoft.com/office/word/2016/wordml/cid" xmlns:w16se="http://schemas.microsoft.com/office/word/2015/wordml/symex" xmlns:wpg="http://schemas.microsoft.com/office/word/2010/wordprocessingGroup" xmlns:wpi="http://schemas.microsoft.com/office/word/2010/wordprocessingInk" xmlns:wne="http://schemas.microsoft.com/office/word/2006/wordml" xmlns:wps="http://schemas.microsoft.com/office/word/2010/wordprocessingShape" mc:Ignorable="w14 w15 w16se w16cid wp14">
+<w:ftr xmlns:wpc="http://schemas.microsoft.com/office/word/2010/wordprocessingCanvas" xmlns:cx="http://schemas.microsoft.com/office/drawing/2014/chartex" xmlns:cx1="http://schemas.microsoft.com/office/drawing/2015/9/8/chartex" xmlns:cx2="http://schemas.microsoft.com/office/drawing/2015/10/21/chartex" xmlns:cx3="http://schemas.microsoft.com/office/drawing/2016/5/9/chartex" xmlns:cx4="http://schemas.microsoft.com/office/drawing/2016/5/10/chartex" xmlns:cx5="http://schemas.microsoft.com/office/drawing/2016/5/11/chartex" xmlns:cx6="http://schemas.microsoft.com/office/drawing/2016/5/12/chartex" xmlns:cx7="http://schemas.microsoft.com/office/drawing/2016/5/13/chartex" xmlns:cx8="http://schemas.microsoft.com/office/drawing/2016/5/14/chartex" xmlns:mc="http://schemas.openxmlformats.org/markup-compatibility/2006" xmlns:aink="http://schemas.microsoft.com/office/drawing/2016/ink" xmlns:am3d="http://schemas.microsoft.com/office/drawing/2017/model3d" xmlns:o="urn:schemas-microsoft-com:office:office" xmlns:r="http://schemas.openxmlformats.org/officeDocument/2006/relationships" xmlns:m="http://schemas.openxmlformats.org/officeDocument/2006/math" xmlns:v="urn:schemas-microsoft-com:vml" xmlns:wp14="http://schemas.microsoft.com/office/word/2010/wordprocessingDrawing" xmlns:wp="http://schemas.openxmlformats.org/drawingml/2006/wordprocessingDrawing" xmlns:w10="urn:schemas-microsoft-com:office:word" xmlns:w="http://schemas.openxmlformats.org/wordprocessingml/2006/main" xmlns:w14="http://schemas.microsoft.com/office/word/2010/wordml" xmlns:w15="http://schemas.microsoft.com/office/word/2012/wordml" xmlns:w16cex="http://schemas.microsoft.com/office/word/2018/wordml/cex" xmlns:w16cid="http://schemas.microsoft.com/office/word/2016/wordml/cid" xmlns:w16="http://schemas.microsoft.com/office/word/2018/wordml" xmlns:w16sdtdh="http://schemas.microsoft.com/office/word/2020/wordml/sdtdatahash" xmlns:w16se="http://schemas.microsoft.com/office/word/2015/wordml/symex" xmlns:wpg="http://schemas.microsoft.com/office/word/2010/wordprocessingGroup" xmlns:wpi="http://schemas.microsoft.com/office/word/2010/wordprocessingInk" xmlns:wne="http://schemas.microsoft.com/office/word/2006/wordml" xmlns:wps="http://schemas.microsoft.com/office/word/2010/wordprocessingShape" mc:Ignorable="w14 w15 w16se w16cid w16 w16cex w16sdtdh wp14">
   <w:p>
     <w:pPr>
-      <w:pStyle w:val="Footer"/>
+      <w:pStyle w:val="Subsol"/>
       <w:tabs>
         <w:tab w:val="clear" w:pos="9360"/>
         <w:tab w:val="right" w:pos="10206"/>
@@ -1973,17 +862,17 @@
 </file>
 
 <file path=word/footer3.xml><?xml version="1.0" encoding="utf-8"?>
-<w:ftr xmlns:wpc="http://schemas.microsoft.com/office/word/2010/wordprocessingCanvas" xmlns:cx="http://schemas.microsoft.com/office/drawing/2014/chartex" xmlns:cx1="http://schemas.microsoft.com/office/drawing/2015/9/8/chartex" xmlns:cx2="http://schemas.microsoft.com/office/drawing/2015/10/21/chartex" xmlns:cx3="http://schemas.microsoft.com/office/drawing/2016/5/9/chartex" xmlns:cx4="http://schemas.microsoft.com/office/drawing/2016/5/10/chartex" xmlns:cx5="http://schemas.microsoft.com/office/drawing/2016/5/11/chartex" xmlns:cx6="http://schemas.microsoft.com/office/drawing/2016/5/12/chartex" xmlns:cx7="http://schemas.microsoft.com/office/drawing/2016/5/13/chartex" xmlns:cx8="http://schemas.microsoft.com/office/drawing/2016/5/14/chartex" xmlns:mc="http://schemas.openxmlformats.org/markup-compatibility/2006" xmlns:aink="http://schemas.microsoft.com/office/drawing/2016/ink" xmlns:am3d="http://schemas.microsoft.com/office/drawing/2017/model3d" xmlns:o="urn:schemas-microsoft-com:office:office" xmlns:r="http://schemas.openxmlformats.org/officeDocument/2006/relationships" xmlns:m="http://schemas.openxmlformats.org/officeDocument/2006/math" xmlns:v="urn:schemas-microsoft-com:vml" xmlns:wp14="http://schemas.microsoft.com/office/word/2010/wordprocessingDrawing" xmlns:wp="http://schemas.openxmlformats.org/drawingml/2006/wordprocessingDrawing" xmlns:w10="urn:schemas-microsoft-com:office:word" xmlns:w="http://schemas.openxmlformats.org/wordprocessingml/2006/main" xmlns:w14="http://schemas.microsoft.com/office/word/2010/wordml" xmlns:w15="http://schemas.microsoft.com/office/word/2012/wordml" xmlns:w16cid="http://schemas.microsoft.com/office/word/2016/wordml/cid" xmlns:w16se="http://schemas.microsoft.com/office/word/2015/wordml/symex" xmlns:wpg="http://schemas.microsoft.com/office/word/2010/wordprocessingGroup" xmlns:wpi="http://schemas.microsoft.com/office/word/2010/wordprocessingInk" xmlns:wne="http://schemas.microsoft.com/office/word/2006/wordml" xmlns:wps="http://schemas.microsoft.com/office/word/2010/wordprocessingShape" mc:Ignorable="w14 w15 w16se w16cid wp14">
+<w:ftr xmlns:wpc="http://schemas.microsoft.com/office/word/2010/wordprocessingCanvas" xmlns:cx="http://schemas.microsoft.com/office/drawing/2014/chartex" xmlns:cx1="http://schemas.microsoft.com/office/drawing/2015/9/8/chartex" xmlns:cx2="http://schemas.microsoft.com/office/drawing/2015/10/21/chartex" xmlns:cx3="http://schemas.microsoft.com/office/drawing/2016/5/9/chartex" xmlns:cx4="http://schemas.microsoft.com/office/drawing/2016/5/10/chartex" xmlns:cx5="http://schemas.microsoft.com/office/drawing/2016/5/11/chartex" xmlns:cx6="http://schemas.microsoft.com/office/drawing/2016/5/12/chartex" xmlns:cx7="http://schemas.microsoft.com/office/drawing/2016/5/13/chartex" xmlns:cx8="http://schemas.microsoft.com/office/drawing/2016/5/14/chartex" xmlns:mc="http://schemas.openxmlformats.org/markup-compatibility/2006" xmlns:aink="http://schemas.microsoft.com/office/drawing/2016/ink" xmlns:am3d="http://schemas.microsoft.com/office/drawing/2017/model3d" xmlns:o="urn:schemas-microsoft-com:office:office" xmlns:r="http://schemas.openxmlformats.org/officeDocument/2006/relationships" xmlns:m="http://schemas.openxmlformats.org/officeDocument/2006/math" xmlns:v="urn:schemas-microsoft-com:vml" xmlns:wp14="http://schemas.microsoft.com/office/word/2010/wordprocessingDrawing" xmlns:wp="http://schemas.openxmlformats.org/drawingml/2006/wordprocessingDrawing" xmlns:w10="urn:schemas-microsoft-com:office:word" xmlns:w="http://schemas.openxmlformats.org/wordprocessingml/2006/main" xmlns:w14="http://schemas.microsoft.com/office/word/2010/wordml" xmlns:w15="http://schemas.microsoft.com/office/word/2012/wordml" xmlns:w16cex="http://schemas.microsoft.com/office/word/2018/wordml/cex" xmlns:w16cid="http://schemas.microsoft.com/office/word/2016/wordml/cid" xmlns:w16="http://schemas.microsoft.com/office/word/2018/wordml" xmlns:w16sdtdh="http://schemas.microsoft.com/office/word/2020/wordml/sdtdatahash" xmlns:w16se="http://schemas.microsoft.com/office/word/2015/wordml/symex" xmlns:wpg="http://schemas.microsoft.com/office/word/2010/wordprocessingGroup" xmlns:wpi="http://schemas.microsoft.com/office/word/2010/wordprocessingInk" xmlns:wne="http://schemas.microsoft.com/office/word/2006/wordml" xmlns:wps="http://schemas.microsoft.com/office/word/2010/wordprocessingShape" mc:Ignorable="w14 w15 w16se w16cid w16 w16cex w16sdtdh wp14">
   <w:p>
     <w:pPr>
-      <w:pStyle w:val="Footer"/>
+      <w:pStyle w:val="Subsol"/>
     </w:pPr>
   </w:p>
 </w:ftr>
 </file>
 
 <file path=word/footnotes.xml><?xml version="1.0" encoding="utf-8"?>
-<w:footnotes xmlns:wpc="http://schemas.microsoft.com/office/word/2010/wordprocessingCanvas" xmlns:cx="http://schemas.microsoft.com/office/drawing/2014/chartex" xmlns:cx1="http://schemas.microsoft.com/office/drawing/2015/9/8/chartex" xmlns:cx2="http://schemas.microsoft.com/office/drawing/2015/10/21/chartex" xmlns:cx3="http://schemas.microsoft.com/office/drawing/2016/5/9/chartex" xmlns:cx4="http://schemas.microsoft.com/office/drawing/2016/5/10/chartex" xmlns:cx5="http://schemas.microsoft.com/office/drawing/2016/5/11/chartex" xmlns:cx6="http://schemas.microsoft.com/office/drawing/2016/5/12/chartex" xmlns:cx7="http://schemas.microsoft.com/office/drawing/2016/5/13/chartex" xmlns:cx8="http://schemas.microsoft.com/office/drawing/2016/5/14/chartex" xmlns:mc="http://schemas.openxmlformats.org/markup-compatibility/2006" xmlns:aink="http://schemas.microsoft.com/office/drawing/2016/ink" xmlns:am3d="http://schemas.microsoft.com/office/drawing/2017/model3d" xmlns:o="urn:schemas-microsoft-com:office:office" xmlns:r="http://schemas.openxmlformats.org/officeDocument/2006/relationships" xmlns:m="http://schemas.openxmlformats.org/officeDocument/2006/math" xmlns:v="urn:schemas-microsoft-com:vml" xmlns:wp14="http://schemas.microsoft.com/office/word/2010/wordprocessingDrawing" xmlns:wp="http://schemas.openxmlformats.org/drawingml/2006/wordprocessingDrawing" xmlns:w10="urn:schemas-microsoft-com:office:word" xmlns:w="http://schemas.openxmlformats.org/wordprocessingml/2006/main" xmlns:w14="http://schemas.microsoft.com/office/word/2010/wordml" xmlns:w15="http://schemas.microsoft.com/office/word/2012/wordml" xmlns:w16cid="http://schemas.microsoft.com/office/word/2016/wordml/cid" xmlns:w16se="http://schemas.microsoft.com/office/word/2015/wordml/symex" xmlns:wpg="http://schemas.microsoft.com/office/word/2010/wordprocessingGroup" xmlns:wpi="http://schemas.microsoft.com/office/word/2010/wordprocessingInk" xmlns:wne="http://schemas.microsoft.com/office/word/2006/wordml" xmlns:wps="http://schemas.microsoft.com/office/word/2010/wordprocessingShape" mc:Ignorable="w14 w15 w16se w16cid wp14">
+<w:footnotes xmlns:wpc="http://schemas.microsoft.com/office/word/2010/wordprocessingCanvas" xmlns:cx="http://schemas.microsoft.com/office/drawing/2014/chartex" xmlns:cx1="http://schemas.microsoft.com/office/drawing/2015/9/8/chartex" xmlns:cx2="http://schemas.microsoft.com/office/drawing/2015/10/21/chartex" xmlns:cx3="http://schemas.microsoft.com/office/drawing/2016/5/9/chartex" xmlns:cx4="http://schemas.microsoft.com/office/drawing/2016/5/10/chartex" xmlns:cx5="http://schemas.microsoft.com/office/drawing/2016/5/11/chartex" xmlns:cx6="http://schemas.microsoft.com/office/drawing/2016/5/12/chartex" xmlns:cx7="http://schemas.microsoft.com/office/drawing/2016/5/13/chartex" xmlns:cx8="http://schemas.microsoft.com/office/drawing/2016/5/14/chartex" xmlns:mc="http://schemas.openxmlformats.org/markup-compatibility/2006" xmlns:aink="http://schemas.microsoft.com/office/drawing/2016/ink" xmlns:am3d="http://schemas.microsoft.com/office/drawing/2017/model3d" xmlns:o="urn:schemas-microsoft-com:office:office" xmlns:r="http://schemas.openxmlformats.org/officeDocument/2006/relationships" xmlns:m="http://schemas.openxmlformats.org/officeDocument/2006/math" xmlns:v="urn:schemas-microsoft-com:vml" xmlns:wp14="http://schemas.microsoft.com/office/word/2010/wordprocessingDrawing" xmlns:wp="http://schemas.openxmlformats.org/drawingml/2006/wordprocessingDrawing" xmlns:w10="urn:schemas-microsoft-com:office:word" xmlns:w="http://schemas.openxmlformats.org/wordprocessingml/2006/main" xmlns:w14="http://schemas.microsoft.com/office/word/2010/wordml" xmlns:w15="http://schemas.microsoft.com/office/word/2012/wordml" xmlns:w16cex="http://schemas.microsoft.com/office/word/2018/wordml/cex" xmlns:w16cid="http://schemas.microsoft.com/office/word/2016/wordml/cid" xmlns:w16="http://schemas.microsoft.com/office/word/2018/wordml" xmlns:w16sdtdh="http://schemas.microsoft.com/office/word/2020/wordml/sdtdatahash" xmlns:w16se="http://schemas.microsoft.com/office/word/2015/wordml/symex" xmlns:wpg="http://schemas.microsoft.com/office/word/2010/wordprocessingGroup" xmlns:wpi="http://schemas.microsoft.com/office/word/2010/wordprocessingInk" xmlns:wne="http://schemas.microsoft.com/office/word/2006/wordml" xmlns:wps="http://schemas.microsoft.com/office/word/2010/wordprocessingShape" mc:Ignorable="w14 w15 w16se w16cid w16 w16cex w16sdtdh wp14">
   <w:footnote w:type="separator" w:id="-1">
     <w:p>
       <w:pPr>
@@ -2008,20 +897,20 @@
 </file>
 
 <file path=word/header1.xml><?xml version="1.0" encoding="utf-8"?>
-<w:hdr xmlns:wpc="http://schemas.microsoft.com/office/word/2010/wordprocessingCanvas" xmlns:cx="http://schemas.microsoft.com/office/drawing/2014/chartex" xmlns:cx1="http://schemas.microsoft.com/office/drawing/2015/9/8/chartex" xmlns:cx2="http://schemas.microsoft.com/office/drawing/2015/10/21/chartex" xmlns:cx3="http://schemas.microsoft.com/office/drawing/2016/5/9/chartex" xmlns:cx4="http://schemas.microsoft.com/office/drawing/2016/5/10/chartex" xmlns:cx5="http://schemas.microsoft.com/office/drawing/2016/5/11/chartex" xmlns:cx6="http://schemas.microsoft.com/office/drawing/2016/5/12/chartex" xmlns:cx7="http://schemas.microsoft.com/office/drawing/2016/5/13/chartex" xmlns:cx8="http://schemas.microsoft.com/office/drawing/2016/5/14/chartex" xmlns:mc="http://schemas.openxmlformats.org/markup-compatibility/2006" xmlns:aink="http://schemas.microsoft.com/office/drawing/2016/ink" xmlns:am3d="http://schemas.microsoft.com/office/drawing/2017/model3d" xmlns:o="urn:schemas-microsoft-com:office:office" xmlns:r="http://schemas.openxmlformats.org/officeDocument/2006/relationships" xmlns:m="http://schemas.openxmlformats.org/officeDocument/2006/math" xmlns:v="urn:schemas-microsoft-com:vml" xmlns:wp14="http://schemas.microsoft.com/office/word/2010/wordprocessingDrawing" xmlns:wp="http://schemas.openxmlformats.org/drawingml/2006/wordprocessingDrawing" xmlns:w10="urn:schemas-microsoft-com:office:word" xmlns:w="http://schemas.openxmlformats.org/wordprocessingml/2006/main" xmlns:w14="http://schemas.microsoft.com/office/word/2010/wordml" xmlns:w15="http://schemas.microsoft.com/office/word/2012/wordml" xmlns:w16cid="http://schemas.microsoft.com/office/word/2016/wordml/cid" xmlns:w16se="http://schemas.microsoft.com/office/word/2015/wordml/symex" xmlns:wpg="http://schemas.microsoft.com/office/word/2010/wordprocessingGroup" xmlns:wpi="http://schemas.microsoft.com/office/word/2010/wordprocessingInk" xmlns:wne="http://schemas.microsoft.com/office/word/2006/wordml" xmlns:wps="http://schemas.microsoft.com/office/word/2010/wordprocessingShape" mc:Ignorable="w14 w15 w16se w16cid wp14">
+<w:hdr xmlns:wpc="http://schemas.microsoft.com/office/word/2010/wordprocessingCanvas" xmlns:cx="http://schemas.microsoft.com/office/drawing/2014/chartex" xmlns:cx1="http://schemas.microsoft.com/office/drawing/2015/9/8/chartex" xmlns:cx2="http://schemas.microsoft.com/office/drawing/2015/10/21/chartex" xmlns:cx3="http://schemas.microsoft.com/office/drawing/2016/5/9/chartex" xmlns:cx4="http://schemas.microsoft.com/office/drawing/2016/5/10/chartex" xmlns:cx5="http://schemas.microsoft.com/office/drawing/2016/5/11/chartex" xmlns:cx6="http://schemas.microsoft.com/office/drawing/2016/5/12/chartex" xmlns:cx7="http://schemas.microsoft.com/office/drawing/2016/5/13/chartex" xmlns:cx8="http://schemas.microsoft.com/office/drawing/2016/5/14/chartex" xmlns:mc="http://schemas.openxmlformats.org/markup-compatibility/2006" xmlns:aink="http://schemas.microsoft.com/office/drawing/2016/ink" xmlns:am3d="http://schemas.microsoft.com/office/drawing/2017/model3d" xmlns:o="urn:schemas-microsoft-com:office:office" xmlns:r="http://schemas.openxmlformats.org/officeDocument/2006/relationships" xmlns:m="http://schemas.openxmlformats.org/officeDocument/2006/math" xmlns:v="urn:schemas-microsoft-com:vml" xmlns:wp14="http://schemas.microsoft.com/office/word/2010/wordprocessingDrawing" xmlns:wp="http://schemas.openxmlformats.org/drawingml/2006/wordprocessingDrawing" xmlns:w10="urn:schemas-microsoft-com:office:word" xmlns:w="http://schemas.openxmlformats.org/wordprocessingml/2006/main" xmlns:w14="http://schemas.microsoft.com/office/word/2010/wordml" xmlns:w15="http://schemas.microsoft.com/office/word/2012/wordml" xmlns:w16cex="http://schemas.microsoft.com/office/word/2018/wordml/cex" xmlns:w16cid="http://schemas.microsoft.com/office/word/2016/wordml/cid" xmlns:w16="http://schemas.microsoft.com/office/word/2018/wordml" xmlns:w16sdtdh="http://schemas.microsoft.com/office/word/2020/wordml/sdtdatahash" xmlns:w16se="http://schemas.microsoft.com/office/word/2015/wordml/symex" xmlns:wpg="http://schemas.microsoft.com/office/word/2010/wordprocessingGroup" xmlns:wpi="http://schemas.microsoft.com/office/word/2010/wordprocessingInk" xmlns:wne="http://schemas.microsoft.com/office/word/2006/wordml" xmlns:wps="http://schemas.microsoft.com/office/word/2010/wordprocessingShape" mc:Ignorable="w14 w15 w16se w16cid w16 w16cex w16sdtdh wp14">
   <w:p>
     <w:pPr>
-      <w:pStyle w:val="Header"/>
+      <w:pStyle w:val="Antet"/>
     </w:pPr>
   </w:p>
 </w:hdr>
 </file>
 
 <file path=word/header2.xml><?xml version="1.0" encoding="utf-8"?>
-<w:hdr xmlns:wpc="http://schemas.microsoft.com/office/word/2010/wordprocessingCanvas" xmlns:cx="http://schemas.microsoft.com/office/drawing/2014/chartex" xmlns:cx1="http://schemas.microsoft.com/office/drawing/2015/9/8/chartex" xmlns:cx2="http://schemas.microsoft.com/office/drawing/2015/10/21/chartex" xmlns:cx3="http://schemas.microsoft.com/office/drawing/2016/5/9/chartex" xmlns:cx4="http://schemas.microsoft.com/office/drawing/2016/5/10/chartex" xmlns:cx5="http://schemas.microsoft.com/office/drawing/2016/5/11/chartex" xmlns:cx6="http://schemas.microsoft.com/office/drawing/2016/5/12/chartex" xmlns:cx7="http://schemas.microsoft.com/office/drawing/2016/5/13/chartex" xmlns:cx8="http://schemas.microsoft.com/office/drawing/2016/5/14/chartex" xmlns:mc="http://schemas.openxmlformats.org/markup-compatibility/2006" xmlns:aink="http://schemas.microsoft.com/office/drawing/2016/ink" xmlns:am3d="http://schemas.microsoft.com/office/drawing/2017/model3d" xmlns:o="urn:schemas-microsoft-com:office:office" xmlns:r="http://schemas.openxmlformats.org/officeDocument/2006/relationships" xmlns:m="http://schemas.openxmlformats.org/officeDocument/2006/math" xmlns:v="urn:schemas-microsoft-com:vml" xmlns:wp14="http://schemas.microsoft.com/office/word/2010/wordprocessingDrawing" xmlns:wp="http://schemas.openxmlformats.org/drawingml/2006/wordprocessingDrawing" xmlns:w10="urn:schemas-microsoft-com:office:word" xmlns:w="http://schemas.openxmlformats.org/wordprocessingml/2006/main" xmlns:w14="http://schemas.microsoft.com/office/word/2010/wordml" xmlns:w15="http://schemas.microsoft.com/office/word/2012/wordml" xmlns:w16cid="http://schemas.microsoft.com/office/word/2016/wordml/cid" xmlns:w16se="http://schemas.microsoft.com/office/word/2015/wordml/symex" xmlns:wpg="http://schemas.microsoft.com/office/word/2010/wordprocessingGroup" xmlns:wpi="http://schemas.microsoft.com/office/word/2010/wordprocessingInk" xmlns:wne="http://schemas.microsoft.com/office/word/2006/wordml" xmlns:wps="http://schemas.microsoft.com/office/word/2010/wordprocessingShape" mc:Ignorable="w14 w15 w16se w16cid wp14">
+<w:hdr xmlns:wpc="http://schemas.microsoft.com/office/word/2010/wordprocessingCanvas" xmlns:cx="http://schemas.microsoft.com/office/drawing/2014/chartex" xmlns:cx1="http://schemas.microsoft.com/office/drawing/2015/9/8/chartex" xmlns:cx2="http://schemas.microsoft.com/office/drawing/2015/10/21/chartex" xmlns:cx3="http://schemas.microsoft.com/office/drawing/2016/5/9/chartex" xmlns:cx4="http://schemas.microsoft.com/office/drawing/2016/5/10/chartex" xmlns:cx5="http://schemas.microsoft.com/office/drawing/2016/5/11/chartex" xmlns:cx6="http://schemas.microsoft.com/office/drawing/2016/5/12/chartex" xmlns:cx7="http://schemas.microsoft.com/office/drawing/2016/5/13/chartex" xmlns:cx8="http://schemas.microsoft.com/office/drawing/2016/5/14/chartex" xmlns:mc="http://schemas.openxmlformats.org/markup-compatibility/2006" xmlns:aink="http://schemas.microsoft.com/office/drawing/2016/ink" xmlns:am3d="http://schemas.microsoft.com/office/drawing/2017/model3d" xmlns:o="urn:schemas-microsoft-com:office:office" xmlns:r="http://schemas.openxmlformats.org/officeDocument/2006/relationships" xmlns:m="http://schemas.openxmlformats.org/officeDocument/2006/math" xmlns:v="urn:schemas-microsoft-com:vml" xmlns:wp14="http://schemas.microsoft.com/office/word/2010/wordprocessingDrawing" xmlns:wp="http://schemas.openxmlformats.org/drawingml/2006/wordprocessingDrawing" xmlns:w10="urn:schemas-microsoft-com:office:word" xmlns:w="http://schemas.openxmlformats.org/wordprocessingml/2006/main" xmlns:w14="http://schemas.microsoft.com/office/word/2010/wordml" xmlns:w15="http://schemas.microsoft.com/office/word/2012/wordml" xmlns:w16cex="http://schemas.microsoft.com/office/word/2018/wordml/cex" xmlns:w16cid="http://schemas.microsoft.com/office/word/2016/wordml/cid" xmlns:w16="http://schemas.microsoft.com/office/word/2018/wordml" xmlns:w16sdtdh="http://schemas.microsoft.com/office/word/2020/wordml/sdtdatahash" xmlns:w16se="http://schemas.microsoft.com/office/word/2015/wordml/symex" xmlns:wpg="http://schemas.microsoft.com/office/word/2010/wordprocessingGroup" xmlns:wpi="http://schemas.microsoft.com/office/word/2010/wordprocessingInk" xmlns:wne="http://schemas.microsoft.com/office/word/2006/wordml" xmlns:wps="http://schemas.microsoft.com/office/word/2010/wordprocessingShape" mc:Ignorable="w14 w15 w16se w16cid w16 w16cex w16sdtdh wp14">
   <w:p>
     <w:pPr>
-      <w:pStyle w:val="Header"/>
+      <w:pStyle w:val="Antet"/>
       <w:tabs>
         <w:tab w:val="clear" w:pos="4680"/>
         <w:tab w:val="clear" w:pos="9360"/>
@@ -2089,7 +978,6 @@
       </w:rPr>
       <w:t xml:space="preserve">1. </w:t>
     </w:r>
-    <w:proofErr w:type="spellStart"/>
     <w:r>
       <w:rPr>
         <w:rFonts w:cstheme="minorHAnsi"/>
@@ -2100,7 +988,6 @@
       </w:rPr>
       <w:t>Tasks</w:t>
     </w:r>
-    <w:proofErr w:type="spellEnd"/>
     <w:r>
       <w:rPr>
         <w:rFonts w:cstheme="minorHAnsi"/>
@@ -2111,23 +998,21 @@
       </w:rPr>
       <w:tab/>
     </w:r>
-    <w:proofErr w:type="spellStart"/>
     <w:r>
       <w:rPr>
         <w:rFonts w:cstheme="minorHAnsi"/>
         <w:sz w:val="24"/>
         <w:szCs w:val="24"/>
       </w:rPr>
-      <w:t>Informatică</w:t>
+      <w:t xml:space="preserve">Informatică </w:t>
     </w:r>
-    <w:proofErr w:type="spellEnd"/>
     <w:r>
       <w:rPr>
         <w:rFonts w:cstheme="minorHAnsi"/>
         <w:sz w:val="24"/>
         <w:szCs w:val="24"/>
       </w:rPr>
-      <w:t xml:space="preserve"> </w:t>
+      <w:t xml:space="preserve">– </w:t>
     </w:r>
     <w:r>
       <w:rPr>
@@ -2135,25 +1020,7 @@
         <w:sz w:val="24"/>
         <w:szCs w:val="24"/>
       </w:rPr>
-      <w:t xml:space="preserve">– </w:t>
-    </w:r>
-    <w:proofErr w:type="spellStart"/>
-    <w:r>
-      <w:rPr>
-        <w:rFonts w:cstheme="minorHAnsi"/>
-        <w:sz w:val="24"/>
-        <w:szCs w:val="24"/>
-      </w:rPr>
-      <w:t>Română</w:t>
-    </w:r>
-    <w:proofErr w:type="spellEnd"/>
-    <w:r>
-      <w:rPr>
-        <w:rFonts w:cstheme="minorHAnsi"/>
-        <w:sz w:val="24"/>
-        <w:szCs w:val="24"/>
-      </w:rPr>
-      <w:t>, 20</w:t>
+      <w:t>Română, 20</w:t>
     </w:r>
     <w:r>
       <w:rPr>
@@ -2256,17 +1123,17 @@
 </file>
 
 <file path=word/header3.xml><?xml version="1.0" encoding="utf-8"?>
-<w:hdr xmlns:wpc="http://schemas.microsoft.com/office/word/2010/wordprocessingCanvas" xmlns:cx="http://schemas.microsoft.com/office/drawing/2014/chartex" xmlns:cx1="http://schemas.microsoft.com/office/drawing/2015/9/8/chartex" xmlns:cx2="http://schemas.microsoft.com/office/drawing/2015/10/21/chartex" xmlns:cx3="http://schemas.microsoft.com/office/drawing/2016/5/9/chartex" xmlns:cx4="http://schemas.microsoft.com/office/drawing/2016/5/10/chartex" xmlns:cx5="http://schemas.microsoft.com/office/drawing/2016/5/11/chartex" xmlns:cx6="http://schemas.microsoft.com/office/drawing/2016/5/12/chartex" xmlns:cx7="http://schemas.microsoft.com/office/drawing/2016/5/13/chartex" xmlns:cx8="http://schemas.microsoft.com/office/drawing/2016/5/14/chartex" xmlns:mc="http://schemas.openxmlformats.org/markup-compatibility/2006" xmlns:aink="http://schemas.microsoft.com/office/drawing/2016/ink" xmlns:am3d="http://schemas.microsoft.com/office/drawing/2017/model3d" xmlns:o="urn:schemas-microsoft-com:office:office" xmlns:r="http://schemas.openxmlformats.org/officeDocument/2006/relationships" xmlns:m="http://schemas.openxmlformats.org/officeDocument/2006/math" xmlns:v="urn:schemas-microsoft-com:vml" xmlns:wp14="http://schemas.microsoft.com/office/word/2010/wordprocessingDrawing" xmlns:wp="http://schemas.openxmlformats.org/drawingml/2006/wordprocessingDrawing" xmlns:w10="urn:schemas-microsoft-com:office:word" xmlns:w="http://schemas.openxmlformats.org/wordprocessingml/2006/main" xmlns:w14="http://schemas.microsoft.com/office/word/2010/wordml" xmlns:w15="http://schemas.microsoft.com/office/word/2012/wordml" xmlns:w16cid="http://schemas.microsoft.com/office/word/2016/wordml/cid" xmlns:w16se="http://schemas.microsoft.com/office/word/2015/wordml/symex" xmlns:wpg="http://schemas.microsoft.com/office/word/2010/wordprocessingGroup" xmlns:wpi="http://schemas.microsoft.com/office/word/2010/wordprocessingInk" xmlns:wne="http://schemas.microsoft.com/office/word/2006/wordml" xmlns:wps="http://schemas.microsoft.com/office/word/2010/wordprocessingShape" mc:Ignorable="w14 w15 w16se w16cid wp14">
+<w:hdr xmlns:wpc="http://schemas.microsoft.com/office/word/2010/wordprocessingCanvas" xmlns:cx="http://schemas.microsoft.com/office/drawing/2014/chartex" xmlns:cx1="http://schemas.microsoft.com/office/drawing/2015/9/8/chartex" xmlns:cx2="http://schemas.microsoft.com/office/drawing/2015/10/21/chartex" xmlns:cx3="http://schemas.microsoft.com/office/drawing/2016/5/9/chartex" xmlns:cx4="http://schemas.microsoft.com/office/drawing/2016/5/10/chartex" xmlns:cx5="http://schemas.microsoft.com/office/drawing/2016/5/11/chartex" xmlns:cx6="http://schemas.microsoft.com/office/drawing/2016/5/12/chartex" xmlns:cx7="http://schemas.microsoft.com/office/drawing/2016/5/13/chartex" xmlns:cx8="http://schemas.microsoft.com/office/drawing/2016/5/14/chartex" xmlns:mc="http://schemas.openxmlformats.org/markup-compatibility/2006" xmlns:aink="http://schemas.microsoft.com/office/drawing/2016/ink" xmlns:am3d="http://schemas.microsoft.com/office/drawing/2017/model3d" xmlns:o="urn:schemas-microsoft-com:office:office" xmlns:r="http://schemas.openxmlformats.org/officeDocument/2006/relationships" xmlns:m="http://schemas.openxmlformats.org/officeDocument/2006/math" xmlns:v="urn:schemas-microsoft-com:vml" xmlns:wp14="http://schemas.microsoft.com/office/word/2010/wordprocessingDrawing" xmlns:wp="http://schemas.openxmlformats.org/drawingml/2006/wordprocessingDrawing" xmlns:w10="urn:schemas-microsoft-com:office:word" xmlns:w="http://schemas.openxmlformats.org/wordprocessingml/2006/main" xmlns:w14="http://schemas.microsoft.com/office/word/2010/wordml" xmlns:w15="http://schemas.microsoft.com/office/word/2012/wordml" xmlns:w16cex="http://schemas.microsoft.com/office/word/2018/wordml/cex" xmlns:w16cid="http://schemas.microsoft.com/office/word/2016/wordml/cid" xmlns:w16="http://schemas.microsoft.com/office/word/2018/wordml" xmlns:w16sdtdh="http://schemas.microsoft.com/office/word/2020/wordml/sdtdatahash" xmlns:w16se="http://schemas.microsoft.com/office/word/2015/wordml/symex" xmlns:wpg="http://schemas.microsoft.com/office/word/2010/wordprocessingGroup" xmlns:wpi="http://schemas.microsoft.com/office/word/2010/wordprocessingInk" xmlns:wne="http://schemas.microsoft.com/office/word/2006/wordml" xmlns:wps="http://schemas.microsoft.com/office/word/2010/wordprocessingShape" mc:Ignorable="w14 w15 w16se w16cid w16 w16cex w16sdtdh wp14">
   <w:p>
     <w:pPr>
-      <w:pStyle w:val="Header"/>
+      <w:pStyle w:val="Antet"/>
     </w:pPr>
   </w:p>
 </w:hdr>
 </file>
 
 <file path=word/numbering.xml><?xml version="1.0" encoding="utf-8"?>
-<w:numbering xmlns:wpc="http://schemas.microsoft.com/office/word/2010/wordprocessingCanvas" xmlns:cx="http://schemas.microsoft.com/office/drawing/2014/chartex" xmlns:cx1="http://schemas.microsoft.com/office/drawing/2015/9/8/chartex" xmlns:cx2="http://schemas.microsoft.com/office/drawing/2015/10/21/chartex" xmlns:cx3="http://schemas.microsoft.com/office/drawing/2016/5/9/chartex" xmlns:cx4="http://schemas.microsoft.com/office/drawing/2016/5/10/chartex" xmlns:cx5="http://schemas.microsoft.com/office/drawing/2016/5/11/chartex" xmlns:cx6="http://schemas.microsoft.com/office/drawing/2016/5/12/chartex" xmlns:cx7="http://schemas.microsoft.com/office/drawing/2016/5/13/chartex" xmlns:cx8="http://schemas.microsoft.com/office/drawing/2016/5/14/chartex" xmlns:mc="http://schemas.openxmlformats.org/markup-compatibility/2006" xmlns:aink="http://schemas.microsoft.com/office/drawing/2016/ink" xmlns:am3d="http://schemas.microsoft.com/office/drawing/2017/model3d" xmlns:o="urn:schemas-microsoft-com:office:office" xmlns:r="http://schemas.openxmlformats.org/officeDocument/2006/relationships" xmlns:m="http://schemas.openxmlformats.org/officeDocument/2006/math" xmlns:v="urn:schemas-microsoft-com:vml" xmlns:wp14="http://schemas.microsoft.com/office/word/2010/wordprocessingDrawing" xmlns:wp="http://schemas.openxmlformats.org/drawingml/2006/wordprocessingDrawing" xmlns:w10="urn:schemas-microsoft-com:office:word" xmlns:w="http://schemas.openxmlformats.org/wordprocessingml/2006/main" xmlns:w14="http://schemas.microsoft.com/office/word/2010/wordml" xmlns:w15="http://schemas.microsoft.com/office/word/2012/wordml" xmlns:w16cid="http://schemas.microsoft.com/office/word/2016/wordml/cid" xmlns:w16se="http://schemas.microsoft.com/office/word/2015/wordml/symex" xmlns:wpg="http://schemas.microsoft.com/office/word/2010/wordprocessingGroup" xmlns:wpi="http://schemas.microsoft.com/office/word/2010/wordprocessingInk" xmlns:wne="http://schemas.microsoft.com/office/word/2006/wordml" xmlns:wps="http://schemas.microsoft.com/office/word/2010/wordprocessingShape" mc:Ignorable="w14 w15 w16se w16cid wp14">
+<w:numbering xmlns:wpc="http://schemas.microsoft.com/office/word/2010/wordprocessingCanvas" xmlns:cx="http://schemas.microsoft.com/office/drawing/2014/chartex" xmlns:cx1="http://schemas.microsoft.com/office/drawing/2015/9/8/chartex" xmlns:cx2="http://schemas.microsoft.com/office/drawing/2015/10/21/chartex" xmlns:cx3="http://schemas.microsoft.com/office/drawing/2016/5/9/chartex" xmlns:cx4="http://schemas.microsoft.com/office/drawing/2016/5/10/chartex" xmlns:cx5="http://schemas.microsoft.com/office/drawing/2016/5/11/chartex" xmlns:cx6="http://schemas.microsoft.com/office/drawing/2016/5/12/chartex" xmlns:cx7="http://schemas.microsoft.com/office/drawing/2016/5/13/chartex" xmlns:cx8="http://schemas.microsoft.com/office/drawing/2016/5/14/chartex" xmlns:mc="http://schemas.openxmlformats.org/markup-compatibility/2006" xmlns:aink="http://schemas.microsoft.com/office/drawing/2016/ink" xmlns:am3d="http://schemas.microsoft.com/office/drawing/2017/model3d" xmlns:o="urn:schemas-microsoft-com:office:office" xmlns:r="http://schemas.openxmlformats.org/officeDocument/2006/relationships" xmlns:m="http://schemas.openxmlformats.org/officeDocument/2006/math" xmlns:v="urn:schemas-microsoft-com:vml" xmlns:wp14="http://schemas.microsoft.com/office/word/2010/wordprocessingDrawing" xmlns:wp="http://schemas.openxmlformats.org/drawingml/2006/wordprocessingDrawing" xmlns:w10="urn:schemas-microsoft-com:office:word" xmlns:w="http://schemas.openxmlformats.org/wordprocessingml/2006/main" xmlns:w14="http://schemas.microsoft.com/office/word/2010/wordml" xmlns:w15="http://schemas.microsoft.com/office/word/2012/wordml" xmlns:w16cex="http://schemas.microsoft.com/office/word/2018/wordml/cex" xmlns:w16cid="http://schemas.microsoft.com/office/word/2016/wordml/cid" xmlns:w16="http://schemas.microsoft.com/office/word/2018/wordml" xmlns:w16sdtdh="http://schemas.microsoft.com/office/word/2020/wordml/sdtdatahash" xmlns:w16se="http://schemas.microsoft.com/office/word/2015/wordml/symex" xmlns:wpg="http://schemas.microsoft.com/office/word/2010/wordprocessingGroup" xmlns:wpi="http://schemas.microsoft.com/office/word/2010/wordprocessingInk" xmlns:wne="http://schemas.microsoft.com/office/word/2006/wordml" xmlns:wps="http://schemas.microsoft.com/office/word/2010/wordprocessingShape" mc:Ignorable="w14 w15 w16se w16cid w16 w16cex w16sdtdh wp14">
   <w:abstractNum w:abstractNumId="0" w15:restartNumberingAfterBreak="0">
     <w:nsid w:val="07480593"/>
     <w:multiLevelType w:val="hybridMultilevel"/>
@@ -4336,7 +3203,7 @@
 </file>
 
 <file path=word/styles.xml><?xml version="1.0" encoding="utf-8"?>
-<w:styles xmlns:mc="http://schemas.openxmlformats.org/markup-compatibility/2006" xmlns:r="http://schemas.openxmlformats.org/officeDocument/2006/relationships" xmlns:w="http://schemas.openxmlformats.org/wordprocessingml/2006/main" xmlns:w14="http://schemas.microsoft.com/office/word/2010/wordml" xmlns:w15="http://schemas.microsoft.com/office/word/2012/wordml" xmlns:w16cid="http://schemas.microsoft.com/office/word/2016/wordml/cid" xmlns:w16se="http://schemas.microsoft.com/office/word/2015/wordml/symex" mc:Ignorable="w14 w15 w16se w16cid">
+<w:styles xmlns:mc="http://schemas.openxmlformats.org/markup-compatibility/2006" xmlns:r="http://schemas.openxmlformats.org/officeDocument/2006/relationships" xmlns:w="http://schemas.openxmlformats.org/wordprocessingml/2006/main" xmlns:w14="http://schemas.microsoft.com/office/word/2010/wordml" xmlns:w15="http://schemas.microsoft.com/office/word/2012/wordml" xmlns:w16cex="http://schemas.microsoft.com/office/word/2018/wordml/cex" xmlns:w16cid="http://schemas.microsoft.com/office/word/2016/wordml/cid" xmlns:w16="http://schemas.microsoft.com/office/word/2018/wordml" xmlns:w16sdtdh="http://schemas.microsoft.com/office/word/2020/wordml/sdtdatahash" xmlns:w16se="http://schemas.microsoft.com/office/word/2015/wordml/symex" mc:Ignorable="w14 w15 w16se w16cid w16 w16cex w16sdtdh">
   <w:docDefaults>
     <w:rPrDefault>
       <w:rPr>
@@ -4352,7 +3219,7 @@
       </w:pPr>
     </w:pPrDefault>
   </w:docDefaults>
-  <w:latentStyles w:defLockedState="0" w:defUIPriority="99" w:defSemiHidden="0" w:defUnhideWhenUsed="0" w:defQFormat="0" w:count="375">
+  <w:latentStyles w:defLockedState="0" w:defUIPriority="99" w:defSemiHidden="0" w:defUnhideWhenUsed="0" w:defQFormat="0" w:count="376">
     <w:lsdException w:name="Normal" w:uiPriority="0" w:qFormat="1"/>
     <w:lsdException w:name="heading 1" w:uiPriority="9" w:qFormat="1"/>
     <w:lsdException w:name="heading 2" w:semiHidden="1" w:uiPriority="9" w:unhideWhenUsed="1" w:qFormat="1"/>
@@ -4458,7 +3325,6 @@
     <w:lsdException w:name="HTML Sample" w:semiHidden="1" w:unhideWhenUsed="1"/>
     <w:lsdException w:name="HTML Typewriter" w:semiHidden="1" w:unhideWhenUsed="1"/>
     <w:lsdException w:name="HTML Variable" w:semiHidden="1" w:unhideWhenUsed="1"/>
-    <w:lsdException w:name="Normal Table" w:semiHidden="1" w:unhideWhenUsed="1"/>
     <w:lsdException w:name="annotation subject" w:semiHidden="1" w:unhideWhenUsed="1"/>
     <w:lsdException w:name="No List" w:semiHidden="1" w:unhideWhenUsed="1"/>
     <w:lsdException w:name="Outline List 1" w:semiHidden="1" w:unhideWhenUsed="1"/>
@@ -4505,10 +3371,8 @@
     <w:lsdException w:name="Table Subtle 2" w:semiHidden="1" w:unhideWhenUsed="1"/>
     <w:lsdException w:name="Table Web 1" w:semiHidden="1" w:unhideWhenUsed="1"/>
     <w:lsdException w:name="Table Web 2" w:semiHidden="1" w:unhideWhenUsed="1"/>
-    <w:lsdException w:name="Table Web 3" w:semiHidden="1" w:unhideWhenUsed="1"/>
     <w:lsdException w:name="Balloon Text" w:semiHidden="1" w:unhideWhenUsed="1"/>
     <w:lsdException w:name="Table Grid" w:uiPriority="59"/>
-    <w:lsdException w:name="Table Theme" w:semiHidden="1" w:unhideWhenUsed="1"/>
     <w:lsdException w:name="Placeholder Text" w:semiHidden="1"/>
     <w:lsdException w:name="No Spacing" w:uiPriority="1" w:qFormat="1"/>
     <w:lsdException w:name="Light Shading" w:uiPriority="60"/>
@@ -4728,18 +3592,19 @@
     <w:lsdException w:name="Smart Hyperlink" w:semiHidden="1" w:unhideWhenUsed="1"/>
     <w:lsdException w:name="Hashtag" w:semiHidden="1" w:unhideWhenUsed="1"/>
     <w:lsdException w:name="Unresolved Mention" w:semiHidden="1" w:unhideWhenUsed="1"/>
+    <w:lsdException w:name="Smart Link" w:semiHidden="1" w:unhideWhenUsed="1"/>
   </w:latentStyles>
   <w:style w:type="paragraph" w:default="1" w:styleId="Normal">
     <w:name w:val="Normal"/>
     <w:qFormat/>
   </w:style>
-  <w:style w:type="character" w:default="1" w:styleId="DefaultParagraphFont">
+  <w:style w:type="character" w:default="1" w:styleId="Fontdeparagrafimplicit">
     <w:name w:val="Default Paragraph Font"/>
     <w:uiPriority w:val="1"/>
     <w:semiHidden/>
     <w:unhideWhenUsed/>
   </w:style>
-  <w:style w:type="table" w:default="1" w:styleId="TableNormal">
+  <w:style w:type="table" w:default="1" w:styleId="TabelNormal">
     <w:name w:val="Normal Table"/>
     <w:uiPriority w:val="99"/>
     <w:semiHidden/>
@@ -4754,16 +3619,16 @@
       </w:tblCellMar>
     </w:tblPr>
   </w:style>
-  <w:style w:type="numbering" w:default="1" w:styleId="NoList">
+  <w:style w:type="numbering" w:default="1" w:styleId="FrListare">
     <w:name w:val="No List"/>
     <w:uiPriority w:val="99"/>
     <w:semiHidden/>
     <w:unhideWhenUsed/>
   </w:style>
-  <w:style w:type="paragraph" w:styleId="Header">
+  <w:style w:type="paragraph" w:styleId="Antet">
     <w:name w:val="header"/>
     <w:basedOn w:val="Normal"/>
-    <w:link w:val="HeaderChar"/>
+    <w:link w:val="AntetCaracter"/>
     <w:uiPriority w:val="99"/>
     <w:unhideWhenUsed/>
     <w:rsid w:val="005F6A53"/>
@@ -4775,17 +3640,17 @@
       <w:spacing w:after="0" w:line="240" w:lineRule="auto"/>
     </w:pPr>
   </w:style>
-  <w:style w:type="character" w:customStyle="1" w:styleId="HeaderChar">
-    <w:name w:val="Header Char"/>
-    <w:basedOn w:val="DefaultParagraphFont"/>
-    <w:link w:val="Header"/>
+  <w:style w:type="character" w:customStyle="1" w:styleId="AntetCaracter">
+    <w:name w:val="Antet Caracter"/>
+    <w:basedOn w:val="Fontdeparagrafimplicit"/>
+    <w:link w:val="Antet"/>
     <w:uiPriority w:val="99"/>
     <w:rsid w:val="005F6A53"/>
   </w:style>
-  <w:style w:type="paragraph" w:styleId="Footer">
+  <w:style w:type="paragraph" w:styleId="Subsol">
     <w:name w:val="footer"/>
     <w:basedOn w:val="Normal"/>
-    <w:link w:val="FooterChar"/>
+    <w:link w:val="SubsolCaracter"/>
     <w:uiPriority w:val="99"/>
     <w:unhideWhenUsed/>
     <w:rsid w:val="005F6A53"/>
@@ -4797,17 +3662,17 @@
       <w:spacing w:after="0" w:line="240" w:lineRule="auto"/>
     </w:pPr>
   </w:style>
-  <w:style w:type="character" w:customStyle="1" w:styleId="FooterChar">
-    <w:name w:val="Footer Char"/>
-    <w:basedOn w:val="DefaultParagraphFont"/>
-    <w:link w:val="Footer"/>
+  <w:style w:type="character" w:customStyle="1" w:styleId="SubsolCaracter">
+    <w:name w:val="Subsol Caracter"/>
+    <w:basedOn w:val="Fontdeparagrafimplicit"/>
+    <w:link w:val="Subsol"/>
     <w:uiPriority w:val="99"/>
     <w:rsid w:val="005F6A53"/>
   </w:style>
-  <w:style w:type="paragraph" w:styleId="BalloonText">
+  <w:style w:type="paragraph" w:styleId="TextnBalon">
     <w:name w:val="Balloon Text"/>
     <w:basedOn w:val="Normal"/>
-    <w:link w:val="BalloonTextChar"/>
+    <w:link w:val="TextnBalonCaracter"/>
     <w:uiPriority w:val="99"/>
     <w:semiHidden/>
     <w:unhideWhenUsed/>
@@ -4821,10 +3686,10 @@
       <w:szCs w:val="16"/>
     </w:rPr>
   </w:style>
-  <w:style w:type="character" w:customStyle="1" w:styleId="BalloonTextChar">
-    <w:name w:val="Balloon Text Char"/>
-    <w:basedOn w:val="DefaultParagraphFont"/>
-    <w:link w:val="BalloonText"/>
+  <w:style w:type="character" w:customStyle="1" w:styleId="TextnBalonCaracter">
+    <w:name w:val="Text în Balon Caracter"/>
+    <w:basedOn w:val="Fontdeparagrafimplicit"/>
+    <w:link w:val="TextnBalon"/>
     <w:uiPriority w:val="99"/>
     <w:semiHidden/>
     <w:rsid w:val="005F6A53"/>
@@ -4836,7 +3701,7 @@
   </w:style>
   <w:style w:type="character" w:styleId="Hyperlink">
     <w:name w:val="Hyperlink"/>
-    <w:basedOn w:val="DefaultParagraphFont"/>
+    <w:basedOn w:val="Fontdeparagrafimplicit"/>
     <w:uiPriority w:val="99"/>
     <w:unhideWhenUsed/>
     <w:rsid w:val="00004335"/>
@@ -4845,7 +3710,7 @@
       <w:u w:val="single"/>
     </w:rPr>
   </w:style>
-  <w:style w:type="paragraph" w:styleId="ListParagraph">
+  <w:style w:type="paragraph" w:styleId="Listparagraf">
     <w:name w:val="List Paragraph"/>
     <w:basedOn w:val="Normal"/>
     <w:uiPriority w:val="34"/>
@@ -4856,9 +3721,9 @@
       <w:contextualSpacing/>
     </w:pPr>
   </w:style>
-  <w:style w:type="table" w:styleId="TableGrid">
+  <w:style w:type="table" w:styleId="Tabelgril">
     <w:name w:val="Table Grid"/>
-    <w:basedOn w:val="TableNormal"/>
+    <w:basedOn w:val="TabelNormal"/>
     <w:uiPriority w:val="59"/>
     <w:rsid w:val="0042347A"/>
     <w:pPr>

</xml_diff>